<commit_message>
Atualiza a e estrutura do documento
</commit_message>
<xml_diff>
--- a/docs/TCC Documentação - Chaos Engineering.docx
+++ b/docs/TCC Documentação - Chaos Engineering.docx
@@ -908,7 +908,7 @@
         <w:rPr>
           <w:rFonts w:ascii="Arial" w:hAnsi="Arial" w:cs="Arial"/>
         </w:rPr>
-        <w:t>Somos gratos à Deus</w:t>
+        <w:t>Somos gratos</w:t>
       </w:r>
       <w:r>
         <w:rPr>
@@ -1297,11 +1297,37 @@
         <w:rPr>
           <w:rFonts w:ascii="Arial" w:eastAsia="Arial" w:hAnsi="Arial" w:cs="Arial"/>
         </w:rPr>
-        <w:t>o uso de aplicativos e sistemas</w:t>
-      </w:r>
-      <w:r>
-        <w:rPr>
-          <w:rFonts w:ascii="Arial" w:eastAsia="Arial" w:hAnsi="Arial" w:cs="Arial"/>
+        <w:t xml:space="preserve">o uso de aplicativos e sistemas </w:t>
+      </w:r>
+      <w:r>
+        <w:rPr>
+          <w:rFonts w:ascii="Arial" w:eastAsia="Arial" w:hAnsi="Arial" w:cs="Arial"/>
+        </w:rPr>
+        <w:t xml:space="preserve">tem sido cada vez mais inerente à cultura </w:t>
+      </w:r>
+      <w:r>
+        <w:rPr>
+          <w:rFonts w:ascii="Arial" w:eastAsia="Arial" w:hAnsi="Arial" w:cs="Arial"/>
+        </w:rPr>
+        <w:t>e à rotina do ser humano. Vemos, por exemplo, o quão comum é uso do Netflix. A plataforma de vídeos sob demanda tem crescido muito e cada vez mais conquista clientes, ou usuários, ao redor do mundo.</w:t>
+      </w:r>
+      <w:r>
+        <w:rPr>
+          <w:rFonts w:ascii="Arial" w:eastAsia="Arial" w:hAnsi="Arial" w:cs="Arial"/>
+        </w:rPr>
+        <w:t xml:space="preserve"> É possível perceber o quanto é investido para que os serviços da Netflix permaneçam disponíveis para seus usuários, em situações e dispositivos diversos. Estudar a estrutura de grandes sistemas na </w:t>
+      </w:r>
+      <w:r>
+        <w:rPr>
+          <w:rFonts w:ascii="Arial" w:eastAsia="Arial" w:hAnsi="Arial" w:cs="Arial"/>
+          <w:i/>
+        </w:rPr>
+        <w:t>World Wide Web</w:t>
+      </w:r>
+      <w:r>
+        <w:rPr>
+          <w:rFonts w:ascii="Arial" w:eastAsia="Arial" w:hAnsi="Arial" w:cs="Arial"/>
+          <w:i/>
         </w:rPr>
         <w:t xml:space="preserve"> </w:t>
       </w:r>
@@ -1309,61 +1335,67 @@
         <w:rPr>
           <w:rFonts w:ascii="Arial" w:eastAsia="Arial" w:hAnsi="Arial" w:cs="Arial"/>
         </w:rPr>
-        <w:t xml:space="preserve">tem sido cada vez mais inerente à cultura </w:t>
-      </w:r>
-      <w:r>
-        <w:rPr>
-          <w:rFonts w:ascii="Arial" w:eastAsia="Arial" w:hAnsi="Arial" w:cs="Arial"/>
-        </w:rPr>
-        <w:t>e à rotina do ser humano. Vemos, por exemplo, o quão comum é uso do Netflix. A plataforma de vídeos sob demanda tem crescido muito e cada vez mais conquista clientes, ou usuários, ao redor do mundo.</w:t>
-      </w:r>
-      <w:r>
-        <w:rPr>
-          <w:rFonts w:ascii="Arial" w:eastAsia="Arial" w:hAnsi="Arial" w:cs="Arial"/>
-        </w:rPr>
-        <w:t xml:space="preserve"> É possível perceber o quanto é investido para que os serviços da Netflix permaneçam disponíveis para seus usuários, em situações e dispositivos diversos. Estudar a estrutura de grandes sistemas na </w:t>
+        <w:t>pode auxiliar na maneira como novos aplicativos e sistemas podem ser construídos garantindo qualidade e disponibilidade para os usuários.</w:t>
+      </w:r>
+      <w:r>
+        <w:rPr>
+          <w:rFonts w:ascii="Arial" w:eastAsia="Arial" w:hAnsi="Arial" w:cs="Arial"/>
+        </w:rPr>
+        <w:t xml:space="preserve"> Uma das formas em que grandes empresas como Netflix, Amazon, Google, Microsoft, Uber e Dropbox conseguem manter seus serviços com qualidade é usando </w:t>
       </w:r>
       <w:r>
         <w:rPr>
           <w:rFonts w:ascii="Arial" w:eastAsia="Arial" w:hAnsi="Arial" w:cs="Arial"/>
           <w:i/>
         </w:rPr>
-        <w:t>World Wide Web</w:t>
+        <w:t>Chaos Engineering</w:t>
       </w:r>
       <w:r>
         <w:rPr>
           <w:rFonts w:ascii="Arial" w:eastAsia="Arial" w:hAnsi="Arial" w:cs="Arial"/>
           <w:i/>
         </w:rPr>
+        <w:t xml:space="preserve">. </w:t>
+      </w:r>
+    </w:p>
+    <w:p>
+      <w:pPr>
+        <w:rPr>
+          <w:rFonts w:ascii="Arial" w:eastAsia="Arial" w:hAnsi="Arial" w:cs="Arial"/>
+        </w:rPr>
+      </w:pPr>
+      <w:r>
+        <w:rPr>
+          <w:rFonts w:ascii="Arial" w:eastAsia="Arial" w:hAnsi="Arial" w:cs="Arial"/>
+          <w:i/>
+        </w:rPr>
+        <w:t>Chaos Engineering</w:t>
+      </w:r>
+      <w:r>
+        <w:rPr>
+          <w:rFonts w:ascii="Arial" w:eastAsia="Arial" w:hAnsi="Arial" w:cs="Arial"/>
+          <w:i/>
+        </w:rPr>
         <w:t xml:space="preserve"> </w:t>
       </w:r>
       <w:r>
         <w:rPr>
           <w:rFonts w:ascii="Arial" w:eastAsia="Arial" w:hAnsi="Arial" w:cs="Arial"/>
         </w:rPr>
-        <w:t>pode auxiliar na maneira como novos aplicativos e sistemas podem ser construídos garantindo qualidade e disponibilidade para os usuários.</w:t>
-      </w:r>
-      <w:r>
-        <w:rPr>
-          <w:rFonts w:ascii="Arial" w:eastAsia="Arial" w:hAnsi="Arial" w:cs="Arial"/>
-        </w:rPr>
-        <w:t xml:space="preserve"> Uma</w:t>
-      </w:r>
-      <w:bookmarkStart w:id="1" w:name="_GoBack"/>
-      <w:bookmarkEnd w:id="1"/>
-    </w:p>
-    <w:p>
-      <w:pPr>
-        <w:rPr>
-          <w:rFonts w:ascii="Arial" w:eastAsia="Arial" w:hAnsi="Arial" w:cs="Arial"/>
-        </w:rPr>
-      </w:pPr>
-    </w:p>
-    <w:p>
-      <w:pPr>
-        <w:rPr>
-          <w:rFonts w:ascii="Arial" w:eastAsia="Arial" w:hAnsi="Arial" w:cs="Arial"/>
-          <w:lang w:val="en-US"/>
+        <w:t xml:space="preserve">é o foco deste trabalho, que mostra como o processo de Engenharia do Caos funciona para criação de ataque simulando rotinas de trabalho comuns, na tentativa de gerar </w:t>
+      </w:r>
+    </w:p>
+    <w:p>
+      <w:pPr>
+        <w:rPr>
+          <w:rFonts w:ascii="Arial" w:eastAsia="Arial" w:hAnsi="Arial" w:cs="Arial"/>
+        </w:rPr>
+      </w:pPr>
+    </w:p>
+    <w:p>
+      <w:pPr>
+        <w:rPr>
+          <w:rFonts w:ascii="Arial" w:eastAsia="Arial" w:hAnsi="Arial" w:cs="Arial"/>
         </w:rPr>
       </w:pPr>
       <w:r>
@@ -1384,9 +1416,20 @@
         <w:rPr>
           <w:rFonts w:ascii="Arial" w:eastAsia="Arial" w:hAnsi="Arial" w:cs="Arial"/>
           <w:b/>
-          <w:lang w:val="en-US"/>
         </w:rPr>
         <w:t xml:space="preserve">s-chave:  </w:t>
+      </w:r>
+      <w:r>
+        <w:rPr>
+          <w:rFonts w:ascii="Arial" w:eastAsia="Arial" w:hAnsi="Arial" w:cs="Arial"/>
+        </w:rPr>
+        <w:t>Aplicativos, Sistemas, Web, Internet, Chaos Engineering</w:t>
+      </w:r>
+      <w:r>
+        <w:rPr>
+          <w:rFonts w:ascii="Arial" w:eastAsia="Arial" w:hAnsi="Arial" w:cs="Arial"/>
+        </w:rPr>
+        <w:t>, Ataques, Netflix.</w:t>
       </w:r>
     </w:p>
     <w:p>
@@ -1397,18 +1440,16 @@
           <w:b/>
           <w:sz w:val="36"/>
           <w:szCs w:val="36"/>
-          <w:lang w:val="en-US"/>
-        </w:rPr>
-      </w:pPr>
-      <w:bookmarkStart w:id="2" w:name="_1fob9te" w:colFirst="0" w:colLast="0"/>
-      <w:bookmarkEnd w:id="2"/>
+        </w:rPr>
+      </w:pPr>
+      <w:bookmarkStart w:id="1" w:name="_1fob9te" w:colFirst="0" w:colLast="0"/>
+      <w:bookmarkEnd w:id="1"/>
       <w:r>
         <w:rPr>
           <w:rFonts w:ascii="Arial" w:eastAsia="Arial" w:hAnsi="Arial" w:cs="Arial"/>
           <w:b/>
           <w:sz w:val="36"/>
           <w:szCs w:val="36"/>
-          <w:lang w:val="en-US"/>
         </w:rPr>
         <w:t xml:space="preserve"> </w:t>
       </w:r>
@@ -1421,7 +1462,6 @@
           <w:b/>
           <w:sz w:val="36"/>
           <w:szCs w:val="36"/>
-          <w:lang w:val="en-US"/>
         </w:rPr>
       </w:pPr>
     </w:p>
@@ -1433,7 +1473,6 @@
           <w:b/>
           <w:sz w:val="36"/>
           <w:szCs w:val="36"/>
-          <w:lang w:val="en-US"/>
         </w:rPr>
       </w:pPr>
     </w:p>
@@ -1445,7 +1484,6 @@
           <w:b/>
           <w:sz w:val="28"/>
           <w:szCs w:val="28"/>
-          <w:lang w:val="en-US"/>
         </w:rPr>
       </w:pPr>
     </w:p>
@@ -1457,7 +1495,16 @@
           <w:b/>
           <w:sz w:val="28"/>
           <w:szCs w:val="28"/>
-          <w:lang w:val="en-US"/>
+        </w:rPr>
+      </w:pPr>
+    </w:p>
+    <w:p>
+      <w:pPr>
+        <w:rPr>
+          <w:rFonts w:ascii="Arial" w:eastAsia="Arial" w:hAnsi="Arial" w:cs="Arial"/>
+          <w:b/>
+          <w:sz w:val="28"/>
+          <w:szCs w:val="28"/>
         </w:rPr>
       </w:pPr>
     </w:p>
@@ -1469,161 +1516,16 @@
           <w:b/>
           <w:sz w:val="28"/>
           <w:szCs w:val="28"/>
-          <w:lang w:val="en-US"/>
-        </w:rPr>
-      </w:pPr>
-    </w:p>
-    <w:p>
-      <w:pPr>
-        <w:jc w:val="center"/>
-        <w:rPr>
-          <w:rFonts w:ascii="Arial" w:eastAsia="Arial" w:hAnsi="Arial" w:cs="Arial"/>
-          <w:b/>
-          <w:sz w:val="28"/>
-          <w:szCs w:val="28"/>
-          <w:lang w:val="en-US"/>
-        </w:rPr>
-      </w:pPr>
-    </w:p>
-    <w:p>
-      <w:pPr>
-        <w:jc w:val="center"/>
-        <w:rPr>
-          <w:rFonts w:ascii="Arial" w:eastAsia="Arial" w:hAnsi="Arial" w:cs="Arial"/>
-          <w:b/>
-          <w:sz w:val="28"/>
-          <w:szCs w:val="28"/>
-          <w:lang w:val="en-US"/>
-        </w:rPr>
-      </w:pPr>
-    </w:p>
-    <w:p>
-      <w:pPr>
-        <w:jc w:val="center"/>
-        <w:rPr>
-          <w:rFonts w:ascii="Arial" w:eastAsia="Arial" w:hAnsi="Arial" w:cs="Arial"/>
-          <w:b/>
-          <w:sz w:val="28"/>
-          <w:szCs w:val="28"/>
-          <w:lang w:val="en-US"/>
-        </w:rPr>
-      </w:pPr>
-    </w:p>
-    <w:p>
-      <w:pPr>
-        <w:jc w:val="center"/>
-        <w:rPr>
-          <w:rFonts w:ascii="Arial" w:eastAsia="Arial" w:hAnsi="Arial" w:cs="Arial"/>
-          <w:b/>
-          <w:sz w:val="28"/>
-          <w:szCs w:val="28"/>
-          <w:lang w:val="en-US"/>
-        </w:rPr>
-      </w:pPr>
-    </w:p>
-    <w:p>
-      <w:pPr>
-        <w:jc w:val="center"/>
-        <w:rPr>
-          <w:rFonts w:ascii="Arial" w:eastAsia="Arial" w:hAnsi="Arial" w:cs="Arial"/>
-          <w:b/>
-          <w:sz w:val="28"/>
-          <w:szCs w:val="28"/>
-          <w:lang w:val="en-US"/>
-        </w:rPr>
-      </w:pPr>
-    </w:p>
-    <w:p>
-      <w:pPr>
-        <w:jc w:val="center"/>
-        <w:rPr>
-          <w:rFonts w:ascii="Arial" w:eastAsia="Arial" w:hAnsi="Arial" w:cs="Arial"/>
-          <w:b/>
-          <w:sz w:val="28"/>
-          <w:szCs w:val="28"/>
-          <w:lang w:val="en-US"/>
-        </w:rPr>
-      </w:pPr>
-    </w:p>
-    <w:p>
-      <w:pPr>
-        <w:jc w:val="center"/>
-        <w:rPr>
-          <w:rFonts w:ascii="Arial" w:eastAsia="Arial" w:hAnsi="Arial" w:cs="Arial"/>
-          <w:b/>
-          <w:sz w:val="28"/>
-          <w:szCs w:val="28"/>
-          <w:lang w:val="en-US"/>
-        </w:rPr>
-      </w:pPr>
-    </w:p>
-    <w:p>
-      <w:pPr>
-        <w:jc w:val="center"/>
-        <w:rPr>
-          <w:rFonts w:ascii="Arial" w:eastAsia="Arial" w:hAnsi="Arial" w:cs="Arial"/>
-          <w:b/>
-          <w:sz w:val="28"/>
-          <w:szCs w:val="28"/>
-          <w:lang w:val="en-US"/>
-        </w:rPr>
-      </w:pPr>
-    </w:p>
-    <w:p>
-      <w:pPr>
-        <w:jc w:val="center"/>
-        <w:rPr>
-          <w:rFonts w:ascii="Arial" w:eastAsia="Arial" w:hAnsi="Arial" w:cs="Arial"/>
-          <w:b/>
-          <w:sz w:val="28"/>
-          <w:szCs w:val="28"/>
-          <w:lang w:val="en-US"/>
-        </w:rPr>
-      </w:pPr>
-    </w:p>
-    <w:p>
-      <w:pPr>
-        <w:jc w:val="center"/>
-        <w:rPr>
-          <w:rFonts w:ascii="Arial" w:eastAsia="Arial" w:hAnsi="Arial" w:cs="Arial"/>
-          <w:b/>
-          <w:sz w:val="28"/>
-          <w:szCs w:val="28"/>
-          <w:lang w:val="en-US"/>
-        </w:rPr>
-      </w:pPr>
-    </w:p>
-    <w:p>
-      <w:pPr>
-        <w:jc w:val="center"/>
-        <w:rPr>
-          <w:rFonts w:ascii="Arial" w:eastAsia="Arial" w:hAnsi="Arial" w:cs="Arial"/>
-          <w:b/>
-          <w:sz w:val="28"/>
-          <w:szCs w:val="28"/>
-          <w:lang w:val="en-US"/>
-        </w:rPr>
-      </w:pPr>
-    </w:p>
-    <w:p>
-      <w:pPr>
-        <w:jc w:val="center"/>
-        <w:rPr>
-          <w:rFonts w:ascii="Arial" w:eastAsia="Arial" w:hAnsi="Arial" w:cs="Arial"/>
-          <w:b/>
-          <w:sz w:val="28"/>
-          <w:szCs w:val="28"/>
-          <w:lang w:val="en-US"/>
-        </w:rPr>
-      </w:pPr>
-      <w:r>
-        <w:rPr>
-          <w:rFonts w:ascii="Arial" w:eastAsia="Arial" w:hAnsi="Arial" w:cs="Arial"/>
-          <w:b/>
-          <w:sz w:val="28"/>
-          <w:szCs w:val="28"/>
-          <w:lang w:val="en-US"/>
-        </w:rPr>
+        </w:rPr>
+      </w:pPr>
+      <w:r>
+        <w:rPr>
+          <w:rFonts w:ascii="Arial" w:eastAsia="Arial" w:hAnsi="Arial" w:cs="Arial"/>
+          <w:b/>
+          <w:sz w:val="28"/>
+          <w:szCs w:val="28"/>
+        </w:rPr>
+        <w:lastRenderedPageBreak/>
         <w:t>ABSTRACT</w:t>
       </w:r>
     </w:p>
@@ -1631,30 +1533,40 @@
       <w:pPr>
         <w:rPr>
           <w:rFonts w:ascii="Arial" w:eastAsia="Arial" w:hAnsi="Arial" w:cs="Arial"/>
-          <w:lang w:val="en-US"/>
-        </w:rPr>
-      </w:pPr>
-    </w:p>
-    <w:p>
-      <w:pPr>
-        <w:rPr>
-          <w:rFonts w:ascii="Arial" w:eastAsia="Arial" w:hAnsi="Arial" w:cs="Arial"/>
-          <w:lang w:val="en-US"/>
-        </w:rPr>
-      </w:pPr>
-      <w:r>
-        <w:rPr>
-          <w:rFonts w:ascii="Arial" w:eastAsia="Arial" w:hAnsi="Arial" w:cs="Arial"/>
-          <w:lang w:val="en-US"/>
-        </w:rPr>
-        <w:t>Web applications…</w:t>
-      </w:r>
-    </w:p>
-    <w:p>
-      <w:pPr>
-        <w:rPr>
-          <w:rFonts w:ascii="Arial" w:eastAsia="Arial" w:hAnsi="Arial" w:cs="Arial"/>
-          <w:lang w:val="en-US"/>
+        </w:rPr>
+      </w:pPr>
+    </w:p>
+    <w:p>
+      <w:pPr>
+        <w:rPr>
+          <w:rFonts w:ascii="Arial" w:eastAsia="Arial" w:hAnsi="Arial" w:cs="Arial"/>
+        </w:rPr>
+      </w:pPr>
+      <w:r>
+        <w:rPr>
+          <w:rFonts w:ascii="Arial" w:eastAsia="Arial" w:hAnsi="Arial" w:cs="Arial"/>
+        </w:rPr>
+        <w:t xml:space="preserve">Web </w:t>
+      </w:r>
+      <w:proofErr w:type="spellStart"/>
+      <w:r>
+        <w:rPr>
+          <w:rFonts w:ascii="Arial" w:eastAsia="Arial" w:hAnsi="Arial" w:cs="Arial"/>
+        </w:rPr>
+        <w:t>applications</w:t>
+      </w:r>
+      <w:proofErr w:type="spellEnd"/>
+      <w:r>
+        <w:rPr>
+          <w:rFonts w:ascii="Arial" w:eastAsia="Arial" w:hAnsi="Arial" w:cs="Arial"/>
+        </w:rPr>
+        <w:t>…</w:t>
+      </w:r>
+    </w:p>
+    <w:p>
+      <w:pPr>
+        <w:rPr>
+          <w:rFonts w:ascii="Arial" w:eastAsia="Arial" w:hAnsi="Arial" w:cs="Arial"/>
         </w:rPr>
       </w:pPr>
     </w:p>
@@ -1665,21 +1577,20 @@
           <w:b/>
           <w:sz w:val="36"/>
           <w:szCs w:val="36"/>
-          <w:lang w:val="en-US"/>
-        </w:rPr>
-      </w:pPr>
-      <w:r>
-        <w:rPr>
-          <w:rFonts w:ascii="Arial" w:eastAsia="Arial" w:hAnsi="Arial" w:cs="Arial"/>
-          <w:b/>
-          <w:lang w:val="en-US"/>
+        </w:rPr>
+      </w:pPr>
+      <w:proofErr w:type="spellStart"/>
+      <w:r>
+        <w:rPr>
+          <w:rFonts w:ascii="Arial" w:eastAsia="Arial" w:hAnsi="Arial" w:cs="Arial"/>
+          <w:b/>
         </w:rPr>
         <w:t>Keywords</w:t>
       </w:r>
-      <w:r>
-        <w:rPr>
-          <w:rFonts w:ascii="Arial" w:eastAsia="Arial" w:hAnsi="Arial" w:cs="Arial"/>
-          <w:lang w:val="en-US"/>
+      <w:proofErr w:type="spellEnd"/>
+      <w:r>
+        <w:rPr>
+          <w:rFonts w:ascii="Arial" w:eastAsia="Arial" w:hAnsi="Arial" w:cs="Arial"/>
         </w:rPr>
         <w:t xml:space="preserve">: </w:t>
       </w:r>
@@ -1692,7 +1603,6 @@
           <w:b/>
           <w:sz w:val="28"/>
           <w:szCs w:val="28"/>
-          <w:lang w:val="en-US"/>
         </w:rPr>
       </w:pPr>
     </w:p>
@@ -1704,7 +1614,6 @@
           <w:b/>
           <w:sz w:val="28"/>
           <w:szCs w:val="28"/>
-          <w:lang w:val="en-US"/>
         </w:rPr>
       </w:pPr>
     </w:p>
@@ -1716,7 +1625,6 @@
           <w:b/>
           <w:sz w:val="28"/>
           <w:szCs w:val="28"/>
-          <w:lang w:val="en-US"/>
         </w:rPr>
       </w:pPr>
     </w:p>
@@ -1728,7 +1636,6 @@
           <w:b/>
           <w:sz w:val="28"/>
           <w:szCs w:val="28"/>
-          <w:lang w:val="en-US"/>
         </w:rPr>
       </w:pPr>
     </w:p>
@@ -1740,18 +1647,16 @@
           <w:b/>
           <w:sz w:val="28"/>
           <w:szCs w:val="28"/>
-          <w:lang w:val="en-US"/>
-        </w:rPr>
-      </w:pPr>
-    </w:p>
-    <w:p>
-      <w:pPr>
-        <w:rPr>
-          <w:rFonts w:ascii="Arial" w:eastAsia="Arial" w:hAnsi="Arial" w:cs="Arial"/>
-          <w:b/>
-          <w:sz w:val="28"/>
-          <w:szCs w:val="28"/>
-          <w:lang w:val="en-US"/>
+        </w:rPr>
+      </w:pPr>
+    </w:p>
+    <w:p>
+      <w:pPr>
+        <w:rPr>
+          <w:rFonts w:ascii="Arial" w:eastAsia="Arial" w:hAnsi="Arial" w:cs="Arial"/>
+          <w:b/>
+          <w:sz w:val="28"/>
+          <w:szCs w:val="28"/>
         </w:rPr>
       </w:pPr>
     </w:p>
@@ -1763,7 +1668,6 @@
           <w:b/>
           <w:sz w:val="28"/>
           <w:szCs w:val="28"/>
-          <w:lang w:val="en-US"/>
         </w:rPr>
       </w:pPr>
     </w:p>
@@ -1775,7 +1679,6 @@
           <w:b/>
           <w:sz w:val="28"/>
           <w:szCs w:val="28"/>
-          <w:lang w:val="en-US"/>
         </w:rPr>
       </w:pPr>
     </w:p>
@@ -1787,7 +1690,6 @@
           <w:b/>
           <w:sz w:val="28"/>
           <w:szCs w:val="28"/>
-          <w:lang w:val="en-US"/>
         </w:rPr>
       </w:pPr>
     </w:p>
@@ -1799,7 +1701,6 @@
           <w:b/>
           <w:sz w:val="28"/>
           <w:szCs w:val="28"/>
-          <w:lang w:val="en-US"/>
         </w:rPr>
       </w:pPr>
     </w:p>
@@ -1811,7 +1712,6 @@
           <w:b/>
           <w:sz w:val="28"/>
           <w:szCs w:val="28"/>
-          <w:lang w:val="en-US"/>
         </w:rPr>
       </w:pPr>
     </w:p>
@@ -1823,7 +1723,6 @@
           <w:b/>
           <w:sz w:val="28"/>
           <w:szCs w:val="28"/>
-          <w:lang w:val="en-US"/>
         </w:rPr>
       </w:pPr>
     </w:p>
@@ -1835,7 +1734,6 @@
           <w:b/>
           <w:sz w:val="28"/>
           <w:szCs w:val="28"/>
-          <w:lang w:val="en-US"/>
         </w:rPr>
       </w:pPr>
     </w:p>
@@ -1847,7 +1745,6 @@
           <w:b/>
           <w:sz w:val="28"/>
           <w:szCs w:val="28"/>
-          <w:lang w:val="en-US"/>
         </w:rPr>
       </w:pPr>
     </w:p>
@@ -1859,7 +1756,6 @@
           <w:b/>
           <w:sz w:val="28"/>
           <w:szCs w:val="28"/>
-          <w:lang w:val="en-US"/>
         </w:rPr>
       </w:pPr>
     </w:p>
@@ -1871,7 +1767,6 @@
           <w:b/>
           <w:sz w:val="28"/>
           <w:szCs w:val="28"/>
-          <w:lang w:val="en-US"/>
         </w:rPr>
       </w:pPr>
     </w:p>
@@ -1883,7 +1778,6 @@
           <w:b/>
           <w:sz w:val="28"/>
           <w:szCs w:val="28"/>
-          <w:lang w:val="en-US"/>
         </w:rPr>
       </w:pPr>
     </w:p>
@@ -1892,20 +1786,1221 @@
         <w:jc w:val="center"/>
         <w:rPr>
           <w:rFonts w:ascii="Arial" w:eastAsia="Arial" w:hAnsi="Arial" w:cs="Arial"/>
-          <w:sz w:val="28"/>
-          <w:szCs w:val="28"/>
-        </w:rPr>
-      </w:pPr>
-      <w:r>
-        <w:rPr>
-          <w:rFonts w:ascii="Arial" w:eastAsia="Arial" w:hAnsi="Arial" w:cs="Arial"/>
-          <w:b/>
-          <w:sz w:val="28"/>
-          <w:szCs w:val="28"/>
-        </w:rPr>
+          <w:b/>
+          <w:sz w:val="28"/>
+          <w:szCs w:val="28"/>
+        </w:rPr>
+      </w:pPr>
+      <w:r>
+        <w:rPr>
+          <w:rFonts w:ascii="Arial" w:eastAsia="Arial" w:hAnsi="Arial" w:cs="Arial"/>
+          <w:b/>
+          <w:sz w:val="28"/>
+          <w:szCs w:val="28"/>
+        </w:rPr>
+        <w:lastRenderedPageBreak/>
         <w:t>SUMÁRIO</w:t>
       </w:r>
     </w:p>
+    <w:sdt>
+      <w:sdtPr>
+        <w:id w:val="-1424868482"/>
+        <w:docPartObj>
+          <w:docPartGallery w:val="Table of Contents"/>
+          <w:docPartUnique/>
+        </w:docPartObj>
+      </w:sdtPr>
+      <w:sdtEndPr>
+        <w:rPr>
+          <w:rFonts w:ascii="Calibri" w:eastAsia="Calibri" w:hAnsi="Calibri" w:cs="Calibri"/>
+          <w:b/>
+          <w:bCs/>
+          <w:color w:val="auto"/>
+          <w:sz w:val="24"/>
+          <w:szCs w:val="24"/>
+        </w:rPr>
+      </w:sdtEndPr>
+      <w:sdtContent>
+        <w:p>
+          <w:pPr>
+            <w:pStyle w:val="CabealhodoSumrio"/>
+            <w:rPr>
+              <w:rFonts w:ascii="Arial" w:hAnsi="Arial" w:cs="Arial"/>
+            </w:rPr>
+          </w:pPr>
+        </w:p>
+        <w:p>
+          <w:pPr>
+            <w:pStyle w:val="Sumrio1"/>
+            <w:rPr>
+              <w:rFonts w:asciiTheme="minorHAnsi" w:eastAsiaTheme="minorEastAsia" w:hAnsiTheme="minorHAnsi" w:cstheme="minorBidi"/>
+              <w:b w:val="0"/>
+              <w:sz w:val="22"/>
+              <w:szCs w:val="22"/>
+            </w:rPr>
+          </w:pPr>
+          <w:r>
+            <w:fldChar w:fldCharType="begin"/>
+          </w:r>
+          <w:r>
+            <w:instrText xml:space="preserve"> TOC \o "1-3" \h \z \u </w:instrText>
+          </w:r>
+          <w:r>
+            <w:fldChar w:fldCharType="separate"/>
+          </w:r>
+          <w:hyperlink w:anchor="_Toc23606942" w:history="1">
+            <w:r>
+              <w:rPr>
+                <w:rStyle w:val="Hyperlink"/>
+              </w:rPr>
+              <w:t>1 - INTRODUÇÃO</w:t>
+            </w:r>
+            <w:r>
+              <w:rPr>
+                <w:webHidden/>
+              </w:rPr>
+              <w:tab/>
+            </w:r>
+            <w:r>
+              <w:rPr>
+                <w:webHidden/>
+              </w:rPr>
+              <w:fldChar w:fldCharType="begin"/>
+            </w:r>
+            <w:r>
+              <w:rPr>
+                <w:webHidden/>
+              </w:rPr>
+              <w:instrText xml:space="preserve"> PAGEREF _Toc23606942 \h </w:instrText>
+            </w:r>
+            <w:r>
+              <w:rPr>
+                <w:webHidden/>
+              </w:rPr>
+            </w:r>
+            <w:r>
+              <w:rPr>
+                <w:webHidden/>
+              </w:rPr>
+              <w:fldChar w:fldCharType="separate"/>
+            </w:r>
+            <w:r>
+              <w:rPr>
+                <w:webHidden/>
+              </w:rPr>
+              <w:t>4</w:t>
+            </w:r>
+            <w:r>
+              <w:rPr>
+                <w:webHidden/>
+              </w:rPr>
+              <w:fldChar w:fldCharType="end"/>
+            </w:r>
+          </w:hyperlink>
+        </w:p>
+        <w:p>
+          <w:pPr>
+            <w:pStyle w:val="Sumrio2"/>
+            <w:tabs>
+              <w:tab w:val="right" w:pos="9062"/>
+            </w:tabs>
+            <w:rPr>
+              <w:rFonts w:asciiTheme="minorHAnsi" w:eastAsiaTheme="minorEastAsia" w:hAnsiTheme="minorHAnsi" w:cstheme="minorBidi"/>
+              <w:noProof/>
+              <w:sz w:val="22"/>
+              <w:szCs w:val="22"/>
+            </w:rPr>
+          </w:pPr>
+          <w:hyperlink w:anchor="_Toc23606943" w:history="1">
+            <w:r>
+              <w:rPr>
+                <w:rStyle w:val="Hyperlink"/>
+                <w:rFonts w:ascii="Arial" w:hAnsi="Arial" w:cs="Arial"/>
+                <w:noProof/>
+              </w:rPr>
+              <w:t>1.1 - Justificativa da Pesquisa</w:t>
+            </w:r>
+            <w:r>
+              <w:rPr>
+                <w:noProof/>
+                <w:webHidden/>
+              </w:rPr>
+              <w:tab/>
+            </w:r>
+            <w:r>
+              <w:rPr>
+                <w:noProof/>
+                <w:webHidden/>
+              </w:rPr>
+              <w:fldChar w:fldCharType="begin"/>
+            </w:r>
+            <w:r>
+              <w:rPr>
+                <w:noProof/>
+                <w:webHidden/>
+              </w:rPr>
+              <w:instrText xml:space="preserve"> PAGEREF _Toc23606943 \h </w:instrText>
+            </w:r>
+            <w:r>
+              <w:rPr>
+                <w:noProof/>
+                <w:webHidden/>
+              </w:rPr>
+            </w:r>
+            <w:r>
+              <w:rPr>
+                <w:noProof/>
+                <w:webHidden/>
+              </w:rPr>
+              <w:fldChar w:fldCharType="separate"/>
+            </w:r>
+            <w:r>
+              <w:rPr>
+                <w:noProof/>
+                <w:webHidden/>
+              </w:rPr>
+              <w:t>4</w:t>
+            </w:r>
+            <w:r>
+              <w:rPr>
+                <w:noProof/>
+                <w:webHidden/>
+              </w:rPr>
+              <w:fldChar w:fldCharType="end"/>
+            </w:r>
+          </w:hyperlink>
+        </w:p>
+        <w:p>
+          <w:pPr>
+            <w:pStyle w:val="Sumrio2"/>
+            <w:tabs>
+              <w:tab w:val="right" w:pos="9062"/>
+            </w:tabs>
+            <w:rPr>
+              <w:rFonts w:asciiTheme="minorHAnsi" w:eastAsiaTheme="minorEastAsia" w:hAnsiTheme="minorHAnsi" w:cstheme="minorBidi"/>
+              <w:noProof/>
+              <w:sz w:val="22"/>
+              <w:szCs w:val="22"/>
+            </w:rPr>
+          </w:pPr>
+          <w:hyperlink w:anchor="_Toc23606944" w:history="1">
+            <w:r>
+              <w:rPr>
+                <w:rStyle w:val="Hyperlink"/>
+                <w:rFonts w:ascii="Arial" w:hAnsi="Arial" w:cs="Arial"/>
+                <w:noProof/>
+              </w:rPr>
+              <w:t>1.2 - Problema de Pesquisa</w:t>
+            </w:r>
+            <w:r>
+              <w:rPr>
+                <w:noProof/>
+                <w:webHidden/>
+              </w:rPr>
+              <w:tab/>
+            </w:r>
+            <w:r>
+              <w:rPr>
+                <w:noProof/>
+                <w:webHidden/>
+              </w:rPr>
+              <w:fldChar w:fldCharType="begin"/>
+            </w:r>
+            <w:r>
+              <w:rPr>
+                <w:noProof/>
+                <w:webHidden/>
+              </w:rPr>
+              <w:instrText xml:space="preserve"> PAGEREF _Toc23606944 \h </w:instrText>
+            </w:r>
+            <w:r>
+              <w:rPr>
+                <w:noProof/>
+                <w:webHidden/>
+              </w:rPr>
+            </w:r>
+            <w:r>
+              <w:rPr>
+                <w:noProof/>
+                <w:webHidden/>
+              </w:rPr>
+              <w:fldChar w:fldCharType="separate"/>
+            </w:r>
+            <w:r>
+              <w:rPr>
+                <w:noProof/>
+                <w:webHidden/>
+              </w:rPr>
+              <w:t>4</w:t>
+            </w:r>
+            <w:r>
+              <w:rPr>
+                <w:noProof/>
+                <w:webHidden/>
+              </w:rPr>
+              <w:fldChar w:fldCharType="end"/>
+            </w:r>
+          </w:hyperlink>
+        </w:p>
+        <w:p>
+          <w:pPr>
+            <w:pStyle w:val="Sumrio2"/>
+            <w:tabs>
+              <w:tab w:val="right" w:pos="9062"/>
+            </w:tabs>
+            <w:rPr>
+              <w:rFonts w:asciiTheme="minorHAnsi" w:eastAsiaTheme="minorEastAsia" w:hAnsiTheme="minorHAnsi" w:cstheme="minorBidi"/>
+              <w:noProof/>
+              <w:sz w:val="22"/>
+              <w:szCs w:val="22"/>
+            </w:rPr>
+          </w:pPr>
+          <w:hyperlink w:anchor="_Toc23606945" w:history="1">
+            <w:r>
+              <w:rPr>
+                <w:rStyle w:val="Hyperlink"/>
+                <w:rFonts w:ascii="Arial" w:eastAsia="Arial" w:hAnsi="Arial" w:cs="Arial"/>
+                <w:noProof/>
+              </w:rPr>
+              <w:t>1.3 - Hipótese</w:t>
+            </w:r>
+            <w:r>
+              <w:rPr>
+                <w:noProof/>
+                <w:webHidden/>
+              </w:rPr>
+              <w:tab/>
+            </w:r>
+            <w:r>
+              <w:rPr>
+                <w:noProof/>
+                <w:webHidden/>
+              </w:rPr>
+              <w:fldChar w:fldCharType="begin"/>
+            </w:r>
+            <w:r>
+              <w:rPr>
+                <w:noProof/>
+                <w:webHidden/>
+              </w:rPr>
+              <w:instrText xml:space="preserve"> PAGEREF _Toc23606945 \h </w:instrText>
+            </w:r>
+            <w:r>
+              <w:rPr>
+                <w:noProof/>
+                <w:webHidden/>
+              </w:rPr>
+            </w:r>
+            <w:r>
+              <w:rPr>
+                <w:noProof/>
+                <w:webHidden/>
+              </w:rPr>
+              <w:fldChar w:fldCharType="separate"/>
+            </w:r>
+            <w:r>
+              <w:rPr>
+                <w:noProof/>
+                <w:webHidden/>
+              </w:rPr>
+              <w:t>4</w:t>
+            </w:r>
+            <w:r>
+              <w:rPr>
+                <w:noProof/>
+                <w:webHidden/>
+              </w:rPr>
+              <w:fldChar w:fldCharType="end"/>
+            </w:r>
+          </w:hyperlink>
+        </w:p>
+        <w:p>
+          <w:pPr>
+            <w:pStyle w:val="Sumrio2"/>
+            <w:tabs>
+              <w:tab w:val="right" w:pos="9062"/>
+            </w:tabs>
+            <w:rPr>
+              <w:rFonts w:asciiTheme="minorHAnsi" w:eastAsiaTheme="minorEastAsia" w:hAnsiTheme="minorHAnsi" w:cstheme="minorBidi"/>
+              <w:noProof/>
+              <w:sz w:val="22"/>
+              <w:szCs w:val="22"/>
+            </w:rPr>
+          </w:pPr>
+          <w:hyperlink w:anchor="_Toc23606946" w:history="1">
+            <w:r>
+              <w:rPr>
+                <w:rStyle w:val="Hyperlink"/>
+                <w:rFonts w:ascii="Arial" w:hAnsi="Arial" w:cs="Arial"/>
+                <w:noProof/>
+              </w:rPr>
+              <w:t>1.4 - Objetivo</w:t>
+            </w:r>
+            <w:r>
+              <w:rPr>
+                <w:noProof/>
+                <w:webHidden/>
+              </w:rPr>
+              <w:tab/>
+            </w:r>
+            <w:r>
+              <w:rPr>
+                <w:noProof/>
+                <w:webHidden/>
+              </w:rPr>
+              <w:fldChar w:fldCharType="begin"/>
+            </w:r>
+            <w:r>
+              <w:rPr>
+                <w:noProof/>
+                <w:webHidden/>
+              </w:rPr>
+              <w:instrText xml:space="preserve"> PAGEREF _Toc23606946 \h </w:instrText>
+            </w:r>
+            <w:r>
+              <w:rPr>
+                <w:noProof/>
+                <w:webHidden/>
+              </w:rPr>
+            </w:r>
+            <w:r>
+              <w:rPr>
+                <w:noProof/>
+                <w:webHidden/>
+              </w:rPr>
+              <w:fldChar w:fldCharType="separate"/>
+            </w:r>
+            <w:r>
+              <w:rPr>
+                <w:noProof/>
+                <w:webHidden/>
+              </w:rPr>
+              <w:t>4</w:t>
+            </w:r>
+            <w:r>
+              <w:rPr>
+                <w:noProof/>
+                <w:webHidden/>
+              </w:rPr>
+              <w:fldChar w:fldCharType="end"/>
+            </w:r>
+          </w:hyperlink>
+        </w:p>
+        <w:p>
+          <w:pPr>
+            <w:pStyle w:val="Sumrio2"/>
+            <w:tabs>
+              <w:tab w:val="right" w:pos="9062"/>
+            </w:tabs>
+            <w:rPr>
+              <w:rFonts w:asciiTheme="minorHAnsi" w:eastAsiaTheme="minorEastAsia" w:hAnsiTheme="minorHAnsi" w:cstheme="minorBidi"/>
+              <w:noProof/>
+              <w:sz w:val="22"/>
+              <w:szCs w:val="22"/>
+            </w:rPr>
+          </w:pPr>
+          <w:hyperlink w:anchor="_Toc23606947" w:history="1">
+            <w:r>
+              <w:rPr>
+                <w:rStyle w:val="Hyperlink"/>
+                <w:rFonts w:ascii="Arial" w:hAnsi="Arial" w:cs="Arial"/>
+                <w:noProof/>
+              </w:rPr>
+              <w:t>1.5 – Objeto</w:t>
+            </w:r>
+            <w:r>
+              <w:rPr>
+                <w:noProof/>
+                <w:webHidden/>
+              </w:rPr>
+              <w:tab/>
+            </w:r>
+            <w:r>
+              <w:rPr>
+                <w:noProof/>
+                <w:webHidden/>
+              </w:rPr>
+              <w:fldChar w:fldCharType="begin"/>
+            </w:r>
+            <w:r>
+              <w:rPr>
+                <w:noProof/>
+                <w:webHidden/>
+              </w:rPr>
+              <w:instrText xml:space="preserve"> PAGEREF _Toc23606947 \h </w:instrText>
+            </w:r>
+            <w:r>
+              <w:rPr>
+                <w:noProof/>
+                <w:webHidden/>
+              </w:rPr>
+            </w:r>
+            <w:r>
+              <w:rPr>
+                <w:noProof/>
+                <w:webHidden/>
+              </w:rPr>
+              <w:fldChar w:fldCharType="separate"/>
+            </w:r>
+            <w:r>
+              <w:rPr>
+                <w:noProof/>
+                <w:webHidden/>
+              </w:rPr>
+              <w:t>4</w:t>
+            </w:r>
+            <w:r>
+              <w:rPr>
+                <w:noProof/>
+                <w:webHidden/>
+              </w:rPr>
+              <w:fldChar w:fldCharType="end"/>
+            </w:r>
+          </w:hyperlink>
+        </w:p>
+        <w:p>
+          <w:pPr>
+            <w:pStyle w:val="Sumrio2"/>
+            <w:tabs>
+              <w:tab w:val="right" w:pos="9062"/>
+            </w:tabs>
+            <w:rPr>
+              <w:rFonts w:asciiTheme="minorHAnsi" w:eastAsiaTheme="minorEastAsia" w:hAnsiTheme="minorHAnsi" w:cstheme="minorBidi"/>
+              <w:noProof/>
+              <w:sz w:val="22"/>
+              <w:szCs w:val="22"/>
+            </w:rPr>
+          </w:pPr>
+          <w:hyperlink w:anchor="_Toc23606948" w:history="1">
+            <w:r>
+              <w:rPr>
+                <w:rStyle w:val="Hyperlink"/>
+                <w:rFonts w:ascii="Arial" w:hAnsi="Arial" w:cs="Arial"/>
+                <w:noProof/>
+              </w:rPr>
+              <w:t>1.6 - Organização do Trabalho</w:t>
+            </w:r>
+            <w:r>
+              <w:rPr>
+                <w:noProof/>
+                <w:webHidden/>
+              </w:rPr>
+              <w:tab/>
+            </w:r>
+            <w:r>
+              <w:rPr>
+                <w:noProof/>
+                <w:webHidden/>
+              </w:rPr>
+              <w:fldChar w:fldCharType="begin"/>
+            </w:r>
+            <w:r>
+              <w:rPr>
+                <w:noProof/>
+                <w:webHidden/>
+              </w:rPr>
+              <w:instrText xml:space="preserve"> PAGEREF _Toc23606948 \h </w:instrText>
+            </w:r>
+            <w:r>
+              <w:rPr>
+                <w:noProof/>
+                <w:webHidden/>
+              </w:rPr>
+            </w:r>
+            <w:r>
+              <w:rPr>
+                <w:noProof/>
+                <w:webHidden/>
+              </w:rPr>
+              <w:fldChar w:fldCharType="separate"/>
+            </w:r>
+            <w:r>
+              <w:rPr>
+                <w:noProof/>
+                <w:webHidden/>
+              </w:rPr>
+              <w:t>4</w:t>
+            </w:r>
+            <w:r>
+              <w:rPr>
+                <w:noProof/>
+                <w:webHidden/>
+              </w:rPr>
+              <w:fldChar w:fldCharType="end"/>
+            </w:r>
+          </w:hyperlink>
+        </w:p>
+        <w:p>
+          <w:pPr>
+            <w:pStyle w:val="Sumrio1"/>
+            <w:rPr>
+              <w:rFonts w:asciiTheme="minorHAnsi" w:eastAsiaTheme="minorEastAsia" w:hAnsiTheme="minorHAnsi" w:cstheme="minorBidi"/>
+              <w:b w:val="0"/>
+              <w:sz w:val="22"/>
+              <w:szCs w:val="22"/>
+            </w:rPr>
+          </w:pPr>
+          <w:hyperlink w:anchor="_Toc23606949" w:history="1">
+            <w:r>
+              <w:rPr>
+                <w:rStyle w:val="Hyperlink"/>
+              </w:rPr>
+              <w:t>2 - REFERENCIAL TEÓRICO</w:t>
+            </w:r>
+            <w:r>
+              <w:rPr>
+                <w:webHidden/>
+              </w:rPr>
+              <w:tab/>
+            </w:r>
+            <w:r>
+              <w:rPr>
+                <w:webHidden/>
+              </w:rPr>
+              <w:fldChar w:fldCharType="begin"/>
+            </w:r>
+            <w:r>
+              <w:rPr>
+                <w:webHidden/>
+              </w:rPr>
+              <w:instrText xml:space="preserve"> PAGEREF _Toc23606949 \h </w:instrText>
+            </w:r>
+            <w:r>
+              <w:rPr>
+                <w:webHidden/>
+              </w:rPr>
+            </w:r>
+            <w:r>
+              <w:rPr>
+                <w:webHidden/>
+              </w:rPr>
+              <w:fldChar w:fldCharType="separate"/>
+            </w:r>
+            <w:r>
+              <w:rPr>
+                <w:webHidden/>
+              </w:rPr>
+              <w:t>4</w:t>
+            </w:r>
+            <w:r>
+              <w:rPr>
+                <w:webHidden/>
+              </w:rPr>
+              <w:fldChar w:fldCharType="end"/>
+            </w:r>
+          </w:hyperlink>
+        </w:p>
+        <w:p>
+          <w:pPr>
+            <w:pStyle w:val="Sumrio1"/>
+            <w:rPr>
+              <w:rFonts w:asciiTheme="minorHAnsi" w:eastAsiaTheme="minorEastAsia" w:hAnsiTheme="minorHAnsi" w:cstheme="minorBidi"/>
+              <w:b w:val="0"/>
+              <w:sz w:val="22"/>
+              <w:szCs w:val="22"/>
+            </w:rPr>
+          </w:pPr>
+          <w:hyperlink w:anchor="_Toc23606950" w:history="1">
+            <w:r>
+              <w:rPr>
+                <w:rStyle w:val="Hyperlink"/>
+              </w:rPr>
+              <w:t>3 - TECNOLOGIAS UTILIZADAS</w:t>
+            </w:r>
+            <w:r>
+              <w:rPr>
+                <w:webHidden/>
+              </w:rPr>
+              <w:tab/>
+            </w:r>
+            <w:r>
+              <w:rPr>
+                <w:webHidden/>
+              </w:rPr>
+              <w:fldChar w:fldCharType="begin"/>
+            </w:r>
+            <w:r>
+              <w:rPr>
+                <w:webHidden/>
+              </w:rPr>
+              <w:instrText xml:space="preserve"> PAGEREF _Toc23606950 \h </w:instrText>
+            </w:r>
+            <w:r>
+              <w:rPr>
+                <w:webHidden/>
+              </w:rPr>
+            </w:r>
+            <w:r>
+              <w:rPr>
+                <w:webHidden/>
+              </w:rPr>
+              <w:fldChar w:fldCharType="separate"/>
+            </w:r>
+            <w:r>
+              <w:rPr>
+                <w:webHidden/>
+              </w:rPr>
+              <w:t>4</w:t>
+            </w:r>
+            <w:r>
+              <w:rPr>
+                <w:webHidden/>
+              </w:rPr>
+              <w:fldChar w:fldCharType="end"/>
+            </w:r>
+          </w:hyperlink>
+        </w:p>
+        <w:p>
+          <w:pPr>
+            <w:pStyle w:val="Sumrio1"/>
+            <w:rPr>
+              <w:rFonts w:asciiTheme="minorHAnsi" w:eastAsiaTheme="minorEastAsia" w:hAnsiTheme="minorHAnsi" w:cstheme="minorBidi"/>
+              <w:b w:val="0"/>
+              <w:sz w:val="22"/>
+              <w:szCs w:val="22"/>
+            </w:rPr>
+          </w:pPr>
+          <w:hyperlink w:anchor="_Toc23606951" w:history="1">
+            <w:r>
+              <w:rPr>
+                <w:rStyle w:val="Hyperlink"/>
+              </w:rPr>
+              <w:t>4 – APRESENTAÇÃO DA SOLUÇÃO</w:t>
+            </w:r>
+            <w:r>
+              <w:rPr>
+                <w:webHidden/>
+              </w:rPr>
+              <w:tab/>
+            </w:r>
+            <w:r>
+              <w:rPr>
+                <w:webHidden/>
+              </w:rPr>
+              <w:fldChar w:fldCharType="begin"/>
+            </w:r>
+            <w:r>
+              <w:rPr>
+                <w:webHidden/>
+              </w:rPr>
+              <w:instrText xml:space="preserve"> PAGEREF _Toc23606951 \h </w:instrText>
+            </w:r>
+            <w:r>
+              <w:rPr>
+                <w:webHidden/>
+              </w:rPr>
+            </w:r>
+            <w:r>
+              <w:rPr>
+                <w:webHidden/>
+              </w:rPr>
+              <w:fldChar w:fldCharType="separate"/>
+            </w:r>
+            <w:r>
+              <w:rPr>
+                <w:webHidden/>
+              </w:rPr>
+              <w:t>4</w:t>
+            </w:r>
+            <w:r>
+              <w:rPr>
+                <w:webHidden/>
+              </w:rPr>
+              <w:fldChar w:fldCharType="end"/>
+            </w:r>
+          </w:hyperlink>
+        </w:p>
+        <w:p>
+          <w:pPr>
+            <w:pStyle w:val="Sumrio2"/>
+            <w:tabs>
+              <w:tab w:val="right" w:pos="9062"/>
+            </w:tabs>
+            <w:rPr>
+              <w:rFonts w:asciiTheme="minorHAnsi" w:eastAsiaTheme="minorEastAsia" w:hAnsiTheme="minorHAnsi" w:cstheme="minorBidi"/>
+              <w:noProof/>
+              <w:sz w:val="22"/>
+              <w:szCs w:val="22"/>
+            </w:rPr>
+          </w:pPr>
+          <w:hyperlink w:anchor="_Toc23606952" w:history="1">
+            <w:r>
+              <w:rPr>
+                <w:rStyle w:val="Hyperlink"/>
+                <w:rFonts w:ascii="Arial" w:hAnsi="Arial" w:cs="Arial"/>
+                <w:noProof/>
+              </w:rPr>
+              <w:t>4.1 - Descrição do Problema</w:t>
+            </w:r>
+            <w:r>
+              <w:rPr>
+                <w:noProof/>
+                <w:webHidden/>
+              </w:rPr>
+              <w:tab/>
+            </w:r>
+            <w:r>
+              <w:rPr>
+                <w:noProof/>
+                <w:webHidden/>
+              </w:rPr>
+              <w:fldChar w:fldCharType="begin"/>
+            </w:r>
+            <w:r>
+              <w:rPr>
+                <w:noProof/>
+                <w:webHidden/>
+              </w:rPr>
+              <w:instrText xml:space="preserve"> PAGEREF _Toc23606952 \h </w:instrText>
+            </w:r>
+            <w:r>
+              <w:rPr>
+                <w:noProof/>
+                <w:webHidden/>
+              </w:rPr>
+            </w:r>
+            <w:r>
+              <w:rPr>
+                <w:noProof/>
+                <w:webHidden/>
+              </w:rPr>
+              <w:fldChar w:fldCharType="separate"/>
+            </w:r>
+            <w:r>
+              <w:rPr>
+                <w:noProof/>
+                <w:webHidden/>
+              </w:rPr>
+              <w:t>4</w:t>
+            </w:r>
+            <w:r>
+              <w:rPr>
+                <w:noProof/>
+                <w:webHidden/>
+              </w:rPr>
+              <w:fldChar w:fldCharType="end"/>
+            </w:r>
+          </w:hyperlink>
+        </w:p>
+        <w:p>
+          <w:pPr>
+            <w:pStyle w:val="Sumrio2"/>
+            <w:tabs>
+              <w:tab w:val="right" w:pos="9062"/>
+            </w:tabs>
+            <w:rPr>
+              <w:rFonts w:asciiTheme="minorHAnsi" w:eastAsiaTheme="minorEastAsia" w:hAnsiTheme="minorHAnsi" w:cstheme="minorBidi"/>
+              <w:noProof/>
+              <w:sz w:val="22"/>
+              <w:szCs w:val="22"/>
+            </w:rPr>
+          </w:pPr>
+          <w:hyperlink w:anchor="_Toc23606953" w:history="1">
+            <w:r>
+              <w:rPr>
+                <w:rStyle w:val="Hyperlink"/>
+                <w:rFonts w:ascii="Arial" w:hAnsi="Arial" w:cs="Arial"/>
+                <w:noProof/>
+              </w:rPr>
+              <w:t>4.2 - Solução Proposta</w:t>
+            </w:r>
+            <w:r>
+              <w:rPr>
+                <w:noProof/>
+                <w:webHidden/>
+              </w:rPr>
+              <w:tab/>
+            </w:r>
+            <w:r>
+              <w:rPr>
+                <w:noProof/>
+                <w:webHidden/>
+              </w:rPr>
+              <w:fldChar w:fldCharType="begin"/>
+            </w:r>
+            <w:r>
+              <w:rPr>
+                <w:noProof/>
+                <w:webHidden/>
+              </w:rPr>
+              <w:instrText xml:space="preserve"> PAGEREF _Toc23606953 \h </w:instrText>
+            </w:r>
+            <w:r>
+              <w:rPr>
+                <w:noProof/>
+                <w:webHidden/>
+              </w:rPr>
+            </w:r>
+            <w:r>
+              <w:rPr>
+                <w:noProof/>
+                <w:webHidden/>
+              </w:rPr>
+              <w:fldChar w:fldCharType="separate"/>
+            </w:r>
+            <w:r>
+              <w:rPr>
+                <w:noProof/>
+                <w:webHidden/>
+              </w:rPr>
+              <w:t>4</w:t>
+            </w:r>
+            <w:r>
+              <w:rPr>
+                <w:noProof/>
+                <w:webHidden/>
+              </w:rPr>
+              <w:fldChar w:fldCharType="end"/>
+            </w:r>
+          </w:hyperlink>
+        </w:p>
+        <w:p>
+          <w:pPr>
+            <w:pStyle w:val="Sumrio2"/>
+            <w:tabs>
+              <w:tab w:val="right" w:pos="9062"/>
+            </w:tabs>
+            <w:rPr>
+              <w:rFonts w:asciiTheme="minorHAnsi" w:eastAsiaTheme="minorEastAsia" w:hAnsiTheme="minorHAnsi" w:cstheme="minorBidi"/>
+              <w:noProof/>
+              <w:sz w:val="22"/>
+              <w:szCs w:val="22"/>
+            </w:rPr>
+          </w:pPr>
+          <w:hyperlink w:anchor="_Toc23606954" w:history="1">
+            <w:r>
+              <w:rPr>
+                <w:rStyle w:val="Hyperlink"/>
+                <w:rFonts w:ascii="Arial" w:hAnsi="Arial" w:cs="Arial"/>
+                <w:noProof/>
+              </w:rPr>
+              <w:t>4.3 - Arquitetura da Pesquisa</w:t>
+            </w:r>
+            <w:r>
+              <w:rPr>
+                <w:noProof/>
+                <w:webHidden/>
+              </w:rPr>
+              <w:tab/>
+            </w:r>
+            <w:r>
+              <w:rPr>
+                <w:noProof/>
+                <w:webHidden/>
+              </w:rPr>
+              <w:fldChar w:fldCharType="begin"/>
+            </w:r>
+            <w:r>
+              <w:rPr>
+                <w:noProof/>
+                <w:webHidden/>
+              </w:rPr>
+              <w:instrText xml:space="preserve"> PAGEREF _Toc23606954 \h </w:instrText>
+            </w:r>
+            <w:r>
+              <w:rPr>
+                <w:noProof/>
+                <w:webHidden/>
+              </w:rPr>
+            </w:r>
+            <w:r>
+              <w:rPr>
+                <w:noProof/>
+                <w:webHidden/>
+              </w:rPr>
+              <w:fldChar w:fldCharType="separate"/>
+            </w:r>
+            <w:r>
+              <w:rPr>
+                <w:noProof/>
+                <w:webHidden/>
+              </w:rPr>
+              <w:t>4</w:t>
+            </w:r>
+            <w:r>
+              <w:rPr>
+                <w:noProof/>
+                <w:webHidden/>
+              </w:rPr>
+              <w:fldChar w:fldCharType="end"/>
+            </w:r>
+          </w:hyperlink>
+        </w:p>
+        <w:p>
+          <w:pPr>
+            <w:pStyle w:val="Sumrio1"/>
+            <w:rPr>
+              <w:rFonts w:asciiTheme="minorHAnsi" w:eastAsiaTheme="minorEastAsia" w:hAnsiTheme="minorHAnsi" w:cstheme="minorBidi"/>
+              <w:b w:val="0"/>
+              <w:sz w:val="22"/>
+              <w:szCs w:val="22"/>
+            </w:rPr>
+          </w:pPr>
+          <w:hyperlink w:anchor="_Toc23606955" w:history="1">
+            <w:r>
+              <w:rPr>
+                <w:rStyle w:val="Hyperlink"/>
+              </w:rPr>
+              <w:t>6 - CONCLUSÃO</w:t>
+            </w:r>
+            <w:r>
+              <w:rPr>
+                <w:webHidden/>
+              </w:rPr>
+              <w:tab/>
+            </w:r>
+            <w:r>
+              <w:rPr>
+                <w:webHidden/>
+              </w:rPr>
+              <w:fldChar w:fldCharType="begin"/>
+            </w:r>
+            <w:r>
+              <w:rPr>
+                <w:webHidden/>
+              </w:rPr>
+              <w:instrText xml:space="preserve"> PAGEREF _Toc23606955 \h </w:instrText>
+            </w:r>
+            <w:r>
+              <w:rPr>
+                <w:webHidden/>
+              </w:rPr>
+            </w:r>
+            <w:r>
+              <w:rPr>
+                <w:webHidden/>
+              </w:rPr>
+              <w:fldChar w:fldCharType="separate"/>
+            </w:r>
+            <w:r>
+              <w:rPr>
+                <w:webHidden/>
+              </w:rPr>
+              <w:t>4</w:t>
+            </w:r>
+            <w:r>
+              <w:rPr>
+                <w:webHidden/>
+              </w:rPr>
+              <w:fldChar w:fldCharType="end"/>
+            </w:r>
+          </w:hyperlink>
+        </w:p>
+        <w:p>
+          <w:pPr>
+            <w:pStyle w:val="Sumrio2"/>
+            <w:tabs>
+              <w:tab w:val="right" w:pos="9062"/>
+            </w:tabs>
+            <w:rPr>
+              <w:rFonts w:asciiTheme="minorHAnsi" w:eastAsiaTheme="minorEastAsia" w:hAnsiTheme="minorHAnsi" w:cstheme="minorBidi"/>
+              <w:noProof/>
+              <w:sz w:val="22"/>
+              <w:szCs w:val="22"/>
+            </w:rPr>
+          </w:pPr>
+          <w:hyperlink w:anchor="_Toc23606956" w:history="1">
+            <w:r>
+              <w:rPr>
+                <w:rStyle w:val="Hyperlink"/>
+                <w:rFonts w:ascii="Arial" w:hAnsi="Arial" w:cs="Arial"/>
+                <w:noProof/>
+              </w:rPr>
+              <w:t>6.1 - Contribuições</w:t>
+            </w:r>
+            <w:r>
+              <w:rPr>
+                <w:noProof/>
+                <w:webHidden/>
+              </w:rPr>
+              <w:tab/>
+            </w:r>
+            <w:r>
+              <w:rPr>
+                <w:noProof/>
+                <w:webHidden/>
+              </w:rPr>
+              <w:fldChar w:fldCharType="begin"/>
+            </w:r>
+            <w:r>
+              <w:rPr>
+                <w:noProof/>
+                <w:webHidden/>
+              </w:rPr>
+              <w:instrText xml:space="preserve"> PAGEREF _Toc23606956 \h </w:instrText>
+            </w:r>
+            <w:r>
+              <w:rPr>
+                <w:noProof/>
+                <w:webHidden/>
+              </w:rPr>
+            </w:r>
+            <w:r>
+              <w:rPr>
+                <w:noProof/>
+                <w:webHidden/>
+              </w:rPr>
+              <w:fldChar w:fldCharType="separate"/>
+            </w:r>
+            <w:r>
+              <w:rPr>
+                <w:noProof/>
+                <w:webHidden/>
+              </w:rPr>
+              <w:t>4</w:t>
+            </w:r>
+            <w:r>
+              <w:rPr>
+                <w:noProof/>
+                <w:webHidden/>
+              </w:rPr>
+              <w:fldChar w:fldCharType="end"/>
+            </w:r>
+          </w:hyperlink>
+        </w:p>
+        <w:p>
+          <w:pPr>
+            <w:pStyle w:val="Sumrio2"/>
+            <w:tabs>
+              <w:tab w:val="right" w:pos="9062"/>
+            </w:tabs>
+            <w:rPr>
+              <w:rFonts w:asciiTheme="minorHAnsi" w:eastAsiaTheme="minorEastAsia" w:hAnsiTheme="minorHAnsi" w:cstheme="minorBidi"/>
+              <w:noProof/>
+              <w:sz w:val="22"/>
+              <w:szCs w:val="22"/>
+            </w:rPr>
+          </w:pPr>
+          <w:hyperlink w:anchor="_Toc23606957" w:history="1">
+            <w:r>
+              <w:rPr>
+                <w:rStyle w:val="Hyperlink"/>
+                <w:rFonts w:ascii="Arial" w:hAnsi="Arial" w:cs="Arial"/>
+                <w:noProof/>
+              </w:rPr>
+              <w:t>6.2 - Trabalhos Futuros</w:t>
+            </w:r>
+            <w:r>
+              <w:rPr>
+                <w:noProof/>
+                <w:webHidden/>
+              </w:rPr>
+              <w:tab/>
+            </w:r>
+            <w:r>
+              <w:rPr>
+                <w:noProof/>
+                <w:webHidden/>
+              </w:rPr>
+              <w:fldChar w:fldCharType="begin"/>
+            </w:r>
+            <w:r>
+              <w:rPr>
+                <w:noProof/>
+                <w:webHidden/>
+              </w:rPr>
+              <w:instrText xml:space="preserve"> PAGEREF _Toc23606957 \h </w:instrText>
+            </w:r>
+            <w:r>
+              <w:rPr>
+                <w:noProof/>
+                <w:webHidden/>
+              </w:rPr>
+            </w:r>
+            <w:r>
+              <w:rPr>
+                <w:noProof/>
+                <w:webHidden/>
+              </w:rPr>
+              <w:fldChar w:fldCharType="separate"/>
+            </w:r>
+            <w:r>
+              <w:rPr>
+                <w:noProof/>
+                <w:webHidden/>
+              </w:rPr>
+              <w:t>4</w:t>
+            </w:r>
+            <w:r>
+              <w:rPr>
+                <w:noProof/>
+                <w:webHidden/>
+              </w:rPr>
+              <w:fldChar w:fldCharType="end"/>
+            </w:r>
+          </w:hyperlink>
+        </w:p>
+        <w:p>
+          <w:pPr>
+            <w:pStyle w:val="Sumrio1"/>
+            <w:rPr>
+              <w:rFonts w:asciiTheme="minorHAnsi" w:eastAsiaTheme="minorEastAsia" w:hAnsiTheme="minorHAnsi" w:cstheme="minorBidi"/>
+              <w:b w:val="0"/>
+              <w:sz w:val="22"/>
+              <w:szCs w:val="22"/>
+            </w:rPr>
+          </w:pPr>
+          <w:hyperlink w:anchor="_Toc23606958" w:history="1">
+            <w:r>
+              <w:rPr>
+                <w:rStyle w:val="Hyperlink"/>
+              </w:rPr>
+              <w:t>REFERÊNCIAS BIBLIOGRÁFICAS</w:t>
+            </w:r>
+            <w:r>
+              <w:rPr>
+                <w:webHidden/>
+              </w:rPr>
+              <w:tab/>
+            </w:r>
+            <w:r>
+              <w:rPr>
+                <w:webHidden/>
+              </w:rPr>
+              <w:fldChar w:fldCharType="begin"/>
+            </w:r>
+            <w:r>
+              <w:rPr>
+                <w:webHidden/>
+              </w:rPr>
+              <w:instrText xml:space="preserve"> PAGEREF _Toc23606958 \h </w:instrText>
+            </w:r>
+            <w:r>
+              <w:rPr>
+                <w:webHidden/>
+              </w:rPr>
+            </w:r>
+            <w:r>
+              <w:rPr>
+                <w:webHidden/>
+              </w:rPr>
+              <w:fldChar w:fldCharType="separate"/>
+            </w:r>
+            <w:r>
+              <w:rPr>
+                <w:webHidden/>
+              </w:rPr>
+              <w:t>4</w:t>
+            </w:r>
+            <w:r>
+              <w:rPr>
+                <w:webHidden/>
+              </w:rPr>
+              <w:fldChar w:fldCharType="end"/>
+            </w:r>
+          </w:hyperlink>
+        </w:p>
+        <w:p>
+          <w:r>
+            <w:rPr>
+              <w:b/>
+              <w:bCs/>
+            </w:rPr>
+            <w:fldChar w:fldCharType="end"/>
+          </w:r>
+        </w:p>
+      </w:sdtContent>
+    </w:sdt>
     <w:p>
       <w:pPr>
         <w:jc w:val="center"/>
@@ -1915,6 +3010,47 @@
           <w:szCs w:val="28"/>
         </w:rPr>
       </w:pPr>
+    </w:p>
+    <w:p>
+      <w:pPr>
+        <w:jc w:val="center"/>
+        <w:rPr>
+          <w:rFonts w:ascii="Arial" w:eastAsia="Arial" w:hAnsi="Arial" w:cs="Arial"/>
+          <w:sz w:val="28"/>
+          <w:szCs w:val="28"/>
+        </w:rPr>
+      </w:pPr>
+    </w:p>
+    <w:p>
+      <w:pPr>
+        <w:rPr>
+          <w:rFonts w:ascii="Arial" w:eastAsia="Arial" w:hAnsi="Arial" w:cs="Arial"/>
+          <w:b/>
+          <w:sz w:val="28"/>
+          <w:szCs w:val="28"/>
+        </w:rPr>
+      </w:pPr>
+    </w:p>
+    <w:p>
+      <w:pPr>
+        <w:jc w:val="center"/>
+        <w:rPr>
+          <w:rFonts w:ascii="Arial" w:eastAsia="Arial" w:hAnsi="Arial" w:cs="Arial"/>
+          <w:b/>
+          <w:sz w:val="28"/>
+          <w:szCs w:val="28"/>
+        </w:rPr>
+      </w:pPr>
+      <w:r>
+        <w:rPr>
+          <w:rFonts w:ascii="Arial" w:eastAsia="Arial" w:hAnsi="Arial" w:cs="Arial"/>
+          <w:b/>
+          <w:sz w:val="28"/>
+          <w:szCs w:val="28"/>
+        </w:rPr>
+        <w:lastRenderedPageBreak/>
+        <w:t>LISTA DE FIGURAS</w:t>
+      </w:r>
     </w:p>
     <w:p>
       <w:pPr>
@@ -1930,95 +3066,6 @@
     </w:p>
     <w:p>
       <w:pPr>
-        <w:spacing w:before="0"/>
-        <w:jc w:val="center"/>
-        <w:rPr>
-          <w:rFonts w:ascii="Arial" w:eastAsia="Arial" w:hAnsi="Arial" w:cs="Arial"/>
-          <w:b/>
-          <w:sz w:val="28"/>
-          <w:szCs w:val="28"/>
-        </w:rPr>
-      </w:pPr>
-    </w:p>
-    <w:p>
-      <w:pPr>
-        <w:spacing w:before="0"/>
-        <w:jc w:val="center"/>
-        <w:rPr>
-          <w:rFonts w:ascii="Arial" w:eastAsia="Arial" w:hAnsi="Arial" w:cs="Arial"/>
-          <w:b/>
-          <w:sz w:val="28"/>
-          <w:szCs w:val="28"/>
-        </w:rPr>
-      </w:pPr>
-    </w:p>
-    <w:p>
-      <w:pPr>
-        <w:spacing w:before="0"/>
-        <w:jc w:val="center"/>
-        <w:rPr>
-          <w:rFonts w:ascii="Arial" w:eastAsia="Arial" w:hAnsi="Arial" w:cs="Arial"/>
-          <w:b/>
-          <w:sz w:val="28"/>
-          <w:szCs w:val="28"/>
-        </w:rPr>
-      </w:pPr>
-    </w:p>
-    <w:p>
-      <w:pPr>
-        <w:rPr>
-          <w:rFonts w:ascii="Arial" w:eastAsia="Arial" w:hAnsi="Arial" w:cs="Arial"/>
-          <w:b/>
-          <w:sz w:val="28"/>
-          <w:szCs w:val="28"/>
-        </w:rPr>
-      </w:pPr>
-      <w:r>
-        <w:rPr>
-          <w:rFonts w:ascii="Arial" w:eastAsia="Arial" w:hAnsi="Arial" w:cs="Arial"/>
-          <w:b/>
-          <w:sz w:val="28"/>
-          <w:szCs w:val="28"/>
-        </w:rPr>
-        <w:br w:type="page"/>
-      </w:r>
-    </w:p>
-    <w:p>
-      <w:pPr>
-        <w:spacing w:before="0"/>
-        <w:jc w:val="center"/>
-        <w:rPr>
-          <w:rFonts w:ascii="Arial" w:eastAsia="Arial" w:hAnsi="Arial" w:cs="Arial"/>
-          <w:b/>
-          <w:sz w:val="28"/>
-          <w:szCs w:val="28"/>
-        </w:rPr>
-      </w:pPr>
-      <w:r>
-        <w:rPr>
-          <w:rFonts w:ascii="Arial" w:eastAsia="Arial" w:hAnsi="Arial" w:cs="Arial"/>
-          <w:b/>
-          <w:sz w:val="28"/>
-          <w:szCs w:val="28"/>
-        </w:rPr>
-        <w:lastRenderedPageBreak/>
-        <w:t>LISTA DE FIGURAS</w:t>
-      </w:r>
-    </w:p>
-    <w:p>
-      <w:pPr>
-        <w:spacing w:before="0"/>
-        <w:jc w:val="center"/>
-        <w:rPr>
-          <w:rFonts w:ascii="Arial" w:eastAsia="Arial" w:hAnsi="Arial" w:cs="Arial"/>
-          <w:b/>
-          <w:sz w:val="28"/>
-          <w:szCs w:val="28"/>
-        </w:rPr>
-      </w:pPr>
-    </w:p>
-    <w:p>
-      <w:pPr>
         <w:jc w:val="center"/>
         <w:rPr>
           <w:rFonts w:ascii="Arial" w:eastAsia="Arial" w:hAnsi="Arial" w:cs="Arial"/>
@@ -2256,8 +3303,8 @@
         <w:lastRenderedPageBreak/>
         <w:t>LISTA DE ABREVIATURAS E SIGLAS</w:t>
       </w:r>
-      <w:bookmarkStart w:id="3" w:name="_3znysh7" w:colFirst="0" w:colLast="0"/>
-      <w:bookmarkEnd w:id="3"/>
+      <w:bookmarkStart w:id="2" w:name="_3znysh7" w:colFirst="0" w:colLast="0"/>
+      <w:bookmarkEnd w:id="2"/>
     </w:p>
     <w:p>
       <w:pPr>
@@ -2322,16 +3369,16 @@
           <w:cols w:space="720"/>
         </w:sectPr>
       </w:pPr>
-      <w:bookmarkStart w:id="4" w:name="_hy2n2u9hblof" w:colFirst="0" w:colLast="0"/>
-      <w:bookmarkStart w:id="5" w:name="_jvl90d5ny33z" w:colFirst="0" w:colLast="0"/>
-      <w:bookmarkStart w:id="6" w:name="_4c2cugvqbqry" w:colFirst="0" w:colLast="0"/>
-      <w:bookmarkStart w:id="7" w:name="_gvz7tl6a2wgw" w:colFirst="0" w:colLast="0"/>
-      <w:bookmarkStart w:id="8" w:name="_mrnkk8betb72" w:colFirst="0" w:colLast="0"/>
+      <w:bookmarkStart w:id="3" w:name="_hy2n2u9hblof" w:colFirst="0" w:colLast="0"/>
+      <w:bookmarkStart w:id="4" w:name="_jvl90d5ny33z" w:colFirst="0" w:colLast="0"/>
+      <w:bookmarkStart w:id="5" w:name="_4c2cugvqbqry" w:colFirst="0" w:colLast="0"/>
+      <w:bookmarkStart w:id="6" w:name="_gvz7tl6a2wgw" w:colFirst="0" w:colLast="0"/>
+      <w:bookmarkStart w:id="7" w:name="_mrnkk8betb72" w:colFirst="0" w:colLast="0"/>
+      <w:bookmarkEnd w:id="3"/>
       <w:bookmarkEnd w:id="4"/>
       <w:bookmarkEnd w:id="5"/>
       <w:bookmarkEnd w:id="6"/>
       <w:bookmarkEnd w:id="7"/>
-      <w:bookmarkEnd w:id="8"/>
     </w:p>
     <w:p>
       <w:pPr>
@@ -2343,7 +3390,8 @@
           <w:szCs w:val="28"/>
         </w:rPr>
       </w:pPr>
-      <w:bookmarkStart w:id="9" w:name="_Toc10808339"/>
+      <w:bookmarkStart w:id="8" w:name="_Toc10808339"/>
+      <w:bookmarkStart w:id="9" w:name="_Toc23606942"/>
       <w:r>
         <w:rPr>
           <w:rFonts w:ascii="Arial" w:hAnsi="Arial" w:cs="Arial"/>
@@ -2369,6 +3417,7 @@
         </w:rPr>
         <w:t>ÃO</w:t>
       </w:r>
+      <w:bookmarkEnd w:id="8"/>
       <w:bookmarkEnd w:id="9"/>
     </w:p>
     <w:p>
@@ -2394,13 +3443,8 @@
           <w:szCs w:val="28"/>
         </w:rPr>
       </w:pPr>
-      <w:r>
-        <w:tab/>
-      </w:r>
-      <w:r>
-        <w:br/>
-      </w:r>
       <w:bookmarkStart w:id="10" w:name="_Toc10808340"/>
+      <w:bookmarkStart w:id="11" w:name="_Toc23606943"/>
       <w:r>
         <w:rPr>
           <w:rFonts w:ascii="Arial" w:hAnsi="Arial" w:cs="Arial"/>
@@ -2426,6 +3470,7 @@
         <w:t>Justificativa da Pesquisa</w:t>
       </w:r>
       <w:bookmarkEnd w:id="10"/>
+      <w:bookmarkEnd w:id="11"/>
     </w:p>
     <w:p>
       <w:pPr>
@@ -2451,7 +3496,8 @@
           <w:szCs w:val="28"/>
         </w:rPr>
       </w:pPr>
-      <w:bookmarkStart w:id="11" w:name="_Toc10808341"/>
+      <w:bookmarkStart w:id="12" w:name="_Toc10808341"/>
+      <w:bookmarkStart w:id="13" w:name="_Toc23606944"/>
       <w:r>
         <w:rPr>
           <w:rFonts w:ascii="Arial" w:hAnsi="Arial" w:cs="Arial"/>
@@ -2476,7 +3522,8 @@
         </w:rPr>
         <w:t>Problema de Pesquisa</w:t>
       </w:r>
-      <w:bookmarkEnd w:id="11"/>
+      <w:bookmarkEnd w:id="12"/>
+      <w:bookmarkEnd w:id="13"/>
     </w:p>
     <w:p>
       <w:pPr>
@@ -2506,9 +3553,10 @@
           <w:szCs w:val="28"/>
         </w:rPr>
       </w:pPr>
-      <w:bookmarkStart w:id="12" w:name="_d89vyv8v6qhf" w:colFirst="0" w:colLast="0"/>
-      <w:bookmarkStart w:id="13" w:name="_Toc10808342"/>
-      <w:bookmarkEnd w:id="12"/>
+      <w:bookmarkStart w:id="14" w:name="_d89vyv8v6qhf" w:colFirst="0" w:colLast="0"/>
+      <w:bookmarkStart w:id="15" w:name="_Toc10808342"/>
+      <w:bookmarkStart w:id="16" w:name="_Toc23606945"/>
+      <w:bookmarkEnd w:id="14"/>
       <w:r>
         <w:rPr>
           <w:rFonts w:ascii="Arial" w:eastAsia="Arial" w:hAnsi="Arial" w:cs="Arial"/>
@@ -2533,7 +3581,8 @@
         </w:rPr>
         <w:t>Hipótese</w:t>
       </w:r>
-      <w:bookmarkEnd w:id="13"/>
+      <w:bookmarkEnd w:id="15"/>
+      <w:bookmarkEnd w:id="16"/>
     </w:p>
     <w:p>
       <w:pPr>
@@ -2558,7 +3607,8 @@
           <w:szCs w:val="28"/>
         </w:rPr>
       </w:pPr>
-      <w:bookmarkStart w:id="14" w:name="_Toc10808343"/>
+      <w:bookmarkStart w:id="17" w:name="_Toc10808343"/>
+      <w:bookmarkStart w:id="18" w:name="_Toc23606946"/>
       <w:r>
         <w:rPr>
           <w:rFonts w:ascii="Arial" w:hAnsi="Arial" w:cs="Arial"/>
@@ -2583,7 +3633,8 @@
         </w:rPr>
         <w:t>Objetivo</w:t>
       </w:r>
-      <w:bookmarkEnd w:id="14"/>
+      <w:bookmarkEnd w:id="17"/>
+      <w:bookmarkEnd w:id="18"/>
     </w:p>
     <w:p>
       <w:pPr>
@@ -2609,7 +3660,8 @@
           <w:szCs w:val="28"/>
         </w:rPr>
       </w:pPr>
-      <w:bookmarkStart w:id="15" w:name="_Toc10808344"/>
+      <w:bookmarkStart w:id="19" w:name="_Toc10808344"/>
+      <w:bookmarkStart w:id="20" w:name="_Toc23606947"/>
       <w:r>
         <w:rPr>
           <w:rFonts w:ascii="Arial" w:hAnsi="Arial" w:cs="Arial"/>
@@ -2642,7 +3694,8 @@
         </w:rPr>
         <w:t>Objeto</w:t>
       </w:r>
-      <w:bookmarkEnd w:id="15"/>
+      <w:bookmarkEnd w:id="19"/>
+      <w:bookmarkEnd w:id="20"/>
     </w:p>
     <w:p/>
     <w:p>
@@ -2655,7 +3708,8 @@
           <w:szCs w:val="28"/>
         </w:rPr>
       </w:pPr>
-      <w:bookmarkStart w:id="16" w:name="_Toc10808345"/>
+      <w:bookmarkStart w:id="21" w:name="_Toc10808345"/>
+      <w:bookmarkStart w:id="22" w:name="_Toc23606948"/>
       <w:r>
         <w:rPr>
           <w:rFonts w:ascii="Arial" w:hAnsi="Arial" w:cs="Arial"/>
@@ -2688,7 +3742,8 @@
         </w:rPr>
         <w:t>Organização do Trabalho</w:t>
       </w:r>
-      <w:bookmarkEnd w:id="16"/>
+      <w:bookmarkEnd w:id="21"/>
+      <w:bookmarkEnd w:id="22"/>
     </w:p>
     <w:p>
       <w:pPr>
@@ -2700,8 +3755,8 @@
           <w:rFonts w:ascii="Arial" w:eastAsia="Arial" w:hAnsi="Arial" w:cs="Arial"/>
         </w:rPr>
       </w:pPr>
-      <w:bookmarkStart w:id="17" w:name="_qjca4164nmwd" w:colFirst="0" w:colLast="0"/>
-      <w:bookmarkEnd w:id="17"/>
+      <w:bookmarkStart w:id="23" w:name="_qjca4164nmwd" w:colFirst="0" w:colLast="0"/>
+      <w:bookmarkEnd w:id="23"/>
     </w:p>
     <w:p>
       <w:pPr>
@@ -2713,8 +3768,8 @@
           <w:rFonts w:ascii="Arial" w:eastAsia="Arial" w:hAnsi="Arial" w:cs="Arial"/>
         </w:rPr>
       </w:pPr>
-      <w:bookmarkStart w:id="18" w:name="_a6owg4ev967" w:colFirst="0" w:colLast="0"/>
-      <w:bookmarkEnd w:id="18"/>
+      <w:bookmarkStart w:id="24" w:name="_a6owg4ev967" w:colFirst="0" w:colLast="0"/>
+      <w:bookmarkEnd w:id="24"/>
     </w:p>
     <w:p/>
     <w:p>
@@ -2726,8 +3781,8 @@
           <w:szCs w:val="28"/>
         </w:rPr>
       </w:pPr>
-      <w:bookmarkStart w:id="19" w:name="_kpmp6p4kxjs8" w:colFirst="0" w:colLast="0"/>
-      <w:bookmarkEnd w:id="19"/>
+      <w:bookmarkStart w:id="25" w:name="_kpmp6p4kxjs8" w:colFirst="0" w:colLast="0"/>
+      <w:bookmarkEnd w:id="25"/>
       <w:r>
         <w:rPr>
           <w:rFonts w:ascii="Arial" w:hAnsi="Arial" w:cs="Arial"/>
@@ -2747,7 +3802,8 @@
           <w:szCs w:val="28"/>
         </w:rPr>
       </w:pPr>
-      <w:bookmarkStart w:id="20" w:name="_Toc10808346"/>
+      <w:bookmarkStart w:id="26" w:name="_Toc10808346"/>
+      <w:bookmarkStart w:id="27" w:name="_Toc23606949"/>
       <w:r>
         <w:rPr>
           <w:rFonts w:ascii="Arial" w:hAnsi="Arial" w:cs="Arial"/>
@@ -2765,7 +3821,8 @@
         </w:rPr>
         <w:t>REFERENCIAL TEÓRICO</w:t>
       </w:r>
-      <w:bookmarkEnd w:id="20"/>
+      <w:bookmarkEnd w:id="26"/>
+      <w:bookmarkEnd w:id="27"/>
     </w:p>
     <w:p/>
     <w:p>
@@ -2794,7 +3851,8 @@
           <w:rFonts w:ascii="Arial" w:eastAsia="Arial" w:hAnsi="Arial" w:cs="Arial"/>
         </w:rPr>
       </w:pPr>
-      <w:bookmarkStart w:id="21" w:name="_Toc10808350"/>
+      <w:bookmarkStart w:id="28" w:name="_Toc10808350"/>
+      <w:bookmarkStart w:id="29" w:name="_Toc23606950"/>
       <w:r>
         <w:rPr>
           <w:rFonts w:ascii="Arial" w:hAnsi="Arial" w:cs="Arial"/>
@@ -2812,7 +3870,8 @@
         </w:rPr>
         <w:t>TECNOLOGIAS UTILIZADAS</w:t>
       </w:r>
-      <w:bookmarkEnd w:id="21"/>
+      <w:bookmarkEnd w:id="28"/>
+      <w:bookmarkEnd w:id="29"/>
     </w:p>
     <w:p>
       <w:pPr>
@@ -2824,7 +3883,8 @@
           <w:color w:val="FFFFFF"/>
         </w:rPr>
       </w:pPr>
-      <w:bookmarkStart w:id="22" w:name="_Toc10808362"/>
+      <w:bookmarkStart w:id="30" w:name="_Toc10808362"/>
+      <w:bookmarkStart w:id="31" w:name="_Toc23606951"/>
       <w:r>
         <w:rPr>
           <w:rFonts w:ascii="Arial" w:hAnsi="Arial" w:cs="Arial"/>
@@ -2833,7 +3893,8 @@
         </w:rPr>
         <w:t>4 – APRESENTAÇÃO DA SOLUÇÃO</w:t>
       </w:r>
-      <w:bookmarkEnd w:id="22"/>
+      <w:bookmarkEnd w:id="30"/>
+      <w:bookmarkEnd w:id="31"/>
       <w:r>
         <w:rPr>
           <w:rFonts w:ascii="Arial" w:eastAsia="Arial" w:hAnsi="Arial" w:cs="Arial"/>
@@ -2855,7 +3916,8 @@
           <w:szCs w:val="28"/>
         </w:rPr>
       </w:pPr>
-      <w:bookmarkStart w:id="23" w:name="_Toc10808363"/>
+      <w:bookmarkStart w:id="32" w:name="_Toc10808363"/>
+      <w:bookmarkStart w:id="33" w:name="_Toc23606952"/>
       <w:r>
         <w:rPr>
           <w:rFonts w:ascii="Arial" w:hAnsi="Arial" w:cs="Arial"/>
@@ -2880,7 +3942,8 @@
         </w:rPr>
         <w:t>Descrição do Problema</w:t>
       </w:r>
-      <w:bookmarkEnd w:id="23"/>
+      <w:bookmarkEnd w:id="32"/>
+      <w:bookmarkEnd w:id="33"/>
     </w:p>
     <w:p>
       <w:pPr>
@@ -2892,7 +3955,8 @@
           <w:szCs w:val="28"/>
         </w:rPr>
       </w:pPr>
-      <w:bookmarkStart w:id="24" w:name="_Toc10808364"/>
+      <w:bookmarkStart w:id="34" w:name="_Toc10808364"/>
+      <w:bookmarkStart w:id="35" w:name="_Toc23606953"/>
       <w:r>
         <w:rPr>
           <w:rFonts w:ascii="Arial" w:hAnsi="Arial" w:cs="Arial"/>
@@ -2917,7 +3981,8 @@
         </w:rPr>
         <w:t>Solução Proposta</w:t>
       </w:r>
-      <w:bookmarkEnd w:id="24"/>
+      <w:bookmarkEnd w:id="34"/>
+      <w:bookmarkEnd w:id="35"/>
     </w:p>
     <w:p>
       <w:pPr>
@@ -2930,7 +3995,8 @@
           <w:szCs w:val="28"/>
         </w:rPr>
       </w:pPr>
-      <w:bookmarkStart w:id="25" w:name="_Toc10808365"/>
+      <w:bookmarkStart w:id="36" w:name="_Toc10808365"/>
+      <w:bookmarkStart w:id="37" w:name="_Toc23606954"/>
       <w:r>
         <w:rPr>
           <w:rFonts w:ascii="Arial" w:hAnsi="Arial" w:cs="Arial"/>
@@ -2963,7 +4029,8 @@
         </w:rPr>
         <w:t>a Pesquisa</w:t>
       </w:r>
-      <w:bookmarkEnd w:id="25"/>
+      <w:bookmarkEnd w:id="36"/>
+      <w:bookmarkEnd w:id="37"/>
     </w:p>
     <w:p>
       <w:pPr>
@@ -2975,7 +4042,8 @@
           <w:szCs w:val="28"/>
         </w:rPr>
       </w:pPr>
-      <w:bookmarkStart w:id="26" w:name="_Toc10808393"/>
+      <w:bookmarkStart w:id="38" w:name="_Toc10808393"/>
+      <w:bookmarkStart w:id="39" w:name="_Toc23606955"/>
       <w:r>
         <w:rPr>
           <w:rFonts w:ascii="Arial" w:hAnsi="Arial" w:cs="Arial"/>
@@ -2992,7 +4060,8 @@
         </w:rPr>
         <w:t xml:space="preserve"> CONCLUSÃO</w:t>
       </w:r>
-      <w:bookmarkEnd w:id="26"/>
+      <w:bookmarkEnd w:id="38"/>
+      <w:bookmarkEnd w:id="39"/>
     </w:p>
     <w:p>
       <w:pPr>
@@ -3026,7 +4095,8 @@
           <w:szCs w:val="28"/>
         </w:rPr>
       </w:pPr>
-      <w:bookmarkStart w:id="27" w:name="_Toc10808394"/>
+      <w:bookmarkStart w:id="40" w:name="_Toc10808394"/>
+      <w:bookmarkStart w:id="41" w:name="_Toc23606956"/>
       <w:r>
         <w:rPr>
           <w:rFonts w:ascii="Arial" w:hAnsi="Arial" w:cs="Arial"/>
@@ -3067,7 +4137,8 @@
         </w:rPr>
         <w:t>Contribuições</w:t>
       </w:r>
-      <w:bookmarkEnd w:id="27"/>
+      <w:bookmarkEnd w:id="40"/>
+      <w:bookmarkEnd w:id="41"/>
     </w:p>
     <w:p>
       <w:pPr>
@@ -3079,7 +4150,8 @@
           <w:szCs w:val="28"/>
         </w:rPr>
       </w:pPr>
-      <w:bookmarkStart w:id="28" w:name="_Toc10808395"/>
+      <w:bookmarkStart w:id="42" w:name="_Toc10808395"/>
+      <w:bookmarkStart w:id="43" w:name="_Toc23606957"/>
       <w:r>
         <w:rPr>
           <w:rFonts w:ascii="Arial" w:hAnsi="Arial" w:cs="Arial"/>
@@ -3120,7 +4192,8 @@
         </w:rPr>
         <w:t>Trabalhos Futuros</w:t>
       </w:r>
-      <w:bookmarkEnd w:id="28"/>
+      <w:bookmarkEnd w:id="42"/>
+      <w:bookmarkEnd w:id="43"/>
     </w:p>
     <w:p>
       <w:pPr>
@@ -3214,7 +4287,10 @@
           <w:szCs w:val="28"/>
         </w:rPr>
       </w:pPr>
-      <w:bookmarkStart w:id="29" w:name="_Toc10808396"/>
+      <w:bookmarkStart w:id="44" w:name="_Toc10808396"/>
+      <w:bookmarkStart w:id="45" w:name="_Toc23606958"/>
+      <w:bookmarkStart w:id="46" w:name="_GoBack"/>
+      <w:bookmarkEnd w:id="46"/>
       <w:r>
         <w:rPr>
           <w:rFonts w:ascii="Arial" w:hAnsi="Arial" w:cs="Arial"/>
@@ -3224,7 +4300,8 @@
         <w:lastRenderedPageBreak/>
         <w:t>REFERÊNCIAS BIBLIOGRÁFICAS</w:t>
       </w:r>
-      <w:bookmarkEnd w:id="29"/>
+      <w:bookmarkEnd w:id="44"/>
+      <w:bookmarkEnd w:id="45"/>
     </w:p>
     <w:sectPr>
       <w:headerReference w:type="default" r:id="rId12"/>
@@ -5666,7 +6743,7 @@
 </file>
 
 <file path=customXml/itemProps1.xml><?xml version="1.0" encoding="utf-8"?>
-<ds:datastoreItem xmlns:ds="http://schemas.openxmlformats.org/officeDocument/2006/customXml" ds:itemID="{4F970AFA-1B3C-48B2-B518-91001EFBF281}">
+<ds:datastoreItem xmlns:ds="http://schemas.openxmlformats.org/officeDocument/2006/customXml" ds:itemID="{7F07A891-B859-4D4D-AC7F-225FA7F5F3F2}">
   <ds:schemaRefs>
     <ds:schemaRef ds:uri="http://schemas.openxmlformats.org/officeDocument/2006/bibliography"/>
   </ds:schemaRefs>

</xml_diff>

<commit_message>
Adiciona resumo e abstract
</commit_message>
<xml_diff>
--- a/docs/TCC Documentação - Chaos Engineering.docx
+++ b/docs/TCC Documentação - Chaos Engineering.docx
@@ -1189,6 +1189,9 @@
     </w:p>
     <w:p>
       <w:pPr>
+        <w:tabs>
+          <w:tab w:val="left" w:pos="8265"/>
+        </w:tabs>
         <w:jc w:val="center"/>
         <w:rPr>
           <w:rFonts w:ascii="Arial" w:eastAsia="Arial" w:hAnsi="Arial" w:cs="Arial"/>
@@ -1237,7 +1240,19 @@
         <w:rPr>
           <w:rFonts w:ascii="Arial" w:eastAsia="Arial" w:hAnsi="Arial" w:cs="Arial"/>
         </w:rPr>
-        <w:t xml:space="preserve">têm sido cada vez utilizados pela população mundial. O </w:t>
+        <w:t>têm sido cada vez</w:t>
+      </w:r>
+      <w:r>
+        <w:rPr>
+          <w:rFonts w:ascii="Arial" w:eastAsia="Arial" w:hAnsi="Arial" w:cs="Arial"/>
+        </w:rPr>
+        <w:t xml:space="preserve"> mais</w:t>
+      </w:r>
+      <w:r>
+        <w:rPr>
+          <w:rFonts w:ascii="Arial" w:eastAsia="Arial" w:hAnsi="Arial" w:cs="Arial"/>
+        </w:rPr>
+        <w:t xml:space="preserve"> utilizados pela população mundial. O </w:t>
       </w:r>
       <w:r>
         <w:rPr>
@@ -1369,6 +1384,13 @@
           <w:rFonts w:ascii="Arial" w:eastAsia="Arial" w:hAnsi="Arial" w:cs="Arial"/>
           <w:i/>
         </w:rPr>
+        <w:tab/>
+      </w:r>
+      <w:r>
+        <w:rPr>
+          <w:rFonts w:ascii="Arial" w:eastAsia="Arial" w:hAnsi="Arial" w:cs="Arial"/>
+          <w:i/>
+        </w:rPr>
         <w:t>Chaos Engineering</w:t>
       </w:r>
       <w:r>
@@ -1382,7 +1404,89 @@
         <w:rPr>
           <w:rFonts w:ascii="Arial" w:eastAsia="Arial" w:hAnsi="Arial" w:cs="Arial"/>
         </w:rPr>
-        <w:t xml:space="preserve">é o foco deste trabalho, que mostra como o processo de Engenharia do Caos funciona para criação de ataque simulando rotinas de trabalho comuns, na tentativa de gerar </w:t>
+        <w:t>é o foco deste trabalho, que mostra como o processo de Engenharia do Caos funciona para criação de ataque</w:t>
+      </w:r>
+      <w:r>
+        <w:rPr>
+          <w:rFonts w:ascii="Arial" w:eastAsia="Arial" w:hAnsi="Arial" w:cs="Arial"/>
+        </w:rPr>
+        <w:t>s</w:t>
+      </w:r>
+      <w:r>
+        <w:rPr>
+          <w:rFonts w:ascii="Arial" w:eastAsia="Arial" w:hAnsi="Arial" w:cs="Arial"/>
+        </w:rPr>
+        <w:t xml:space="preserve"> simulando rotinas de trabalho comuns, na tentativa de gerar </w:t>
+      </w:r>
+      <w:r>
+        <w:rPr>
+          <w:rFonts w:ascii="Arial" w:eastAsia="Arial" w:hAnsi="Arial" w:cs="Arial"/>
+        </w:rPr>
+        <w:t xml:space="preserve">turbulência a fim de preparar os engenheiros de software para as situações onde o </w:t>
+      </w:r>
+      <w:r>
+        <w:rPr>
+          <w:rFonts w:ascii="Arial" w:eastAsia="Arial" w:hAnsi="Arial" w:cs="Arial"/>
+          <w:i/>
+        </w:rPr>
+        <w:t>software</w:t>
+      </w:r>
+      <w:r>
+        <w:rPr>
+          <w:rFonts w:ascii="Arial" w:eastAsia="Arial" w:hAnsi="Arial" w:cs="Arial"/>
+        </w:rPr>
+        <w:t xml:space="preserve"> pode se tornar indispon</w:t>
+      </w:r>
+      <w:r>
+        <w:rPr>
+          <w:rFonts w:ascii="Arial" w:eastAsia="Arial" w:hAnsi="Arial" w:cs="Arial"/>
+        </w:rPr>
+        <w:t>ível</w:t>
+      </w:r>
+      <w:r>
+        <w:rPr>
+          <w:rFonts w:ascii="Arial" w:eastAsia="Arial" w:hAnsi="Arial" w:cs="Arial"/>
+        </w:rPr>
+        <w:t xml:space="preserve"> como interrupções de energia, congestionamento de requisições e demora em relação ao tempo de resposta.</w:t>
+      </w:r>
+    </w:p>
+    <w:p>
+      <w:pPr>
+        <w:rPr>
+          <w:rFonts w:ascii="Arial" w:eastAsia="Arial" w:hAnsi="Arial" w:cs="Arial"/>
+        </w:rPr>
+      </w:pPr>
+      <w:r>
+        <w:rPr>
+          <w:rFonts w:ascii="Arial" w:eastAsia="Arial" w:hAnsi="Arial" w:cs="Arial"/>
+        </w:rPr>
+        <w:tab/>
+        <w:t xml:space="preserve">Este documento mostra como é feito o processo de Engenharia do Caos através de quatro pequenos sistemas que criamos: um buscador de repositórios do GitHub, uma API RESTful </w:t>
+      </w:r>
+      <w:r>
+        <w:rPr>
+          <w:rFonts w:ascii="Arial" w:eastAsia="Arial" w:hAnsi="Arial" w:cs="Arial"/>
+        </w:rPr>
+        <w:t>de</w:t>
+      </w:r>
+      <w:r>
+        <w:rPr>
+          <w:rFonts w:ascii="Arial" w:eastAsia="Arial" w:hAnsi="Arial" w:cs="Arial"/>
+        </w:rPr>
+        <w:t xml:space="preserve"> cadastro de termos úteis relacionados a </w:t>
+      </w:r>
+      <w:r>
+        <w:rPr>
+          <w:rFonts w:ascii="Arial" w:eastAsia="Arial" w:hAnsi="Arial" w:cs="Arial"/>
+          <w:i/>
+        </w:rPr>
+        <w:t xml:space="preserve">Chaos Engineering, </w:t>
+      </w:r>
+      <w:r>
+        <w:rPr>
+          <w:rFonts w:ascii="Arial" w:eastAsia="Arial" w:hAnsi="Arial" w:cs="Arial"/>
+        </w:rPr>
+        <w:t>uma calculadora comum e um gerenciador de tarefas. A ideia é usar essas aplicações como alvo de nossas experimentações de Caos.</w:t>
       </w:r>
     </w:p>
     <w:p>
@@ -1423,56 +1527,204 @@
         <w:rPr>
           <w:rFonts w:ascii="Arial" w:eastAsia="Arial" w:hAnsi="Arial" w:cs="Arial"/>
         </w:rPr>
-        <w:t>Aplicativos, Sistemas, Web, Internet, Chaos Engineering</w:t>
-      </w:r>
-      <w:r>
-        <w:rPr>
-          <w:rFonts w:ascii="Arial" w:eastAsia="Arial" w:hAnsi="Arial" w:cs="Arial"/>
-        </w:rPr>
-        <w:t>, Ataques, Netflix.</w:t>
-      </w:r>
-    </w:p>
-    <w:p>
-      <w:pPr>
-        <w:spacing w:before="0"/>
+        <w:t>Aplica</w:t>
+      </w:r>
+      <w:r>
+        <w:rPr>
+          <w:rFonts w:ascii="Arial" w:eastAsia="Arial" w:hAnsi="Arial" w:cs="Arial"/>
+        </w:rPr>
+        <w:t>tivos, Sistemas, Web, Internet</w:t>
+      </w:r>
+      <w:r>
+        <w:rPr>
+          <w:rFonts w:ascii="Arial" w:eastAsia="Arial" w:hAnsi="Arial" w:cs="Arial"/>
+        </w:rPr>
+        <w:t xml:space="preserve">, Ataques, </w:t>
+      </w:r>
+      <w:r>
+        <w:rPr>
+          <w:rFonts w:ascii="Arial" w:eastAsia="Arial" w:hAnsi="Arial" w:cs="Arial"/>
+        </w:rPr>
+        <w:t xml:space="preserve">Experimentação, </w:t>
+      </w:r>
+      <w:r>
+        <w:rPr>
+          <w:rFonts w:ascii="Arial" w:eastAsia="Arial" w:hAnsi="Arial" w:cs="Arial"/>
+        </w:rPr>
+        <w:t>Netflix</w:t>
+      </w:r>
+      <w:bookmarkStart w:id="1" w:name="_1fob9te" w:colFirst="0" w:colLast="0"/>
+      <w:bookmarkEnd w:id="1"/>
+      <w:r>
+        <w:rPr>
+          <w:rFonts w:ascii="Arial" w:eastAsia="Arial" w:hAnsi="Arial" w:cs="Arial"/>
+        </w:rPr>
+        <w:t>, Engenharia do Caos.</w:t>
+      </w:r>
+    </w:p>
+    <w:p>
+      <w:pPr>
+        <w:jc w:val="center"/>
+        <w:rPr>
+          <w:rFonts w:ascii="Arial" w:eastAsia="Arial" w:hAnsi="Arial" w:cs="Arial"/>
+        </w:rPr>
+      </w:pPr>
+      <w:r>
+        <w:rPr>
+          <w:rFonts w:ascii="Arial" w:eastAsia="Arial" w:hAnsi="Arial" w:cs="Arial"/>
+          <w:b/>
+          <w:sz w:val="28"/>
+          <w:szCs w:val="28"/>
+          <w:lang w:val="en-US"/>
+        </w:rPr>
+        <w:lastRenderedPageBreak/>
+        <w:t>ABSTRACT</w:t>
+      </w:r>
+    </w:p>
+    <w:p>
+      <w:pPr>
+        <w:rPr>
+          <w:rFonts w:ascii="Arial" w:eastAsia="Arial" w:hAnsi="Arial" w:cs="Arial"/>
+          <w:lang w:val="en-US"/>
+        </w:rPr>
+      </w:pPr>
+    </w:p>
+    <w:p>
+      <w:pPr>
+        <w:rPr>
+          <w:rFonts w:ascii="Arial" w:eastAsia="Arial" w:hAnsi="Arial" w:cs="Arial"/>
+          <w:lang w:val="en-US"/>
+        </w:rPr>
+      </w:pPr>
+      <w:r>
+        <w:rPr>
+          <w:rFonts w:ascii="Arial" w:eastAsia="Arial" w:hAnsi="Arial" w:cs="Arial"/>
+          <w:lang w:val="en-US"/>
+        </w:rPr>
+        <w:tab/>
+      </w:r>
+      <w:r>
+        <w:rPr>
+          <w:rFonts w:ascii="Arial" w:eastAsia="Arial" w:hAnsi="Arial" w:cs="Arial"/>
+          <w:lang w:val="en-US"/>
+        </w:rPr>
+        <w:t>Internet-based systems have been increasingly used by the world's population. What was once considered a taboo on security and privacy issues, today we can see that the use of applications and systems was increasingly inherent in the culture and routine of the human being. We see, for example, how common is the use of Netflix. The on-demand video platform has grown a lot and is increasingly catching customers, or users, around the world. You can see how much is invested for Netflix services that are permanently available to your users in situations and across devices. Studying a large system structure on the World Wide Web can help in how new applications and systems can be used with quality and availability for users. One of the ways in big companies like Netflix, Amazon, Google, Microsoft, Uber and Dropbox keeps their services quality using Chaos Engineering.</w:t>
+      </w:r>
+    </w:p>
+    <w:p>
+      <w:pPr>
+        <w:rPr>
+          <w:rFonts w:ascii="Arial" w:eastAsia="Arial" w:hAnsi="Arial" w:cs="Arial"/>
+          <w:lang w:val="en-US"/>
+        </w:rPr>
+      </w:pPr>
+      <w:r>
+        <w:rPr>
+          <w:rFonts w:ascii="Arial" w:eastAsia="Arial" w:hAnsi="Arial" w:cs="Arial"/>
+          <w:lang w:val="en-US"/>
+        </w:rPr>
+        <w:tab/>
+      </w:r>
+      <w:r>
+        <w:rPr>
+          <w:rFonts w:ascii="Arial" w:eastAsia="Arial" w:hAnsi="Arial" w:cs="Arial"/>
+          <w:lang w:val="en-US"/>
+        </w:rPr>
+        <w:t>Chaos Engineering is the focus of this paper, which shows how the Chaos Engineering process works to create common work routine simulators in an attempt to generate turbulence to finalize software engineers' preparation for situations where software can become unavailable such as power outages, requirements congestion and response time delays.</w:t>
+      </w:r>
+    </w:p>
+    <w:p>
+      <w:pPr>
+        <w:rPr>
+          <w:rFonts w:ascii="Arial" w:eastAsia="Arial" w:hAnsi="Arial" w:cs="Arial"/>
+          <w:lang w:val="en-US"/>
+        </w:rPr>
+      </w:pPr>
+      <w:r>
+        <w:rPr>
+          <w:rFonts w:ascii="Arial" w:eastAsia="Arial" w:hAnsi="Arial" w:cs="Arial"/>
+          <w:lang w:val="en-US"/>
+        </w:rPr>
+        <w:tab/>
+      </w:r>
+      <w:r>
+        <w:rPr>
+          <w:rFonts w:ascii="Arial" w:eastAsia="Arial" w:hAnsi="Arial" w:cs="Arial"/>
+          <w:lang w:val="en-US"/>
+        </w:rPr>
+        <w:t>This document shows how the Chaos Engineering process is done through four small systems it creates: a GitHub repository search engine, a RESTful Chaos Engineering term record API, a common calculator, and a task manager. The idea is to use these applications as a target for our Chaos experiments.</w:t>
+      </w:r>
+    </w:p>
+    <w:p>
+      <w:pPr>
+        <w:rPr>
+          <w:rFonts w:ascii="Arial" w:eastAsia="Arial" w:hAnsi="Arial" w:cs="Arial"/>
+          <w:b/>
+          <w:lang w:val="en-US"/>
+        </w:rPr>
+      </w:pPr>
+    </w:p>
+    <w:p>
+      <w:pPr>
         <w:rPr>
           <w:rFonts w:ascii="Arial" w:eastAsia="Arial" w:hAnsi="Arial" w:cs="Arial"/>
           <w:b/>
           <w:sz w:val="36"/>
           <w:szCs w:val="36"/>
-        </w:rPr>
-      </w:pPr>
-      <w:bookmarkStart w:id="1" w:name="_1fob9te" w:colFirst="0" w:colLast="0"/>
-      <w:bookmarkEnd w:id="1"/>
+          <w:lang w:val="en-US"/>
+        </w:rPr>
+      </w:pPr>
       <w:r>
         <w:rPr>
           <w:rFonts w:ascii="Arial" w:eastAsia="Arial" w:hAnsi="Arial" w:cs="Arial"/>
           <w:b/>
-          <w:sz w:val="36"/>
-          <w:szCs w:val="36"/>
-        </w:rPr>
-        <w:t xml:space="preserve"> </w:t>
-      </w:r>
-    </w:p>
-    <w:p>
-      <w:pPr>
-        <w:spacing w:before="0"/>
+          <w:lang w:val="en-US"/>
+        </w:rPr>
+        <w:t>Keywords</w:t>
+      </w:r>
+      <w:r>
+        <w:rPr>
+          <w:rFonts w:ascii="Arial" w:eastAsia="Arial" w:hAnsi="Arial" w:cs="Arial"/>
+          <w:lang w:val="en-US"/>
+        </w:rPr>
+        <w:t xml:space="preserve">: </w:t>
+      </w:r>
+      <w:r>
+        <w:rPr>
+          <w:rFonts w:ascii="Arial" w:eastAsia="Arial" w:hAnsi="Arial" w:cs="Arial"/>
+          <w:lang w:val="en-US"/>
+        </w:rPr>
+        <w:t>Apps, Systems, Web, Internet, Chaos Engineering, Attacks, Experimentation, Netflix</w:t>
+      </w:r>
+      <w:r>
+        <w:rPr>
+          <w:rFonts w:ascii="Arial" w:eastAsia="Arial" w:hAnsi="Arial" w:cs="Arial"/>
+          <w:lang w:val="en-US"/>
+        </w:rPr>
+        <w:t>.</w:t>
+      </w:r>
+    </w:p>
+    <w:p>
+      <w:pPr>
+        <w:jc w:val="center"/>
         <w:rPr>
           <w:rFonts w:ascii="Arial" w:eastAsia="Arial" w:hAnsi="Arial" w:cs="Arial"/>
           <w:b/>
-          <w:sz w:val="36"/>
-          <w:szCs w:val="36"/>
-        </w:rPr>
-      </w:pPr>
-    </w:p>
-    <w:p>
-      <w:pPr>
-        <w:spacing w:before="0"/>
+          <w:sz w:val="28"/>
+          <w:szCs w:val="28"/>
+          <w:lang w:val="en-US"/>
+        </w:rPr>
+      </w:pPr>
+    </w:p>
+    <w:p>
+      <w:pPr>
+        <w:jc w:val="center"/>
         <w:rPr>
           <w:rFonts w:ascii="Arial" w:eastAsia="Arial" w:hAnsi="Arial" w:cs="Arial"/>
           <w:b/>
-          <w:sz w:val="36"/>
-          <w:szCs w:val="36"/>
+          <w:sz w:val="28"/>
+          <w:szCs w:val="28"/>
+          <w:lang w:val="en-US"/>
         </w:rPr>
       </w:pPr>
     </w:p>
@@ -1484,6 +1736,7 @@
           <w:b/>
           <w:sz w:val="28"/>
           <w:szCs w:val="28"/>
+          <w:lang w:val="en-US"/>
         </w:rPr>
       </w:pPr>
     </w:p>
@@ -1495,315 +1748,40 @@
           <w:b/>
           <w:sz w:val="28"/>
           <w:szCs w:val="28"/>
-        </w:rPr>
-      </w:pPr>
-    </w:p>
-    <w:p>
-      <w:pPr>
+          <w:lang w:val="en-US"/>
+        </w:rPr>
+      </w:pPr>
+    </w:p>
+    <w:p>
+      <w:pPr>
+        <w:jc w:val="center"/>
         <w:rPr>
           <w:rFonts w:ascii="Arial" w:eastAsia="Arial" w:hAnsi="Arial" w:cs="Arial"/>
           <w:b/>
           <w:sz w:val="28"/>
           <w:szCs w:val="28"/>
-        </w:rPr>
-      </w:pPr>
-    </w:p>
-    <w:p>
-      <w:pPr>
-        <w:jc w:val="center"/>
+          <w:lang w:val="en-US"/>
+        </w:rPr>
+      </w:pPr>
+      <w:r>
         <w:rPr>
           <w:rFonts w:ascii="Arial" w:eastAsia="Arial" w:hAnsi="Arial" w:cs="Arial"/>
           <w:b/>
           <w:sz w:val="28"/>
           <w:szCs w:val="28"/>
-        </w:rPr>
-      </w:pPr>
-      <w:r>
-        <w:rPr>
-          <w:rFonts w:ascii="Arial" w:eastAsia="Arial" w:hAnsi="Arial" w:cs="Arial"/>
-          <w:b/>
-          <w:sz w:val="28"/>
-          <w:szCs w:val="28"/>
-        </w:rPr>
-        <w:lastRenderedPageBreak/>
-        <w:t>ABSTRACT</w:t>
-      </w:r>
-    </w:p>
-    <w:p>
-      <w:pPr>
-        <w:rPr>
-          <w:rFonts w:ascii="Arial" w:eastAsia="Arial" w:hAnsi="Arial" w:cs="Arial"/>
-        </w:rPr>
-      </w:pPr>
-    </w:p>
-    <w:p>
-      <w:pPr>
-        <w:rPr>
-          <w:rFonts w:ascii="Arial" w:eastAsia="Arial" w:hAnsi="Arial" w:cs="Arial"/>
-        </w:rPr>
-      </w:pPr>
-      <w:r>
-        <w:rPr>
-          <w:rFonts w:ascii="Arial" w:eastAsia="Arial" w:hAnsi="Arial" w:cs="Arial"/>
-        </w:rPr>
-        <w:t xml:space="preserve">Web </w:t>
-      </w:r>
-      <w:proofErr w:type="spellStart"/>
-      <w:r>
-        <w:rPr>
-          <w:rFonts w:ascii="Arial" w:eastAsia="Arial" w:hAnsi="Arial" w:cs="Arial"/>
-        </w:rPr>
-        <w:t>applications</w:t>
-      </w:r>
-      <w:proofErr w:type="spellEnd"/>
-      <w:r>
-        <w:rPr>
-          <w:rFonts w:ascii="Arial" w:eastAsia="Arial" w:hAnsi="Arial" w:cs="Arial"/>
-        </w:rPr>
-        <w:t>…</w:t>
-      </w:r>
-    </w:p>
-    <w:p>
-      <w:pPr>
-        <w:rPr>
-          <w:rFonts w:ascii="Arial" w:eastAsia="Arial" w:hAnsi="Arial" w:cs="Arial"/>
-        </w:rPr>
-      </w:pPr>
-    </w:p>
-    <w:p>
-      <w:pPr>
-        <w:rPr>
-          <w:rFonts w:ascii="Arial" w:eastAsia="Arial" w:hAnsi="Arial" w:cs="Arial"/>
-          <w:b/>
-          <w:sz w:val="36"/>
-          <w:szCs w:val="36"/>
-        </w:rPr>
-      </w:pPr>
-      <w:proofErr w:type="spellStart"/>
-      <w:r>
-        <w:rPr>
-          <w:rFonts w:ascii="Arial" w:eastAsia="Arial" w:hAnsi="Arial" w:cs="Arial"/>
-          <w:b/>
-        </w:rPr>
-        <w:t>Keywords</w:t>
-      </w:r>
-      <w:proofErr w:type="spellEnd"/>
-      <w:r>
-        <w:rPr>
-          <w:rFonts w:ascii="Arial" w:eastAsia="Arial" w:hAnsi="Arial" w:cs="Arial"/>
-        </w:rPr>
-        <w:t xml:space="preserve">: </w:t>
-      </w:r>
-    </w:p>
-    <w:p>
-      <w:pPr>
-        <w:jc w:val="center"/>
-        <w:rPr>
-          <w:rFonts w:ascii="Arial" w:eastAsia="Arial" w:hAnsi="Arial" w:cs="Arial"/>
-          <w:b/>
-          <w:sz w:val="28"/>
-          <w:szCs w:val="28"/>
-        </w:rPr>
-      </w:pPr>
-    </w:p>
-    <w:p>
-      <w:pPr>
-        <w:jc w:val="center"/>
-        <w:rPr>
-          <w:rFonts w:ascii="Arial" w:eastAsia="Arial" w:hAnsi="Arial" w:cs="Arial"/>
-          <w:b/>
-          <w:sz w:val="28"/>
-          <w:szCs w:val="28"/>
-        </w:rPr>
-      </w:pPr>
-    </w:p>
-    <w:p>
-      <w:pPr>
-        <w:jc w:val="center"/>
-        <w:rPr>
-          <w:rFonts w:ascii="Arial" w:eastAsia="Arial" w:hAnsi="Arial" w:cs="Arial"/>
-          <w:b/>
-          <w:sz w:val="28"/>
-          <w:szCs w:val="28"/>
-        </w:rPr>
-      </w:pPr>
-    </w:p>
-    <w:p>
-      <w:pPr>
-        <w:jc w:val="center"/>
-        <w:rPr>
-          <w:rFonts w:ascii="Arial" w:eastAsia="Arial" w:hAnsi="Arial" w:cs="Arial"/>
-          <w:b/>
-          <w:sz w:val="28"/>
-          <w:szCs w:val="28"/>
-        </w:rPr>
-      </w:pPr>
-    </w:p>
-    <w:p>
-      <w:pPr>
-        <w:jc w:val="center"/>
-        <w:rPr>
-          <w:rFonts w:ascii="Arial" w:eastAsia="Arial" w:hAnsi="Arial" w:cs="Arial"/>
-          <w:b/>
-          <w:sz w:val="28"/>
-          <w:szCs w:val="28"/>
-        </w:rPr>
-      </w:pPr>
-    </w:p>
-    <w:p>
-      <w:pPr>
-        <w:rPr>
-          <w:rFonts w:ascii="Arial" w:eastAsia="Arial" w:hAnsi="Arial" w:cs="Arial"/>
-          <w:b/>
-          <w:sz w:val="28"/>
-          <w:szCs w:val="28"/>
-        </w:rPr>
-      </w:pPr>
-    </w:p>
-    <w:p>
-      <w:pPr>
-        <w:jc w:val="center"/>
-        <w:rPr>
-          <w:rFonts w:ascii="Arial" w:eastAsia="Arial" w:hAnsi="Arial" w:cs="Arial"/>
-          <w:b/>
-          <w:sz w:val="28"/>
-          <w:szCs w:val="28"/>
-        </w:rPr>
-      </w:pPr>
-    </w:p>
-    <w:p>
-      <w:pPr>
-        <w:jc w:val="center"/>
-        <w:rPr>
-          <w:rFonts w:ascii="Arial" w:eastAsia="Arial" w:hAnsi="Arial" w:cs="Arial"/>
-          <w:b/>
-          <w:sz w:val="28"/>
-          <w:szCs w:val="28"/>
-        </w:rPr>
-      </w:pPr>
-    </w:p>
-    <w:p>
-      <w:pPr>
-        <w:jc w:val="center"/>
-        <w:rPr>
-          <w:rFonts w:ascii="Arial" w:eastAsia="Arial" w:hAnsi="Arial" w:cs="Arial"/>
-          <w:b/>
-          <w:sz w:val="28"/>
-          <w:szCs w:val="28"/>
-        </w:rPr>
-      </w:pPr>
-    </w:p>
-    <w:p>
-      <w:pPr>
-        <w:jc w:val="center"/>
-        <w:rPr>
-          <w:rFonts w:ascii="Arial" w:eastAsia="Arial" w:hAnsi="Arial" w:cs="Arial"/>
-          <w:b/>
-          <w:sz w:val="28"/>
-          <w:szCs w:val="28"/>
-        </w:rPr>
-      </w:pPr>
-    </w:p>
-    <w:p>
-      <w:pPr>
-        <w:jc w:val="center"/>
-        <w:rPr>
-          <w:rFonts w:ascii="Arial" w:eastAsia="Arial" w:hAnsi="Arial" w:cs="Arial"/>
-          <w:b/>
-          <w:sz w:val="28"/>
-          <w:szCs w:val="28"/>
-        </w:rPr>
-      </w:pPr>
-    </w:p>
-    <w:p>
-      <w:pPr>
-        <w:jc w:val="center"/>
-        <w:rPr>
-          <w:rFonts w:ascii="Arial" w:eastAsia="Arial" w:hAnsi="Arial" w:cs="Arial"/>
-          <w:b/>
-          <w:sz w:val="28"/>
-          <w:szCs w:val="28"/>
-        </w:rPr>
-      </w:pPr>
-    </w:p>
-    <w:p>
-      <w:pPr>
-        <w:jc w:val="center"/>
-        <w:rPr>
-          <w:rFonts w:ascii="Arial" w:eastAsia="Arial" w:hAnsi="Arial" w:cs="Arial"/>
-          <w:b/>
-          <w:sz w:val="28"/>
-          <w:szCs w:val="28"/>
-        </w:rPr>
-      </w:pPr>
-    </w:p>
-    <w:p>
-      <w:pPr>
-        <w:jc w:val="center"/>
-        <w:rPr>
-          <w:rFonts w:ascii="Arial" w:eastAsia="Arial" w:hAnsi="Arial" w:cs="Arial"/>
-          <w:b/>
-          <w:sz w:val="28"/>
-          <w:szCs w:val="28"/>
-        </w:rPr>
-      </w:pPr>
-    </w:p>
-    <w:p>
-      <w:pPr>
-        <w:jc w:val="center"/>
-        <w:rPr>
-          <w:rFonts w:ascii="Arial" w:eastAsia="Arial" w:hAnsi="Arial" w:cs="Arial"/>
-          <w:b/>
-          <w:sz w:val="28"/>
-          <w:szCs w:val="28"/>
-        </w:rPr>
-      </w:pPr>
-    </w:p>
-    <w:p>
-      <w:pPr>
-        <w:jc w:val="center"/>
-        <w:rPr>
-          <w:rFonts w:ascii="Arial" w:eastAsia="Arial" w:hAnsi="Arial" w:cs="Arial"/>
-          <w:b/>
-          <w:sz w:val="28"/>
-          <w:szCs w:val="28"/>
-        </w:rPr>
-      </w:pPr>
-    </w:p>
-    <w:p>
-      <w:pPr>
-        <w:jc w:val="center"/>
-        <w:rPr>
-          <w:rFonts w:ascii="Arial" w:eastAsia="Arial" w:hAnsi="Arial" w:cs="Arial"/>
-          <w:b/>
-          <w:sz w:val="28"/>
-          <w:szCs w:val="28"/>
-        </w:rPr>
-      </w:pPr>
-    </w:p>
-    <w:p>
-      <w:pPr>
-        <w:jc w:val="center"/>
-        <w:rPr>
-          <w:rFonts w:ascii="Arial" w:eastAsia="Arial" w:hAnsi="Arial" w:cs="Arial"/>
-          <w:b/>
-          <w:sz w:val="28"/>
-          <w:szCs w:val="28"/>
-        </w:rPr>
-      </w:pPr>
-      <w:r>
-        <w:rPr>
-          <w:rFonts w:ascii="Arial" w:eastAsia="Arial" w:hAnsi="Arial" w:cs="Arial"/>
-          <w:b/>
-          <w:sz w:val="28"/>
-          <w:szCs w:val="28"/>
-        </w:rPr>
-        <w:lastRenderedPageBreak/>
+          <w:lang w:val="en-US"/>
+        </w:rPr>
         <w:t>SUMÁRIO</w:t>
       </w:r>
     </w:p>
     <w:sdt>
       <w:sdtPr>
+        <w:rPr>
+          <w:rFonts w:ascii="Calibri" w:eastAsia="Calibri" w:hAnsi="Calibri" w:cs="Calibri"/>
+          <w:color w:val="auto"/>
+          <w:sz w:val="24"/>
+          <w:szCs w:val="24"/>
+        </w:rPr>
         <w:id w:val="-1424868482"/>
         <w:docPartObj>
           <w:docPartGallery w:val="Table of Contents"/>
@@ -1812,12 +1790,8 @@
       </w:sdtPr>
       <w:sdtEndPr>
         <w:rPr>
-          <w:rFonts w:ascii="Calibri" w:eastAsia="Calibri" w:hAnsi="Calibri" w:cs="Calibri"/>
           <w:b/>
           <w:bCs/>
-          <w:color w:val="auto"/>
-          <w:sz w:val="24"/>
-          <w:szCs w:val="24"/>
         </w:rPr>
       </w:sdtEndPr>
       <w:sdtContent>
@@ -3048,7 +3022,6 @@
           <w:sz w:val="28"/>
           <w:szCs w:val="28"/>
         </w:rPr>
-        <w:lastRenderedPageBreak/>
         <w:t>LISTA DE FIGURAS</w:t>
       </w:r>
     </w:p>
@@ -3300,7 +3273,6 @@
           <w:sz w:val="28"/>
           <w:szCs w:val="28"/>
         </w:rPr>
-        <w:lastRenderedPageBreak/>
         <w:t>LISTA DE ABREVIATURAS E SIGLAS</w:t>
       </w:r>
       <w:bookmarkStart w:id="2" w:name="_3znysh7" w:colFirst="0" w:colLast="0"/>
@@ -3848,7 +3820,9 @@
         <w:pStyle w:val="Ttulo1"/>
         <w:ind w:left="0"/>
         <w:rPr>
-          <w:rFonts w:ascii="Arial" w:eastAsia="Arial" w:hAnsi="Arial" w:cs="Arial"/>
+          <w:rFonts w:ascii="Arial" w:hAnsi="Arial" w:cs="Arial"/>
+          <w:sz w:val="28"/>
+          <w:szCs w:val="28"/>
         </w:rPr>
       </w:pPr>
       <w:bookmarkStart w:id="28" w:name="_Toc10808350"/>
@@ -3875,6 +3849,30 @@
     </w:p>
     <w:p>
       <w:pPr>
+        <w:rPr>
+          <w:rFonts w:ascii="Arial" w:hAnsi="Arial" w:cs="Arial"/>
+        </w:rPr>
+      </w:pPr>
+      <w:r>
+        <w:tab/>
+      </w:r>
+      <w:r>
+        <w:rPr>
+          <w:rFonts w:ascii="Arial" w:hAnsi="Arial" w:cs="Arial"/>
+        </w:rPr>
+        <w:t xml:space="preserve">Nesta </w:t>
+      </w:r>
+      <w:r>
+        <w:rPr>
+          <w:rFonts w:ascii="Arial" w:hAnsi="Arial" w:cs="Arial"/>
+        </w:rPr>
+        <w:t>seção serão descritas as tecnologias Chaos Toolkit, Gremlin, HTML, CSS, JavaScript, NodeJS, Angular, Docker, Kubernetes Minikube e AWS.</w:t>
+      </w:r>
+      <w:bookmarkStart w:id="30" w:name="_GoBack"/>
+      <w:bookmarkEnd w:id="30"/>
+    </w:p>
+    <w:p>
+      <w:pPr>
         <w:pStyle w:val="Ttulo1"/>
         <w:ind w:left="0"/>
         <w:rPr>
@@ -3883,8 +3881,8 @@
           <w:color w:val="FFFFFF"/>
         </w:rPr>
       </w:pPr>
-      <w:bookmarkStart w:id="30" w:name="_Toc10808362"/>
-      <w:bookmarkStart w:id="31" w:name="_Toc23606951"/>
+      <w:bookmarkStart w:id="31" w:name="_Toc10808362"/>
+      <w:bookmarkStart w:id="32" w:name="_Toc23606951"/>
       <w:r>
         <w:rPr>
           <w:rFonts w:ascii="Arial" w:hAnsi="Arial" w:cs="Arial"/>
@@ -3893,8 +3891,8 @@
         </w:rPr>
         <w:t>4 – APRESENTAÇÃO DA SOLUÇÃO</w:t>
       </w:r>
-      <w:bookmarkEnd w:id="30"/>
       <w:bookmarkEnd w:id="31"/>
+      <w:bookmarkEnd w:id="32"/>
       <w:r>
         <w:rPr>
           <w:rFonts w:ascii="Arial" w:eastAsia="Arial" w:hAnsi="Arial" w:cs="Arial"/>
@@ -3916,8 +3914,8 @@
           <w:szCs w:val="28"/>
         </w:rPr>
       </w:pPr>
-      <w:bookmarkStart w:id="32" w:name="_Toc10808363"/>
-      <w:bookmarkStart w:id="33" w:name="_Toc23606952"/>
+      <w:bookmarkStart w:id="33" w:name="_Toc10808363"/>
+      <w:bookmarkStart w:id="34" w:name="_Toc23606952"/>
       <w:r>
         <w:rPr>
           <w:rFonts w:ascii="Arial" w:hAnsi="Arial" w:cs="Arial"/>
@@ -3942,8 +3940,8 @@
         </w:rPr>
         <w:t>Descrição do Problema</w:t>
       </w:r>
-      <w:bookmarkEnd w:id="32"/>
       <w:bookmarkEnd w:id="33"/>
+      <w:bookmarkEnd w:id="34"/>
     </w:p>
     <w:p>
       <w:pPr>
@@ -3955,8 +3953,8 @@
           <w:szCs w:val="28"/>
         </w:rPr>
       </w:pPr>
-      <w:bookmarkStart w:id="34" w:name="_Toc10808364"/>
-      <w:bookmarkStart w:id="35" w:name="_Toc23606953"/>
+      <w:bookmarkStart w:id="35" w:name="_Toc10808364"/>
+      <w:bookmarkStart w:id="36" w:name="_Toc23606953"/>
       <w:r>
         <w:rPr>
           <w:rFonts w:ascii="Arial" w:hAnsi="Arial" w:cs="Arial"/>
@@ -3981,8 +3979,8 @@
         </w:rPr>
         <w:t>Solução Proposta</w:t>
       </w:r>
-      <w:bookmarkEnd w:id="34"/>
       <w:bookmarkEnd w:id="35"/>
+      <w:bookmarkEnd w:id="36"/>
     </w:p>
     <w:p>
       <w:pPr>
@@ -3995,8 +3993,8 @@
           <w:szCs w:val="28"/>
         </w:rPr>
       </w:pPr>
-      <w:bookmarkStart w:id="36" w:name="_Toc10808365"/>
-      <w:bookmarkStart w:id="37" w:name="_Toc23606954"/>
+      <w:bookmarkStart w:id="37" w:name="_Toc10808365"/>
+      <w:bookmarkStart w:id="38" w:name="_Toc23606954"/>
       <w:r>
         <w:rPr>
           <w:rFonts w:ascii="Arial" w:hAnsi="Arial" w:cs="Arial"/>
@@ -4029,8 +4027,8 @@
         </w:rPr>
         <w:t>a Pesquisa</w:t>
       </w:r>
-      <w:bookmarkEnd w:id="36"/>
       <w:bookmarkEnd w:id="37"/>
+      <w:bookmarkEnd w:id="38"/>
     </w:p>
     <w:p>
       <w:pPr>
@@ -4042,8 +4040,8 @@
           <w:szCs w:val="28"/>
         </w:rPr>
       </w:pPr>
-      <w:bookmarkStart w:id="38" w:name="_Toc10808393"/>
-      <w:bookmarkStart w:id="39" w:name="_Toc23606955"/>
+      <w:bookmarkStart w:id="39" w:name="_Toc10808393"/>
+      <w:bookmarkStart w:id="40" w:name="_Toc23606955"/>
       <w:r>
         <w:rPr>
           <w:rFonts w:ascii="Arial" w:hAnsi="Arial" w:cs="Arial"/>
@@ -4060,8 +4058,8 @@
         </w:rPr>
         <w:t xml:space="preserve"> CONCLUSÃO</w:t>
       </w:r>
-      <w:bookmarkEnd w:id="38"/>
       <w:bookmarkEnd w:id="39"/>
+      <w:bookmarkEnd w:id="40"/>
     </w:p>
     <w:p>
       <w:pPr>
@@ -4095,8 +4093,8 @@
           <w:szCs w:val="28"/>
         </w:rPr>
       </w:pPr>
-      <w:bookmarkStart w:id="40" w:name="_Toc10808394"/>
-      <w:bookmarkStart w:id="41" w:name="_Toc23606956"/>
+      <w:bookmarkStart w:id="41" w:name="_Toc10808394"/>
+      <w:bookmarkStart w:id="42" w:name="_Toc23606956"/>
       <w:r>
         <w:rPr>
           <w:rFonts w:ascii="Arial" w:hAnsi="Arial" w:cs="Arial"/>
@@ -4137,8 +4135,8 @@
         </w:rPr>
         <w:t>Contribuições</w:t>
       </w:r>
-      <w:bookmarkEnd w:id="40"/>
       <w:bookmarkEnd w:id="41"/>
+      <w:bookmarkEnd w:id="42"/>
     </w:p>
     <w:p>
       <w:pPr>
@@ -4150,8 +4148,8 @@
           <w:szCs w:val="28"/>
         </w:rPr>
       </w:pPr>
-      <w:bookmarkStart w:id="42" w:name="_Toc10808395"/>
-      <w:bookmarkStart w:id="43" w:name="_Toc23606957"/>
+      <w:bookmarkStart w:id="43" w:name="_Toc10808395"/>
+      <w:bookmarkStart w:id="44" w:name="_Toc23606957"/>
       <w:r>
         <w:rPr>
           <w:rFonts w:ascii="Arial" w:hAnsi="Arial" w:cs="Arial"/>
@@ -4192,8 +4190,8 @@
         </w:rPr>
         <w:t>Trabalhos Futuros</w:t>
       </w:r>
-      <w:bookmarkEnd w:id="42"/>
       <w:bookmarkEnd w:id="43"/>
+      <w:bookmarkEnd w:id="44"/>
     </w:p>
     <w:p>
       <w:pPr>
@@ -4287,21 +4285,18 @@
           <w:szCs w:val="28"/>
         </w:rPr>
       </w:pPr>
-      <w:bookmarkStart w:id="44" w:name="_Toc10808396"/>
-      <w:bookmarkStart w:id="45" w:name="_Toc23606958"/>
-      <w:bookmarkStart w:id="46" w:name="_GoBack"/>
+      <w:bookmarkStart w:id="45" w:name="_Toc10808396"/>
+      <w:bookmarkStart w:id="46" w:name="_Toc23606958"/>
+      <w:r>
+        <w:rPr>
+          <w:rFonts w:ascii="Arial" w:hAnsi="Arial" w:cs="Arial"/>
+          <w:sz w:val="28"/>
+          <w:szCs w:val="28"/>
+        </w:rPr>
+        <w:t>REFERÊNCIAS BIBLIOGRÁFICAS</w:t>
+      </w:r>
+      <w:bookmarkEnd w:id="45"/>
       <w:bookmarkEnd w:id="46"/>
-      <w:r>
-        <w:rPr>
-          <w:rFonts w:ascii="Arial" w:hAnsi="Arial" w:cs="Arial"/>
-          <w:sz w:val="28"/>
-          <w:szCs w:val="28"/>
-        </w:rPr>
-        <w:lastRenderedPageBreak/>
-        <w:t>REFERÊNCIAS BIBLIOGRÁFICAS</w:t>
-      </w:r>
-      <w:bookmarkEnd w:id="44"/>
-      <w:bookmarkEnd w:id="45"/>
     </w:p>
     <w:sectPr>
       <w:headerReference w:type="default" r:id="rId12"/>
@@ -4553,7 +4548,7 @@
           <w:rPr>
             <w:noProof/>
           </w:rPr>
-          <w:t>18</w:t>
+          <w:t>17</w:t>
         </w:r>
         <w:r>
           <w:fldChar w:fldCharType="end"/>
@@ -6743,7 +6738,7 @@
 </file>
 
 <file path=customXml/itemProps1.xml><?xml version="1.0" encoding="utf-8"?>
-<ds:datastoreItem xmlns:ds="http://schemas.openxmlformats.org/officeDocument/2006/customXml" ds:itemID="{7F07A891-B859-4D4D-AC7F-225FA7F5F3F2}">
+<ds:datastoreItem xmlns:ds="http://schemas.openxmlformats.org/officeDocument/2006/customXml" ds:itemID="{C3EE94F1-B2E5-4F50-9606-BFF48BD4449C}">
   <ds:schemaRefs>
     <ds:schemaRef ds:uri="http://schemas.openxmlformats.org/officeDocument/2006/bibliography"/>
   </ds:schemaRefs>

</xml_diff>

<commit_message>
Adiciona diagrama de tecnologias utilizadas
</commit_message>
<xml_diff>
--- a/docs/TCC Documentação - Chaos Engineering.docx
+++ b/docs/TCC Documentação - Chaos Engineering.docx
@@ -1157,6 +1157,24 @@
     </w:p>
     <w:p>
       <w:pPr>
+        <w:jc w:val="center"/>
+        <w:rPr>
+          <w:rFonts w:ascii="Arial" w:eastAsia="Arial" w:hAnsi="Arial" w:cs="Arial"/>
+        </w:rPr>
+      </w:pPr>
+      <w:r>
+        <w:rPr>
+          <w:rFonts w:ascii="Arial" w:eastAsia="Arial" w:hAnsi="Arial" w:cs="Arial"/>
+          <w:b/>
+          <w:sz w:val="28"/>
+          <w:szCs w:val="28"/>
+        </w:rPr>
+        <w:lastRenderedPageBreak/>
+        <w:t>RESUMO</w:t>
+      </w:r>
+    </w:p>
+    <w:p>
+      <w:pPr>
         <w:tabs>
           <w:tab w:val="left" w:pos="8265"/>
         </w:tabs>
@@ -1168,38 +1186,6 @@
           <w:szCs w:val="28"/>
         </w:rPr>
       </w:pPr>
-      <w:r>
-        <w:rPr>
-          <w:rFonts w:ascii="Arial" w:eastAsia="Arial" w:hAnsi="Arial" w:cs="Arial"/>
-          <w:sz w:val="28"/>
-          <w:szCs w:val="28"/>
-        </w:rPr>
-        <w:br w:type="page"/>
-      </w:r>
-      <w:r>
-        <w:rPr>
-          <w:rFonts w:ascii="Arial" w:eastAsia="Arial" w:hAnsi="Arial" w:cs="Arial"/>
-          <w:b/>
-          <w:sz w:val="28"/>
-          <w:szCs w:val="28"/>
-        </w:rPr>
-        <w:lastRenderedPageBreak/>
-        <w:t>RESUMO</w:t>
-      </w:r>
-    </w:p>
-    <w:p>
-      <w:pPr>
-        <w:tabs>
-          <w:tab w:val="left" w:pos="8265"/>
-        </w:tabs>
-        <w:jc w:val="center"/>
-        <w:rPr>
-          <w:rFonts w:ascii="Arial" w:eastAsia="Arial" w:hAnsi="Arial" w:cs="Arial"/>
-          <w:b/>
-          <w:sz w:val="28"/>
-          <w:szCs w:val="28"/>
-        </w:rPr>
-      </w:pPr>
     </w:p>
     <w:p>
       <w:pPr>
@@ -1730,6 +1716,17 @@
     </w:p>
     <w:p>
       <w:pPr>
+        <w:rPr>
+          <w:rFonts w:ascii="Arial" w:eastAsia="Arial" w:hAnsi="Arial" w:cs="Arial"/>
+          <w:b/>
+          <w:sz w:val="28"/>
+          <w:szCs w:val="28"/>
+          <w:lang w:val="en-US"/>
+        </w:rPr>
+      </w:pPr>
+    </w:p>
+    <w:p>
+      <w:pPr>
         <w:jc w:val="center"/>
         <w:rPr>
           <w:rFonts w:ascii="Arial" w:eastAsia="Arial" w:hAnsi="Arial" w:cs="Arial"/>
@@ -1739,10 +1736,7 @@
           <w:lang w:val="en-US"/>
         </w:rPr>
       </w:pPr>
-    </w:p>
-    <w:p>
-      <w:pPr>
-        <w:jc w:val="center"/>
+      <w:r>
         <w:rPr>
           <w:rFonts w:ascii="Arial" w:eastAsia="Arial" w:hAnsi="Arial" w:cs="Arial"/>
           <w:b/>
@@ -1750,27 +1744,7 @@
           <w:szCs w:val="28"/>
           <w:lang w:val="en-US"/>
         </w:rPr>
-      </w:pPr>
-    </w:p>
-    <w:p>
-      <w:pPr>
-        <w:jc w:val="center"/>
-        <w:rPr>
-          <w:rFonts w:ascii="Arial" w:eastAsia="Arial" w:hAnsi="Arial" w:cs="Arial"/>
-          <w:b/>
-          <w:sz w:val="28"/>
-          <w:szCs w:val="28"/>
-          <w:lang w:val="en-US"/>
-        </w:rPr>
-      </w:pPr>
-      <w:r>
-        <w:rPr>
-          <w:rFonts w:ascii="Arial" w:eastAsia="Arial" w:hAnsi="Arial" w:cs="Arial"/>
-          <w:b/>
-          <w:sz w:val="28"/>
-          <w:szCs w:val="28"/>
-          <w:lang w:val="en-US"/>
-        </w:rPr>
+        <w:lastRenderedPageBreak/>
         <w:t>SUMÁRIO</w:t>
       </w:r>
     </w:p>
@@ -2987,18 +2961,18 @@
     </w:p>
     <w:p>
       <w:pPr>
+        <w:rPr>
+          <w:rFonts w:ascii="Arial" w:eastAsia="Arial" w:hAnsi="Arial" w:cs="Arial"/>
+          <w:sz w:val="28"/>
+          <w:szCs w:val="28"/>
+        </w:rPr>
+      </w:pPr>
+    </w:p>
+    <w:p>
+      <w:pPr>
         <w:jc w:val="center"/>
         <w:rPr>
           <w:rFonts w:ascii="Arial" w:eastAsia="Arial" w:hAnsi="Arial" w:cs="Arial"/>
-          <w:sz w:val="28"/>
-          <w:szCs w:val="28"/>
-        </w:rPr>
-      </w:pPr>
-    </w:p>
-    <w:p>
-      <w:pPr>
-        <w:rPr>
-          <w:rFonts w:ascii="Arial" w:eastAsia="Arial" w:hAnsi="Arial" w:cs="Arial"/>
           <w:b/>
           <w:sz w:val="28"/>
           <w:szCs w:val="28"/>
@@ -3022,6 +2996,7 @@
           <w:sz w:val="28"/>
           <w:szCs w:val="28"/>
         </w:rPr>
+        <w:lastRenderedPageBreak/>
         <w:t>LISTA DE FIGURAS</w:t>
       </w:r>
     </w:p>
@@ -3236,6 +3211,16 @@
     </w:p>
     <w:p>
       <w:pPr>
+        <w:rPr>
+          <w:rFonts w:ascii="Arial" w:eastAsia="Arial" w:hAnsi="Arial" w:cs="Arial"/>
+          <w:b/>
+          <w:sz w:val="28"/>
+          <w:szCs w:val="28"/>
+        </w:rPr>
+      </w:pPr>
+    </w:p>
+    <w:p>
+      <w:pPr>
         <w:jc w:val="center"/>
         <w:rPr>
           <w:rFonts w:ascii="Arial" w:eastAsia="Arial" w:hAnsi="Arial" w:cs="Arial"/>
@@ -3255,24 +3240,14 @@
           <w:szCs w:val="28"/>
         </w:rPr>
       </w:pPr>
-    </w:p>
-    <w:p>
-      <w:pPr>
-        <w:jc w:val="center"/>
-        <w:rPr>
-          <w:rFonts w:ascii="Arial" w:eastAsia="Arial" w:hAnsi="Arial" w:cs="Arial"/>
-          <w:b/>
-          <w:sz w:val="28"/>
-          <w:szCs w:val="28"/>
-        </w:rPr>
-      </w:pPr>
-      <w:r>
-        <w:rPr>
-          <w:rFonts w:ascii="Arial" w:eastAsia="Arial" w:hAnsi="Arial" w:cs="Arial"/>
-          <w:b/>
-          <w:sz w:val="28"/>
-          <w:szCs w:val="28"/>
-        </w:rPr>
+      <w:r>
+        <w:rPr>
+          <w:rFonts w:ascii="Arial" w:eastAsia="Arial" w:hAnsi="Arial" w:cs="Arial"/>
+          <w:b/>
+          <w:sz w:val="28"/>
+          <w:szCs w:val="28"/>
+        </w:rPr>
+        <w:lastRenderedPageBreak/>
         <w:t>LISTA DE ABREVIATURAS E SIGLAS</w:t>
       </w:r>
       <w:bookmarkStart w:id="2" w:name="_3znysh7" w:colFirst="0" w:colLast="0"/>
@@ -3868,8 +3843,560 @@
         </w:rPr>
         <w:t>seção serão descritas as tecnologias Chaos Toolkit, Gremlin, HTML, CSS, JavaScript, NodeJS, Angular, Docker, Kubernetes Minikube e AWS.</w:t>
       </w:r>
+    </w:p>
+    <w:p>
+      <w:pPr>
+        <w:rPr>
+          <w:rFonts w:ascii="Arial" w:hAnsi="Arial" w:cs="Arial"/>
+        </w:rPr>
+      </w:pPr>
+    </w:p>
+    <w:p>
+      <w:pPr>
+        <w:rPr>
+          <w:rFonts w:ascii="Arial" w:hAnsi="Arial" w:cs="Arial"/>
+          <w:b/>
+          <w:sz w:val="28"/>
+          <w:szCs w:val="28"/>
+          <w:lang w:val="en-US"/>
+        </w:rPr>
+      </w:pPr>
+      <w:r>
+        <w:rPr>
+          <w:rFonts w:ascii="Arial" w:hAnsi="Arial" w:cs="Arial"/>
+          <w:b/>
+          <w:sz w:val="28"/>
+          <w:szCs w:val="28"/>
+          <w:lang w:val="en-US"/>
+        </w:rPr>
+        <w:t>3.</w:t>
+      </w:r>
+      <w:r>
+        <w:rPr>
+          <w:rFonts w:ascii="Arial" w:hAnsi="Arial" w:cs="Arial"/>
+          <w:b/>
+          <w:sz w:val="28"/>
+          <w:szCs w:val="28"/>
+          <w:lang w:val="en-US"/>
+        </w:rPr>
+        <w:t>1</w:t>
+      </w:r>
+      <w:r>
+        <w:rPr>
+          <w:rFonts w:ascii="Arial" w:hAnsi="Arial" w:cs="Arial"/>
+          <w:b/>
+          <w:sz w:val="28"/>
+          <w:szCs w:val="28"/>
+          <w:lang w:val="en-US"/>
+        </w:rPr>
+        <w:t xml:space="preserve"> Chaos Toolkit</w:t>
+      </w:r>
+    </w:p>
+    <w:p>
+      <w:pPr>
+        <w:rPr>
+          <w:rFonts w:ascii="Arial" w:hAnsi="Arial" w:cs="Arial"/>
+          <w:b/>
+          <w:sz w:val="28"/>
+          <w:szCs w:val="28"/>
+          <w:lang w:val="en-US"/>
+        </w:rPr>
+      </w:pPr>
       <w:bookmarkStart w:id="30" w:name="_GoBack"/>
       <w:bookmarkEnd w:id="30"/>
+    </w:p>
+    <w:p>
+      <w:pPr>
+        <w:rPr>
+          <w:rFonts w:ascii="Arial" w:hAnsi="Arial" w:cs="Arial"/>
+          <w:b/>
+          <w:sz w:val="28"/>
+          <w:szCs w:val="28"/>
+          <w:lang w:val="en-US"/>
+        </w:rPr>
+      </w:pPr>
+      <w:r>
+        <w:rPr>
+          <w:rFonts w:ascii="Arial" w:hAnsi="Arial" w:cs="Arial"/>
+          <w:b/>
+          <w:sz w:val="28"/>
+          <w:szCs w:val="28"/>
+          <w:lang w:val="en-US"/>
+        </w:rPr>
+        <w:t>3.2</w:t>
+      </w:r>
+      <w:r>
+        <w:rPr>
+          <w:rFonts w:ascii="Arial" w:hAnsi="Arial" w:cs="Arial"/>
+          <w:b/>
+          <w:sz w:val="28"/>
+          <w:szCs w:val="28"/>
+          <w:lang w:val="en-US"/>
+        </w:rPr>
+        <w:t xml:space="preserve"> </w:t>
+      </w:r>
+      <w:r>
+        <w:rPr>
+          <w:rFonts w:ascii="Arial" w:hAnsi="Arial" w:cs="Arial"/>
+          <w:b/>
+          <w:sz w:val="28"/>
+          <w:szCs w:val="28"/>
+          <w:lang w:val="en-US"/>
+        </w:rPr>
+        <w:t>Gremlin</w:t>
+      </w:r>
+    </w:p>
+    <w:p>
+      <w:pPr>
+        <w:rPr>
+          <w:rFonts w:ascii="Arial" w:hAnsi="Arial" w:cs="Arial"/>
+          <w:b/>
+          <w:sz w:val="28"/>
+          <w:szCs w:val="28"/>
+          <w:lang w:val="en-US"/>
+        </w:rPr>
+      </w:pPr>
+    </w:p>
+    <w:p>
+      <w:pPr>
+        <w:rPr>
+          <w:rFonts w:ascii="Arial" w:hAnsi="Arial" w:cs="Arial"/>
+          <w:b/>
+          <w:sz w:val="28"/>
+          <w:szCs w:val="28"/>
+          <w:lang w:val="en-US"/>
+        </w:rPr>
+      </w:pPr>
+      <w:r>
+        <w:rPr>
+          <w:rFonts w:ascii="Arial" w:hAnsi="Arial" w:cs="Arial"/>
+          <w:b/>
+          <w:sz w:val="28"/>
+          <w:szCs w:val="28"/>
+          <w:lang w:val="en-US"/>
+        </w:rPr>
+        <w:t>3.3</w:t>
+      </w:r>
+      <w:r>
+        <w:rPr>
+          <w:rFonts w:ascii="Arial" w:hAnsi="Arial" w:cs="Arial"/>
+          <w:b/>
+          <w:sz w:val="28"/>
+          <w:szCs w:val="28"/>
+          <w:lang w:val="en-US"/>
+        </w:rPr>
+        <w:t xml:space="preserve"> </w:t>
+      </w:r>
+      <w:r>
+        <w:rPr>
+          <w:rFonts w:ascii="Arial" w:hAnsi="Arial" w:cs="Arial"/>
+          <w:b/>
+          <w:sz w:val="28"/>
+          <w:szCs w:val="28"/>
+          <w:lang w:val="en-US"/>
+        </w:rPr>
+        <w:t>HTML</w:t>
+      </w:r>
+    </w:p>
+    <w:p>
+      <w:pPr>
+        <w:rPr>
+          <w:rFonts w:ascii="Arial" w:hAnsi="Arial" w:cs="Arial"/>
+          <w:b/>
+          <w:sz w:val="28"/>
+          <w:szCs w:val="28"/>
+          <w:lang w:val="en-US"/>
+        </w:rPr>
+      </w:pPr>
+    </w:p>
+    <w:p>
+      <w:pPr>
+        <w:rPr>
+          <w:rFonts w:ascii="Arial" w:hAnsi="Arial" w:cs="Arial"/>
+          <w:b/>
+          <w:sz w:val="28"/>
+          <w:szCs w:val="28"/>
+          <w:lang w:val="en-US"/>
+        </w:rPr>
+      </w:pPr>
+      <w:r>
+        <w:rPr>
+          <w:rFonts w:ascii="Arial" w:hAnsi="Arial" w:cs="Arial"/>
+          <w:b/>
+          <w:sz w:val="28"/>
+          <w:szCs w:val="28"/>
+          <w:lang w:val="en-US"/>
+        </w:rPr>
+        <w:t>3.4</w:t>
+      </w:r>
+      <w:r>
+        <w:rPr>
+          <w:rFonts w:ascii="Arial" w:hAnsi="Arial" w:cs="Arial"/>
+          <w:b/>
+          <w:sz w:val="28"/>
+          <w:szCs w:val="28"/>
+          <w:lang w:val="en-US"/>
+        </w:rPr>
+        <w:t xml:space="preserve"> </w:t>
+      </w:r>
+      <w:r>
+        <w:rPr>
+          <w:rFonts w:ascii="Arial" w:hAnsi="Arial" w:cs="Arial"/>
+          <w:b/>
+          <w:sz w:val="28"/>
+          <w:szCs w:val="28"/>
+          <w:lang w:val="en-US"/>
+        </w:rPr>
+        <w:t>CSS</w:t>
+      </w:r>
+    </w:p>
+    <w:p>
+      <w:pPr>
+        <w:rPr>
+          <w:rFonts w:ascii="Arial" w:hAnsi="Arial" w:cs="Arial"/>
+          <w:b/>
+          <w:sz w:val="28"/>
+          <w:szCs w:val="28"/>
+          <w:lang w:val="en-US"/>
+        </w:rPr>
+      </w:pPr>
+    </w:p>
+    <w:p>
+      <w:pPr>
+        <w:rPr>
+          <w:rFonts w:ascii="Arial" w:hAnsi="Arial" w:cs="Arial"/>
+          <w:b/>
+          <w:sz w:val="28"/>
+          <w:szCs w:val="28"/>
+          <w:lang w:val="en-US"/>
+        </w:rPr>
+      </w:pPr>
+      <w:r>
+        <w:rPr>
+          <w:rFonts w:ascii="Arial" w:hAnsi="Arial" w:cs="Arial"/>
+          <w:b/>
+          <w:sz w:val="28"/>
+          <w:szCs w:val="28"/>
+          <w:lang w:val="en-US"/>
+        </w:rPr>
+        <w:t>3.5</w:t>
+      </w:r>
+      <w:r>
+        <w:rPr>
+          <w:rFonts w:ascii="Arial" w:hAnsi="Arial" w:cs="Arial"/>
+          <w:b/>
+          <w:sz w:val="28"/>
+          <w:szCs w:val="28"/>
+          <w:lang w:val="en-US"/>
+        </w:rPr>
+        <w:t xml:space="preserve"> </w:t>
+      </w:r>
+      <w:r>
+        <w:rPr>
+          <w:rFonts w:ascii="Arial" w:hAnsi="Arial" w:cs="Arial"/>
+          <w:b/>
+          <w:sz w:val="28"/>
+          <w:szCs w:val="28"/>
+          <w:lang w:val="en-US"/>
+        </w:rPr>
+        <w:t>JavaScript</w:t>
+      </w:r>
+    </w:p>
+    <w:p>
+      <w:pPr>
+        <w:rPr>
+          <w:rFonts w:ascii="Arial" w:hAnsi="Arial" w:cs="Arial"/>
+          <w:b/>
+          <w:sz w:val="28"/>
+          <w:szCs w:val="28"/>
+          <w:lang w:val="en-US"/>
+        </w:rPr>
+      </w:pPr>
+    </w:p>
+    <w:p>
+      <w:pPr>
+        <w:rPr>
+          <w:rFonts w:ascii="Arial" w:hAnsi="Arial" w:cs="Arial"/>
+          <w:b/>
+          <w:sz w:val="28"/>
+          <w:szCs w:val="28"/>
+          <w:lang w:val="en-US"/>
+        </w:rPr>
+      </w:pPr>
+      <w:r>
+        <w:rPr>
+          <w:rFonts w:ascii="Arial" w:hAnsi="Arial" w:cs="Arial"/>
+          <w:b/>
+          <w:sz w:val="28"/>
+          <w:szCs w:val="28"/>
+          <w:lang w:val="en-US"/>
+        </w:rPr>
+        <w:t>3.6</w:t>
+      </w:r>
+      <w:r>
+        <w:rPr>
+          <w:rFonts w:ascii="Arial" w:hAnsi="Arial" w:cs="Arial"/>
+          <w:b/>
+          <w:sz w:val="28"/>
+          <w:szCs w:val="28"/>
+          <w:lang w:val="en-US"/>
+        </w:rPr>
+        <w:t xml:space="preserve"> </w:t>
+      </w:r>
+      <w:r>
+        <w:rPr>
+          <w:rFonts w:ascii="Arial" w:hAnsi="Arial" w:cs="Arial"/>
+          <w:b/>
+          <w:sz w:val="28"/>
+          <w:szCs w:val="28"/>
+          <w:lang w:val="en-US"/>
+        </w:rPr>
+        <w:t>NodeJS</w:t>
+      </w:r>
+    </w:p>
+    <w:p>
+      <w:pPr>
+        <w:rPr>
+          <w:rFonts w:ascii="Arial" w:hAnsi="Arial" w:cs="Arial"/>
+          <w:b/>
+          <w:sz w:val="28"/>
+          <w:szCs w:val="28"/>
+          <w:lang w:val="en-US"/>
+        </w:rPr>
+      </w:pPr>
+    </w:p>
+    <w:p>
+      <w:pPr>
+        <w:rPr>
+          <w:rFonts w:ascii="Arial" w:hAnsi="Arial" w:cs="Arial"/>
+          <w:b/>
+          <w:sz w:val="28"/>
+          <w:szCs w:val="28"/>
+          <w:lang w:val="en-US"/>
+        </w:rPr>
+      </w:pPr>
+      <w:r>
+        <w:rPr>
+          <w:rFonts w:ascii="Arial" w:hAnsi="Arial" w:cs="Arial"/>
+          <w:b/>
+          <w:sz w:val="28"/>
+          <w:szCs w:val="28"/>
+          <w:lang w:val="en-US"/>
+        </w:rPr>
+        <w:t>3.7</w:t>
+      </w:r>
+      <w:r>
+        <w:rPr>
+          <w:rFonts w:ascii="Arial" w:hAnsi="Arial" w:cs="Arial"/>
+          <w:b/>
+          <w:sz w:val="28"/>
+          <w:szCs w:val="28"/>
+          <w:lang w:val="en-US"/>
+        </w:rPr>
+        <w:t xml:space="preserve"> </w:t>
+      </w:r>
+      <w:r>
+        <w:rPr>
+          <w:rFonts w:ascii="Arial" w:hAnsi="Arial" w:cs="Arial"/>
+          <w:b/>
+          <w:sz w:val="28"/>
+          <w:szCs w:val="28"/>
+          <w:lang w:val="en-US"/>
+        </w:rPr>
+        <w:t>A</w:t>
+      </w:r>
+      <w:r>
+        <w:rPr>
+          <w:rFonts w:ascii="Arial" w:hAnsi="Arial" w:cs="Arial"/>
+          <w:b/>
+          <w:sz w:val="28"/>
+          <w:szCs w:val="28"/>
+          <w:lang w:val="en-US"/>
+        </w:rPr>
+        <w:t>ngular</w:t>
+      </w:r>
+    </w:p>
+    <w:p>
+      <w:pPr>
+        <w:rPr>
+          <w:rFonts w:ascii="Arial" w:hAnsi="Arial" w:cs="Arial"/>
+          <w:b/>
+          <w:sz w:val="28"/>
+          <w:szCs w:val="28"/>
+          <w:lang w:val="en-US"/>
+        </w:rPr>
+      </w:pPr>
+    </w:p>
+    <w:p>
+      <w:pPr>
+        <w:rPr>
+          <w:rFonts w:ascii="Arial" w:hAnsi="Arial" w:cs="Arial"/>
+          <w:b/>
+          <w:sz w:val="28"/>
+          <w:szCs w:val="28"/>
+        </w:rPr>
+      </w:pPr>
+      <w:r>
+        <w:rPr>
+          <w:rFonts w:ascii="Arial" w:hAnsi="Arial" w:cs="Arial"/>
+          <w:b/>
+          <w:sz w:val="28"/>
+          <w:szCs w:val="28"/>
+        </w:rPr>
+        <w:t>3.</w:t>
+      </w:r>
+      <w:r>
+        <w:rPr>
+          <w:rFonts w:ascii="Arial" w:hAnsi="Arial" w:cs="Arial"/>
+          <w:b/>
+          <w:sz w:val="28"/>
+          <w:szCs w:val="28"/>
+        </w:rPr>
+        <w:t>8</w:t>
+      </w:r>
+      <w:r>
+        <w:rPr>
+          <w:rFonts w:ascii="Arial" w:hAnsi="Arial" w:cs="Arial"/>
+          <w:b/>
+          <w:sz w:val="28"/>
+          <w:szCs w:val="28"/>
+        </w:rPr>
+        <w:t xml:space="preserve"> </w:t>
+      </w:r>
+      <w:r>
+        <w:rPr>
+          <w:rFonts w:ascii="Arial" w:hAnsi="Arial" w:cs="Arial"/>
+          <w:b/>
+          <w:sz w:val="28"/>
+          <w:szCs w:val="28"/>
+        </w:rPr>
+        <w:t>Docker</w:t>
+      </w:r>
+    </w:p>
+    <w:p>
+      <w:pPr>
+        <w:rPr>
+          <w:rFonts w:ascii="Arial" w:hAnsi="Arial" w:cs="Arial"/>
+          <w:b/>
+          <w:sz w:val="28"/>
+          <w:szCs w:val="28"/>
+        </w:rPr>
+      </w:pPr>
+    </w:p>
+    <w:p>
+      <w:pPr>
+        <w:rPr>
+          <w:rFonts w:ascii="Arial" w:hAnsi="Arial" w:cs="Arial"/>
+          <w:b/>
+          <w:sz w:val="28"/>
+          <w:szCs w:val="28"/>
+          <w:lang w:val="en-US"/>
+        </w:rPr>
+      </w:pPr>
+      <w:r>
+        <w:rPr>
+          <w:rFonts w:ascii="Arial" w:hAnsi="Arial" w:cs="Arial"/>
+          <w:b/>
+          <w:sz w:val="28"/>
+          <w:szCs w:val="28"/>
+          <w:lang w:val="en-US"/>
+        </w:rPr>
+        <w:t>3.9</w:t>
+      </w:r>
+      <w:r>
+        <w:rPr>
+          <w:rFonts w:ascii="Arial" w:hAnsi="Arial" w:cs="Arial"/>
+          <w:b/>
+          <w:sz w:val="28"/>
+          <w:szCs w:val="28"/>
+          <w:lang w:val="en-US"/>
+        </w:rPr>
+        <w:t xml:space="preserve"> </w:t>
+      </w:r>
+      <w:r>
+        <w:rPr>
+          <w:rFonts w:ascii="Arial" w:hAnsi="Arial" w:cs="Arial"/>
+          <w:b/>
+          <w:sz w:val="28"/>
+          <w:szCs w:val="28"/>
+          <w:lang w:val="en-US"/>
+        </w:rPr>
+        <w:t>Kubernetes Minikube</w:t>
+      </w:r>
+    </w:p>
+    <w:p>
+      <w:pPr>
+        <w:rPr>
+          <w:rFonts w:ascii="Arial" w:hAnsi="Arial" w:cs="Arial"/>
+          <w:b/>
+          <w:sz w:val="28"/>
+          <w:szCs w:val="28"/>
+          <w:lang w:val="en-US"/>
+        </w:rPr>
+      </w:pPr>
+    </w:p>
+    <w:p>
+      <w:pPr>
+        <w:rPr>
+          <w:rFonts w:ascii="Arial" w:hAnsi="Arial" w:cs="Arial"/>
+          <w:b/>
+          <w:sz w:val="28"/>
+          <w:szCs w:val="28"/>
+          <w:lang w:val="en-US"/>
+        </w:rPr>
+      </w:pPr>
+      <w:r>
+        <w:rPr>
+          <w:rFonts w:ascii="Arial" w:hAnsi="Arial" w:cs="Arial"/>
+          <w:b/>
+          <w:sz w:val="28"/>
+          <w:szCs w:val="28"/>
+          <w:lang w:val="en-US"/>
+        </w:rPr>
+        <w:lastRenderedPageBreak/>
+        <w:t>3.1</w:t>
+      </w:r>
+      <w:r>
+        <w:rPr>
+          <w:rFonts w:ascii="Arial" w:hAnsi="Arial" w:cs="Arial"/>
+          <w:b/>
+          <w:sz w:val="28"/>
+          <w:szCs w:val="28"/>
+          <w:lang w:val="en-US"/>
+        </w:rPr>
+        <w:t>0</w:t>
+      </w:r>
+      <w:r>
+        <w:rPr>
+          <w:rFonts w:ascii="Arial" w:hAnsi="Arial" w:cs="Arial"/>
+          <w:b/>
+          <w:sz w:val="28"/>
+          <w:szCs w:val="28"/>
+          <w:lang w:val="en-US"/>
+        </w:rPr>
+        <w:t xml:space="preserve"> </w:t>
+      </w:r>
+      <w:r>
+        <w:rPr>
+          <w:rFonts w:ascii="Arial" w:hAnsi="Arial" w:cs="Arial"/>
+          <w:b/>
+          <w:sz w:val="28"/>
+          <w:szCs w:val="28"/>
+          <w:lang w:val="en-US"/>
+        </w:rPr>
+        <w:t>AWS</w:t>
+      </w:r>
+    </w:p>
+    <w:p>
+      <w:pPr>
+        <w:rPr>
+          <w:rFonts w:ascii="Arial" w:hAnsi="Arial" w:cs="Arial"/>
+          <w:b/>
+          <w:sz w:val="28"/>
+          <w:szCs w:val="28"/>
+          <w:lang w:val="en-US"/>
+        </w:rPr>
+      </w:pPr>
     </w:p>
     <w:p>
       <w:pPr>
@@ -3988,7 +4515,6 @@
         <w:ind w:left="0" w:firstLine="0"/>
         <w:rPr>
           <w:rFonts w:ascii="Arial" w:hAnsi="Arial" w:cs="Arial"/>
-          <w:b w:val="0"/>
           <w:sz w:val="28"/>
           <w:szCs w:val="28"/>
         </w:rPr>
@@ -4032,6 +4558,25 @@
     </w:p>
     <w:p>
       <w:pPr>
+        <w:rPr>
+          <w:rFonts w:ascii="Arial" w:hAnsi="Arial" w:cs="Arial"/>
+          <w:b/>
+          <w:sz w:val="28"/>
+          <w:szCs w:val="28"/>
+        </w:rPr>
+      </w:pPr>
+      <w:r>
+        <w:rPr>
+          <w:rFonts w:ascii="Arial" w:hAnsi="Arial" w:cs="Arial"/>
+          <w:b/>
+          <w:sz w:val="28"/>
+          <w:szCs w:val="28"/>
+        </w:rPr>
+        <w:t>5 – EXPERIMENTAÇÃO</w:t>
+      </w:r>
+    </w:p>
+    <w:p>
+      <w:pPr>
         <w:pStyle w:val="Ttulo1"/>
         <w:ind w:left="0"/>
         <w:rPr>
@@ -4192,33 +4737,6 @@
       </w:r>
       <w:bookmarkEnd w:id="43"/>
       <w:bookmarkEnd w:id="44"/>
-    </w:p>
-    <w:p>
-      <w:pPr>
-        <w:rPr>
-          <w:rFonts w:ascii="Arial" w:eastAsia="Arial" w:hAnsi="Arial" w:cs="Arial"/>
-          <w:sz w:val="36"/>
-          <w:szCs w:val="36"/>
-        </w:rPr>
-      </w:pPr>
-    </w:p>
-    <w:p>
-      <w:pPr>
-        <w:rPr>
-          <w:rFonts w:ascii="Arial" w:eastAsia="Arial" w:hAnsi="Arial" w:cs="Arial"/>
-          <w:sz w:val="36"/>
-          <w:szCs w:val="36"/>
-        </w:rPr>
-      </w:pPr>
-    </w:p>
-    <w:p>
-      <w:pPr>
-        <w:rPr>
-          <w:rFonts w:ascii="Arial" w:eastAsia="Arial" w:hAnsi="Arial" w:cs="Arial"/>
-          <w:sz w:val="36"/>
-          <w:szCs w:val="36"/>
-        </w:rPr>
-      </w:pPr>
     </w:p>
     <w:p>
       <w:pPr>
@@ -4287,6 +4805,18 @@
       </w:pPr>
       <w:bookmarkStart w:id="45" w:name="_Toc10808396"/>
       <w:bookmarkStart w:id="46" w:name="_Toc23606958"/>
+    </w:p>
+    <w:p>
+      <w:pPr>
+        <w:pStyle w:val="Ttulo1"/>
+        <w:ind w:left="0"/>
+        <w:jc w:val="center"/>
+        <w:rPr>
+          <w:rFonts w:ascii="Arial" w:hAnsi="Arial" w:cs="Arial"/>
+          <w:sz w:val="28"/>
+          <w:szCs w:val="28"/>
+        </w:rPr>
+      </w:pPr>
       <w:r>
         <w:rPr>
           <w:rFonts w:ascii="Arial" w:hAnsi="Arial" w:cs="Arial"/>
@@ -4548,7 +5078,7 @@
           <w:rPr>
             <w:noProof/>
           </w:rPr>
-          <w:t>17</w:t>
+          <w:t>19</w:t>
         </w:r>
         <w:r>
           <w:fldChar w:fldCharType="end"/>
@@ -6738,7 +7268,7 @@
 </file>
 
 <file path=customXml/itemProps1.xml><?xml version="1.0" encoding="utf-8"?>
-<ds:datastoreItem xmlns:ds="http://schemas.openxmlformats.org/officeDocument/2006/customXml" ds:itemID="{C3EE94F1-B2E5-4F50-9606-BFF48BD4449C}">
+<ds:datastoreItem xmlns:ds="http://schemas.openxmlformats.org/officeDocument/2006/customXml" ds:itemID="{195884D5-9576-4C20-959B-6BADF2359878}">
   <ds:schemaRefs>
     <ds:schemaRef ds:uri="http://schemas.openxmlformats.org/officeDocument/2006/bibliography"/>
   </ds:schemaRefs>

</xml_diff>

<commit_message>
Atualiza estrutura do projeto
</commit_message>
<xml_diff>
--- a/docs/TCC Documentação - Chaos Engineering.docx
+++ b/docs/TCC Documentação - Chaos Engineering.docx
@@ -16,7 +16,25 @@
           <w:sz w:val="36"/>
           <w:szCs w:val="36"/>
         </w:rPr>
-        <w:t xml:space="preserve">Construindo sistemas para a </w:t>
+        <w:t>Disponibilidade e</w:t>
+      </w:r>
+      <w:r>
+        <w:rPr>
+          <w:rFonts w:ascii="Arial" w:eastAsia="Arial" w:hAnsi="Arial" w:cs="Arial"/>
+          <w:b/>
+          <w:sz w:val="36"/>
+          <w:szCs w:val="36"/>
+        </w:rPr>
+        <w:t xml:space="preserve"> resiliência</w:t>
+      </w:r>
+      <w:r>
+        <w:rPr>
+          <w:rFonts w:ascii="Arial" w:eastAsia="Arial" w:hAnsi="Arial" w:cs="Arial"/>
+          <w:b/>
+          <w:sz w:val="36"/>
+          <w:szCs w:val="36"/>
+        </w:rPr>
+        <w:t xml:space="preserve"> de sistemas </w:t>
       </w:r>
       <w:r>
         <w:rPr>
@@ -26,7 +44,7 @@
           <w:sz w:val="36"/>
           <w:szCs w:val="36"/>
         </w:rPr>
-        <w:t>internet</w:t>
+        <w:t>web</w:t>
       </w:r>
       <w:r>
         <w:rPr>
@@ -44,7 +62,16 @@
           <w:sz w:val="36"/>
           <w:szCs w:val="36"/>
         </w:rPr>
-        <w:t xml:space="preserve">com resiliência utilizando o processo de </w:t>
+        <w:t>com</w:t>
+      </w:r>
+      <w:r>
+        <w:rPr>
+          <w:rFonts w:ascii="Arial" w:eastAsia="Arial" w:hAnsi="Arial" w:cs="Arial"/>
+          <w:b/>
+          <w:sz w:val="36"/>
+          <w:szCs w:val="36"/>
+        </w:rPr>
+        <w:t xml:space="preserve"> </w:t>
       </w:r>
       <w:r>
         <w:rPr>
@@ -166,7 +193,16 @@
           <w:sz w:val="28"/>
           <w:szCs w:val="28"/>
         </w:rPr>
-        <w:t xml:space="preserve"> 5306</w:t>
+        <w:t xml:space="preserve"> </w:t>
+      </w:r>
+      <w:r>
+        <w:rPr>
+          <w:rFonts w:ascii="Arial" w:eastAsia="Arial" w:hAnsi="Arial" w:cs="Arial"/>
+          <w:color w:val="FF0000"/>
+          <w:sz w:val="28"/>
+          <w:szCs w:val="28"/>
+        </w:rPr>
+        <w:t>5306</w:t>
       </w:r>
     </w:p>
     <w:p>
@@ -587,23 +623,27 @@
       <w:pPr>
         <w:rPr>
           <w:rFonts w:ascii="Arial" w:hAnsi="Arial" w:cs="Arial"/>
-        </w:rPr>
-      </w:pPr>
-      <w:r>
-        <w:rPr>
-          <w:rFonts w:ascii="Arial" w:hAnsi="Arial" w:cs="Arial"/>
+          <w:color w:val="FF0000"/>
+        </w:rPr>
+      </w:pPr>
+      <w:r>
+        <w:rPr>
+          <w:rFonts w:ascii="Arial" w:hAnsi="Arial" w:cs="Arial"/>
+          <w:color w:val="FF0000"/>
         </w:rPr>
         <w:t>Dedico este trabalho</w:t>
       </w:r>
       <w:r>
         <w:rPr>
           <w:rFonts w:ascii="Arial" w:hAnsi="Arial" w:cs="Arial"/>
+          <w:color w:val="FF0000"/>
         </w:rPr>
         <w:t>..</w:t>
       </w:r>
       <w:r>
         <w:rPr>
           <w:rFonts w:ascii="Arial" w:hAnsi="Arial" w:cs="Arial"/>
+          <w:color w:val="FF0000"/>
         </w:rPr>
         <w:t>.</w:t>
       </w:r>
@@ -813,23 +853,27 @@
       <w:pPr>
         <w:rPr>
           <w:rFonts w:ascii="Arial" w:hAnsi="Arial" w:cs="Arial"/>
-        </w:rPr>
-      </w:pPr>
-      <w:r>
-        <w:rPr>
-          <w:rFonts w:ascii="Arial" w:hAnsi="Arial" w:cs="Arial"/>
+          <w:color w:val="FF0000"/>
+        </w:rPr>
+      </w:pPr>
+      <w:r>
+        <w:rPr>
+          <w:rFonts w:ascii="Arial" w:hAnsi="Arial" w:cs="Arial"/>
+          <w:color w:val="FF0000"/>
         </w:rPr>
         <w:t>Dedico este trabalho</w:t>
       </w:r>
       <w:r>
         <w:rPr>
           <w:rFonts w:ascii="Arial" w:hAnsi="Arial" w:cs="Arial"/>
+          <w:color w:val="FF0000"/>
         </w:rPr>
         <w:t>..</w:t>
       </w:r>
       <w:r>
         <w:rPr>
           <w:rFonts w:ascii="Arial" w:hAnsi="Arial" w:cs="Arial"/>
+          <w:color w:val="FF0000"/>
         </w:rPr>
         <w:t>.</w:t>
       </w:r>
@@ -893,12 +937,14 @@
         <w:spacing w:before="0"/>
         <w:rPr>
           <w:rFonts w:ascii="Arial" w:eastAsia="Arial" w:hAnsi="Arial" w:cs="Arial"/>
+          <w:color w:val="FF0000"/>
         </w:rPr>
       </w:pPr>
       <w:r>
         <w:rPr>
           <w:rFonts w:ascii="Arial" w:eastAsia="Arial" w:hAnsi="Arial" w:cs="Arial"/>
           <w:b/>
+          <w:color w:val="FF0000"/>
           <w:sz w:val="28"/>
           <w:szCs w:val="28"/>
         </w:rPr>
@@ -907,12 +953,14 @@
       <w:r>
         <w:rPr>
           <w:rFonts w:ascii="Arial" w:hAnsi="Arial" w:cs="Arial"/>
+          <w:color w:val="FF0000"/>
         </w:rPr>
         <w:t>Somos gratos</w:t>
       </w:r>
       <w:r>
         <w:rPr>
           <w:rFonts w:ascii="Arial" w:hAnsi="Arial" w:cs="Arial"/>
+          <w:color w:val="FF0000"/>
         </w:rPr>
         <w:t>...</w:t>
       </w:r>
@@ -1091,17 +1139,20 @@
         <w:rPr>
           <w:rFonts w:ascii="Arial" w:eastAsia="Arial" w:hAnsi="Arial" w:cs="Arial"/>
           <w:i/>
-        </w:rPr>
-      </w:pPr>
-      <w:r>
-        <w:rPr>
-          <w:rFonts w:ascii="Arial" w:eastAsia="Arial" w:hAnsi="Arial" w:cs="Arial"/>
+          <w:color w:val="FF0000"/>
+        </w:rPr>
+      </w:pPr>
+      <w:r>
+        <w:rPr>
+          <w:rFonts w:ascii="Arial" w:eastAsia="Arial" w:hAnsi="Arial" w:cs="Arial"/>
+          <w:color w:val="FF0000"/>
         </w:rPr>
         <w:t xml:space="preserve"> </w:t>
       </w:r>
       <w:r>
         <w:rPr>
           <w:rFonts w:ascii="Arial" w:eastAsia="Arial" w:hAnsi="Arial" w:cs="Arial"/>
+          <w:color w:val="FF0000"/>
         </w:rPr>
         <w:br/>
       </w:r>
@@ -1109,6 +1160,7 @@
         <w:rPr>
           <w:rFonts w:ascii="Arial" w:eastAsia="Arial" w:hAnsi="Arial" w:cs="Arial"/>
           <w:i/>
+          <w:color w:val="FF0000"/>
         </w:rPr>
         <w:t>“</w:t>
       </w:r>
@@ -1116,6 +1168,7 @@
         <w:rPr>
           <w:rFonts w:ascii="Arial" w:eastAsia="Arial" w:hAnsi="Arial" w:cs="Arial"/>
           <w:i/>
+          <w:color w:val="FF0000"/>
         </w:rPr>
         <w:t>Frase inspiradora...</w:t>
       </w:r>
@@ -1123,6 +1176,7 @@
         <w:rPr>
           <w:rFonts w:ascii="Arial" w:eastAsia="Arial" w:hAnsi="Arial" w:cs="Arial"/>
           <w:i/>
+          <w:color w:val="FF0000"/>
         </w:rPr>
         <w:t xml:space="preserve"> ”</w:t>
       </w:r>
@@ -1132,6 +1186,7 @@
         <w:jc w:val="right"/>
         <w:rPr>
           <w:rFonts w:ascii="Arial" w:eastAsia="Arial" w:hAnsi="Arial" w:cs="Arial"/>
+          <w:color w:val="FF0000"/>
         </w:rPr>
       </w:pPr>
       <w:bookmarkStart w:id="0" w:name="_30j0zll" w:colFirst="0" w:colLast="0"/>
@@ -1139,18 +1194,21 @@
       <w:r>
         <w:rPr>
           <w:rFonts w:ascii="Arial" w:eastAsia="Arial" w:hAnsi="Arial" w:cs="Arial"/>
+          <w:color w:val="FF0000"/>
         </w:rPr>
         <w:t>(</w:t>
       </w:r>
       <w:r>
         <w:rPr>
           <w:rFonts w:ascii="Arial" w:eastAsia="Arial" w:hAnsi="Arial" w:cs="Arial"/>
+          <w:color w:val="FF0000"/>
         </w:rPr>
         <w:t>Autor conhecido</w:t>
       </w:r>
       <w:r>
         <w:rPr>
           <w:rFonts w:ascii="Arial" w:eastAsia="Arial" w:hAnsi="Arial" w:cs="Arial"/>
+          <w:color w:val="FF0000"/>
         </w:rPr>
         <w:t>)</w:t>
       </w:r>
@@ -1206,14 +1264,92 @@
         <w:rPr>
           <w:rFonts w:ascii="Arial" w:eastAsia="Arial" w:hAnsi="Arial" w:cs="Arial"/>
         </w:rPr>
-        <w:t xml:space="preserve">Sistemas que funcionam na </w:t>
+        <w:t xml:space="preserve">O </w:t>
+      </w:r>
+      <w:r>
+        <w:rPr>
+          <w:rFonts w:ascii="Arial" w:eastAsia="Arial" w:hAnsi="Arial" w:cs="Arial"/>
+        </w:rPr>
+        <w:t>que</w:t>
+      </w:r>
+      <w:r>
+        <w:rPr>
+          <w:rFonts w:ascii="Arial" w:eastAsia="Arial" w:hAnsi="Arial" w:cs="Arial"/>
+        </w:rPr>
+        <w:t xml:space="preserve"> antes</w:t>
+      </w:r>
+      <w:r>
+        <w:rPr>
+          <w:rFonts w:ascii="Arial" w:eastAsia="Arial" w:hAnsi="Arial" w:cs="Arial"/>
+        </w:rPr>
+        <w:t xml:space="preserve"> se considerava </w:t>
+      </w:r>
+      <w:r>
+        <w:rPr>
+          <w:rFonts w:ascii="Arial" w:eastAsia="Arial" w:hAnsi="Arial" w:cs="Arial"/>
+        </w:rPr>
+        <w:t>um</w:t>
+      </w:r>
+      <w:r>
+        <w:rPr>
+          <w:rFonts w:ascii="Arial" w:eastAsia="Arial" w:hAnsi="Arial" w:cs="Arial"/>
+        </w:rPr>
+        <w:t xml:space="preserve"> tabu em questões de</w:t>
+      </w:r>
+      <w:r>
+        <w:rPr>
+          <w:rFonts w:ascii="Arial" w:eastAsia="Arial" w:hAnsi="Arial" w:cs="Arial"/>
+        </w:rPr>
+        <w:t xml:space="preserve"> segurança</w:t>
+      </w:r>
+      <w:r>
+        <w:rPr>
+          <w:rFonts w:ascii="Arial" w:eastAsia="Arial" w:hAnsi="Arial" w:cs="Arial"/>
+        </w:rPr>
+        <w:t xml:space="preserve"> e privacidade,</w:t>
+      </w:r>
+      <w:r>
+        <w:rPr>
+          <w:rFonts w:ascii="Arial" w:eastAsia="Arial" w:hAnsi="Arial" w:cs="Arial"/>
+        </w:rPr>
+        <w:t xml:space="preserve"> hoje é possível observar que</w:t>
+      </w:r>
+      <w:r>
+        <w:rPr>
+          <w:rFonts w:ascii="Arial" w:eastAsia="Arial" w:hAnsi="Arial" w:cs="Arial"/>
+        </w:rPr>
+        <w:t xml:space="preserve"> </w:t>
+      </w:r>
+      <w:r>
+        <w:rPr>
+          <w:rFonts w:ascii="Arial" w:eastAsia="Arial" w:hAnsi="Arial" w:cs="Arial"/>
+        </w:rPr>
+        <w:t xml:space="preserve">o uso de aplicativos e sistemas </w:t>
+      </w:r>
+      <w:r>
+        <w:rPr>
+          <w:rFonts w:ascii="Arial" w:eastAsia="Arial" w:hAnsi="Arial" w:cs="Arial"/>
+        </w:rPr>
+        <w:t xml:space="preserve">tem sido cada vez mais inerente à cultura </w:t>
+      </w:r>
+      <w:r>
+        <w:rPr>
+          <w:rFonts w:ascii="Arial" w:eastAsia="Arial" w:hAnsi="Arial" w:cs="Arial"/>
+        </w:rPr>
+        <w:t>e à rotina do ser humano. Vemos, por exemplo, o quão comum é uso do Netflix. A plataforma de vídeos sob demanda tem crescido muito e cada vez mais conquista clientes, ou usuários, ao redor do mundo.</w:t>
+      </w:r>
+      <w:r>
+        <w:rPr>
+          <w:rFonts w:ascii="Arial" w:eastAsia="Arial" w:hAnsi="Arial" w:cs="Arial"/>
+        </w:rPr>
+        <w:t xml:space="preserve"> É possível perceber o quanto é investido para que os serviços da Netflix permaneçam disponíveis para seus usuários, em situações e dispositivos diversos. Estudar a estrutura de grandes sistemas na </w:t>
       </w:r>
       <w:r>
         <w:rPr>
           <w:rFonts w:ascii="Arial" w:eastAsia="Arial" w:hAnsi="Arial" w:cs="Arial"/>
           <w:i/>
         </w:rPr>
-        <w:t>internet</w:t>
+        <w:t>World Wide Web</w:t>
       </w:r>
       <w:r>
         <w:rPr>
@@ -1226,71 +1362,53 @@
         <w:rPr>
           <w:rFonts w:ascii="Arial" w:eastAsia="Arial" w:hAnsi="Arial" w:cs="Arial"/>
         </w:rPr>
-        <w:t>têm sido cada vez</w:t>
-      </w:r>
-      <w:r>
-        <w:rPr>
-          <w:rFonts w:ascii="Arial" w:eastAsia="Arial" w:hAnsi="Arial" w:cs="Arial"/>
-        </w:rPr>
-        <w:t xml:space="preserve"> mais</w:t>
-      </w:r>
-      <w:r>
-        <w:rPr>
-          <w:rFonts w:ascii="Arial" w:eastAsia="Arial" w:hAnsi="Arial" w:cs="Arial"/>
-        </w:rPr>
-        <w:t xml:space="preserve"> utilizados pela população mundial. O </w:t>
-      </w:r>
-      <w:r>
-        <w:rPr>
-          <w:rFonts w:ascii="Arial" w:eastAsia="Arial" w:hAnsi="Arial" w:cs="Arial"/>
-        </w:rPr>
-        <w:t>que</w:t>
-      </w:r>
-      <w:r>
-        <w:rPr>
-          <w:rFonts w:ascii="Arial" w:eastAsia="Arial" w:hAnsi="Arial" w:cs="Arial"/>
-        </w:rPr>
-        <w:t xml:space="preserve"> antes</w:t>
-      </w:r>
-      <w:r>
-        <w:rPr>
-          <w:rFonts w:ascii="Arial" w:eastAsia="Arial" w:hAnsi="Arial" w:cs="Arial"/>
-        </w:rPr>
-        <w:t xml:space="preserve"> se considerava </w:t>
-      </w:r>
-      <w:r>
-        <w:rPr>
-          <w:rFonts w:ascii="Arial" w:eastAsia="Arial" w:hAnsi="Arial" w:cs="Arial"/>
-        </w:rPr>
-        <w:t>um</w:t>
-      </w:r>
-      <w:r>
-        <w:rPr>
-          <w:rFonts w:ascii="Arial" w:eastAsia="Arial" w:hAnsi="Arial" w:cs="Arial"/>
-        </w:rPr>
-        <w:t xml:space="preserve"> tabu em questões de</w:t>
-      </w:r>
-      <w:r>
-        <w:rPr>
-          <w:rFonts w:ascii="Arial" w:eastAsia="Arial" w:hAnsi="Arial" w:cs="Arial"/>
-        </w:rPr>
-        <w:t xml:space="preserve"> segurança</w:t>
-      </w:r>
-      <w:r>
-        <w:rPr>
-          <w:rFonts w:ascii="Arial" w:eastAsia="Arial" w:hAnsi="Arial" w:cs="Arial"/>
-        </w:rPr>
-        <w:t xml:space="preserve"> e privacidade,</w:t>
-      </w:r>
-      <w:r>
-        <w:rPr>
-          <w:rFonts w:ascii="Arial" w:eastAsia="Arial" w:hAnsi="Arial" w:cs="Arial"/>
-        </w:rPr>
-        <w:t xml:space="preserve"> hoje é possível observar que</w:t>
-      </w:r>
-      <w:r>
-        <w:rPr>
-          <w:rFonts w:ascii="Arial" w:eastAsia="Arial" w:hAnsi="Arial" w:cs="Arial"/>
+        <w:t>pode auxiliar na maneira como novos aplicativos e sistemas podem ser construídos garantindo qualidade e disponibilidade para os usuários.</w:t>
+      </w:r>
+      <w:r>
+        <w:rPr>
+          <w:rFonts w:ascii="Arial" w:eastAsia="Arial" w:hAnsi="Arial" w:cs="Arial"/>
+        </w:rPr>
+        <w:t xml:space="preserve"> Uma das formas em que grandes empresas como Netflix, Amazon, Google, Microsoft, Uber e Dropbox conseguem manter seus serviços com qualidade é usando </w:t>
+      </w:r>
+      <w:r>
+        <w:rPr>
+          <w:rFonts w:ascii="Arial" w:eastAsia="Arial" w:hAnsi="Arial" w:cs="Arial"/>
+          <w:i/>
+        </w:rPr>
+        <w:t>Chaos Engineering</w:t>
+      </w:r>
+      <w:r>
+        <w:rPr>
+          <w:rFonts w:ascii="Arial" w:eastAsia="Arial" w:hAnsi="Arial" w:cs="Arial"/>
+          <w:i/>
+        </w:rPr>
+        <w:t xml:space="preserve">. </w:t>
+      </w:r>
+    </w:p>
+    <w:p>
+      <w:pPr>
+        <w:rPr>
+          <w:rFonts w:ascii="Arial" w:eastAsia="Arial" w:hAnsi="Arial" w:cs="Arial"/>
+        </w:rPr>
+      </w:pPr>
+      <w:r>
+        <w:rPr>
+          <w:rFonts w:ascii="Arial" w:eastAsia="Arial" w:hAnsi="Arial" w:cs="Arial"/>
+          <w:i/>
+        </w:rPr>
+        <w:tab/>
+      </w:r>
+      <w:r>
+        <w:rPr>
+          <w:rFonts w:ascii="Arial" w:eastAsia="Arial" w:hAnsi="Arial" w:cs="Arial"/>
+          <w:i/>
+        </w:rPr>
+        <w:t>Chaos Engineering</w:t>
+      </w:r>
+      <w:r>
+        <w:rPr>
+          <w:rFonts w:ascii="Arial" w:eastAsia="Arial" w:hAnsi="Arial" w:cs="Arial"/>
+          <w:i/>
         </w:rPr>
         <w:t xml:space="preserve"> </w:t>
       </w:r>
@@ -1298,156 +1416,76 @@
         <w:rPr>
           <w:rFonts w:ascii="Arial" w:eastAsia="Arial" w:hAnsi="Arial" w:cs="Arial"/>
         </w:rPr>
-        <w:t xml:space="preserve">o uso de aplicativos e sistemas </w:t>
-      </w:r>
-      <w:r>
-        <w:rPr>
-          <w:rFonts w:ascii="Arial" w:eastAsia="Arial" w:hAnsi="Arial" w:cs="Arial"/>
-        </w:rPr>
-        <w:t xml:space="preserve">tem sido cada vez mais inerente à cultura </w:t>
-      </w:r>
-      <w:r>
-        <w:rPr>
-          <w:rFonts w:ascii="Arial" w:eastAsia="Arial" w:hAnsi="Arial" w:cs="Arial"/>
-        </w:rPr>
-        <w:t>e à rotina do ser humano. Vemos, por exemplo, o quão comum é uso do Netflix. A plataforma de vídeos sob demanda tem crescido muito e cada vez mais conquista clientes, ou usuários, ao redor do mundo.</w:t>
-      </w:r>
-      <w:r>
-        <w:rPr>
-          <w:rFonts w:ascii="Arial" w:eastAsia="Arial" w:hAnsi="Arial" w:cs="Arial"/>
-        </w:rPr>
-        <w:t xml:space="preserve"> É possível perceber o quanto é investido para que os serviços da Netflix permaneçam disponíveis para seus usuários, em situações e dispositivos diversos. Estudar a estrutura de grandes sistemas na </w:t>
+        <w:t>é o foco deste trabalho, que mostra como o processo de Engenharia do Caos funciona para criação de ataque</w:t>
+      </w:r>
+      <w:r>
+        <w:rPr>
+          <w:rFonts w:ascii="Arial" w:eastAsia="Arial" w:hAnsi="Arial" w:cs="Arial"/>
+        </w:rPr>
+        <w:t>s</w:t>
+      </w:r>
+      <w:r>
+        <w:rPr>
+          <w:rFonts w:ascii="Arial" w:eastAsia="Arial" w:hAnsi="Arial" w:cs="Arial"/>
+        </w:rPr>
+        <w:t xml:space="preserve"> simulando rotinas de trabalho comuns, na tentativa de gerar </w:t>
+      </w:r>
+      <w:r>
+        <w:rPr>
+          <w:rFonts w:ascii="Arial" w:eastAsia="Arial" w:hAnsi="Arial" w:cs="Arial"/>
+        </w:rPr>
+        <w:t xml:space="preserve">turbulência a fim de preparar os engenheiros de software para as situações onde o </w:t>
       </w:r>
       <w:r>
         <w:rPr>
           <w:rFonts w:ascii="Arial" w:eastAsia="Arial" w:hAnsi="Arial" w:cs="Arial"/>
           <w:i/>
         </w:rPr>
-        <w:t>World Wide Web</w:t>
-      </w:r>
-      <w:r>
-        <w:rPr>
-          <w:rFonts w:ascii="Arial" w:eastAsia="Arial" w:hAnsi="Arial" w:cs="Arial"/>
-          <w:i/>
-        </w:rPr>
-        <w:t xml:space="preserve"> </w:t>
-      </w:r>
-      <w:r>
-        <w:rPr>
-          <w:rFonts w:ascii="Arial" w:eastAsia="Arial" w:hAnsi="Arial" w:cs="Arial"/>
-        </w:rPr>
-        <w:t>pode auxiliar na maneira como novos aplicativos e sistemas podem ser construídos garantindo qualidade e disponibilidade para os usuários.</w:t>
-      </w:r>
-      <w:r>
-        <w:rPr>
-          <w:rFonts w:ascii="Arial" w:eastAsia="Arial" w:hAnsi="Arial" w:cs="Arial"/>
-        </w:rPr>
-        <w:t xml:space="preserve"> Uma das formas em que grandes empresas como Netflix, Amazon, Google, Microsoft, Uber e Dropbox conseguem manter seus serviços com qualidade é usando </w:t>
-      </w:r>
-      <w:r>
-        <w:rPr>
-          <w:rFonts w:ascii="Arial" w:eastAsia="Arial" w:hAnsi="Arial" w:cs="Arial"/>
-          <w:i/>
-        </w:rPr>
-        <w:t>Chaos Engineering</w:t>
-      </w:r>
-      <w:r>
-        <w:rPr>
-          <w:rFonts w:ascii="Arial" w:eastAsia="Arial" w:hAnsi="Arial" w:cs="Arial"/>
-          <w:i/>
-        </w:rPr>
-        <w:t xml:space="preserve">. </w:t>
-      </w:r>
-    </w:p>
-    <w:p>
-      <w:pPr>
-        <w:rPr>
-          <w:rFonts w:ascii="Arial" w:eastAsia="Arial" w:hAnsi="Arial" w:cs="Arial"/>
-        </w:rPr>
-      </w:pPr>
-      <w:r>
-        <w:rPr>
-          <w:rFonts w:ascii="Arial" w:eastAsia="Arial" w:hAnsi="Arial" w:cs="Arial"/>
-          <w:i/>
+        <w:t>software</w:t>
+      </w:r>
+      <w:r>
+        <w:rPr>
+          <w:rFonts w:ascii="Arial" w:eastAsia="Arial" w:hAnsi="Arial" w:cs="Arial"/>
+        </w:rPr>
+        <w:t xml:space="preserve"> pode se tornar indispon</w:t>
+      </w:r>
+      <w:r>
+        <w:rPr>
+          <w:rFonts w:ascii="Arial" w:eastAsia="Arial" w:hAnsi="Arial" w:cs="Arial"/>
+        </w:rPr>
+        <w:t>ível</w:t>
+      </w:r>
+      <w:r>
+        <w:rPr>
+          <w:rFonts w:ascii="Arial" w:eastAsia="Arial" w:hAnsi="Arial" w:cs="Arial"/>
+        </w:rPr>
+        <w:t xml:space="preserve"> como interrupções de energia, congestionamento de requisições e demora em relação ao tempo de resposta.</w:t>
+      </w:r>
+    </w:p>
+    <w:p>
+      <w:pPr>
+        <w:rPr>
+          <w:rFonts w:ascii="Arial" w:eastAsia="Arial" w:hAnsi="Arial" w:cs="Arial"/>
+        </w:rPr>
+      </w:pPr>
+      <w:r>
+        <w:rPr>
+          <w:rFonts w:ascii="Arial" w:eastAsia="Arial" w:hAnsi="Arial" w:cs="Arial"/>
         </w:rPr>
         <w:tab/>
-      </w:r>
-      <w:r>
-        <w:rPr>
-          <w:rFonts w:ascii="Arial" w:eastAsia="Arial" w:hAnsi="Arial" w:cs="Arial"/>
-          <w:i/>
-        </w:rPr>
-        <w:t>Chaos Engineering</w:t>
-      </w:r>
-      <w:r>
-        <w:rPr>
-          <w:rFonts w:ascii="Arial" w:eastAsia="Arial" w:hAnsi="Arial" w:cs="Arial"/>
-          <w:i/>
-        </w:rPr>
-        <w:t xml:space="preserve"> </w:t>
-      </w:r>
-      <w:r>
-        <w:rPr>
-          <w:rFonts w:ascii="Arial" w:eastAsia="Arial" w:hAnsi="Arial" w:cs="Arial"/>
-        </w:rPr>
-        <w:t>é o foco deste trabalho, que mostra como o processo de Engenharia do Caos funciona para criação de ataque</w:t>
-      </w:r>
-      <w:r>
-        <w:rPr>
-          <w:rFonts w:ascii="Arial" w:eastAsia="Arial" w:hAnsi="Arial" w:cs="Arial"/>
-        </w:rPr>
-        <w:t>s</w:t>
-      </w:r>
-      <w:r>
-        <w:rPr>
-          <w:rFonts w:ascii="Arial" w:eastAsia="Arial" w:hAnsi="Arial" w:cs="Arial"/>
-        </w:rPr>
-        <w:t xml:space="preserve"> simulando rotinas de trabalho comuns, na tentativa de gerar </w:t>
-      </w:r>
-      <w:r>
-        <w:rPr>
-          <w:rFonts w:ascii="Arial" w:eastAsia="Arial" w:hAnsi="Arial" w:cs="Arial"/>
-        </w:rPr>
-        <w:t xml:space="preserve">turbulência a fim de preparar os engenheiros de software para as situações onde o </w:t>
-      </w:r>
-      <w:r>
-        <w:rPr>
-          <w:rFonts w:ascii="Arial" w:eastAsia="Arial" w:hAnsi="Arial" w:cs="Arial"/>
-          <w:i/>
-        </w:rPr>
-        <w:t>software</w:t>
-      </w:r>
-      <w:r>
-        <w:rPr>
-          <w:rFonts w:ascii="Arial" w:eastAsia="Arial" w:hAnsi="Arial" w:cs="Arial"/>
-        </w:rPr>
-        <w:t xml:space="preserve"> pode se tornar indispon</w:t>
-      </w:r>
-      <w:r>
-        <w:rPr>
-          <w:rFonts w:ascii="Arial" w:eastAsia="Arial" w:hAnsi="Arial" w:cs="Arial"/>
-        </w:rPr>
-        <w:t>ível</w:t>
-      </w:r>
-      <w:r>
-        <w:rPr>
-          <w:rFonts w:ascii="Arial" w:eastAsia="Arial" w:hAnsi="Arial" w:cs="Arial"/>
-        </w:rPr>
-        <w:t xml:space="preserve"> como interrupções de energia, congestionamento de requisições e demora em relação ao tempo de resposta.</w:t>
-      </w:r>
-    </w:p>
-    <w:p>
-      <w:pPr>
-        <w:rPr>
-          <w:rFonts w:ascii="Arial" w:eastAsia="Arial" w:hAnsi="Arial" w:cs="Arial"/>
-        </w:rPr>
-      </w:pPr>
-      <w:r>
-        <w:rPr>
-          <w:rFonts w:ascii="Arial" w:eastAsia="Arial" w:hAnsi="Arial" w:cs="Arial"/>
-        </w:rPr>
-        <w:tab/>
-        <w:t xml:space="preserve">Este documento mostra como é feito o processo de Engenharia do Caos através de quatro pequenos sistemas que criamos: um buscador de repositórios do GitHub, uma API RESTful </w:t>
+        <w:t>Este documento mostra como é feito o processo de Engenharia do Caos através de quatro pequenos sistemas que criamos: um buscador de repositórios</w:t>
+      </w:r>
+      <w:r>
+        <w:rPr>
+          <w:rFonts w:ascii="Arial" w:eastAsia="Arial" w:hAnsi="Arial" w:cs="Arial"/>
+        </w:rPr>
+        <w:t xml:space="preserve"> de usuários</w:t>
+      </w:r>
+      <w:r>
+        <w:rPr>
+          <w:rFonts w:ascii="Arial" w:eastAsia="Arial" w:hAnsi="Arial" w:cs="Arial"/>
+        </w:rPr>
+        <w:t xml:space="preserve"> do GitHub, uma API RESTful </w:t>
       </w:r>
       <w:r>
         <w:rPr>
@@ -1553,6 +1591,18 @@
         <w:jc w:val="center"/>
         <w:rPr>
           <w:rFonts w:ascii="Arial" w:eastAsia="Arial" w:hAnsi="Arial" w:cs="Arial"/>
+          <w:b/>
+          <w:sz w:val="28"/>
+          <w:szCs w:val="28"/>
+          <w:lang w:val="en-US"/>
+        </w:rPr>
+      </w:pPr>
+    </w:p>
+    <w:p>
+      <w:pPr>
+        <w:jc w:val="center"/>
+        <w:rPr>
+          <w:rFonts w:ascii="Arial" w:eastAsia="Arial" w:hAnsi="Arial" w:cs="Arial"/>
         </w:rPr>
       </w:pPr>
       <w:r>
@@ -1594,7 +1644,7 @@
           <w:rFonts w:ascii="Arial" w:eastAsia="Arial" w:hAnsi="Arial" w:cs="Arial"/>
           <w:lang w:val="en-US"/>
         </w:rPr>
-        <w:t>Internet-based systems have been increasingly used by the world's population. What was once considered a taboo on security and privacy issues, today we can see that the use of applications and systems was increasingly inherent in the culture and routine of the human being. We see, for example, how common is the use of Netflix. The on-demand video platform has grown a lot and is increasingly catching customers, or users, around the world. You can see how much is invested for Netflix services that are permanently available to your users in situations and across devices. Studying a large system structure on the World Wide Web can help in how new applications and systems can be used with quality and availability for users. One of the ways in big companies like Netflix, Amazon, Google, Microsoft, Uber and Dropbox keeps their services quality using Chaos Engineering.</w:t>
+        <w:t>What was once considered a taboo on security and privacy issues, today we can see that the use of applications and systems was increasingly inherent in the culture and routine of the human being. We see, for example, how common is the use of Netflix. The on-demand video platform has grown a lot and is increasingly catching customers, or users, around the world. You can see how much is invested for Netflix services that are permanently available to your users in situations and across devices. Studying a large system structure on the World Wide Web can help in how new applications and systems can be used with quality and availability for users. One of the ways in big companies like Netflix, Amazon, Google, Microsoft, Uber and Dropbox keeps their services quality using Chaos Engineering.</w:t>
       </w:r>
     </w:p>
     <w:p>
@@ -1638,7 +1688,37 @@
           <w:rFonts w:ascii="Arial" w:eastAsia="Arial" w:hAnsi="Arial" w:cs="Arial"/>
           <w:lang w:val="en-US"/>
         </w:rPr>
-        <w:t>This document shows how the Chaos Engineering process is done through four small systems it creates: a GitHub repository search engine, a RESTful Chaos Engineering term record API, a common calculator, and a task manager. The idea is to use these applications as a target for our Chaos experiments.</w:t>
+        <w:t xml:space="preserve">This document shows how the Chaos Engineering process is done through four small systems it creates: </w:t>
+      </w:r>
+      <w:proofErr w:type="gramStart"/>
+      <w:r>
+        <w:rPr>
+          <w:rFonts w:ascii="Arial" w:eastAsia="Arial" w:hAnsi="Arial" w:cs="Arial"/>
+          <w:lang w:val="en-US"/>
+        </w:rPr>
+        <w:t>a</w:t>
+      </w:r>
+      <w:proofErr w:type="gramEnd"/>
+      <w:r>
+        <w:rPr>
+          <w:rFonts w:ascii="Arial" w:eastAsia="Arial" w:hAnsi="Arial" w:cs="Arial"/>
+          <w:lang w:val="en-US"/>
+        </w:rPr>
+        <w:t xml:space="preserve"> GitHub</w:t>
+      </w:r>
+      <w:r>
+        <w:rPr>
+          <w:rFonts w:ascii="Arial" w:eastAsia="Arial" w:hAnsi="Arial" w:cs="Arial"/>
+          <w:lang w:val="en-US"/>
+        </w:rPr>
+        <w:t xml:space="preserve"> users repositories</w:t>
+      </w:r>
+      <w:r>
+        <w:rPr>
+          <w:rFonts w:ascii="Arial" w:eastAsia="Arial" w:hAnsi="Arial" w:cs="Arial"/>
+          <w:lang w:val="en-US"/>
+        </w:rPr>
+        <w:t xml:space="preserve"> search engine, a RESTful Chaos Engineering term record API, a common calculator, and a task manager. The idea is to use these applications as a target for our Chaos experiments.</w:t>
       </w:r>
     </w:p>
     <w:p>
@@ -1736,6 +1816,20 @@
           <w:lang w:val="en-US"/>
         </w:rPr>
       </w:pPr>
+    </w:p>
+    <w:p>
+      <w:pPr>
+        <w:jc w:val="center"/>
+        <w:rPr>
+          <w:rFonts w:ascii="Arial" w:eastAsia="Arial" w:hAnsi="Arial" w:cs="Arial"/>
+          <w:b/>
+          <w:sz w:val="28"/>
+          <w:szCs w:val="28"/>
+          <w:lang w:val="en-US"/>
+        </w:rPr>
+      </w:pPr>
+      <w:bookmarkStart w:id="2" w:name="_GoBack"/>
+      <w:bookmarkEnd w:id="2"/>
       <w:r>
         <w:rPr>
           <w:rFonts w:ascii="Arial" w:eastAsia="Arial" w:hAnsi="Arial" w:cs="Arial"/>
@@ -1796,12 +1890,12 @@
           <w:r>
             <w:fldChar w:fldCharType="separate"/>
           </w:r>
-          <w:hyperlink w:anchor="_Toc23606942" w:history="1">
+          <w:hyperlink w:anchor="_Toc24728277" w:history="1">
             <w:r>
               <w:rPr>
                 <w:rStyle w:val="Hyperlink"/>
               </w:rPr>
-              <w:t>1 - INTRODUÇÃO</w:t>
+              <w:t>1 – INTRODUÇÃO</w:t>
             </w:r>
             <w:r>
               <w:rPr>
@@ -1819,7 +1913,7 @@
               <w:rPr>
                 <w:webHidden/>
               </w:rPr>
-              <w:instrText xml:space="preserve"> PAGEREF _Toc23606942 \h </w:instrText>
+              <w:instrText xml:space="preserve"> PAGEREF _Toc24728277 \h </w:instrText>
             </w:r>
             <w:r>
               <w:rPr>
@@ -1836,7 +1930,7 @@
               <w:rPr>
                 <w:webHidden/>
               </w:rPr>
-              <w:t>4</w:t>
+              <w:t>15</w:t>
             </w:r>
             <w:r>
               <w:rPr>
@@ -1859,14 +1953,14 @@
               <w:szCs w:val="22"/>
             </w:rPr>
           </w:pPr>
-          <w:hyperlink w:anchor="_Toc23606943" w:history="1">
+          <w:hyperlink w:anchor="_Toc24728278" w:history="1">
             <w:r>
               <w:rPr>
                 <w:rStyle w:val="Hyperlink"/>
                 <w:rFonts w:ascii="Arial" w:hAnsi="Arial" w:cs="Arial"/>
                 <w:noProof/>
               </w:rPr>
-              <w:t>1.1 - Justificativa da Pesquisa</w:t>
+              <w:t>1.1 – Justificativa da Pesquisa</w:t>
             </w:r>
             <w:r>
               <w:rPr>
@@ -1887,7 +1981,7 @@
                 <w:noProof/>
                 <w:webHidden/>
               </w:rPr>
-              <w:instrText xml:space="preserve"> PAGEREF _Toc23606943 \h </w:instrText>
+              <w:instrText xml:space="preserve"> PAGEREF _Toc24728278 \h </w:instrText>
             </w:r>
             <w:r>
               <w:rPr>
@@ -1907,7 +2001,7 @@
                 <w:noProof/>
                 <w:webHidden/>
               </w:rPr>
-              <w:t>4</w:t>
+              <w:t>15</w:t>
             </w:r>
             <w:r>
               <w:rPr>
@@ -1931,14 +2025,14 @@
               <w:szCs w:val="22"/>
             </w:rPr>
           </w:pPr>
-          <w:hyperlink w:anchor="_Toc23606944" w:history="1">
+          <w:hyperlink w:anchor="_Toc24728279" w:history="1">
             <w:r>
               <w:rPr>
                 <w:rStyle w:val="Hyperlink"/>
                 <w:rFonts w:ascii="Arial" w:hAnsi="Arial" w:cs="Arial"/>
                 <w:noProof/>
               </w:rPr>
-              <w:t>1.2 - Problema de Pesquisa</w:t>
+              <w:t>1.2 – Problema de Pesquisa</w:t>
             </w:r>
             <w:r>
               <w:rPr>
@@ -1959,7 +2053,7 @@
                 <w:noProof/>
                 <w:webHidden/>
               </w:rPr>
-              <w:instrText xml:space="preserve"> PAGEREF _Toc23606944 \h </w:instrText>
+              <w:instrText xml:space="preserve"> PAGEREF _Toc24728279 \h </w:instrText>
             </w:r>
             <w:r>
               <w:rPr>
@@ -1979,7 +2073,7 @@
                 <w:noProof/>
                 <w:webHidden/>
               </w:rPr>
-              <w:t>4</w:t>
+              <w:t>15</w:t>
             </w:r>
             <w:r>
               <w:rPr>
@@ -2003,14 +2097,14 @@
               <w:szCs w:val="22"/>
             </w:rPr>
           </w:pPr>
-          <w:hyperlink w:anchor="_Toc23606945" w:history="1">
+          <w:hyperlink w:anchor="_Toc24728280" w:history="1">
             <w:r>
               <w:rPr>
                 <w:rStyle w:val="Hyperlink"/>
                 <w:rFonts w:ascii="Arial" w:eastAsia="Arial" w:hAnsi="Arial" w:cs="Arial"/>
                 <w:noProof/>
               </w:rPr>
-              <w:t>1.3 - Hipótese</w:t>
+              <w:t>1.3 – Hipótese</w:t>
             </w:r>
             <w:r>
               <w:rPr>
@@ -2031,7 +2125,7 @@
                 <w:noProof/>
                 <w:webHidden/>
               </w:rPr>
-              <w:instrText xml:space="preserve"> PAGEREF _Toc23606945 \h </w:instrText>
+              <w:instrText xml:space="preserve"> PAGEREF _Toc24728280 \h </w:instrText>
             </w:r>
             <w:r>
               <w:rPr>
@@ -2051,7 +2145,7 @@
                 <w:noProof/>
                 <w:webHidden/>
               </w:rPr>
-              <w:t>4</w:t>
+              <w:t>15</w:t>
             </w:r>
             <w:r>
               <w:rPr>
@@ -2075,14 +2169,30 @@
               <w:szCs w:val="22"/>
             </w:rPr>
           </w:pPr>
-          <w:hyperlink w:anchor="_Toc23606946" w:history="1">
+          <w:hyperlink w:anchor="_Toc24728281" w:history="1">
             <w:r>
               <w:rPr>
                 <w:rStyle w:val="Hyperlink"/>
                 <w:rFonts w:ascii="Arial" w:hAnsi="Arial" w:cs="Arial"/>
                 <w:noProof/>
               </w:rPr>
-              <w:t>1.4 - Objetivo</w:t>
+              <w:t xml:space="preserve">1.4 </w:t>
+            </w:r>
+            <w:r>
+              <w:rPr>
+                <w:rStyle w:val="Hyperlink"/>
+                <w:rFonts w:ascii="Arial" w:eastAsia="Arial" w:hAnsi="Arial" w:cs="Arial"/>
+                <w:noProof/>
+              </w:rPr>
+              <w:t>–</w:t>
+            </w:r>
+            <w:r>
+              <w:rPr>
+                <w:rStyle w:val="Hyperlink"/>
+                <w:rFonts w:ascii="Arial" w:hAnsi="Arial" w:cs="Arial"/>
+                <w:noProof/>
+              </w:rPr>
+              <w:t xml:space="preserve"> Objetivo</w:t>
             </w:r>
             <w:r>
               <w:rPr>
@@ -2103,7 +2213,7 @@
                 <w:noProof/>
                 <w:webHidden/>
               </w:rPr>
-              <w:instrText xml:space="preserve"> PAGEREF _Toc23606946 \h </w:instrText>
+              <w:instrText xml:space="preserve"> PAGEREF _Toc24728281 \h </w:instrText>
             </w:r>
             <w:r>
               <w:rPr>
@@ -2123,7 +2233,7 @@
                 <w:noProof/>
                 <w:webHidden/>
               </w:rPr>
-              <w:t>4</w:t>
+              <w:t>15</w:t>
             </w:r>
             <w:r>
               <w:rPr>
@@ -2147,7 +2257,7 @@
               <w:szCs w:val="22"/>
             </w:rPr>
           </w:pPr>
-          <w:hyperlink w:anchor="_Toc23606947" w:history="1">
+          <w:hyperlink w:anchor="_Toc24728282" w:history="1">
             <w:r>
               <w:rPr>
                 <w:rStyle w:val="Hyperlink"/>
@@ -2175,7 +2285,7 @@
                 <w:noProof/>
                 <w:webHidden/>
               </w:rPr>
-              <w:instrText xml:space="preserve"> PAGEREF _Toc23606947 \h </w:instrText>
+              <w:instrText xml:space="preserve"> PAGEREF _Toc24728282 \h </w:instrText>
             </w:r>
             <w:r>
               <w:rPr>
@@ -2195,7 +2305,7 @@
                 <w:noProof/>
                 <w:webHidden/>
               </w:rPr>
-              <w:t>4</w:t>
+              <w:t>15</w:t>
             </w:r>
             <w:r>
               <w:rPr>
@@ -2219,14 +2329,30 @@
               <w:szCs w:val="22"/>
             </w:rPr>
           </w:pPr>
-          <w:hyperlink w:anchor="_Toc23606948" w:history="1">
+          <w:hyperlink w:anchor="_Toc24728283" w:history="1">
             <w:r>
               <w:rPr>
                 <w:rStyle w:val="Hyperlink"/>
                 <w:rFonts w:ascii="Arial" w:hAnsi="Arial" w:cs="Arial"/>
                 <w:noProof/>
               </w:rPr>
-              <w:t>1.6 - Organização do Trabalho</w:t>
+              <w:t xml:space="preserve">1.6 </w:t>
+            </w:r>
+            <w:r>
+              <w:rPr>
+                <w:rStyle w:val="Hyperlink"/>
+                <w:rFonts w:ascii="Arial" w:eastAsia="Arial" w:hAnsi="Arial" w:cs="Arial"/>
+                <w:noProof/>
+              </w:rPr>
+              <w:t>–</w:t>
+            </w:r>
+            <w:r>
+              <w:rPr>
+                <w:rStyle w:val="Hyperlink"/>
+                <w:rFonts w:ascii="Arial" w:hAnsi="Arial" w:cs="Arial"/>
+                <w:noProof/>
+              </w:rPr>
+              <w:t xml:space="preserve"> Organização do Trabalho</w:t>
             </w:r>
             <w:r>
               <w:rPr>
@@ -2247,7 +2373,7 @@
                 <w:noProof/>
                 <w:webHidden/>
               </w:rPr>
-              <w:instrText xml:space="preserve"> PAGEREF _Toc23606948 \h </w:instrText>
+              <w:instrText xml:space="preserve"> PAGEREF _Toc24728283 \h </w:instrText>
             </w:r>
             <w:r>
               <w:rPr>
@@ -2267,7 +2393,7 @@
                 <w:noProof/>
                 <w:webHidden/>
               </w:rPr>
-              <w:t>4</w:t>
+              <w:t>15</w:t>
             </w:r>
             <w:r>
               <w:rPr>
@@ -2288,12 +2414,12 @@
               <w:szCs w:val="22"/>
             </w:rPr>
           </w:pPr>
-          <w:hyperlink w:anchor="_Toc23606949" w:history="1">
+          <w:hyperlink w:anchor="_Toc24728284" w:history="1">
             <w:r>
               <w:rPr>
                 <w:rStyle w:val="Hyperlink"/>
               </w:rPr>
-              <w:t>2 - REFERENCIAL TEÓRICO</w:t>
+              <w:t>2 – REFERENCIAL TEÓRICO</w:t>
             </w:r>
             <w:r>
               <w:rPr>
@@ -2311,7 +2437,7 @@
               <w:rPr>
                 <w:webHidden/>
               </w:rPr>
-              <w:instrText xml:space="preserve"> PAGEREF _Toc23606949 \h </w:instrText>
+              <w:instrText xml:space="preserve"> PAGEREF _Toc24728284 \h </w:instrText>
             </w:r>
             <w:r>
               <w:rPr>
@@ -2328,127 +2454,7 @@
               <w:rPr>
                 <w:webHidden/>
               </w:rPr>
-              <w:t>4</w:t>
-            </w:r>
-            <w:r>
-              <w:rPr>
-                <w:webHidden/>
-              </w:rPr>
-              <w:fldChar w:fldCharType="end"/>
-            </w:r>
-          </w:hyperlink>
-        </w:p>
-        <w:p>
-          <w:pPr>
-            <w:pStyle w:val="Sumrio1"/>
-            <w:rPr>
-              <w:rFonts w:asciiTheme="minorHAnsi" w:eastAsiaTheme="minorEastAsia" w:hAnsiTheme="minorHAnsi" w:cstheme="minorBidi"/>
-              <w:b w:val="0"/>
-              <w:sz w:val="22"/>
-              <w:szCs w:val="22"/>
-            </w:rPr>
-          </w:pPr>
-          <w:hyperlink w:anchor="_Toc23606950" w:history="1">
-            <w:r>
-              <w:rPr>
-                <w:rStyle w:val="Hyperlink"/>
-              </w:rPr>
-              <w:t>3 - TECNOLOGIAS UTILIZADAS</w:t>
-            </w:r>
-            <w:r>
-              <w:rPr>
-                <w:webHidden/>
-              </w:rPr>
-              <w:tab/>
-            </w:r>
-            <w:r>
-              <w:rPr>
-                <w:webHidden/>
-              </w:rPr>
-              <w:fldChar w:fldCharType="begin"/>
-            </w:r>
-            <w:r>
-              <w:rPr>
-                <w:webHidden/>
-              </w:rPr>
-              <w:instrText xml:space="preserve"> PAGEREF _Toc23606950 \h </w:instrText>
-            </w:r>
-            <w:r>
-              <w:rPr>
-                <w:webHidden/>
-              </w:rPr>
-            </w:r>
-            <w:r>
-              <w:rPr>
-                <w:webHidden/>
-              </w:rPr>
-              <w:fldChar w:fldCharType="separate"/>
-            </w:r>
-            <w:r>
-              <w:rPr>
-                <w:webHidden/>
-              </w:rPr>
-              <w:t>4</w:t>
-            </w:r>
-            <w:r>
-              <w:rPr>
-                <w:webHidden/>
-              </w:rPr>
-              <w:fldChar w:fldCharType="end"/>
-            </w:r>
-          </w:hyperlink>
-        </w:p>
-        <w:p>
-          <w:pPr>
-            <w:pStyle w:val="Sumrio1"/>
-            <w:rPr>
-              <w:rFonts w:asciiTheme="minorHAnsi" w:eastAsiaTheme="minorEastAsia" w:hAnsiTheme="minorHAnsi" w:cstheme="minorBidi"/>
-              <w:b w:val="0"/>
-              <w:sz w:val="22"/>
-              <w:szCs w:val="22"/>
-            </w:rPr>
-          </w:pPr>
-          <w:hyperlink w:anchor="_Toc23606951" w:history="1">
-            <w:r>
-              <w:rPr>
-                <w:rStyle w:val="Hyperlink"/>
-              </w:rPr>
-              <w:t>4 – APRESENTAÇÃO DA SOLUÇÃO</w:t>
-            </w:r>
-            <w:r>
-              <w:rPr>
-                <w:webHidden/>
-              </w:rPr>
-              <w:tab/>
-            </w:r>
-            <w:r>
-              <w:rPr>
-                <w:webHidden/>
-              </w:rPr>
-              <w:fldChar w:fldCharType="begin"/>
-            </w:r>
-            <w:r>
-              <w:rPr>
-                <w:webHidden/>
-              </w:rPr>
-              <w:instrText xml:space="preserve"> PAGEREF _Toc23606951 \h </w:instrText>
-            </w:r>
-            <w:r>
-              <w:rPr>
-                <w:webHidden/>
-              </w:rPr>
-            </w:r>
-            <w:r>
-              <w:rPr>
-                <w:webHidden/>
-              </w:rPr>
-              <w:fldChar w:fldCharType="separate"/>
-            </w:r>
-            <w:r>
-              <w:rPr>
-                <w:webHidden/>
-              </w:rPr>
-              <w:t>4</w:t>
+              <w:t>16</w:t>
             </w:r>
             <w:r>
               <w:rPr>
@@ -2471,14 +2477,14 @@
               <w:szCs w:val="22"/>
             </w:rPr>
           </w:pPr>
-          <w:hyperlink w:anchor="_Toc23606952" w:history="1">
+          <w:hyperlink w:anchor="_Toc24728285" w:history="1">
             <w:r>
               <w:rPr>
                 <w:rStyle w:val="Hyperlink"/>
                 <w:rFonts w:ascii="Arial" w:hAnsi="Arial" w:cs="Arial"/>
                 <w:noProof/>
               </w:rPr>
-              <w:t>4.1 - Descrição do Problema</w:t>
+              <w:t>2.1 – Conceito de Sistemas Web</w:t>
             </w:r>
             <w:r>
               <w:rPr>
@@ -2499,7 +2505,7 @@
                 <w:noProof/>
                 <w:webHidden/>
               </w:rPr>
-              <w:instrText xml:space="preserve"> PAGEREF _Toc23606952 \h </w:instrText>
+              <w:instrText xml:space="preserve"> PAGEREF _Toc24728285 \h </w:instrText>
             </w:r>
             <w:r>
               <w:rPr>
@@ -2519,7 +2525,7 @@
                 <w:noProof/>
                 <w:webHidden/>
               </w:rPr>
-              <w:t>4</w:t>
+              <w:t>16</w:t>
             </w:r>
             <w:r>
               <w:rPr>
@@ -2543,14 +2549,14 @@
               <w:szCs w:val="22"/>
             </w:rPr>
           </w:pPr>
-          <w:hyperlink w:anchor="_Toc23606953" w:history="1">
+          <w:hyperlink w:anchor="_Toc24728286" w:history="1">
             <w:r>
               <w:rPr>
                 <w:rStyle w:val="Hyperlink"/>
                 <w:rFonts w:ascii="Arial" w:hAnsi="Arial" w:cs="Arial"/>
                 <w:noProof/>
               </w:rPr>
-              <w:t>4.2 - Solução Proposta</w:t>
+              <w:t>2.2 – Netflix</w:t>
             </w:r>
             <w:r>
               <w:rPr>
@@ -2571,7 +2577,7 @@
                 <w:noProof/>
                 <w:webHidden/>
               </w:rPr>
-              <w:instrText xml:space="preserve"> PAGEREF _Toc23606953 \h </w:instrText>
+              <w:instrText xml:space="preserve"> PAGEREF _Toc24728286 \h </w:instrText>
             </w:r>
             <w:r>
               <w:rPr>
@@ -2591,7 +2597,7 @@
                 <w:noProof/>
                 <w:webHidden/>
               </w:rPr>
-              <w:t>4</w:t>
+              <w:t>16</w:t>
             </w:r>
             <w:r>
               <w:rPr>
@@ -2615,14 +2621,14 @@
               <w:szCs w:val="22"/>
             </w:rPr>
           </w:pPr>
-          <w:hyperlink w:anchor="_Toc23606954" w:history="1">
+          <w:hyperlink w:anchor="_Toc24728287" w:history="1">
             <w:r>
               <w:rPr>
                 <w:rStyle w:val="Hyperlink"/>
                 <w:rFonts w:ascii="Arial" w:hAnsi="Arial" w:cs="Arial"/>
                 <w:noProof/>
               </w:rPr>
-              <w:t>4.3 - Arquitetura da Pesquisa</w:t>
+              <w:t>2.3 – Chaos Engineering</w:t>
             </w:r>
             <w:r>
               <w:rPr>
@@ -2643,7 +2649,7 @@
                 <w:noProof/>
                 <w:webHidden/>
               </w:rPr>
-              <w:instrText xml:space="preserve"> PAGEREF _Toc23606954 \h </w:instrText>
+              <w:instrText xml:space="preserve"> PAGEREF _Toc24728287 \h </w:instrText>
             </w:r>
             <w:r>
               <w:rPr>
@@ -2663,7 +2669,7 @@
                 <w:noProof/>
                 <w:webHidden/>
               </w:rPr>
-              <w:t>4</w:t>
+              <w:t>16</w:t>
             </w:r>
             <w:r>
               <w:rPr>
@@ -2684,12 +2690,25 @@
               <w:szCs w:val="22"/>
             </w:rPr>
           </w:pPr>
-          <w:hyperlink w:anchor="_Toc23606955" w:history="1">
+          <w:hyperlink w:anchor="_Toc24728288" w:history="1">
             <w:r>
               <w:rPr>
                 <w:rStyle w:val="Hyperlink"/>
               </w:rPr>
-              <w:t>6 - CONCLUSÃO</w:t>
+              <w:t xml:space="preserve">3 </w:t>
+            </w:r>
+            <w:r>
+              <w:rPr>
+                <w:rStyle w:val="Hyperlink"/>
+                <w:rFonts w:eastAsia="Arial"/>
+              </w:rPr>
+              <w:t>–</w:t>
+            </w:r>
+            <w:r>
+              <w:rPr>
+                <w:rStyle w:val="Hyperlink"/>
+              </w:rPr>
+              <w:t xml:space="preserve"> TECNOLOGIAS UTILIZADAS</w:t>
             </w:r>
             <w:r>
               <w:rPr>
@@ -2707,7 +2726,7 @@
               <w:rPr>
                 <w:webHidden/>
               </w:rPr>
-              <w:instrText xml:space="preserve"> PAGEREF _Toc23606955 \h </w:instrText>
+              <w:instrText xml:space="preserve"> PAGEREF _Toc24728288 \h </w:instrText>
             </w:r>
             <w:r>
               <w:rPr>
@@ -2724,7 +2743,7 @@
               <w:rPr>
                 <w:webHidden/>
               </w:rPr>
-              <w:t>4</w:t>
+              <w:t>17</w:t>
             </w:r>
             <w:r>
               <w:rPr>
@@ -2747,14 +2766,30 @@
               <w:szCs w:val="22"/>
             </w:rPr>
           </w:pPr>
-          <w:hyperlink w:anchor="_Toc23606956" w:history="1">
+          <w:hyperlink w:anchor="_Toc24728289" w:history="1">
             <w:r>
               <w:rPr>
                 <w:rStyle w:val="Hyperlink"/>
                 <w:rFonts w:ascii="Arial" w:hAnsi="Arial" w:cs="Arial"/>
                 <w:noProof/>
               </w:rPr>
-              <w:t>6.1 - Contribuições</w:t>
+              <w:t xml:space="preserve">3.1 </w:t>
+            </w:r>
+            <w:r>
+              <w:rPr>
+                <w:rStyle w:val="Hyperlink"/>
+                <w:rFonts w:ascii="Arial" w:eastAsia="Arial" w:hAnsi="Arial" w:cs="Arial"/>
+                <w:noProof/>
+              </w:rPr>
+              <w:t>–</w:t>
+            </w:r>
+            <w:r>
+              <w:rPr>
+                <w:rStyle w:val="Hyperlink"/>
+                <w:rFonts w:ascii="Arial" w:hAnsi="Arial" w:cs="Arial"/>
+                <w:noProof/>
+              </w:rPr>
+              <w:t xml:space="preserve"> Chaos Toolkit</w:t>
             </w:r>
             <w:r>
               <w:rPr>
@@ -2775,7 +2810,7 @@
                 <w:noProof/>
                 <w:webHidden/>
               </w:rPr>
-              <w:instrText xml:space="preserve"> PAGEREF _Toc23606956 \h </w:instrText>
+              <w:instrText xml:space="preserve"> PAGEREF _Toc24728289 \h </w:instrText>
             </w:r>
             <w:r>
               <w:rPr>
@@ -2795,7 +2830,7 @@
                 <w:noProof/>
                 <w:webHidden/>
               </w:rPr>
-              <w:t>4</w:t>
+              <w:t>17</w:t>
             </w:r>
             <w:r>
               <w:rPr>
@@ -2819,14 +2854,32 @@
               <w:szCs w:val="22"/>
             </w:rPr>
           </w:pPr>
-          <w:hyperlink w:anchor="_Toc23606957" w:history="1">
+          <w:hyperlink w:anchor="_Toc24728290" w:history="1">
             <w:r>
               <w:rPr>
                 <w:rStyle w:val="Hyperlink"/>
                 <w:rFonts w:ascii="Arial" w:hAnsi="Arial" w:cs="Arial"/>
                 <w:noProof/>
-              </w:rPr>
-              <w:t>6.2 - Trabalhos Futuros</w:t>
+                <w:lang w:val="en-US"/>
+              </w:rPr>
+              <w:t xml:space="preserve">3.2 </w:t>
+            </w:r>
+            <w:r>
+              <w:rPr>
+                <w:rStyle w:val="Hyperlink"/>
+                <w:rFonts w:ascii="Arial" w:eastAsia="Arial" w:hAnsi="Arial" w:cs="Arial"/>
+                <w:noProof/>
+              </w:rPr>
+              <w:t>–</w:t>
+            </w:r>
+            <w:r>
+              <w:rPr>
+                <w:rStyle w:val="Hyperlink"/>
+                <w:rFonts w:ascii="Arial" w:hAnsi="Arial" w:cs="Arial"/>
+                <w:noProof/>
+                <w:lang w:val="en-US"/>
+              </w:rPr>
+              <w:t xml:space="preserve"> Gremlin</w:t>
             </w:r>
             <w:r>
               <w:rPr>
@@ -2847,7 +2900,7 @@
                 <w:noProof/>
                 <w:webHidden/>
               </w:rPr>
-              <w:instrText xml:space="preserve"> PAGEREF _Toc23606957 \h </w:instrText>
+              <w:instrText xml:space="preserve"> PAGEREF _Toc24728290 \h </w:instrText>
             </w:r>
             <w:r>
               <w:rPr>
@@ -2867,7 +2920,725 @@
                 <w:noProof/>
                 <w:webHidden/>
               </w:rPr>
-              <w:t>4</w:t>
+              <w:t>17</w:t>
+            </w:r>
+            <w:r>
+              <w:rPr>
+                <w:noProof/>
+                <w:webHidden/>
+              </w:rPr>
+              <w:fldChar w:fldCharType="end"/>
+            </w:r>
+          </w:hyperlink>
+        </w:p>
+        <w:p>
+          <w:pPr>
+            <w:pStyle w:val="Sumrio2"/>
+            <w:tabs>
+              <w:tab w:val="right" w:pos="9062"/>
+            </w:tabs>
+            <w:rPr>
+              <w:rFonts w:asciiTheme="minorHAnsi" w:eastAsiaTheme="minorEastAsia" w:hAnsiTheme="minorHAnsi" w:cstheme="minorBidi"/>
+              <w:noProof/>
+              <w:sz w:val="22"/>
+              <w:szCs w:val="22"/>
+            </w:rPr>
+          </w:pPr>
+          <w:hyperlink w:anchor="_Toc24728291" w:history="1">
+            <w:r>
+              <w:rPr>
+                <w:rStyle w:val="Hyperlink"/>
+                <w:rFonts w:ascii="Arial" w:hAnsi="Arial" w:cs="Arial"/>
+                <w:noProof/>
+                <w:lang w:val="en-US"/>
+              </w:rPr>
+              <w:t xml:space="preserve">3.3 </w:t>
+            </w:r>
+            <w:r>
+              <w:rPr>
+                <w:rStyle w:val="Hyperlink"/>
+                <w:rFonts w:ascii="Arial" w:eastAsia="Arial" w:hAnsi="Arial" w:cs="Arial"/>
+                <w:noProof/>
+              </w:rPr>
+              <w:t>–</w:t>
+            </w:r>
+            <w:r>
+              <w:rPr>
+                <w:rStyle w:val="Hyperlink"/>
+                <w:rFonts w:ascii="Arial" w:hAnsi="Arial" w:cs="Arial"/>
+                <w:noProof/>
+                <w:lang w:val="en-US"/>
+              </w:rPr>
+              <w:t xml:space="preserve"> HTML</w:t>
+            </w:r>
+            <w:r>
+              <w:rPr>
+                <w:noProof/>
+                <w:webHidden/>
+              </w:rPr>
+              <w:tab/>
+            </w:r>
+            <w:r>
+              <w:rPr>
+                <w:noProof/>
+                <w:webHidden/>
+              </w:rPr>
+              <w:fldChar w:fldCharType="begin"/>
+            </w:r>
+            <w:r>
+              <w:rPr>
+                <w:noProof/>
+                <w:webHidden/>
+              </w:rPr>
+              <w:instrText xml:space="preserve"> PAGEREF _Toc24728291 \h </w:instrText>
+            </w:r>
+            <w:r>
+              <w:rPr>
+                <w:noProof/>
+                <w:webHidden/>
+              </w:rPr>
+            </w:r>
+            <w:r>
+              <w:rPr>
+                <w:noProof/>
+                <w:webHidden/>
+              </w:rPr>
+              <w:fldChar w:fldCharType="separate"/>
+            </w:r>
+            <w:r>
+              <w:rPr>
+                <w:noProof/>
+                <w:webHidden/>
+              </w:rPr>
+              <w:t>17</w:t>
+            </w:r>
+            <w:r>
+              <w:rPr>
+                <w:noProof/>
+                <w:webHidden/>
+              </w:rPr>
+              <w:fldChar w:fldCharType="end"/>
+            </w:r>
+          </w:hyperlink>
+        </w:p>
+        <w:p>
+          <w:pPr>
+            <w:pStyle w:val="Sumrio2"/>
+            <w:tabs>
+              <w:tab w:val="right" w:pos="9062"/>
+            </w:tabs>
+            <w:rPr>
+              <w:rFonts w:asciiTheme="minorHAnsi" w:eastAsiaTheme="minorEastAsia" w:hAnsiTheme="minorHAnsi" w:cstheme="minorBidi"/>
+              <w:noProof/>
+              <w:sz w:val="22"/>
+              <w:szCs w:val="22"/>
+            </w:rPr>
+          </w:pPr>
+          <w:hyperlink w:anchor="_Toc24728292" w:history="1">
+            <w:r>
+              <w:rPr>
+                <w:rStyle w:val="Hyperlink"/>
+                <w:rFonts w:ascii="Arial" w:hAnsi="Arial" w:cs="Arial"/>
+                <w:noProof/>
+                <w:lang w:val="en-US"/>
+              </w:rPr>
+              <w:t xml:space="preserve">3.4 </w:t>
+            </w:r>
+            <w:r>
+              <w:rPr>
+                <w:rStyle w:val="Hyperlink"/>
+                <w:rFonts w:ascii="Arial" w:eastAsia="Arial" w:hAnsi="Arial" w:cs="Arial"/>
+                <w:noProof/>
+              </w:rPr>
+              <w:t>–</w:t>
+            </w:r>
+            <w:r>
+              <w:rPr>
+                <w:rStyle w:val="Hyperlink"/>
+                <w:rFonts w:ascii="Arial" w:hAnsi="Arial" w:cs="Arial"/>
+                <w:noProof/>
+                <w:lang w:val="en-US"/>
+              </w:rPr>
+              <w:t xml:space="preserve"> CSS</w:t>
+            </w:r>
+            <w:r>
+              <w:rPr>
+                <w:noProof/>
+                <w:webHidden/>
+              </w:rPr>
+              <w:tab/>
+            </w:r>
+            <w:r>
+              <w:rPr>
+                <w:noProof/>
+                <w:webHidden/>
+              </w:rPr>
+              <w:fldChar w:fldCharType="begin"/>
+            </w:r>
+            <w:r>
+              <w:rPr>
+                <w:noProof/>
+                <w:webHidden/>
+              </w:rPr>
+              <w:instrText xml:space="preserve"> PAGEREF _Toc24728292 \h </w:instrText>
+            </w:r>
+            <w:r>
+              <w:rPr>
+                <w:noProof/>
+                <w:webHidden/>
+              </w:rPr>
+            </w:r>
+            <w:r>
+              <w:rPr>
+                <w:noProof/>
+                <w:webHidden/>
+              </w:rPr>
+              <w:fldChar w:fldCharType="separate"/>
+            </w:r>
+            <w:r>
+              <w:rPr>
+                <w:noProof/>
+                <w:webHidden/>
+              </w:rPr>
+              <w:t>17</w:t>
+            </w:r>
+            <w:r>
+              <w:rPr>
+                <w:noProof/>
+                <w:webHidden/>
+              </w:rPr>
+              <w:fldChar w:fldCharType="end"/>
+            </w:r>
+          </w:hyperlink>
+        </w:p>
+        <w:p>
+          <w:pPr>
+            <w:pStyle w:val="Sumrio2"/>
+            <w:tabs>
+              <w:tab w:val="right" w:pos="9062"/>
+            </w:tabs>
+            <w:rPr>
+              <w:rFonts w:asciiTheme="minorHAnsi" w:eastAsiaTheme="minorEastAsia" w:hAnsiTheme="minorHAnsi" w:cstheme="minorBidi"/>
+              <w:noProof/>
+              <w:sz w:val="22"/>
+              <w:szCs w:val="22"/>
+            </w:rPr>
+          </w:pPr>
+          <w:hyperlink w:anchor="_Toc24728293" w:history="1">
+            <w:r>
+              <w:rPr>
+                <w:rStyle w:val="Hyperlink"/>
+                <w:rFonts w:ascii="Arial" w:hAnsi="Arial" w:cs="Arial"/>
+                <w:noProof/>
+                <w:lang w:val="en-US"/>
+              </w:rPr>
+              <w:t xml:space="preserve">3.5 </w:t>
+            </w:r>
+            <w:r>
+              <w:rPr>
+                <w:rStyle w:val="Hyperlink"/>
+                <w:rFonts w:ascii="Arial" w:eastAsia="Arial" w:hAnsi="Arial" w:cs="Arial"/>
+                <w:noProof/>
+              </w:rPr>
+              <w:t>–</w:t>
+            </w:r>
+            <w:r>
+              <w:rPr>
+                <w:rStyle w:val="Hyperlink"/>
+                <w:rFonts w:ascii="Arial" w:hAnsi="Arial" w:cs="Arial"/>
+                <w:noProof/>
+                <w:lang w:val="en-US"/>
+              </w:rPr>
+              <w:t xml:space="preserve"> JavaScript</w:t>
+            </w:r>
+            <w:r>
+              <w:rPr>
+                <w:noProof/>
+                <w:webHidden/>
+              </w:rPr>
+              <w:tab/>
+            </w:r>
+            <w:r>
+              <w:rPr>
+                <w:noProof/>
+                <w:webHidden/>
+              </w:rPr>
+              <w:fldChar w:fldCharType="begin"/>
+            </w:r>
+            <w:r>
+              <w:rPr>
+                <w:noProof/>
+                <w:webHidden/>
+              </w:rPr>
+              <w:instrText xml:space="preserve"> PAGEREF _Toc24728293 \h </w:instrText>
+            </w:r>
+            <w:r>
+              <w:rPr>
+                <w:noProof/>
+                <w:webHidden/>
+              </w:rPr>
+            </w:r>
+            <w:r>
+              <w:rPr>
+                <w:noProof/>
+                <w:webHidden/>
+              </w:rPr>
+              <w:fldChar w:fldCharType="separate"/>
+            </w:r>
+            <w:r>
+              <w:rPr>
+                <w:noProof/>
+                <w:webHidden/>
+              </w:rPr>
+              <w:t>17</w:t>
+            </w:r>
+            <w:r>
+              <w:rPr>
+                <w:noProof/>
+                <w:webHidden/>
+              </w:rPr>
+              <w:fldChar w:fldCharType="end"/>
+            </w:r>
+          </w:hyperlink>
+        </w:p>
+        <w:p>
+          <w:pPr>
+            <w:pStyle w:val="Sumrio2"/>
+            <w:tabs>
+              <w:tab w:val="right" w:pos="9062"/>
+            </w:tabs>
+            <w:rPr>
+              <w:rFonts w:asciiTheme="minorHAnsi" w:eastAsiaTheme="minorEastAsia" w:hAnsiTheme="minorHAnsi" w:cstheme="minorBidi"/>
+              <w:noProof/>
+              <w:sz w:val="22"/>
+              <w:szCs w:val="22"/>
+            </w:rPr>
+          </w:pPr>
+          <w:hyperlink w:anchor="_Toc24728294" w:history="1">
+            <w:r>
+              <w:rPr>
+                <w:rStyle w:val="Hyperlink"/>
+                <w:rFonts w:ascii="Arial" w:hAnsi="Arial" w:cs="Arial"/>
+                <w:noProof/>
+                <w:lang w:val="en-US"/>
+              </w:rPr>
+              <w:t xml:space="preserve">3.6 </w:t>
+            </w:r>
+            <w:r>
+              <w:rPr>
+                <w:rStyle w:val="Hyperlink"/>
+                <w:rFonts w:ascii="Arial" w:eastAsia="Arial" w:hAnsi="Arial" w:cs="Arial"/>
+                <w:noProof/>
+              </w:rPr>
+              <w:t>–</w:t>
+            </w:r>
+            <w:r>
+              <w:rPr>
+                <w:rStyle w:val="Hyperlink"/>
+                <w:rFonts w:ascii="Arial" w:hAnsi="Arial" w:cs="Arial"/>
+                <w:noProof/>
+                <w:lang w:val="en-US"/>
+              </w:rPr>
+              <w:t xml:space="preserve"> Node.js</w:t>
+            </w:r>
+            <w:r>
+              <w:rPr>
+                <w:noProof/>
+                <w:webHidden/>
+              </w:rPr>
+              <w:tab/>
+            </w:r>
+            <w:r>
+              <w:rPr>
+                <w:noProof/>
+                <w:webHidden/>
+              </w:rPr>
+              <w:fldChar w:fldCharType="begin"/>
+            </w:r>
+            <w:r>
+              <w:rPr>
+                <w:noProof/>
+                <w:webHidden/>
+              </w:rPr>
+              <w:instrText xml:space="preserve"> PAGEREF _Toc24728294 \h </w:instrText>
+            </w:r>
+            <w:r>
+              <w:rPr>
+                <w:noProof/>
+                <w:webHidden/>
+              </w:rPr>
+            </w:r>
+            <w:r>
+              <w:rPr>
+                <w:noProof/>
+                <w:webHidden/>
+              </w:rPr>
+              <w:fldChar w:fldCharType="separate"/>
+            </w:r>
+            <w:r>
+              <w:rPr>
+                <w:noProof/>
+                <w:webHidden/>
+              </w:rPr>
+              <w:t>17</w:t>
+            </w:r>
+            <w:r>
+              <w:rPr>
+                <w:noProof/>
+                <w:webHidden/>
+              </w:rPr>
+              <w:fldChar w:fldCharType="end"/>
+            </w:r>
+          </w:hyperlink>
+        </w:p>
+        <w:p>
+          <w:pPr>
+            <w:pStyle w:val="Sumrio2"/>
+            <w:tabs>
+              <w:tab w:val="right" w:pos="9062"/>
+            </w:tabs>
+            <w:rPr>
+              <w:rFonts w:asciiTheme="minorHAnsi" w:eastAsiaTheme="minorEastAsia" w:hAnsiTheme="minorHAnsi" w:cstheme="minorBidi"/>
+              <w:noProof/>
+              <w:sz w:val="22"/>
+              <w:szCs w:val="22"/>
+            </w:rPr>
+          </w:pPr>
+          <w:hyperlink w:anchor="_Toc24728295" w:history="1">
+            <w:r>
+              <w:rPr>
+                <w:rStyle w:val="Hyperlink"/>
+                <w:rFonts w:ascii="Arial" w:hAnsi="Arial" w:cs="Arial"/>
+                <w:noProof/>
+                <w:lang w:val="en-US"/>
+              </w:rPr>
+              <w:t xml:space="preserve">3.7 </w:t>
+            </w:r>
+            <w:r>
+              <w:rPr>
+                <w:rStyle w:val="Hyperlink"/>
+                <w:rFonts w:ascii="Arial" w:eastAsia="Arial" w:hAnsi="Arial" w:cs="Arial"/>
+                <w:noProof/>
+              </w:rPr>
+              <w:t>–</w:t>
+            </w:r>
+            <w:r>
+              <w:rPr>
+                <w:rStyle w:val="Hyperlink"/>
+                <w:rFonts w:ascii="Arial" w:hAnsi="Arial" w:cs="Arial"/>
+                <w:noProof/>
+                <w:lang w:val="en-US"/>
+              </w:rPr>
+              <w:t xml:space="preserve"> Angular</w:t>
+            </w:r>
+            <w:r>
+              <w:rPr>
+                <w:noProof/>
+                <w:webHidden/>
+              </w:rPr>
+              <w:tab/>
+            </w:r>
+            <w:r>
+              <w:rPr>
+                <w:noProof/>
+                <w:webHidden/>
+              </w:rPr>
+              <w:fldChar w:fldCharType="begin"/>
+            </w:r>
+            <w:r>
+              <w:rPr>
+                <w:noProof/>
+                <w:webHidden/>
+              </w:rPr>
+              <w:instrText xml:space="preserve"> PAGEREF _Toc24728295 \h </w:instrText>
+            </w:r>
+            <w:r>
+              <w:rPr>
+                <w:noProof/>
+                <w:webHidden/>
+              </w:rPr>
+            </w:r>
+            <w:r>
+              <w:rPr>
+                <w:noProof/>
+                <w:webHidden/>
+              </w:rPr>
+              <w:fldChar w:fldCharType="separate"/>
+            </w:r>
+            <w:r>
+              <w:rPr>
+                <w:noProof/>
+                <w:webHidden/>
+              </w:rPr>
+              <w:t>17</w:t>
+            </w:r>
+            <w:r>
+              <w:rPr>
+                <w:noProof/>
+                <w:webHidden/>
+              </w:rPr>
+              <w:fldChar w:fldCharType="end"/>
+            </w:r>
+          </w:hyperlink>
+        </w:p>
+        <w:p>
+          <w:pPr>
+            <w:pStyle w:val="Sumrio2"/>
+            <w:tabs>
+              <w:tab w:val="right" w:pos="9062"/>
+            </w:tabs>
+            <w:rPr>
+              <w:rFonts w:asciiTheme="minorHAnsi" w:eastAsiaTheme="minorEastAsia" w:hAnsiTheme="minorHAnsi" w:cstheme="minorBidi"/>
+              <w:noProof/>
+              <w:sz w:val="22"/>
+              <w:szCs w:val="22"/>
+            </w:rPr>
+          </w:pPr>
+          <w:hyperlink w:anchor="_Toc24728296" w:history="1">
+            <w:r>
+              <w:rPr>
+                <w:rStyle w:val="Hyperlink"/>
+                <w:rFonts w:ascii="Arial" w:hAnsi="Arial" w:cs="Arial"/>
+                <w:noProof/>
+              </w:rPr>
+              <w:t xml:space="preserve">3.8 </w:t>
+            </w:r>
+            <w:r>
+              <w:rPr>
+                <w:rStyle w:val="Hyperlink"/>
+                <w:rFonts w:ascii="Arial" w:eastAsia="Arial" w:hAnsi="Arial" w:cs="Arial"/>
+                <w:noProof/>
+              </w:rPr>
+              <w:t>–</w:t>
+            </w:r>
+            <w:r>
+              <w:rPr>
+                <w:rStyle w:val="Hyperlink"/>
+                <w:rFonts w:ascii="Arial" w:hAnsi="Arial" w:cs="Arial"/>
+                <w:noProof/>
+              </w:rPr>
+              <w:t xml:space="preserve"> Docker</w:t>
+            </w:r>
+            <w:r>
+              <w:rPr>
+                <w:noProof/>
+                <w:webHidden/>
+              </w:rPr>
+              <w:tab/>
+            </w:r>
+            <w:r>
+              <w:rPr>
+                <w:noProof/>
+                <w:webHidden/>
+              </w:rPr>
+              <w:fldChar w:fldCharType="begin"/>
+            </w:r>
+            <w:r>
+              <w:rPr>
+                <w:noProof/>
+                <w:webHidden/>
+              </w:rPr>
+              <w:instrText xml:space="preserve"> PAGEREF _Toc24728296 \h </w:instrText>
+            </w:r>
+            <w:r>
+              <w:rPr>
+                <w:noProof/>
+                <w:webHidden/>
+              </w:rPr>
+            </w:r>
+            <w:r>
+              <w:rPr>
+                <w:noProof/>
+                <w:webHidden/>
+              </w:rPr>
+              <w:fldChar w:fldCharType="separate"/>
+            </w:r>
+            <w:r>
+              <w:rPr>
+                <w:noProof/>
+                <w:webHidden/>
+              </w:rPr>
+              <w:t>17</w:t>
+            </w:r>
+            <w:r>
+              <w:rPr>
+                <w:noProof/>
+                <w:webHidden/>
+              </w:rPr>
+              <w:fldChar w:fldCharType="end"/>
+            </w:r>
+          </w:hyperlink>
+        </w:p>
+        <w:p>
+          <w:pPr>
+            <w:pStyle w:val="Sumrio2"/>
+            <w:tabs>
+              <w:tab w:val="right" w:pos="9062"/>
+            </w:tabs>
+            <w:rPr>
+              <w:rFonts w:asciiTheme="minorHAnsi" w:eastAsiaTheme="minorEastAsia" w:hAnsiTheme="minorHAnsi" w:cstheme="minorBidi"/>
+              <w:noProof/>
+              <w:sz w:val="22"/>
+              <w:szCs w:val="22"/>
+            </w:rPr>
+          </w:pPr>
+          <w:hyperlink w:anchor="_Toc24728297" w:history="1">
+            <w:r>
+              <w:rPr>
+                <w:rStyle w:val="Hyperlink"/>
+                <w:rFonts w:ascii="Arial" w:hAnsi="Arial" w:cs="Arial"/>
+                <w:noProof/>
+                <w:lang w:val="en-US"/>
+              </w:rPr>
+              <w:t xml:space="preserve">3.9 </w:t>
+            </w:r>
+            <w:r>
+              <w:rPr>
+                <w:rStyle w:val="Hyperlink"/>
+                <w:rFonts w:ascii="Arial" w:eastAsia="Arial" w:hAnsi="Arial" w:cs="Arial"/>
+                <w:noProof/>
+              </w:rPr>
+              <w:t>–</w:t>
+            </w:r>
+            <w:r>
+              <w:rPr>
+                <w:rStyle w:val="Hyperlink"/>
+                <w:rFonts w:ascii="Arial" w:hAnsi="Arial" w:cs="Arial"/>
+                <w:noProof/>
+                <w:lang w:val="en-US"/>
+              </w:rPr>
+              <w:t xml:space="preserve"> Kubernetes Minikube</w:t>
+            </w:r>
+            <w:r>
+              <w:rPr>
+                <w:noProof/>
+                <w:webHidden/>
+              </w:rPr>
+              <w:tab/>
+            </w:r>
+            <w:r>
+              <w:rPr>
+                <w:noProof/>
+                <w:webHidden/>
+              </w:rPr>
+              <w:fldChar w:fldCharType="begin"/>
+            </w:r>
+            <w:r>
+              <w:rPr>
+                <w:noProof/>
+                <w:webHidden/>
+              </w:rPr>
+              <w:instrText xml:space="preserve"> PAGEREF _Toc24728297 \h </w:instrText>
+            </w:r>
+            <w:r>
+              <w:rPr>
+                <w:noProof/>
+                <w:webHidden/>
+              </w:rPr>
+            </w:r>
+            <w:r>
+              <w:rPr>
+                <w:noProof/>
+                <w:webHidden/>
+              </w:rPr>
+              <w:fldChar w:fldCharType="separate"/>
+            </w:r>
+            <w:r>
+              <w:rPr>
+                <w:noProof/>
+                <w:webHidden/>
+              </w:rPr>
+              <w:t>17</w:t>
+            </w:r>
+            <w:r>
+              <w:rPr>
+                <w:noProof/>
+                <w:webHidden/>
+              </w:rPr>
+              <w:fldChar w:fldCharType="end"/>
+            </w:r>
+          </w:hyperlink>
+        </w:p>
+        <w:p>
+          <w:pPr>
+            <w:pStyle w:val="Sumrio2"/>
+            <w:tabs>
+              <w:tab w:val="right" w:pos="9062"/>
+            </w:tabs>
+            <w:rPr>
+              <w:rFonts w:asciiTheme="minorHAnsi" w:eastAsiaTheme="minorEastAsia" w:hAnsiTheme="minorHAnsi" w:cstheme="minorBidi"/>
+              <w:noProof/>
+              <w:sz w:val="22"/>
+              <w:szCs w:val="22"/>
+            </w:rPr>
+          </w:pPr>
+          <w:hyperlink w:anchor="_Toc24728298" w:history="1">
+            <w:r>
+              <w:rPr>
+                <w:rStyle w:val="Hyperlink"/>
+                <w:rFonts w:ascii="Arial" w:hAnsi="Arial" w:cs="Arial"/>
+                <w:noProof/>
+                <w:lang w:val="en-US"/>
+              </w:rPr>
+              <w:t xml:space="preserve">3.10 </w:t>
+            </w:r>
+            <w:r>
+              <w:rPr>
+                <w:rStyle w:val="Hyperlink"/>
+                <w:rFonts w:ascii="Arial" w:eastAsia="Arial" w:hAnsi="Arial" w:cs="Arial"/>
+                <w:noProof/>
+              </w:rPr>
+              <w:t>–</w:t>
+            </w:r>
+            <w:r>
+              <w:rPr>
+                <w:rStyle w:val="Hyperlink"/>
+                <w:rFonts w:ascii="Arial" w:hAnsi="Arial" w:cs="Arial"/>
+                <w:noProof/>
+                <w:lang w:val="en-US"/>
+              </w:rPr>
+              <w:t xml:space="preserve"> AWS</w:t>
+            </w:r>
+            <w:r>
+              <w:rPr>
+                <w:noProof/>
+                <w:webHidden/>
+              </w:rPr>
+              <w:tab/>
+            </w:r>
+            <w:r>
+              <w:rPr>
+                <w:noProof/>
+                <w:webHidden/>
+              </w:rPr>
+              <w:fldChar w:fldCharType="begin"/>
+            </w:r>
+            <w:r>
+              <w:rPr>
+                <w:noProof/>
+                <w:webHidden/>
+              </w:rPr>
+              <w:instrText xml:space="preserve"> PAGEREF _Toc24728298 \h </w:instrText>
+            </w:r>
+            <w:r>
+              <w:rPr>
+                <w:noProof/>
+                <w:webHidden/>
+              </w:rPr>
+            </w:r>
+            <w:r>
+              <w:rPr>
+                <w:noProof/>
+                <w:webHidden/>
+              </w:rPr>
+              <w:fldChar w:fldCharType="separate"/>
+            </w:r>
+            <w:r>
+              <w:rPr>
+                <w:noProof/>
+                <w:webHidden/>
+              </w:rPr>
+              <w:t>17</w:t>
             </w:r>
             <w:r>
               <w:rPr>
@@ -2888,11 +3659,644 @@
               <w:szCs w:val="22"/>
             </w:rPr>
           </w:pPr>
-          <w:hyperlink w:anchor="_Toc23606958" w:history="1">
+          <w:hyperlink w:anchor="_Toc24728299" w:history="1">
             <w:r>
               <w:rPr>
                 <w:rStyle w:val="Hyperlink"/>
               </w:rPr>
+              <w:t>4 – APRESENTAÇÃO DA SOLUÇÃO</w:t>
+            </w:r>
+            <w:r>
+              <w:rPr>
+                <w:webHidden/>
+              </w:rPr>
+              <w:tab/>
+            </w:r>
+            <w:r>
+              <w:rPr>
+                <w:webHidden/>
+              </w:rPr>
+              <w:fldChar w:fldCharType="begin"/>
+            </w:r>
+            <w:r>
+              <w:rPr>
+                <w:webHidden/>
+              </w:rPr>
+              <w:instrText xml:space="preserve"> PAGEREF _Toc24728299 \h </w:instrText>
+            </w:r>
+            <w:r>
+              <w:rPr>
+                <w:webHidden/>
+              </w:rPr>
+            </w:r>
+            <w:r>
+              <w:rPr>
+                <w:webHidden/>
+              </w:rPr>
+              <w:fldChar w:fldCharType="separate"/>
+            </w:r>
+            <w:r>
+              <w:rPr>
+                <w:webHidden/>
+              </w:rPr>
+              <w:t>18</w:t>
+            </w:r>
+            <w:r>
+              <w:rPr>
+                <w:webHidden/>
+              </w:rPr>
+              <w:fldChar w:fldCharType="end"/>
+            </w:r>
+          </w:hyperlink>
+        </w:p>
+        <w:p>
+          <w:pPr>
+            <w:pStyle w:val="Sumrio2"/>
+            <w:tabs>
+              <w:tab w:val="right" w:pos="9062"/>
+            </w:tabs>
+            <w:rPr>
+              <w:rFonts w:asciiTheme="minorHAnsi" w:eastAsiaTheme="minorEastAsia" w:hAnsiTheme="minorHAnsi" w:cstheme="minorBidi"/>
+              <w:noProof/>
+              <w:sz w:val="22"/>
+              <w:szCs w:val="22"/>
+            </w:rPr>
+          </w:pPr>
+          <w:hyperlink w:anchor="_Toc24728300" w:history="1">
+            <w:r>
+              <w:rPr>
+                <w:rStyle w:val="Hyperlink"/>
+                <w:rFonts w:ascii="Arial" w:hAnsi="Arial" w:cs="Arial"/>
+                <w:noProof/>
+              </w:rPr>
+              <w:t xml:space="preserve">4.1 </w:t>
+            </w:r>
+            <w:r>
+              <w:rPr>
+                <w:rStyle w:val="Hyperlink"/>
+                <w:rFonts w:ascii="Arial" w:eastAsia="Arial" w:hAnsi="Arial" w:cs="Arial"/>
+                <w:noProof/>
+              </w:rPr>
+              <w:t>–</w:t>
+            </w:r>
+            <w:r>
+              <w:rPr>
+                <w:rStyle w:val="Hyperlink"/>
+                <w:rFonts w:ascii="Arial" w:hAnsi="Arial" w:cs="Arial"/>
+                <w:noProof/>
+              </w:rPr>
+              <w:t xml:space="preserve"> Descrição do Problema</w:t>
+            </w:r>
+            <w:r>
+              <w:rPr>
+                <w:noProof/>
+                <w:webHidden/>
+              </w:rPr>
+              <w:tab/>
+            </w:r>
+            <w:r>
+              <w:rPr>
+                <w:noProof/>
+                <w:webHidden/>
+              </w:rPr>
+              <w:fldChar w:fldCharType="begin"/>
+            </w:r>
+            <w:r>
+              <w:rPr>
+                <w:noProof/>
+                <w:webHidden/>
+              </w:rPr>
+              <w:instrText xml:space="preserve"> PAGEREF _Toc24728300 \h </w:instrText>
+            </w:r>
+            <w:r>
+              <w:rPr>
+                <w:noProof/>
+                <w:webHidden/>
+              </w:rPr>
+            </w:r>
+            <w:r>
+              <w:rPr>
+                <w:noProof/>
+                <w:webHidden/>
+              </w:rPr>
+              <w:fldChar w:fldCharType="separate"/>
+            </w:r>
+            <w:r>
+              <w:rPr>
+                <w:noProof/>
+                <w:webHidden/>
+              </w:rPr>
+              <w:t>18</w:t>
+            </w:r>
+            <w:r>
+              <w:rPr>
+                <w:noProof/>
+                <w:webHidden/>
+              </w:rPr>
+              <w:fldChar w:fldCharType="end"/>
+            </w:r>
+          </w:hyperlink>
+        </w:p>
+        <w:p>
+          <w:pPr>
+            <w:pStyle w:val="Sumrio2"/>
+            <w:tabs>
+              <w:tab w:val="right" w:pos="9062"/>
+            </w:tabs>
+            <w:rPr>
+              <w:rFonts w:asciiTheme="minorHAnsi" w:eastAsiaTheme="minorEastAsia" w:hAnsiTheme="minorHAnsi" w:cstheme="minorBidi"/>
+              <w:noProof/>
+              <w:sz w:val="22"/>
+              <w:szCs w:val="22"/>
+            </w:rPr>
+          </w:pPr>
+          <w:hyperlink w:anchor="_Toc24728301" w:history="1">
+            <w:r>
+              <w:rPr>
+                <w:rStyle w:val="Hyperlink"/>
+                <w:rFonts w:ascii="Arial" w:hAnsi="Arial" w:cs="Arial"/>
+                <w:noProof/>
+              </w:rPr>
+              <w:t xml:space="preserve">4.2 </w:t>
+            </w:r>
+            <w:r>
+              <w:rPr>
+                <w:rStyle w:val="Hyperlink"/>
+                <w:rFonts w:ascii="Arial" w:eastAsia="Arial" w:hAnsi="Arial" w:cs="Arial"/>
+                <w:noProof/>
+              </w:rPr>
+              <w:t>–</w:t>
+            </w:r>
+            <w:r>
+              <w:rPr>
+                <w:rStyle w:val="Hyperlink"/>
+                <w:rFonts w:ascii="Arial" w:hAnsi="Arial" w:cs="Arial"/>
+                <w:noProof/>
+              </w:rPr>
+              <w:t xml:space="preserve"> Solução Proposta</w:t>
+            </w:r>
+            <w:r>
+              <w:rPr>
+                <w:noProof/>
+                <w:webHidden/>
+              </w:rPr>
+              <w:tab/>
+            </w:r>
+            <w:r>
+              <w:rPr>
+                <w:noProof/>
+                <w:webHidden/>
+              </w:rPr>
+              <w:fldChar w:fldCharType="begin"/>
+            </w:r>
+            <w:r>
+              <w:rPr>
+                <w:noProof/>
+                <w:webHidden/>
+              </w:rPr>
+              <w:instrText xml:space="preserve"> PAGEREF _Toc24728301 \h </w:instrText>
+            </w:r>
+            <w:r>
+              <w:rPr>
+                <w:noProof/>
+                <w:webHidden/>
+              </w:rPr>
+            </w:r>
+            <w:r>
+              <w:rPr>
+                <w:noProof/>
+                <w:webHidden/>
+              </w:rPr>
+              <w:fldChar w:fldCharType="separate"/>
+            </w:r>
+            <w:r>
+              <w:rPr>
+                <w:noProof/>
+                <w:webHidden/>
+              </w:rPr>
+              <w:t>18</w:t>
+            </w:r>
+            <w:r>
+              <w:rPr>
+                <w:noProof/>
+                <w:webHidden/>
+              </w:rPr>
+              <w:fldChar w:fldCharType="end"/>
+            </w:r>
+          </w:hyperlink>
+        </w:p>
+        <w:p>
+          <w:pPr>
+            <w:pStyle w:val="Sumrio2"/>
+            <w:tabs>
+              <w:tab w:val="right" w:pos="9062"/>
+            </w:tabs>
+            <w:rPr>
+              <w:rFonts w:asciiTheme="minorHAnsi" w:eastAsiaTheme="minorEastAsia" w:hAnsiTheme="minorHAnsi" w:cstheme="minorBidi"/>
+              <w:noProof/>
+              <w:sz w:val="22"/>
+              <w:szCs w:val="22"/>
+            </w:rPr>
+          </w:pPr>
+          <w:hyperlink w:anchor="_Toc24728302" w:history="1">
+            <w:r>
+              <w:rPr>
+                <w:rStyle w:val="Hyperlink"/>
+                <w:rFonts w:ascii="Arial" w:hAnsi="Arial" w:cs="Arial"/>
+                <w:noProof/>
+              </w:rPr>
+              <w:t xml:space="preserve">4.3 </w:t>
+            </w:r>
+            <w:r>
+              <w:rPr>
+                <w:rStyle w:val="Hyperlink"/>
+                <w:rFonts w:ascii="Arial" w:eastAsia="Arial" w:hAnsi="Arial" w:cs="Arial"/>
+                <w:noProof/>
+              </w:rPr>
+              <w:t>–</w:t>
+            </w:r>
+            <w:r>
+              <w:rPr>
+                <w:rStyle w:val="Hyperlink"/>
+                <w:rFonts w:ascii="Arial" w:hAnsi="Arial" w:cs="Arial"/>
+                <w:noProof/>
+              </w:rPr>
+              <w:t xml:space="preserve"> Arquitetura da Pesquisa</w:t>
+            </w:r>
+            <w:r>
+              <w:rPr>
+                <w:noProof/>
+                <w:webHidden/>
+              </w:rPr>
+              <w:tab/>
+            </w:r>
+            <w:r>
+              <w:rPr>
+                <w:noProof/>
+                <w:webHidden/>
+              </w:rPr>
+              <w:fldChar w:fldCharType="begin"/>
+            </w:r>
+            <w:r>
+              <w:rPr>
+                <w:noProof/>
+                <w:webHidden/>
+              </w:rPr>
+              <w:instrText xml:space="preserve"> PAGEREF _Toc24728302 \h </w:instrText>
+            </w:r>
+            <w:r>
+              <w:rPr>
+                <w:noProof/>
+                <w:webHidden/>
+              </w:rPr>
+            </w:r>
+            <w:r>
+              <w:rPr>
+                <w:noProof/>
+                <w:webHidden/>
+              </w:rPr>
+              <w:fldChar w:fldCharType="separate"/>
+            </w:r>
+            <w:r>
+              <w:rPr>
+                <w:noProof/>
+                <w:webHidden/>
+              </w:rPr>
+              <w:t>18</w:t>
+            </w:r>
+            <w:r>
+              <w:rPr>
+                <w:noProof/>
+                <w:webHidden/>
+              </w:rPr>
+              <w:fldChar w:fldCharType="end"/>
+            </w:r>
+          </w:hyperlink>
+        </w:p>
+        <w:p>
+          <w:pPr>
+            <w:pStyle w:val="Sumrio1"/>
+            <w:rPr>
+              <w:rFonts w:asciiTheme="minorHAnsi" w:eastAsiaTheme="minorEastAsia" w:hAnsiTheme="minorHAnsi" w:cstheme="minorBidi"/>
+              <w:b w:val="0"/>
+              <w:sz w:val="22"/>
+              <w:szCs w:val="22"/>
+            </w:rPr>
+          </w:pPr>
+          <w:hyperlink w:anchor="_Toc24728303" w:history="1">
+            <w:r>
+              <w:rPr>
+                <w:rStyle w:val="Hyperlink"/>
+              </w:rPr>
+              <w:t>5 – EXPERIMENTAÇÃO</w:t>
+            </w:r>
+            <w:r>
+              <w:rPr>
+                <w:webHidden/>
+              </w:rPr>
+              <w:tab/>
+            </w:r>
+            <w:r>
+              <w:rPr>
+                <w:webHidden/>
+              </w:rPr>
+              <w:fldChar w:fldCharType="begin"/>
+            </w:r>
+            <w:r>
+              <w:rPr>
+                <w:webHidden/>
+              </w:rPr>
+              <w:instrText xml:space="preserve"> PAGEREF _Toc24728303 \h </w:instrText>
+            </w:r>
+            <w:r>
+              <w:rPr>
+                <w:webHidden/>
+              </w:rPr>
+            </w:r>
+            <w:r>
+              <w:rPr>
+                <w:webHidden/>
+              </w:rPr>
+              <w:fldChar w:fldCharType="separate"/>
+            </w:r>
+            <w:r>
+              <w:rPr>
+                <w:webHidden/>
+              </w:rPr>
+              <w:t>18</w:t>
+            </w:r>
+            <w:r>
+              <w:rPr>
+                <w:webHidden/>
+              </w:rPr>
+              <w:fldChar w:fldCharType="end"/>
+            </w:r>
+          </w:hyperlink>
+        </w:p>
+        <w:p>
+          <w:pPr>
+            <w:pStyle w:val="Sumrio1"/>
+            <w:rPr>
+              <w:rFonts w:asciiTheme="minorHAnsi" w:eastAsiaTheme="minorEastAsia" w:hAnsiTheme="minorHAnsi" w:cstheme="minorBidi"/>
+              <w:b w:val="0"/>
+              <w:sz w:val="22"/>
+              <w:szCs w:val="22"/>
+            </w:rPr>
+          </w:pPr>
+          <w:hyperlink w:anchor="_Toc24728304" w:history="1">
+            <w:r>
+              <w:rPr>
+                <w:rStyle w:val="Hyperlink"/>
+              </w:rPr>
+              <w:t xml:space="preserve">6 </w:t>
+            </w:r>
+            <w:r>
+              <w:rPr>
+                <w:rStyle w:val="Hyperlink"/>
+                <w:rFonts w:eastAsia="Arial"/>
+              </w:rPr>
+              <w:t>–</w:t>
+            </w:r>
+            <w:r>
+              <w:rPr>
+                <w:rStyle w:val="Hyperlink"/>
+              </w:rPr>
+              <w:t xml:space="preserve"> CONCLUSÃO</w:t>
+            </w:r>
+            <w:r>
+              <w:rPr>
+                <w:webHidden/>
+              </w:rPr>
+              <w:tab/>
+            </w:r>
+            <w:r>
+              <w:rPr>
+                <w:webHidden/>
+              </w:rPr>
+              <w:fldChar w:fldCharType="begin"/>
+            </w:r>
+            <w:r>
+              <w:rPr>
+                <w:webHidden/>
+              </w:rPr>
+              <w:instrText xml:space="preserve"> PAGEREF _Toc24728304 \h </w:instrText>
+            </w:r>
+            <w:r>
+              <w:rPr>
+                <w:webHidden/>
+              </w:rPr>
+            </w:r>
+            <w:r>
+              <w:rPr>
+                <w:webHidden/>
+              </w:rPr>
+              <w:fldChar w:fldCharType="separate"/>
+            </w:r>
+            <w:r>
+              <w:rPr>
+                <w:webHidden/>
+              </w:rPr>
+              <w:t>18</w:t>
+            </w:r>
+            <w:r>
+              <w:rPr>
+                <w:webHidden/>
+              </w:rPr>
+              <w:fldChar w:fldCharType="end"/>
+            </w:r>
+          </w:hyperlink>
+        </w:p>
+        <w:p>
+          <w:pPr>
+            <w:pStyle w:val="Sumrio2"/>
+            <w:tabs>
+              <w:tab w:val="right" w:pos="9062"/>
+            </w:tabs>
+            <w:rPr>
+              <w:rFonts w:asciiTheme="minorHAnsi" w:eastAsiaTheme="minorEastAsia" w:hAnsiTheme="minorHAnsi" w:cstheme="minorBidi"/>
+              <w:noProof/>
+              <w:sz w:val="22"/>
+              <w:szCs w:val="22"/>
+            </w:rPr>
+          </w:pPr>
+          <w:hyperlink w:anchor="_Toc24728305" w:history="1">
+            <w:r>
+              <w:rPr>
+                <w:rStyle w:val="Hyperlink"/>
+                <w:rFonts w:ascii="Arial" w:hAnsi="Arial" w:cs="Arial"/>
+                <w:noProof/>
+              </w:rPr>
+              <w:t xml:space="preserve">6.1 </w:t>
+            </w:r>
+            <w:r>
+              <w:rPr>
+                <w:rStyle w:val="Hyperlink"/>
+                <w:rFonts w:ascii="Arial" w:eastAsia="Arial" w:hAnsi="Arial" w:cs="Arial"/>
+                <w:noProof/>
+              </w:rPr>
+              <w:t>–</w:t>
+            </w:r>
+            <w:r>
+              <w:rPr>
+                <w:rStyle w:val="Hyperlink"/>
+                <w:rFonts w:ascii="Arial" w:hAnsi="Arial" w:cs="Arial"/>
+                <w:noProof/>
+              </w:rPr>
+              <w:t xml:space="preserve"> Contribuições</w:t>
+            </w:r>
+            <w:r>
+              <w:rPr>
+                <w:noProof/>
+                <w:webHidden/>
+              </w:rPr>
+              <w:tab/>
+            </w:r>
+            <w:r>
+              <w:rPr>
+                <w:noProof/>
+                <w:webHidden/>
+              </w:rPr>
+              <w:fldChar w:fldCharType="begin"/>
+            </w:r>
+            <w:r>
+              <w:rPr>
+                <w:noProof/>
+                <w:webHidden/>
+              </w:rPr>
+              <w:instrText xml:space="preserve"> PAGEREF _Toc24728305 \h </w:instrText>
+            </w:r>
+            <w:r>
+              <w:rPr>
+                <w:noProof/>
+                <w:webHidden/>
+              </w:rPr>
+            </w:r>
+            <w:r>
+              <w:rPr>
+                <w:noProof/>
+                <w:webHidden/>
+              </w:rPr>
+              <w:fldChar w:fldCharType="separate"/>
+            </w:r>
+            <w:r>
+              <w:rPr>
+                <w:noProof/>
+                <w:webHidden/>
+              </w:rPr>
+              <w:t>18</w:t>
+            </w:r>
+            <w:r>
+              <w:rPr>
+                <w:noProof/>
+                <w:webHidden/>
+              </w:rPr>
+              <w:fldChar w:fldCharType="end"/>
+            </w:r>
+          </w:hyperlink>
+        </w:p>
+        <w:p>
+          <w:pPr>
+            <w:pStyle w:val="Sumrio2"/>
+            <w:tabs>
+              <w:tab w:val="right" w:pos="9062"/>
+            </w:tabs>
+            <w:rPr>
+              <w:rFonts w:asciiTheme="minorHAnsi" w:eastAsiaTheme="minorEastAsia" w:hAnsiTheme="minorHAnsi" w:cstheme="minorBidi"/>
+              <w:noProof/>
+              <w:sz w:val="22"/>
+              <w:szCs w:val="22"/>
+            </w:rPr>
+          </w:pPr>
+          <w:hyperlink w:anchor="_Toc24728306" w:history="1">
+            <w:r>
+              <w:rPr>
+                <w:rStyle w:val="Hyperlink"/>
+                <w:rFonts w:ascii="Arial" w:hAnsi="Arial" w:cs="Arial"/>
+                <w:noProof/>
+              </w:rPr>
+              <w:t xml:space="preserve">6.2 </w:t>
+            </w:r>
+            <w:r>
+              <w:rPr>
+                <w:rStyle w:val="Hyperlink"/>
+                <w:rFonts w:ascii="Arial" w:eastAsia="Arial" w:hAnsi="Arial" w:cs="Arial"/>
+                <w:noProof/>
+              </w:rPr>
+              <w:t>–</w:t>
+            </w:r>
+            <w:r>
+              <w:rPr>
+                <w:rStyle w:val="Hyperlink"/>
+                <w:rFonts w:ascii="Arial" w:hAnsi="Arial" w:cs="Arial"/>
+                <w:noProof/>
+              </w:rPr>
+              <w:t xml:space="preserve"> Trabalhos Futuros</w:t>
+            </w:r>
+            <w:r>
+              <w:rPr>
+                <w:noProof/>
+                <w:webHidden/>
+              </w:rPr>
+              <w:tab/>
+            </w:r>
+            <w:r>
+              <w:rPr>
+                <w:noProof/>
+                <w:webHidden/>
+              </w:rPr>
+              <w:fldChar w:fldCharType="begin"/>
+            </w:r>
+            <w:r>
+              <w:rPr>
+                <w:noProof/>
+                <w:webHidden/>
+              </w:rPr>
+              <w:instrText xml:space="preserve"> PAGEREF _Toc24728306 \h </w:instrText>
+            </w:r>
+            <w:r>
+              <w:rPr>
+                <w:noProof/>
+                <w:webHidden/>
+              </w:rPr>
+            </w:r>
+            <w:r>
+              <w:rPr>
+                <w:noProof/>
+                <w:webHidden/>
+              </w:rPr>
+              <w:fldChar w:fldCharType="separate"/>
+            </w:r>
+            <w:r>
+              <w:rPr>
+                <w:noProof/>
+                <w:webHidden/>
+              </w:rPr>
+              <w:t>18</w:t>
+            </w:r>
+            <w:r>
+              <w:rPr>
+                <w:noProof/>
+                <w:webHidden/>
+              </w:rPr>
+              <w:fldChar w:fldCharType="end"/>
+            </w:r>
+          </w:hyperlink>
+        </w:p>
+        <w:p>
+          <w:pPr>
+            <w:pStyle w:val="Sumrio1"/>
+            <w:rPr>
+              <w:rFonts w:asciiTheme="minorHAnsi" w:eastAsiaTheme="minorEastAsia" w:hAnsiTheme="minorHAnsi" w:cstheme="minorBidi"/>
+              <w:b w:val="0"/>
+              <w:sz w:val="22"/>
+              <w:szCs w:val="22"/>
+            </w:rPr>
+          </w:pPr>
+          <w:hyperlink w:anchor="_Toc24728307" w:history="1">
+            <w:r>
+              <w:rPr>
+                <w:rStyle w:val="Hyperlink"/>
+              </w:rPr>
               <w:t>REFERÊNCIAS BIBLIOGRÁFICAS</w:t>
             </w:r>
             <w:r>
@@ -2911,7 +4315,7 @@
               <w:rPr>
                 <w:webHidden/>
               </w:rPr>
-              <w:instrText xml:space="preserve"> PAGEREF _Toc23606958 \h </w:instrText>
+              <w:instrText xml:space="preserve"> PAGEREF _Toc24728307 \h </w:instrText>
             </w:r>
             <w:r>
               <w:rPr>
@@ -2928,7 +4332,7 @@
               <w:rPr>
                 <w:webHidden/>
               </w:rPr>
-              <w:t>4</w:t>
+              <w:t>19</w:t>
             </w:r>
             <w:r>
               <w:rPr>
@@ -2989,6 +4393,105 @@
           <w:szCs w:val="28"/>
         </w:rPr>
       </w:pPr>
+    </w:p>
+    <w:p>
+      <w:pPr>
+        <w:jc w:val="center"/>
+        <w:rPr>
+          <w:rFonts w:ascii="Arial" w:eastAsia="Arial" w:hAnsi="Arial" w:cs="Arial"/>
+          <w:b/>
+          <w:sz w:val="28"/>
+          <w:szCs w:val="28"/>
+        </w:rPr>
+      </w:pPr>
+    </w:p>
+    <w:p>
+      <w:pPr>
+        <w:jc w:val="center"/>
+        <w:rPr>
+          <w:rFonts w:ascii="Arial" w:eastAsia="Arial" w:hAnsi="Arial" w:cs="Arial"/>
+          <w:b/>
+          <w:sz w:val="28"/>
+          <w:szCs w:val="28"/>
+        </w:rPr>
+      </w:pPr>
+    </w:p>
+    <w:p>
+      <w:pPr>
+        <w:jc w:val="center"/>
+        <w:rPr>
+          <w:rFonts w:ascii="Arial" w:eastAsia="Arial" w:hAnsi="Arial" w:cs="Arial"/>
+          <w:b/>
+          <w:sz w:val="28"/>
+          <w:szCs w:val="28"/>
+        </w:rPr>
+      </w:pPr>
+    </w:p>
+    <w:p>
+      <w:pPr>
+        <w:jc w:val="center"/>
+        <w:rPr>
+          <w:rFonts w:ascii="Arial" w:eastAsia="Arial" w:hAnsi="Arial" w:cs="Arial"/>
+          <w:b/>
+          <w:sz w:val="28"/>
+          <w:szCs w:val="28"/>
+        </w:rPr>
+      </w:pPr>
+    </w:p>
+    <w:p>
+      <w:pPr>
+        <w:jc w:val="center"/>
+        <w:rPr>
+          <w:rFonts w:ascii="Arial" w:eastAsia="Arial" w:hAnsi="Arial" w:cs="Arial"/>
+          <w:b/>
+          <w:sz w:val="28"/>
+          <w:szCs w:val="28"/>
+        </w:rPr>
+      </w:pPr>
+    </w:p>
+    <w:p>
+      <w:pPr>
+        <w:jc w:val="center"/>
+        <w:rPr>
+          <w:rFonts w:ascii="Arial" w:eastAsia="Arial" w:hAnsi="Arial" w:cs="Arial"/>
+          <w:b/>
+          <w:sz w:val="28"/>
+          <w:szCs w:val="28"/>
+        </w:rPr>
+      </w:pPr>
+    </w:p>
+    <w:p>
+      <w:pPr>
+        <w:jc w:val="center"/>
+        <w:rPr>
+          <w:rFonts w:ascii="Arial" w:eastAsia="Arial" w:hAnsi="Arial" w:cs="Arial"/>
+          <w:b/>
+          <w:sz w:val="28"/>
+          <w:szCs w:val="28"/>
+        </w:rPr>
+      </w:pPr>
+    </w:p>
+    <w:p>
+      <w:pPr>
+        <w:jc w:val="center"/>
+        <w:rPr>
+          <w:rFonts w:ascii="Arial" w:eastAsia="Arial" w:hAnsi="Arial" w:cs="Arial"/>
+          <w:b/>
+          <w:sz w:val="28"/>
+          <w:szCs w:val="28"/>
+        </w:rPr>
+      </w:pPr>
+    </w:p>
+    <w:p>
+      <w:pPr>
+        <w:jc w:val="center"/>
+        <w:rPr>
+          <w:rFonts w:ascii="Arial" w:eastAsia="Arial" w:hAnsi="Arial" w:cs="Arial"/>
+          <w:b/>
+          <w:sz w:val="28"/>
+          <w:szCs w:val="28"/>
+        </w:rPr>
+      </w:pPr>
       <w:r>
         <w:rPr>
           <w:rFonts w:ascii="Arial" w:eastAsia="Arial" w:hAnsi="Arial" w:cs="Arial"/>
@@ -3250,8 +4753,8 @@
         <w:lastRenderedPageBreak/>
         <w:t>LISTA DE ABREVIATURAS E SIGLAS</w:t>
       </w:r>
-      <w:bookmarkStart w:id="2" w:name="_3znysh7" w:colFirst="0" w:colLast="0"/>
-      <w:bookmarkEnd w:id="2"/>
+      <w:bookmarkStart w:id="3" w:name="_3znysh7" w:colFirst="0" w:colLast="0"/>
+      <w:bookmarkEnd w:id="3"/>
     </w:p>
     <w:p>
       <w:pPr>
@@ -3316,16 +4819,16 @@
           <w:cols w:space="720"/>
         </w:sectPr>
       </w:pPr>
-      <w:bookmarkStart w:id="3" w:name="_hy2n2u9hblof" w:colFirst="0" w:colLast="0"/>
-      <w:bookmarkStart w:id="4" w:name="_jvl90d5ny33z" w:colFirst="0" w:colLast="0"/>
-      <w:bookmarkStart w:id="5" w:name="_4c2cugvqbqry" w:colFirst="0" w:colLast="0"/>
-      <w:bookmarkStart w:id="6" w:name="_gvz7tl6a2wgw" w:colFirst="0" w:colLast="0"/>
-      <w:bookmarkStart w:id="7" w:name="_mrnkk8betb72" w:colFirst="0" w:colLast="0"/>
-      <w:bookmarkEnd w:id="3"/>
+      <w:bookmarkStart w:id="4" w:name="_hy2n2u9hblof" w:colFirst="0" w:colLast="0"/>
+      <w:bookmarkStart w:id="5" w:name="_jvl90d5ny33z" w:colFirst="0" w:colLast="0"/>
+      <w:bookmarkStart w:id="6" w:name="_4c2cugvqbqry" w:colFirst="0" w:colLast="0"/>
+      <w:bookmarkStart w:id="7" w:name="_gvz7tl6a2wgw" w:colFirst="0" w:colLast="0"/>
+      <w:bookmarkStart w:id="8" w:name="_mrnkk8betb72" w:colFirst="0" w:colLast="0"/>
       <w:bookmarkEnd w:id="4"/>
       <w:bookmarkEnd w:id="5"/>
       <w:bookmarkEnd w:id="6"/>
       <w:bookmarkEnd w:id="7"/>
+      <w:bookmarkEnd w:id="8"/>
     </w:p>
     <w:p>
       <w:pPr>
@@ -3337,8 +4840,8 @@
           <w:szCs w:val="28"/>
         </w:rPr>
       </w:pPr>
-      <w:bookmarkStart w:id="8" w:name="_Toc10808339"/>
-      <w:bookmarkStart w:id="9" w:name="_Toc23606942"/>
+      <w:bookmarkStart w:id="9" w:name="_Toc10808339"/>
+      <w:bookmarkStart w:id="10" w:name="_Toc24728277"/>
       <w:r>
         <w:rPr>
           <w:rFonts w:ascii="Arial" w:hAnsi="Arial" w:cs="Arial"/>
@@ -3346,7 +4849,15 @@
           <w:szCs w:val="28"/>
         </w:rPr>
         <w:lastRenderedPageBreak/>
-        <w:t xml:space="preserve">1 - </w:t>
+        <w:t>1 –</w:t>
+      </w:r>
+      <w:r>
+        <w:rPr>
+          <w:rFonts w:ascii="Arial" w:hAnsi="Arial" w:cs="Arial"/>
+          <w:sz w:val="28"/>
+          <w:szCs w:val="28"/>
+        </w:rPr>
+        <w:t xml:space="preserve"> </w:t>
       </w:r>
       <w:r>
         <w:rPr>
@@ -3364,8 +4875,8 @@
         </w:rPr>
         <w:t>ÃO</w:t>
       </w:r>
-      <w:bookmarkEnd w:id="8"/>
       <w:bookmarkEnd w:id="9"/>
+      <w:bookmarkEnd w:id="10"/>
     </w:p>
     <w:p>
       <w:pPr>
@@ -3390,8 +4901,8 @@
           <w:szCs w:val="28"/>
         </w:rPr>
       </w:pPr>
-      <w:bookmarkStart w:id="10" w:name="_Toc10808340"/>
-      <w:bookmarkStart w:id="11" w:name="_Toc23606943"/>
+      <w:bookmarkStart w:id="11" w:name="_Toc10808340"/>
+      <w:bookmarkStart w:id="12" w:name="_Toc24728278"/>
       <w:r>
         <w:rPr>
           <w:rFonts w:ascii="Arial" w:hAnsi="Arial" w:cs="Arial"/>
@@ -3406,7 +4917,15 @@
           <w:sz w:val="28"/>
           <w:szCs w:val="28"/>
         </w:rPr>
-        <w:t xml:space="preserve">- </w:t>
+        <w:t>–</w:t>
+      </w:r>
+      <w:r>
+        <w:rPr>
+          <w:rFonts w:ascii="Arial" w:hAnsi="Arial" w:cs="Arial"/>
+          <w:sz w:val="28"/>
+          <w:szCs w:val="28"/>
+        </w:rPr>
+        <w:t xml:space="preserve"> </w:t>
       </w:r>
       <w:r>
         <w:rPr>
@@ -3416,8 +4935,8 @@
         </w:rPr>
         <w:t>Justificativa da Pesquisa</w:t>
       </w:r>
-      <w:bookmarkEnd w:id="10"/>
       <w:bookmarkEnd w:id="11"/>
+      <w:bookmarkEnd w:id="12"/>
     </w:p>
     <w:p>
       <w:pPr>
@@ -3443,8 +4962,8 @@
           <w:szCs w:val="28"/>
         </w:rPr>
       </w:pPr>
-      <w:bookmarkStart w:id="12" w:name="_Toc10808341"/>
-      <w:bookmarkStart w:id="13" w:name="_Toc23606944"/>
+      <w:bookmarkStart w:id="13" w:name="_Toc10808341"/>
+      <w:bookmarkStart w:id="14" w:name="_Toc24728279"/>
       <w:r>
         <w:rPr>
           <w:rFonts w:ascii="Arial" w:hAnsi="Arial" w:cs="Arial"/>
@@ -3459,7 +4978,15 @@
           <w:sz w:val="28"/>
           <w:szCs w:val="28"/>
         </w:rPr>
-        <w:t xml:space="preserve">- </w:t>
+        <w:t>–</w:t>
+      </w:r>
+      <w:r>
+        <w:rPr>
+          <w:rFonts w:ascii="Arial" w:hAnsi="Arial" w:cs="Arial"/>
+          <w:sz w:val="28"/>
+          <w:szCs w:val="28"/>
+        </w:rPr>
+        <w:t xml:space="preserve"> </w:t>
       </w:r>
       <w:r>
         <w:rPr>
@@ -3469,8 +4996,8 @@
         </w:rPr>
         <w:t>Problema de Pesquisa</w:t>
       </w:r>
-      <w:bookmarkEnd w:id="12"/>
       <w:bookmarkEnd w:id="13"/>
+      <w:bookmarkEnd w:id="14"/>
     </w:p>
     <w:p>
       <w:pPr>
@@ -3500,10 +5027,10 @@
           <w:szCs w:val="28"/>
         </w:rPr>
       </w:pPr>
-      <w:bookmarkStart w:id="14" w:name="_d89vyv8v6qhf" w:colFirst="0" w:colLast="0"/>
-      <w:bookmarkStart w:id="15" w:name="_Toc10808342"/>
-      <w:bookmarkStart w:id="16" w:name="_Toc23606945"/>
-      <w:bookmarkEnd w:id="14"/>
+      <w:bookmarkStart w:id="15" w:name="_d89vyv8v6qhf" w:colFirst="0" w:colLast="0"/>
+      <w:bookmarkStart w:id="16" w:name="_Toc10808342"/>
+      <w:bookmarkStart w:id="17" w:name="_Toc24728280"/>
+      <w:bookmarkEnd w:id="15"/>
       <w:r>
         <w:rPr>
           <w:rFonts w:ascii="Arial" w:eastAsia="Arial" w:hAnsi="Arial" w:cs="Arial"/>
@@ -3518,7 +5045,15 @@
           <w:sz w:val="28"/>
           <w:szCs w:val="28"/>
         </w:rPr>
-        <w:t xml:space="preserve">- </w:t>
+        <w:t>–</w:t>
+      </w:r>
+      <w:r>
+        <w:rPr>
+          <w:rFonts w:ascii="Arial" w:eastAsia="Arial" w:hAnsi="Arial" w:cs="Arial"/>
+          <w:sz w:val="28"/>
+          <w:szCs w:val="28"/>
+        </w:rPr>
+        <w:t xml:space="preserve"> </w:t>
       </w:r>
       <w:r>
         <w:rPr>
@@ -3528,8 +5063,8 @@
         </w:rPr>
         <w:t>Hipótese</w:t>
       </w:r>
-      <w:bookmarkEnd w:id="15"/>
       <w:bookmarkEnd w:id="16"/>
+      <w:bookmarkEnd w:id="17"/>
     </w:p>
     <w:p>
       <w:pPr>
@@ -3554,8 +5089,8 @@
           <w:szCs w:val="28"/>
         </w:rPr>
       </w:pPr>
-      <w:bookmarkStart w:id="17" w:name="_Toc10808343"/>
-      <w:bookmarkStart w:id="18" w:name="_Toc23606946"/>
+      <w:bookmarkStart w:id="18" w:name="_Toc10808343"/>
+      <w:bookmarkStart w:id="19" w:name="_Toc24728281"/>
       <w:r>
         <w:rPr>
           <w:rFonts w:ascii="Arial" w:hAnsi="Arial" w:cs="Arial"/>
@@ -3566,11 +5101,19 @@
       </w:r>
       <w:r>
         <w:rPr>
-          <w:rFonts w:ascii="Arial" w:hAnsi="Arial" w:cs="Arial"/>
-          <w:sz w:val="28"/>
-          <w:szCs w:val="28"/>
-        </w:rPr>
-        <w:t xml:space="preserve">- </w:t>
+          <w:rFonts w:ascii="Arial" w:eastAsia="Arial" w:hAnsi="Arial" w:cs="Arial"/>
+          <w:sz w:val="28"/>
+          <w:szCs w:val="28"/>
+        </w:rPr>
+        <w:t>–</w:t>
+      </w:r>
+      <w:r>
+        <w:rPr>
+          <w:rFonts w:ascii="Arial" w:hAnsi="Arial" w:cs="Arial"/>
+          <w:sz w:val="28"/>
+          <w:szCs w:val="28"/>
+        </w:rPr>
+        <w:t xml:space="preserve"> </w:t>
       </w:r>
       <w:r>
         <w:rPr>
@@ -3580,8 +5123,8 @@
         </w:rPr>
         <w:t>Objetivo</w:t>
       </w:r>
-      <w:bookmarkEnd w:id="17"/>
       <w:bookmarkEnd w:id="18"/>
+      <w:bookmarkEnd w:id="19"/>
     </w:p>
     <w:p>
       <w:pPr>
@@ -3607,8 +5150,8 @@
           <w:szCs w:val="28"/>
         </w:rPr>
       </w:pPr>
-      <w:bookmarkStart w:id="19" w:name="_Toc10808344"/>
-      <w:bookmarkStart w:id="20" w:name="_Toc23606947"/>
+      <w:bookmarkStart w:id="20" w:name="_Toc10808344"/>
+      <w:bookmarkStart w:id="21" w:name="_Toc24728282"/>
       <w:r>
         <w:rPr>
           <w:rFonts w:ascii="Arial" w:hAnsi="Arial" w:cs="Arial"/>
@@ -3641,8 +5184,8 @@
         </w:rPr>
         <w:t>Objeto</w:t>
       </w:r>
-      <w:bookmarkEnd w:id="19"/>
       <w:bookmarkEnd w:id="20"/>
+      <w:bookmarkEnd w:id="21"/>
     </w:p>
     <w:p/>
     <w:p>
@@ -3655,8 +5198,8 @@
           <w:szCs w:val="28"/>
         </w:rPr>
       </w:pPr>
-      <w:bookmarkStart w:id="21" w:name="_Toc10808345"/>
-      <w:bookmarkStart w:id="22" w:name="_Toc23606948"/>
+      <w:bookmarkStart w:id="22" w:name="_Toc10808345"/>
+      <w:bookmarkStart w:id="23" w:name="_Toc24728283"/>
       <w:r>
         <w:rPr>
           <w:rFonts w:ascii="Arial" w:hAnsi="Arial" w:cs="Arial"/>
@@ -3675,11 +5218,19 @@
       </w:r>
       <w:r>
         <w:rPr>
-          <w:rFonts w:ascii="Arial" w:hAnsi="Arial" w:cs="Arial"/>
-          <w:sz w:val="28"/>
-          <w:szCs w:val="28"/>
-        </w:rPr>
-        <w:t xml:space="preserve">- </w:t>
+          <w:rFonts w:ascii="Arial" w:eastAsia="Arial" w:hAnsi="Arial" w:cs="Arial"/>
+          <w:sz w:val="28"/>
+          <w:szCs w:val="28"/>
+        </w:rPr>
+        <w:t>–</w:t>
+      </w:r>
+      <w:r>
+        <w:rPr>
+          <w:rFonts w:ascii="Arial" w:hAnsi="Arial" w:cs="Arial"/>
+          <w:sz w:val="28"/>
+          <w:szCs w:val="28"/>
+        </w:rPr>
+        <w:t xml:space="preserve"> </w:t>
       </w:r>
       <w:r>
         <w:rPr>
@@ -3689,8 +5240,8 @@
         </w:rPr>
         <w:t>Organização do Trabalho</w:t>
       </w:r>
-      <w:bookmarkEnd w:id="21"/>
       <w:bookmarkEnd w:id="22"/>
+      <w:bookmarkEnd w:id="23"/>
     </w:p>
     <w:p>
       <w:pPr>
@@ -3702,8 +5253,8 @@
           <w:rFonts w:ascii="Arial" w:eastAsia="Arial" w:hAnsi="Arial" w:cs="Arial"/>
         </w:rPr>
       </w:pPr>
-      <w:bookmarkStart w:id="23" w:name="_qjca4164nmwd" w:colFirst="0" w:colLast="0"/>
-      <w:bookmarkEnd w:id="23"/>
+      <w:bookmarkStart w:id="24" w:name="_qjca4164nmwd" w:colFirst="0" w:colLast="0"/>
+      <w:bookmarkEnd w:id="24"/>
     </w:p>
     <w:p>
       <w:pPr>
@@ -3715,8 +5266,8 @@
           <w:rFonts w:ascii="Arial" w:eastAsia="Arial" w:hAnsi="Arial" w:cs="Arial"/>
         </w:rPr>
       </w:pPr>
-      <w:bookmarkStart w:id="24" w:name="_a6owg4ev967" w:colFirst="0" w:colLast="0"/>
-      <w:bookmarkEnd w:id="24"/>
+      <w:bookmarkStart w:id="25" w:name="_a6owg4ev967" w:colFirst="0" w:colLast="0"/>
+      <w:bookmarkEnd w:id="25"/>
     </w:p>
     <w:p/>
     <w:p>
@@ -3728,8 +5279,8 @@
           <w:szCs w:val="28"/>
         </w:rPr>
       </w:pPr>
-      <w:bookmarkStart w:id="25" w:name="_kpmp6p4kxjs8" w:colFirst="0" w:colLast="0"/>
-      <w:bookmarkEnd w:id="25"/>
+      <w:bookmarkStart w:id="26" w:name="_kpmp6p4kxjs8" w:colFirst="0" w:colLast="0"/>
+      <w:bookmarkEnd w:id="26"/>
       <w:r>
         <w:rPr>
           <w:rFonts w:ascii="Arial" w:hAnsi="Arial" w:cs="Arial"/>
@@ -3749,8 +5300,8 @@
           <w:szCs w:val="28"/>
         </w:rPr>
       </w:pPr>
-      <w:bookmarkStart w:id="26" w:name="_Toc10808346"/>
-      <w:bookmarkStart w:id="27" w:name="_Toc23606949"/>
+      <w:bookmarkStart w:id="27" w:name="_Toc10808346"/>
+      <w:bookmarkStart w:id="28" w:name="_Toc24728284"/>
       <w:r>
         <w:rPr>
           <w:rFonts w:ascii="Arial" w:hAnsi="Arial" w:cs="Arial"/>
@@ -3758,7 +5309,7 @@
           <w:szCs w:val="28"/>
         </w:rPr>
         <w:lastRenderedPageBreak/>
-        <w:t xml:space="preserve">2 - </w:t>
+        <w:t xml:space="preserve">2 – </w:t>
       </w:r>
       <w:r>
         <w:rPr>
@@ -3768,8 +5319,65 @@
         </w:rPr>
         <w:t>REFERENCIAL TEÓRICO</w:t>
       </w:r>
-      <w:bookmarkEnd w:id="26"/>
       <w:bookmarkEnd w:id="27"/>
+      <w:bookmarkEnd w:id="28"/>
+    </w:p>
+    <w:p>
+      <w:pPr>
+        <w:pStyle w:val="Ttulo2"/>
+        <w:ind w:left="0" w:firstLine="0"/>
+        <w:rPr>
+          <w:rFonts w:ascii="Arial" w:hAnsi="Arial" w:cs="Arial"/>
+          <w:sz w:val="28"/>
+        </w:rPr>
+      </w:pPr>
+      <w:bookmarkStart w:id="29" w:name="_Toc24728285"/>
+      <w:r>
+        <w:rPr>
+          <w:rFonts w:ascii="Arial" w:hAnsi="Arial" w:cs="Arial"/>
+          <w:sz w:val="28"/>
+        </w:rPr>
+        <w:t>2.1 – Conceito de Sistemas Web</w:t>
+      </w:r>
+      <w:bookmarkEnd w:id="29"/>
+    </w:p>
+    <w:p>
+      <w:pPr>
+        <w:pStyle w:val="Ttulo2"/>
+        <w:ind w:left="0" w:firstLine="0"/>
+        <w:rPr>
+          <w:rFonts w:ascii="Arial" w:hAnsi="Arial" w:cs="Arial"/>
+          <w:sz w:val="28"/>
+        </w:rPr>
+      </w:pPr>
+      <w:bookmarkStart w:id="30" w:name="_Toc24728286"/>
+      <w:r>
+        <w:rPr>
+          <w:rFonts w:ascii="Arial" w:hAnsi="Arial" w:cs="Arial"/>
+          <w:sz w:val="28"/>
+        </w:rPr>
+        <w:t>2.2 – Netflix</w:t>
+      </w:r>
+      <w:bookmarkEnd w:id="30"/>
+    </w:p>
+    <w:p>
+      <w:pPr>
+        <w:pStyle w:val="Ttulo2"/>
+        <w:ind w:left="0" w:firstLine="0"/>
+        <w:rPr>
+          <w:rFonts w:ascii="Arial" w:hAnsi="Arial" w:cs="Arial"/>
+          <w:sz w:val="28"/>
+        </w:rPr>
+      </w:pPr>
+      <w:bookmarkStart w:id="31" w:name="_Toc24728287"/>
+      <w:r>
+        <w:rPr>
+          <w:rFonts w:ascii="Arial" w:hAnsi="Arial" w:cs="Arial"/>
+          <w:sz w:val="28"/>
+        </w:rPr>
+        <w:t>2.3 – Chaos Engineering</w:t>
+      </w:r>
+      <w:bookmarkEnd w:id="31"/>
     </w:p>
     <w:p/>
     <w:p>
@@ -3800,8 +5408,8 @@
           <w:szCs w:val="28"/>
         </w:rPr>
       </w:pPr>
-      <w:bookmarkStart w:id="28" w:name="_Toc10808350"/>
-      <w:bookmarkStart w:id="29" w:name="_Toc23606950"/>
+      <w:bookmarkStart w:id="32" w:name="_Toc10808350"/>
+      <w:bookmarkStart w:id="33" w:name="_Toc24728288"/>
       <w:r>
         <w:rPr>
           <w:rFonts w:ascii="Arial" w:hAnsi="Arial" w:cs="Arial"/>
@@ -3809,7 +5417,23 @@
           <w:szCs w:val="28"/>
         </w:rPr>
         <w:lastRenderedPageBreak/>
-        <w:t xml:space="preserve">3 - </w:t>
+        <w:t xml:space="preserve">3 </w:t>
+      </w:r>
+      <w:r>
+        <w:rPr>
+          <w:rFonts w:ascii="Arial" w:eastAsia="Arial" w:hAnsi="Arial" w:cs="Arial"/>
+          <w:sz w:val="28"/>
+          <w:szCs w:val="28"/>
+        </w:rPr>
+        <w:t>–</w:t>
+      </w:r>
+      <w:r>
+        <w:rPr>
+          <w:rFonts w:ascii="Arial" w:hAnsi="Arial" w:cs="Arial"/>
+          <w:sz w:val="28"/>
+          <w:szCs w:val="28"/>
+        </w:rPr>
+        <w:t xml:space="preserve"> </w:t>
       </w:r>
       <w:r>
         <w:rPr>
@@ -3819,8 +5443,8 @@
         </w:rPr>
         <w:t>TECNOLOGIAS UTILIZADAS</w:t>
       </w:r>
-      <w:bookmarkEnd w:id="28"/>
-      <w:bookmarkEnd w:id="29"/>
+      <w:bookmarkEnd w:id="32"/>
+      <w:bookmarkEnd w:id="33"/>
     </w:p>
     <w:p>
       <w:pPr>
@@ -3846,267 +5470,464 @@
     </w:p>
     <w:p>
       <w:pPr>
-        <w:rPr>
-          <w:rFonts w:ascii="Arial" w:hAnsi="Arial" w:cs="Arial"/>
-        </w:rPr>
-      </w:pPr>
-    </w:p>
-    <w:p>
-      <w:pPr>
-        <w:rPr>
-          <w:rFonts w:ascii="Arial" w:hAnsi="Arial" w:cs="Arial"/>
-          <w:b/>
-          <w:sz w:val="28"/>
-          <w:szCs w:val="28"/>
+        <w:pStyle w:val="Ttulo2"/>
+        <w:ind w:left="0" w:firstLine="0"/>
+        <w:rPr>
+          <w:rFonts w:ascii="Arial" w:hAnsi="Arial" w:cs="Arial"/>
+          <w:sz w:val="28"/>
+        </w:rPr>
+      </w:pPr>
+      <w:bookmarkStart w:id="34" w:name="_Toc24728289"/>
+      <w:r>
+        <w:rPr>
+          <w:rFonts w:ascii="Arial" w:hAnsi="Arial" w:cs="Arial"/>
+          <w:sz w:val="28"/>
+        </w:rPr>
+        <w:t xml:space="preserve">3.1 </w:t>
+      </w:r>
+      <w:r>
+        <w:rPr>
+          <w:rFonts w:ascii="Arial" w:eastAsia="Arial" w:hAnsi="Arial" w:cs="Arial"/>
+          <w:sz w:val="28"/>
+          <w:szCs w:val="28"/>
+        </w:rPr>
+        <w:t>–</w:t>
+      </w:r>
+      <w:r>
+        <w:rPr>
+          <w:rFonts w:ascii="Arial" w:hAnsi="Arial" w:cs="Arial"/>
+          <w:sz w:val="28"/>
+        </w:rPr>
+        <w:t xml:space="preserve"> </w:t>
+      </w:r>
+      <w:r>
+        <w:rPr>
+          <w:rFonts w:ascii="Arial" w:hAnsi="Arial" w:cs="Arial"/>
+          <w:sz w:val="28"/>
+        </w:rPr>
+        <w:t xml:space="preserve">Chaos </w:t>
+      </w:r>
+      <w:r>
+        <w:rPr>
+          <w:rFonts w:ascii="Arial" w:hAnsi="Arial" w:cs="Arial"/>
+          <w:sz w:val="28"/>
+        </w:rPr>
+        <w:t>T</w:t>
+      </w:r>
+      <w:r>
+        <w:rPr>
+          <w:rFonts w:ascii="Arial" w:hAnsi="Arial" w:cs="Arial"/>
+          <w:sz w:val="28"/>
+        </w:rPr>
+        <w:t>oolkit</w:t>
+      </w:r>
+      <w:bookmarkEnd w:id="34"/>
+    </w:p>
+    <w:p>
+      <w:pPr>
+        <w:pStyle w:val="Ttulo2"/>
+        <w:ind w:left="0" w:firstLine="0"/>
+        <w:rPr>
+          <w:rFonts w:ascii="Arial" w:hAnsi="Arial" w:cs="Arial"/>
+          <w:sz w:val="28"/>
           <w:lang w:val="en-US"/>
         </w:rPr>
       </w:pPr>
-      <w:r>
-        <w:rPr>
-          <w:rFonts w:ascii="Arial" w:hAnsi="Arial" w:cs="Arial"/>
-          <w:b/>
-          <w:sz w:val="28"/>
-          <w:szCs w:val="28"/>
+      <w:bookmarkStart w:id="35" w:name="_Toc24728290"/>
+      <w:r>
+        <w:rPr>
+          <w:rFonts w:ascii="Arial" w:hAnsi="Arial" w:cs="Arial"/>
+          <w:sz w:val="28"/>
           <w:lang w:val="en-US"/>
         </w:rPr>
-        <w:t>3.</w:t>
-      </w:r>
-      <w:r>
-        <w:rPr>
-          <w:rFonts w:ascii="Arial" w:hAnsi="Arial" w:cs="Arial"/>
-          <w:b/>
-          <w:sz w:val="28"/>
-          <w:szCs w:val="28"/>
+        <w:t xml:space="preserve">3.2 </w:t>
+      </w:r>
+      <w:r>
+        <w:rPr>
+          <w:rFonts w:ascii="Arial" w:eastAsia="Arial" w:hAnsi="Arial" w:cs="Arial"/>
+          <w:sz w:val="28"/>
+          <w:szCs w:val="28"/>
+        </w:rPr>
+        <w:t>–</w:t>
+      </w:r>
+      <w:r>
+        <w:rPr>
+          <w:rFonts w:ascii="Arial" w:hAnsi="Arial" w:cs="Arial"/>
+          <w:sz w:val="28"/>
           <w:lang w:val="en-US"/>
         </w:rPr>
-        <w:t>1</w:t>
-      </w:r>
-      <w:r>
-        <w:rPr>
-          <w:rFonts w:ascii="Arial" w:hAnsi="Arial" w:cs="Arial"/>
-          <w:b/>
-          <w:sz w:val="28"/>
-          <w:szCs w:val="28"/>
+        <w:t xml:space="preserve"> </w:t>
+      </w:r>
+      <w:r>
+        <w:rPr>
+          <w:rFonts w:ascii="Arial" w:hAnsi="Arial" w:cs="Arial"/>
+          <w:sz w:val="28"/>
           <w:lang w:val="en-US"/>
         </w:rPr>
-        <w:t xml:space="preserve"> Chaos Toolkit</w:t>
-      </w:r>
-    </w:p>
-    <w:p>
-      <w:pPr>
-        <w:rPr>
-          <w:rFonts w:ascii="Arial" w:hAnsi="Arial" w:cs="Arial"/>
-          <w:b/>
-          <w:sz w:val="28"/>
-          <w:szCs w:val="28"/>
+        <w:t>Gremlin</w:t>
+      </w:r>
+      <w:bookmarkEnd w:id="35"/>
+    </w:p>
+    <w:p>
+      <w:pPr>
+        <w:pStyle w:val="Ttulo2"/>
+        <w:ind w:left="0" w:firstLine="0"/>
+        <w:rPr>
+          <w:rFonts w:ascii="Arial" w:hAnsi="Arial" w:cs="Arial"/>
+          <w:sz w:val="28"/>
           <w:lang w:val="en-US"/>
         </w:rPr>
       </w:pPr>
-      <w:bookmarkStart w:id="30" w:name="_GoBack"/>
-      <w:bookmarkEnd w:id="30"/>
-    </w:p>
-    <w:p>
-      <w:pPr>
-        <w:rPr>
-          <w:rFonts w:ascii="Arial" w:hAnsi="Arial" w:cs="Arial"/>
-          <w:b/>
-          <w:sz w:val="28"/>
-          <w:szCs w:val="28"/>
+      <w:bookmarkStart w:id="36" w:name="_Toc24728291"/>
+      <w:r>
+        <w:rPr>
+          <w:rFonts w:ascii="Arial" w:hAnsi="Arial" w:cs="Arial"/>
+          <w:sz w:val="28"/>
           <w:lang w:val="en-US"/>
         </w:rPr>
-      </w:pPr>
-      <w:r>
-        <w:rPr>
-          <w:rFonts w:ascii="Arial" w:hAnsi="Arial" w:cs="Arial"/>
-          <w:b/>
-          <w:sz w:val="28"/>
-          <w:szCs w:val="28"/>
+        <w:t>3.3</w:t>
+      </w:r>
+      <w:r>
+        <w:rPr>
+          <w:rFonts w:ascii="Arial" w:hAnsi="Arial" w:cs="Arial"/>
+          <w:sz w:val="28"/>
           <w:lang w:val="en-US"/>
         </w:rPr>
-        <w:t>3.2</w:t>
-      </w:r>
-      <w:r>
-        <w:rPr>
-          <w:rFonts w:ascii="Arial" w:hAnsi="Arial" w:cs="Arial"/>
-          <w:b/>
-          <w:sz w:val="28"/>
-          <w:szCs w:val="28"/>
+        <w:t xml:space="preserve"> </w:t>
+      </w:r>
+      <w:r>
+        <w:rPr>
+          <w:rFonts w:ascii="Arial" w:eastAsia="Arial" w:hAnsi="Arial" w:cs="Arial"/>
+          <w:sz w:val="28"/>
+          <w:szCs w:val="28"/>
+        </w:rPr>
+        <w:t>–</w:t>
+      </w:r>
+      <w:r>
+        <w:rPr>
+          <w:rFonts w:ascii="Arial" w:hAnsi="Arial" w:cs="Arial"/>
+          <w:sz w:val="28"/>
           <w:lang w:val="en-US"/>
         </w:rPr>
+        <w:t xml:space="preserve"> HTML</w:t>
+      </w:r>
+      <w:bookmarkEnd w:id="36"/>
+    </w:p>
+    <w:p>
+      <w:pPr>
+        <w:pStyle w:val="Ttulo2"/>
+        <w:ind w:left="0" w:firstLine="0"/>
+        <w:rPr>
+          <w:rFonts w:ascii="Arial" w:hAnsi="Arial" w:cs="Arial"/>
+          <w:sz w:val="28"/>
+          <w:lang w:val="en-US"/>
+        </w:rPr>
+      </w:pPr>
+      <w:bookmarkStart w:id="37" w:name="_Toc24728292"/>
+      <w:r>
+        <w:rPr>
+          <w:rFonts w:ascii="Arial" w:hAnsi="Arial" w:cs="Arial"/>
+          <w:sz w:val="28"/>
+          <w:lang w:val="en-US"/>
+        </w:rPr>
+        <w:t>3.4</w:t>
+      </w:r>
+      <w:r>
+        <w:rPr>
+          <w:rFonts w:ascii="Arial" w:hAnsi="Arial" w:cs="Arial"/>
+          <w:sz w:val="28"/>
+          <w:lang w:val="en-US"/>
+        </w:rPr>
         <w:t xml:space="preserve"> </w:t>
       </w:r>
       <w:r>
         <w:rPr>
-          <w:rFonts w:ascii="Arial" w:hAnsi="Arial" w:cs="Arial"/>
-          <w:b/>
-          <w:sz w:val="28"/>
-          <w:szCs w:val="28"/>
+          <w:rFonts w:ascii="Arial" w:eastAsia="Arial" w:hAnsi="Arial" w:cs="Arial"/>
+          <w:sz w:val="28"/>
+          <w:szCs w:val="28"/>
+        </w:rPr>
+        <w:t>–</w:t>
+      </w:r>
+      <w:r>
+        <w:rPr>
+          <w:rFonts w:ascii="Arial" w:hAnsi="Arial" w:cs="Arial"/>
+          <w:sz w:val="28"/>
           <w:lang w:val="en-US"/>
         </w:rPr>
-        <w:t>Gremlin</w:t>
-      </w:r>
-    </w:p>
-    <w:p>
-      <w:pPr>
-        <w:rPr>
-          <w:rFonts w:ascii="Arial" w:hAnsi="Arial" w:cs="Arial"/>
-          <w:b/>
-          <w:sz w:val="28"/>
-          <w:szCs w:val="28"/>
+        <w:t xml:space="preserve"> CSS</w:t>
+      </w:r>
+      <w:bookmarkEnd w:id="37"/>
+    </w:p>
+    <w:p>
+      <w:pPr>
+        <w:pStyle w:val="Ttulo2"/>
+        <w:ind w:left="0" w:firstLine="0"/>
+        <w:rPr>
+          <w:rFonts w:ascii="Arial" w:hAnsi="Arial" w:cs="Arial"/>
+          <w:sz w:val="28"/>
           <w:lang w:val="en-US"/>
         </w:rPr>
       </w:pPr>
-    </w:p>
-    <w:p>
-      <w:pPr>
-        <w:rPr>
-          <w:rFonts w:ascii="Arial" w:hAnsi="Arial" w:cs="Arial"/>
-          <w:b/>
-          <w:sz w:val="28"/>
-          <w:szCs w:val="28"/>
+      <w:bookmarkStart w:id="38" w:name="_Toc24728293"/>
+      <w:r>
+        <w:rPr>
+          <w:rFonts w:ascii="Arial" w:hAnsi="Arial" w:cs="Arial"/>
+          <w:sz w:val="28"/>
           <w:lang w:val="en-US"/>
         </w:rPr>
-      </w:pPr>
-      <w:r>
-        <w:rPr>
-          <w:rFonts w:ascii="Arial" w:hAnsi="Arial" w:cs="Arial"/>
-          <w:b/>
-          <w:sz w:val="28"/>
-          <w:szCs w:val="28"/>
+        <w:t>3.5</w:t>
+      </w:r>
+      <w:r>
+        <w:rPr>
+          <w:rFonts w:ascii="Arial" w:hAnsi="Arial" w:cs="Arial"/>
+          <w:sz w:val="28"/>
           <w:lang w:val="en-US"/>
         </w:rPr>
-        <w:t>3.3</w:t>
-      </w:r>
-      <w:r>
-        <w:rPr>
-          <w:rFonts w:ascii="Arial" w:hAnsi="Arial" w:cs="Arial"/>
-          <w:b/>
-          <w:sz w:val="28"/>
-          <w:szCs w:val="28"/>
+        <w:t xml:space="preserve"> </w:t>
+      </w:r>
+      <w:r>
+        <w:rPr>
+          <w:rFonts w:ascii="Arial" w:eastAsia="Arial" w:hAnsi="Arial" w:cs="Arial"/>
+          <w:sz w:val="28"/>
+          <w:szCs w:val="28"/>
+        </w:rPr>
+        <w:t>–</w:t>
+      </w:r>
+      <w:r>
+        <w:rPr>
+          <w:rFonts w:ascii="Arial" w:hAnsi="Arial" w:cs="Arial"/>
+          <w:sz w:val="28"/>
           <w:lang w:val="en-US"/>
         </w:rPr>
+        <w:t xml:space="preserve"> JavaScript</w:t>
+      </w:r>
+      <w:bookmarkEnd w:id="38"/>
+    </w:p>
+    <w:p>
+      <w:pPr>
+        <w:pStyle w:val="Ttulo2"/>
+        <w:ind w:left="0" w:firstLine="0"/>
+        <w:rPr>
+          <w:rFonts w:ascii="Arial" w:hAnsi="Arial" w:cs="Arial"/>
+          <w:sz w:val="28"/>
+          <w:lang w:val="en-US"/>
+        </w:rPr>
+      </w:pPr>
+      <w:bookmarkStart w:id="39" w:name="_Toc24728294"/>
+      <w:r>
+        <w:rPr>
+          <w:rFonts w:ascii="Arial" w:hAnsi="Arial" w:cs="Arial"/>
+          <w:sz w:val="28"/>
+          <w:lang w:val="en-US"/>
+        </w:rPr>
+        <w:t>3.6</w:t>
+      </w:r>
+      <w:r>
+        <w:rPr>
+          <w:rFonts w:ascii="Arial" w:hAnsi="Arial" w:cs="Arial"/>
+          <w:sz w:val="28"/>
+          <w:lang w:val="en-US"/>
+        </w:rPr>
         <w:t xml:space="preserve"> </w:t>
       </w:r>
       <w:r>
         <w:rPr>
-          <w:rFonts w:ascii="Arial" w:hAnsi="Arial" w:cs="Arial"/>
-          <w:b/>
-          <w:sz w:val="28"/>
-          <w:szCs w:val="28"/>
+          <w:rFonts w:ascii="Arial" w:eastAsia="Arial" w:hAnsi="Arial" w:cs="Arial"/>
+          <w:sz w:val="28"/>
+          <w:szCs w:val="28"/>
+        </w:rPr>
+        <w:t>–</w:t>
+      </w:r>
+      <w:r>
+        <w:rPr>
+          <w:rFonts w:ascii="Arial" w:hAnsi="Arial" w:cs="Arial"/>
+          <w:sz w:val="28"/>
           <w:lang w:val="en-US"/>
         </w:rPr>
-        <w:t>HTML</w:t>
-      </w:r>
-    </w:p>
-    <w:p>
-      <w:pPr>
-        <w:rPr>
-          <w:rFonts w:ascii="Arial" w:hAnsi="Arial" w:cs="Arial"/>
-          <w:b/>
-          <w:sz w:val="28"/>
-          <w:szCs w:val="28"/>
+        <w:t xml:space="preserve"> Node.js</w:t>
+      </w:r>
+      <w:bookmarkEnd w:id="39"/>
+    </w:p>
+    <w:p>
+      <w:pPr>
+        <w:pStyle w:val="Ttulo2"/>
+        <w:ind w:left="0" w:firstLine="0"/>
+        <w:rPr>
+          <w:rFonts w:ascii="Arial" w:hAnsi="Arial" w:cs="Arial"/>
+          <w:sz w:val="28"/>
           <w:lang w:val="en-US"/>
         </w:rPr>
       </w:pPr>
-    </w:p>
-    <w:p>
-      <w:pPr>
-        <w:rPr>
-          <w:rFonts w:ascii="Arial" w:hAnsi="Arial" w:cs="Arial"/>
-          <w:b/>
-          <w:sz w:val="28"/>
-          <w:szCs w:val="28"/>
+      <w:bookmarkStart w:id="40" w:name="_Toc24728295"/>
+      <w:r>
+        <w:rPr>
+          <w:rFonts w:ascii="Arial" w:hAnsi="Arial" w:cs="Arial"/>
+          <w:sz w:val="28"/>
           <w:lang w:val="en-US"/>
         </w:rPr>
-      </w:pPr>
-      <w:r>
-        <w:rPr>
-          <w:rFonts w:ascii="Arial" w:hAnsi="Arial" w:cs="Arial"/>
-          <w:b/>
-          <w:sz w:val="28"/>
-          <w:szCs w:val="28"/>
+        <w:t>3.7</w:t>
+      </w:r>
+      <w:r>
+        <w:rPr>
+          <w:rFonts w:ascii="Arial" w:hAnsi="Arial" w:cs="Arial"/>
+          <w:sz w:val="28"/>
           <w:lang w:val="en-US"/>
         </w:rPr>
-        <w:t>3.4</w:t>
-      </w:r>
-      <w:r>
-        <w:rPr>
-          <w:rFonts w:ascii="Arial" w:hAnsi="Arial" w:cs="Arial"/>
-          <w:b/>
-          <w:sz w:val="28"/>
-          <w:szCs w:val="28"/>
+        <w:t xml:space="preserve"> </w:t>
+      </w:r>
+      <w:r>
+        <w:rPr>
+          <w:rFonts w:ascii="Arial" w:eastAsia="Arial" w:hAnsi="Arial" w:cs="Arial"/>
+          <w:sz w:val="28"/>
+          <w:szCs w:val="28"/>
+        </w:rPr>
+        <w:t>–</w:t>
+      </w:r>
+      <w:r>
+        <w:rPr>
+          <w:rFonts w:ascii="Arial" w:hAnsi="Arial" w:cs="Arial"/>
+          <w:sz w:val="28"/>
           <w:lang w:val="en-US"/>
         </w:rPr>
+        <w:t xml:space="preserve"> Angular</w:t>
+      </w:r>
+      <w:bookmarkEnd w:id="40"/>
+    </w:p>
+    <w:p>
+      <w:pPr>
+        <w:pStyle w:val="Ttulo2"/>
+        <w:ind w:left="0" w:firstLine="0"/>
+        <w:rPr>
+          <w:rFonts w:ascii="Arial" w:hAnsi="Arial" w:cs="Arial"/>
+          <w:sz w:val="28"/>
+        </w:rPr>
+      </w:pPr>
+      <w:bookmarkStart w:id="41" w:name="_Toc24728296"/>
+      <w:r>
+        <w:rPr>
+          <w:rFonts w:ascii="Arial" w:hAnsi="Arial" w:cs="Arial"/>
+          <w:sz w:val="28"/>
+        </w:rPr>
+        <w:t>3.8</w:t>
+      </w:r>
+      <w:r>
+        <w:rPr>
+          <w:rFonts w:ascii="Arial" w:hAnsi="Arial" w:cs="Arial"/>
+          <w:sz w:val="28"/>
+        </w:rPr>
         <w:t xml:space="preserve"> </w:t>
       </w:r>
       <w:r>
         <w:rPr>
-          <w:rFonts w:ascii="Arial" w:hAnsi="Arial" w:cs="Arial"/>
-          <w:b/>
-          <w:sz w:val="28"/>
-          <w:szCs w:val="28"/>
+          <w:rFonts w:ascii="Arial" w:eastAsia="Arial" w:hAnsi="Arial" w:cs="Arial"/>
+          <w:sz w:val="28"/>
+          <w:szCs w:val="28"/>
+        </w:rPr>
+        <w:t>–</w:t>
+      </w:r>
+      <w:r>
+        <w:rPr>
+          <w:rFonts w:ascii="Arial" w:hAnsi="Arial" w:cs="Arial"/>
+          <w:sz w:val="28"/>
+        </w:rPr>
+        <w:t xml:space="preserve"> Docker</w:t>
+      </w:r>
+      <w:bookmarkEnd w:id="41"/>
+    </w:p>
+    <w:p>
+      <w:pPr>
+        <w:pStyle w:val="Ttulo2"/>
+        <w:ind w:left="0" w:firstLine="0"/>
+        <w:rPr>
+          <w:rFonts w:ascii="Arial" w:hAnsi="Arial" w:cs="Arial"/>
+          <w:sz w:val="28"/>
           <w:lang w:val="en-US"/>
         </w:rPr>
-        <w:t>CSS</w:t>
-      </w:r>
-    </w:p>
-    <w:p>
-      <w:pPr>
-        <w:rPr>
-          <w:rFonts w:ascii="Arial" w:hAnsi="Arial" w:cs="Arial"/>
-          <w:b/>
-          <w:sz w:val="28"/>
-          <w:szCs w:val="28"/>
+      </w:pPr>
+      <w:bookmarkStart w:id="42" w:name="_Toc24728297"/>
+      <w:r>
+        <w:rPr>
+          <w:rFonts w:ascii="Arial" w:hAnsi="Arial" w:cs="Arial"/>
+          <w:sz w:val="28"/>
           <w:lang w:val="en-US"/>
         </w:rPr>
-      </w:pPr>
-    </w:p>
-    <w:p>
-      <w:pPr>
-        <w:rPr>
-          <w:rFonts w:ascii="Arial" w:hAnsi="Arial" w:cs="Arial"/>
-          <w:b/>
-          <w:sz w:val="28"/>
-          <w:szCs w:val="28"/>
+        <w:t>3.9</w:t>
+      </w:r>
+      <w:r>
+        <w:rPr>
+          <w:rFonts w:ascii="Arial" w:hAnsi="Arial" w:cs="Arial"/>
+          <w:sz w:val="28"/>
           <w:lang w:val="en-US"/>
         </w:rPr>
-      </w:pPr>
-      <w:r>
-        <w:rPr>
-          <w:rFonts w:ascii="Arial" w:hAnsi="Arial" w:cs="Arial"/>
-          <w:b/>
-          <w:sz w:val="28"/>
-          <w:szCs w:val="28"/>
+        <w:t xml:space="preserve"> </w:t>
+      </w:r>
+      <w:r>
+        <w:rPr>
+          <w:rFonts w:ascii="Arial" w:eastAsia="Arial" w:hAnsi="Arial" w:cs="Arial"/>
+          <w:sz w:val="28"/>
+          <w:szCs w:val="28"/>
+        </w:rPr>
+        <w:t>–</w:t>
+      </w:r>
+      <w:r>
+        <w:rPr>
+          <w:rFonts w:ascii="Arial" w:hAnsi="Arial" w:cs="Arial"/>
+          <w:sz w:val="28"/>
           <w:lang w:val="en-US"/>
         </w:rPr>
-        <w:t>3.5</w:t>
-      </w:r>
-      <w:r>
-        <w:rPr>
-          <w:rFonts w:ascii="Arial" w:hAnsi="Arial" w:cs="Arial"/>
-          <w:b/>
-          <w:sz w:val="28"/>
-          <w:szCs w:val="28"/>
+        <w:t xml:space="preserve"> Kubernetes Minikube</w:t>
+      </w:r>
+      <w:bookmarkEnd w:id="42"/>
+    </w:p>
+    <w:p>
+      <w:pPr>
+        <w:pStyle w:val="Ttulo2"/>
+        <w:ind w:left="0" w:firstLine="0"/>
+        <w:rPr>
+          <w:rFonts w:ascii="Arial" w:hAnsi="Arial" w:cs="Arial"/>
+          <w:sz w:val="28"/>
           <w:lang w:val="en-US"/>
         </w:rPr>
+      </w:pPr>
+      <w:bookmarkStart w:id="43" w:name="_Toc24728298"/>
+      <w:r>
+        <w:rPr>
+          <w:rFonts w:ascii="Arial" w:hAnsi="Arial" w:cs="Arial"/>
+          <w:sz w:val="28"/>
+          <w:lang w:val="en-US"/>
+        </w:rPr>
+        <w:t>3.10</w:t>
+      </w:r>
+      <w:r>
+        <w:rPr>
+          <w:rFonts w:ascii="Arial" w:hAnsi="Arial" w:cs="Arial"/>
+          <w:sz w:val="28"/>
+          <w:lang w:val="en-US"/>
+        </w:rPr>
         <w:t xml:space="preserve"> </w:t>
       </w:r>
       <w:r>
         <w:rPr>
-          <w:rFonts w:ascii="Arial" w:hAnsi="Arial" w:cs="Arial"/>
-          <w:b/>
-          <w:sz w:val="28"/>
-          <w:szCs w:val="28"/>
+          <w:rFonts w:ascii="Arial" w:eastAsia="Arial" w:hAnsi="Arial" w:cs="Arial"/>
+          <w:sz w:val="28"/>
+          <w:szCs w:val="28"/>
+        </w:rPr>
+        <w:t>–</w:t>
+      </w:r>
+      <w:r>
+        <w:rPr>
+          <w:rFonts w:ascii="Arial" w:hAnsi="Arial" w:cs="Arial"/>
+          <w:sz w:val="28"/>
           <w:lang w:val="en-US"/>
         </w:rPr>
-        <w:t>JavaScript</w:t>
-      </w:r>
-    </w:p>
-    <w:p>
-      <w:pPr>
-        <w:rPr>
-          <w:rFonts w:ascii="Arial" w:hAnsi="Arial" w:cs="Arial"/>
-          <w:b/>
+        <w:t xml:space="preserve"> AWS</w:t>
+      </w:r>
+      <w:bookmarkEnd w:id="43"/>
+    </w:p>
+    <w:p>
+      <w:pPr>
+        <w:rPr>
+          <w:rFonts w:ascii="Arial" w:hAnsi="Arial" w:cs="Arial"/>
           <w:sz w:val="28"/>
           <w:szCs w:val="28"/>
           <w:lang w:val="en-US"/>
@@ -4117,281 +5938,26 @@
       <w:pPr>
         <w:rPr>
           <w:rFonts w:ascii="Arial" w:hAnsi="Arial" w:cs="Arial"/>
-          <w:b/>
           <w:sz w:val="28"/>
           <w:szCs w:val="28"/>
           <w:lang w:val="en-US"/>
         </w:rPr>
       </w:pPr>
-      <w:r>
-        <w:rPr>
-          <w:rFonts w:ascii="Arial" w:hAnsi="Arial" w:cs="Arial"/>
-          <w:b/>
+    </w:p>
+    <w:p>
+      <w:pPr>
+        <w:rPr>
+          <w:rFonts w:ascii="Arial" w:hAnsi="Arial" w:cs="Arial"/>
           <w:sz w:val="28"/>
           <w:szCs w:val="28"/>
           <w:lang w:val="en-US"/>
         </w:rPr>
-        <w:t>3.6</w:t>
-      </w:r>
-      <w:r>
-        <w:rPr>
-          <w:rFonts w:ascii="Arial" w:hAnsi="Arial" w:cs="Arial"/>
-          <w:b/>
-          <w:sz w:val="28"/>
-          <w:szCs w:val="28"/>
-          <w:lang w:val="en-US"/>
-        </w:rPr>
-        <w:t xml:space="preserve"> </w:t>
-      </w:r>
-      <w:r>
-        <w:rPr>
-          <w:rFonts w:ascii="Arial" w:hAnsi="Arial" w:cs="Arial"/>
-          <w:b/>
-          <w:sz w:val="28"/>
-          <w:szCs w:val="28"/>
-          <w:lang w:val="en-US"/>
-        </w:rPr>
-        <w:t>NodeJS</w:t>
-      </w:r>
-    </w:p>
-    <w:p>
-      <w:pPr>
-        <w:rPr>
-          <w:rFonts w:ascii="Arial" w:hAnsi="Arial" w:cs="Arial"/>
-          <w:b/>
-          <w:sz w:val="28"/>
-          <w:szCs w:val="28"/>
-          <w:lang w:val="en-US"/>
-        </w:rPr>
-      </w:pPr>
-    </w:p>
-    <w:p>
-      <w:pPr>
-        <w:rPr>
-          <w:rFonts w:ascii="Arial" w:hAnsi="Arial" w:cs="Arial"/>
-          <w:b/>
-          <w:sz w:val="28"/>
-          <w:szCs w:val="28"/>
-          <w:lang w:val="en-US"/>
-        </w:rPr>
-      </w:pPr>
-      <w:r>
-        <w:rPr>
-          <w:rFonts w:ascii="Arial" w:hAnsi="Arial" w:cs="Arial"/>
-          <w:b/>
-          <w:sz w:val="28"/>
-          <w:szCs w:val="28"/>
-          <w:lang w:val="en-US"/>
-        </w:rPr>
-        <w:t>3.7</w:t>
-      </w:r>
-      <w:r>
-        <w:rPr>
-          <w:rFonts w:ascii="Arial" w:hAnsi="Arial" w:cs="Arial"/>
-          <w:b/>
-          <w:sz w:val="28"/>
-          <w:szCs w:val="28"/>
-          <w:lang w:val="en-US"/>
-        </w:rPr>
-        <w:t xml:space="preserve"> </w:t>
-      </w:r>
-      <w:r>
-        <w:rPr>
-          <w:rFonts w:ascii="Arial" w:hAnsi="Arial" w:cs="Arial"/>
-          <w:b/>
-          <w:sz w:val="28"/>
-          <w:szCs w:val="28"/>
-          <w:lang w:val="en-US"/>
-        </w:rPr>
-        <w:t>A</w:t>
-      </w:r>
-      <w:r>
-        <w:rPr>
-          <w:rFonts w:ascii="Arial" w:hAnsi="Arial" w:cs="Arial"/>
-          <w:b/>
-          <w:sz w:val="28"/>
-          <w:szCs w:val="28"/>
-          <w:lang w:val="en-US"/>
-        </w:rPr>
-        <w:t>ngular</w:t>
-      </w:r>
-    </w:p>
-    <w:p>
-      <w:pPr>
-        <w:rPr>
-          <w:rFonts w:ascii="Arial" w:hAnsi="Arial" w:cs="Arial"/>
-          <w:b/>
-          <w:sz w:val="28"/>
-          <w:szCs w:val="28"/>
-          <w:lang w:val="en-US"/>
-        </w:rPr>
-      </w:pPr>
-    </w:p>
-    <w:p>
-      <w:pPr>
-        <w:rPr>
-          <w:rFonts w:ascii="Arial" w:hAnsi="Arial" w:cs="Arial"/>
-          <w:b/>
-          <w:sz w:val="28"/>
-          <w:szCs w:val="28"/>
-        </w:rPr>
-      </w:pPr>
-      <w:r>
-        <w:rPr>
-          <w:rFonts w:ascii="Arial" w:hAnsi="Arial" w:cs="Arial"/>
-          <w:b/>
-          <w:sz w:val="28"/>
-          <w:szCs w:val="28"/>
-        </w:rPr>
-        <w:t>3.</w:t>
-      </w:r>
-      <w:r>
-        <w:rPr>
-          <w:rFonts w:ascii="Arial" w:hAnsi="Arial" w:cs="Arial"/>
-          <w:b/>
-          <w:sz w:val="28"/>
-          <w:szCs w:val="28"/>
-        </w:rPr>
-        <w:t>8</w:t>
-      </w:r>
-      <w:r>
-        <w:rPr>
-          <w:rFonts w:ascii="Arial" w:hAnsi="Arial" w:cs="Arial"/>
-          <w:b/>
-          <w:sz w:val="28"/>
-          <w:szCs w:val="28"/>
-        </w:rPr>
-        <w:t xml:space="preserve"> </w:t>
-      </w:r>
-      <w:r>
-        <w:rPr>
-          <w:rFonts w:ascii="Arial" w:hAnsi="Arial" w:cs="Arial"/>
-          <w:b/>
-          <w:sz w:val="28"/>
-          <w:szCs w:val="28"/>
-        </w:rPr>
-        <w:t>Docker</w:t>
-      </w:r>
-    </w:p>
-    <w:p>
-      <w:pPr>
-        <w:rPr>
-          <w:rFonts w:ascii="Arial" w:hAnsi="Arial" w:cs="Arial"/>
-          <w:b/>
-          <w:sz w:val="28"/>
-          <w:szCs w:val="28"/>
-        </w:rPr>
-      </w:pPr>
-    </w:p>
-    <w:p>
-      <w:pPr>
-        <w:rPr>
-          <w:rFonts w:ascii="Arial" w:hAnsi="Arial" w:cs="Arial"/>
-          <w:b/>
-          <w:sz w:val="28"/>
-          <w:szCs w:val="28"/>
-          <w:lang w:val="en-US"/>
-        </w:rPr>
-      </w:pPr>
-      <w:r>
-        <w:rPr>
-          <w:rFonts w:ascii="Arial" w:hAnsi="Arial" w:cs="Arial"/>
-          <w:b/>
-          <w:sz w:val="28"/>
-          <w:szCs w:val="28"/>
-          <w:lang w:val="en-US"/>
-        </w:rPr>
-        <w:t>3.9</w:t>
-      </w:r>
-      <w:r>
-        <w:rPr>
-          <w:rFonts w:ascii="Arial" w:hAnsi="Arial" w:cs="Arial"/>
-          <w:b/>
-          <w:sz w:val="28"/>
-          <w:szCs w:val="28"/>
-          <w:lang w:val="en-US"/>
-        </w:rPr>
-        <w:t xml:space="preserve"> </w:t>
-      </w:r>
-      <w:r>
-        <w:rPr>
-          <w:rFonts w:ascii="Arial" w:hAnsi="Arial" w:cs="Arial"/>
-          <w:b/>
-          <w:sz w:val="28"/>
-          <w:szCs w:val="28"/>
-          <w:lang w:val="en-US"/>
-        </w:rPr>
-        <w:t>Kubernetes Minikube</w:t>
-      </w:r>
-    </w:p>
-    <w:p>
-      <w:pPr>
-        <w:rPr>
-          <w:rFonts w:ascii="Arial" w:hAnsi="Arial" w:cs="Arial"/>
-          <w:b/>
-          <w:sz w:val="28"/>
-          <w:szCs w:val="28"/>
-          <w:lang w:val="en-US"/>
-        </w:rPr>
-      </w:pPr>
-    </w:p>
-    <w:p>
-      <w:pPr>
-        <w:rPr>
-          <w:rFonts w:ascii="Arial" w:hAnsi="Arial" w:cs="Arial"/>
-          <w:b/>
-          <w:sz w:val="28"/>
-          <w:szCs w:val="28"/>
-          <w:lang w:val="en-US"/>
-        </w:rPr>
-      </w:pPr>
-      <w:r>
-        <w:rPr>
-          <w:rFonts w:ascii="Arial" w:hAnsi="Arial" w:cs="Arial"/>
-          <w:b/>
-          <w:sz w:val="28"/>
-          <w:szCs w:val="28"/>
-          <w:lang w:val="en-US"/>
-        </w:rPr>
-        <w:lastRenderedPageBreak/>
-        <w:t>3.1</w:t>
-      </w:r>
-      <w:r>
-        <w:rPr>
-          <w:rFonts w:ascii="Arial" w:hAnsi="Arial" w:cs="Arial"/>
-          <w:b/>
-          <w:sz w:val="28"/>
-          <w:szCs w:val="28"/>
-          <w:lang w:val="en-US"/>
-        </w:rPr>
-        <w:t>0</w:t>
-      </w:r>
-      <w:r>
-        <w:rPr>
-          <w:rFonts w:ascii="Arial" w:hAnsi="Arial" w:cs="Arial"/>
-          <w:b/>
-          <w:sz w:val="28"/>
-          <w:szCs w:val="28"/>
-          <w:lang w:val="en-US"/>
-        </w:rPr>
-        <w:t xml:space="preserve"> </w:t>
-      </w:r>
-      <w:r>
-        <w:rPr>
-          <w:rFonts w:ascii="Arial" w:hAnsi="Arial" w:cs="Arial"/>
-          <w:b/>
-          <w:sz w:val="28"/>
-          <w:szCs w:val="28"/>
-          <w:lang w:val="en-US"/>
-        </w:rPr>
-        <w:t>AWS</w:t>
-      </w:r>
-    </w:p>
-    <w:p>
-      <w:pPr>
-        <w:rPr>
-          <w:rFonts w:ascii="Arial" w:hAnsi="Arial" w:cs="Arial"/>
-          <w:b/>
+      </w:pPr>
+    </w:p>
+    <w:p>
+      <w:pPr>
+        <w:rPr>
+          <w:rFonts w:ascii="Arial" w:hAnsi="Arial" w:cs="Arial"/>
           <w:sz w:val="28"/>
           <w:szCs w:val="28"/>
           <w:lang w:val="en-US"/>
@@ -4408,18 +5974,19 @@
           <w:color w:val="FFFFFF"/>
         </w:rPr>
       </w:pPr>
-      <w:bookmarkStart w:id="31" w:name="_Toc10808362"/>
-      <w:bookmarkStart w:id="32" w:name="_Toc23606951"/>
-      <w:r>
-        <w:rPr>
-          <w:rFonts w:ascii="Arial" w:hAnsi="Arial" w:cs="Arial"/>
-          <w:sz w:val="28"/>
-          <w:szCs w:val="28"/>
-        </w:rPr>
+      <w:bookmarkStart w:id="44" w:name="_Toc10808362"/>
+      <w:bookmarkStart w:id="45" w:name="_Toc24728299"/>
+      <w:r>
+        <w:rPr>
+          <w:rFonts w:ascii="Arial" w:hAnsi="Arial" w:cs="Arial"/>
+          <w:sz w:val="28"/>
+          <w:szCs w:val="28"/>
+        </w:rPr>
+        <w:lastRenderedPageBreak/>
         <w:t>4 – APRESENTAÇÃO DA SOLUÇÃO</w:t>
       </w:r>
-      <w:bookmarkEnd w:id="31"/>
-      <w:bookmarkEnd w:id="32"/>
+      <w:bookmarkEnd w:id="44"/>
+      <w:bookmarkEnd w:id="45"/>
       <w:r>
         <w:rPr>
           <w:rFonts w:ascii="Arial" w:eastAsia="Arial" w:hAnsi="Arial" w:cs="Arial"/>
@@ -4441,15 +6008,23 @@
           <w:szCs w:val="28"/>
         </w:rPr>
       </w:pPr>
-      <w:bookmarkStart w:id="33" w:name="_Toc10808363"/>
-      <w:bookmarkStart w:id="34" w:name="_Toc23606952"/>
-      <w:r>
-        <w:rPr>
-          <w:rFonts w:ascii="Arial" w:hAnsi="Arial" w:cs="Arial"/>
-          <w:sz w:val="28"/>
-          <w:szCs w:val="28"/>
-        </w:rPr>
-        <w:t>4.1 -</w:t>
+      <w:bookmarkStart w:id="46" w:name="_Toc10808363"/>
+      <w:bookmarkStart w:id="47" w:name="_Toc24728300"/>
+      <w:r>
+        <w:rPr>
+          <w:rFonts w:ascii="Arial" w:hAnsi="Arial" w:cs="Arial"/>
+          <w:sz w:val="28"/>
+          <w:szCs w:val="28"/>
+        </w:rPr>
+        <w:t xml:space="preserve">4.1 </w:t>
+      </w:r>
+      <w:r>
+        <w:rPr>
+          <w:rFonts w:ascii="Arial" w:eastAsia="Arial" w:hAnsi="Arial" w:cs="Arial"/>
+          <w:sz w:val="28"/>
+          <w:szCs w:val="28"/>
+        </w:rPr>
+        <w:t>–</w:t>
       </w:r>
       <w:r>
         <w:rPr>
@@ -4467,8 +6042,8 @@
         </w:rPr>
         <w:t>Descrição do Problema</w:t>
       </w:r>
-      <w:bookmarkEnd w:id="33"/>
-      <w:bookmarkEnd w:id="34"/>
+      <w:bookmarkEnd w:id="46"/>
+      <w:bookmarkEnd w:id="47"/>
     </w:p>
     <w:p>
       <w:pPr>
@@ -4480,15 +6055,23 @@
           <w:szCs w:val="28"/>
         </w:rPr>
       </w:pPr>
-      <w:bookmarkStart w:id="35" w:name="_Toc10808364"/>
-      <w:bookmarkStart w:id="36" w:name="_Toc23606953"/>
-      <w:r>
-        <w:rPr>
-          <w:rFonts w:ascii="Arial" w:hAnsi="Arial" w:cs="Arial"/>
-          <w:sz w:val="28"/>
-          <w:szCs w:val="28"/>
-        </w:rPr>
-        <w:t>4.2 -</w:t>
+      <w:bookmarkStart w:id="48" w:name="_Toc10808364"/>
+      <w:bookmarkStart w:id="49" w:name="_Toc24728301"/>
+      <w:r>
+        <w:rPr>
+          <w:rFonts w:ascii="Arial" w:hAnsi="Arial" w:cs="Arial"/>
+          <w:sz w:val="28"/>
+          <w:szCs w:val="28"/>
+        </w:rPr>
+        <w:t xml:space="preserve">4.2 </w:t>
+      </w:r>
+      <w:r>
+        <w:rPr>
+          <w:rFonts w:ascii="Arial" w:eastAsia="Arial" w:hAnsi="Arial" w:cs="Arial"/>
+          <w:sz w:val="28"/>
+          <w:szCs w:val="28"/>
+        </w:rPr>
+        <w:t>–</w:t>
       </w:r>
       <w:r>
         <w:rPr>
@@ -4506,8 +6089,8 @@
         </w:rPr>
         <w:t>Solução Proposta</w:t>
       </w:r>
-      <w:bookmarkEnd w:id="35"/>
-      <w:bookmarkEnd w:id="36"/>
+      <w:bookmarkEnd w:id="48"/>
+      <w:bookmarkEnd w:id="49"/>
     </w:p>
     <w:p>
       <w:pPr>
@@ -4519,15 +6102,23 @@
           <w:szCs w:val="28"/>
         </w:rPr>
       </w:pPr>
-      <w:bookmarkStart w:id="37" w:name="_Toc10808365"/>
-      <w:bookmarkStart w:id="38" w:name="_Toc23606954"/>
-      <w:r>
-        <w:rPr>
-          <w:rFonts w:ascii="Arial" w:hAnsi="Arial" w:cs="Arial"/>
-          <w:sz w:val="28"/>
-          <w:szCs w:val="28"/>
-        </w:rPr>
-        <w:t>4.3 -</w:t>
+      <w:bookmarkStart w:id="50" w:name="_Toc10808365"/>
+      <w:bookmarkStart w:id="51" w:name="_Toc24728302"/>
+      <w:r>
+        <w:rPr>
+          <w:rFonts w:ascii="Arial" w:hAnsi="Arial" w:cs="Arial"/>
+          <w:sz w:val="28"/>
+          <w:szCs w:val="28"/>
+        </w:rPr>
+        <w:t xml:space="preserve">4.3 </w:t>
+      </w:r>
+      <w:r>
+        <w:rPr>
+          <w:rFonts w:ascii="Arial" w:eastAsia="Arial" w:hAnsi="Arial" w:cs="Arial"/>
+          <w:sz w:val="28"/>
+          <w:szCs w:val="28"/>
+        </w:rPr>
+        <w:t>–</w:t>
       </w:r>
       <w:r>
         <w:rPr>
@@ -4553,47 +6144,55 @@
         </w:rPr>
         <w:t>a Pesquisa</w:t>
       </w:r>
-      <w:bookmarkEnd w:id="37"/>
-      <w:bookmarkEnd w:id="38"/>
-    </w:p>
-    <w:p>
-      <w:pPr>
-        <w:rPr>
-          <w:rFonts w:ascii="Arial" w:hAnsi="Arial" w:cs="Arial"/>
-          <w:b/>
-          <w:sz w:val="28"/>
-          <w:szCs w:val="28"/>
-        </w:rPr>
-      </w:pPr>
-      <w:r>
-        <w:rPr>
-          <w:rFonts w:ascii="Arial" w:hAnsi="Arial" w:cs="Arial"/>
-          <w:b/>
-          <w:sz w:val="28"/>
-          <w:szCs w:val="28"/>
-        </w:rPr>
-        <w:t>5 – EXPERIMENTAÇÃO</w:t>
-      </w:r>
+      <w:bookmarkEnd w:id="50"/>
+      <w:bookmarkEnd w:id="51"/>
     </w:p>
     <w:p>
       <w:pPr>
         <w:pStyle w:val="Ttulo1"/>
         <w:ind w:left="0"/>
         <w:rPr>
-          <w:rFonts w:ascii="Arial" w:eastAsia="Arial" w:hAnsi="Arial" w:cs="Arial"/>
-          <w:sz w:val="28"/>
-          <w:szCs w:val="28"/>
-        </w:rPr>
-      </w:pPr>
-      <w:bookmarkStart w:id="39" w:name="_Toc10808393"/>
-      <w:bookmarkStart w:id="40" w:name="_Toc23606955"/>
-      <w:r>
-        <w:rPr>
-          <w:rFonts w:ascii="Arial" w:hAnsi="Arial" w:cs="Arial"/>
-          <w:sz w:val="28"/>
-          <w:szCs w:val="28"/>
-        </w:rPr>
-        <w:t>6 -</w:t>
+          <w:rFonts w:ascii="Arial" w:hAnsi="Arial" w:cs="Arial"/>
+          <w:sz w:val="28"/>
+        </w:rPr>
+      </w:pPr>
+      <w:bookmarkStart w:id="52" w:name="_Toc24728303"/>
+      <w:r>
+        <w:rPr>
+          <w:rFonts w:ascii="Arial" w:hAnsi="Arial" w:cs="Arial"/>
+          <w:sz w:val="28"/>
+        </w:rPr>
+        <w:t>5 – EXPERIMENTAÇÃO</w:t>
+      </w:r>
+      <w:bookmarkEnd w:id="52"/>
+    </w:p>
+    <w:p>
+      <w:pPr>
+        <w:pStyle w:val="Ttulo1"/>
+        <w:ind w:left="0"/>
+        <w:rPr>
+          <w:rFonts w:ascii="Arial" w:eastAsia="Arial" w:hAnsi="Arial" w:cs="Arial"/>
+          <w:sz w:val="28"/>
+          <w:szCs w:val="28"/>
+        </w:rPr>
+      </w:pPr>
+      <w:bookmarkStart w:id="53" w:name="_Toc10808393"/>
+      <w:bookmarkStart w:id="54" w:name="_Toc24728304"/>
+      <w:r>
+        <w:rPr>
+          <w:rFonts w:ascii="Arial" w:hAnsi="Arial" w:cs="Arial"/>
+          <w:sz w:val="28"/>
+          <w:szCs w:val="28"/>
+        </w:rPr>
+        <w:t xml:space="preserve">6 </w:t>
+      </w:r>
+      <w:r>
+        <w:rPr>
+          <w:rFonts w:ascii="Arial" w:eastAsia="Arial" w:hAnsi="Arial" w:cs="Arial"/>
+          <w:sz w:val="28"/>
+          <w:szCs w:val="28"/>
+        </w:rPr>
+        <w:t>–</w:t>
       </w:r>
       <w:r>
         <w:rPr>
@@ -4603,19 +6202,21 @@
         </w:rPr>
         <w:t xml:space="preserve"> CONCLUSÃO</w:t>
       </w:r>
-      <w:bookmarkEnd w:id="39"/>
-      <w:bookmarkEnd w:id="40"/>
-    </w:p>
-    <w:p>
-      <w:pPr>
-        <w:rPr>
-          <w:rFonts w:ascii="Arial" w:eastAsia="Arial" w:hAnsi="Arial" w:cs="Arial"/>
+      <w:bookmarkEnd w:id="53"/>
+      <w:bookmarkEnd w:id="54"/>
+    </w:p>
+    <w:p>
+      <w:pPr>
+        <w:rPr>
+          <w:rFonts w:ascii="Arial" w:eastAsia="Arial" w:hAnsi="Arial" w:cs="Arial"/>
+          <w:color w:val="FF0000"/>
         </w:rPr>
       </w:pPr>
       <w:r>
         <w:rPr>
           <w:rFonts w:ascii="Arial" w:eastAsia="Arial" w:hAnsi="Arial" w:cs="Arial"/>
           <w:b/>
+          <w:color w:val="FF0000"/>
           <w:sz w:val="36"/>
           <w:szCs w:val="36"/>
         </w:rPr>
@@ -4624,6 +6225,7 @@
       <w:r>
         <w:rPr>
           <w:rFonts w:ascii="Arial" w:eastAsia="Arial" w:hAnsi="Arial" w:cs="Arial"/>
+          <w:color w:val="FF0000"/>
         </w:rPr>
         <w:t>Este trabalho apresentou...</w:t>
       </w:r>
@@ -4638,8 +6240,8 @@
           <w:szCs w:val="28"/>
         </w:rPr>
       </w:pPr>
-      <w:bookmarkStart w:id="41" w:name="_Toc10808394"/>
-      <w:bookmarkStart w:id="42" w:name="_Toc23606956"/>
+      <w:bookmarkStart w:id="55" w:name="_Toc10808394"/>
+      <w:bookmarkStart w:id="56" w:name="_Toc24728305"/>
       <w:r>
         <w:rPr>
           <w:rFonts w:ascii="Arial" w:hAnsi="Arial" w:cs="Arial"/>
@@ -4662,26 +6264,34 @@
           <w:sz w:val="28"/>
           <w:szCs w:val="28"/>
         </w:rPr>
-        <w:t xml:space="preserve"> -</w:t>
-      </w:r>
-      <w:r>
-        <w:rPr>
-          <w:rFonts w:ascii="Arial" w:hAnsi="Arial" w:cs="Arial"/>
-          <w:sz w:val="28"/>
-          <w:szCs w:val="28"/>
-        </w:rPr>
         <w:t xml:space="preserve"> </w:t>
       </w:r>
       <w:r>
         <w:rPr>
+          <w:rFonts w:ascii="Arial" w:eastAsia="Arial" w:hAnsi="Arial" w:cs="Arial"/>
+          <w:sz w:val="28"/>
+          <w:szCs w:val="28"/>
+        </w:rPr>
+        <w:t>–</w:t>
+      </w:r>
+      <w:r>
+        <w:rPr>
+          <w:rFonts w:ascii="Arial" w:hAnsi="Arial" w:cs="Arial"/>
+          <w:sz w:val="28"/>
+          <w:szCs w:val="28"/>
+        </w:rPr>
+        <w:t xml:space="preserve"> </w:t>
+      </w:r>
+      <w:r>
+        <w:rPr>
           <w:rFonts w:ascii="Arial" w:hAnsi="Arial" w:cs="Arial"/>
           <w:sz w:val="28"/>
           <w:szCs w:val="28"/>
         </w:rPr>
         <w:t>Contribuições</w:t>
       </w:r>
-      <w:bookmarkEnd w:id="41"/>
-      <w:bookmarkEnd w:id="42"/>
+      <w:bookmarkEnd w:id="55"/>
+      <w:bookmarkEnd w:id="56"/>
     </w:p>
     <w:p>
       <w:pPr>
@@ -4693,8 +6303,8 @@
           <w:szCs w:val="28"/>
         </w:rPr>
       </w:pPr>
-      <w:bookmarkStart w:id="43" w:name="_Toc10808395"/>
-      <w:bookmarkStart w:id="44" w:name="_Toc23606957"/>
+      <w:bookmarkStart w:id="57" w:name="_Toc10808395"/>
+      <w:bookmarkStart w:id="58" w:name="_Toc24728306"/>
       <w:r>
         <w:rPr>
           <w:rFonts w:ascii="Arial" w:hAnsi="Arial" w:cs="Arial"/>
@@ -4717,26 +6327,34 @@
           <w:sz w:val="28"/>
           <w:szCs w:val="28"/>
         </w:rPr>
-        <w:t xml:space="preserve"> -</w:t>
-      </w:r>
-      <w:r>
-        <w:rPr>
-          <w:rFonts w:ascii="Arial" w:hAnsi="Arial" w:cs="Arial"/>
-          <w:sz w:val="28"/>
-          <w:szCs w:val="28"/>
-        </w:rPr>
         <w:t xml:space="preserve"> </w:t>
       </w:r>
       <w:r>
         <w:rPr>
+          <w:rFonts w:ascii="Arial" w:eastAsia="Arial" w:hAnsi="Arial" w:cs="Arial"/>
+          <w:sz w:val="28"/>
+          <w:szCs w:val="28"/>
+        </w:rPr>
+        <w:t>–</w:t>
+      </w:r>
+      <w:r>
+        <w:rPr>
+          <w:rFonts w:ascii="Arial" w:hAnsi="Arial" w:cs="Arial"/>
+          <w:sz w:val="28"/>
+          <w:szCs w:val="28"/>
+        </w:rPr>
+        <w:t xml:space="preserve"> </w:t>
+      </w:r>
+      <w:r>
+        <w:rPr>
           <w:rFonts w:ascii="Arial" w:hAnsi="Arial" w:cs="Arial"/>
           <w:sz w:val="28"/>
           <w:szCs w:val="28"/>
         </w:rPr>
         <w:t>Trabalhos Futuros</w:t>
       </w:r>
-      <w:bookmarkEnd w:id="43"/>
-      <w:bookmarkEnd w:id="44"/>
+      <w:bookmarkEnd w:id="57"/>
+      <w:bookmarkEnd w:id="58"/>
     </w:p>
     <w:p>
       <w:pPr>
@@ -4803,9 +6421,10 @@
           <w:szCs w:val="28"/>
         </w:rPr>
       </w:pPr>
-      <w:bookmarkStart w:id="45" w:name="_Toc10808396"/>
-      <w:bookmarkStart w:id="46" w:name="_Toc23606958"/>
-    </w:p>
+      <w:bookmarkStart w:id="59" w:name="_Toc10808396"/>
+    </w:p>
+    <w:p/>
+    <w:p/>
     <w:p>
       <w:pPr>
         <w:pStyle w:val="Ttulo1"/>
@@ -4817,16 +6436,18 @@
           <w:szCs w:val="28"/>
         </w:rPr>
       </w:pPr>
-      <w:r>
-        <w:rPr>
-          <w:rFonts w:ascii="Arial" w:hAnsi="Arial" w:cs="Arial"/>
-          <w:sz w:val="28"/>
-          <w:szCs w:val="28"/>
-        </w:rPr>
+      <w:bookmarkStart w:id="60" w:name="_Toc24728307"/>
+      <w:r>
+        <w:rPr>
+          <w:rFonts w:ascii="Arial" w:hAnsi="Arial" w:cs="Arial"/>
+          <w:sz w:val="28"/>
+          <w:szCs w:val="28"/>
+        </w:rPr>
+        <w:lastRenderedPageBreak/>
         <w:t>REFERÊNCIAS BIBLIOGRÁFICAS</w:t>
       </w:r>
-      <w:bookmarkEnd w:id="45"/>
-      <w:bookmarkEnd w:id="46"/>
+      <w:bookmarkEnd w:id="59"/>
+      <w:bookmarkEnd w:id="60"/>
     </w:p>
     <w:sectPr>
       <w:headerReference w:type="default" r:id="rId12"/>
@@ -4964,7 +6585,6 @@
         <w:docPartUnique/>
       </w:docPartObj>
     </w:sdtPr>
-    <w:sdtEndPr/>
     <w:sdtContent>
       <w:p>
         <w:pPr>
@@ -5011,7 +6631,6 @@
         <w:docPartUnique/>
       </w:docPartObj>
     </w:sdtPr>
-    <w:sdtEndPr/>
     <w:sdtContent>
       <w:p>
         <w:pPr>
@@ -5031,7 +6650,7 @@
           <w:rPr>
             <w:noProof/>
           </w:rPr>
-          <w:t>XII</w:t>
+          <w:t>XIII</w:t>
         </w:r>
         <w:r>
           <w:fldChar w:fldCharType="end"/>
@@ -5058,7 +6677,6 @@
         <w:docPartUnique/>
       </w:docPartObj>
     </w:sdtPr>
-    <w:sdtEndPr/>
     <w:sdtContent>
       <w:p>
         <w:pPr>
@@ -6642,10 +8260,31 @@
       <w:rFonts w:ascii="Arial" w:eastAsia="Arial" w:hAnsi="Arial" w:cs="Arial"/>
     </w:rPr>
   </w:style>
+  <w:style w:type="paragraph" w:styleId="Ttulo7">
+    <w:name w:val="heading 7"/>
+    <w:basedOn w:val="Normal"/>
+    <w:next w:val="Normal"/>
+    <w:link w:val="Ttulo7Char"/>
+    <w:uiPriority w:val="9"/>
+    <w:unhideWhenUsed/>
+    <w:qFormat/>
+    <w:rsid w:val="0011012D"/>
+    <w:pPr>
+      <w:keepNext/>
+      <w:keepLines/>
+      <w:spacing w:before="40"/>
+      <w:outlineLvl w:val="6"/>
+    </w:pPr>
+    <w:rPr>
+      <w:rFonts w:asciiTheme="majorHAnsi" w:eastAsiaTheme="majorEastAsia" w:hAnsiTheme="majorHAnsi" w:cstheme="majorBidi"/>
+      <w:i/>
+      <w:iCs/>
+      <w:color w:val="243F60" w:themeColor="accent1" w:themeShade="7F"/>
+    </w:rPr>
+  </w:style>
   <w:style w:type="character" w:default="1" w:styleId="Fontepargpadro">
     <w:name w:val="Default Paragraph Font"/>
     <w:uiPriority w:val="1"/>
-    <w:semiHidden/>
     <w:unhideWhenUsed/>
   </w:style>
   <w:style w:type="table" w:default="1" w:styleId="Tabelanormal">
@@ -6939,6 +8578,19 @@
         <w:tab w:val="clear" w:pos="709"/>
       </w:tabs>
     </w:pPr>
+  </w:style>
+  <w:style w:type="character" w:customStyle="1" w:styleId="Ttulo7Char">
+    <w:name w:val="Título 7 Char"/>
+    <w:basedOn w:val="Fontepargpadro"/>
+    <w:link w:val="Ttulo7"/>
+    <w:uiPriority w:val="9"/>
+    <w:rsid w:val="0011012D"/>
+    <w:rPr>
+      <w:rFonts w:asciiTheme="majorHAnsi" w:eastAsiaTheme="majorEastAsia" w:hAnsiTheme="majorHAnsi" w:cstheme="majorBidi"/>
+      <w:i/>
+      <w:iCs/>
+      <w:color w:val="243F60" w:themeColor="accent1" w:themeShade="7F"/>
+    </w:rPr>
   </w:style>
 </w:styles>
 </file>
@@ -7268,7 +8920,7 @@
 </file>
 
 <file path=customXml/itemProps1.xml><?xml version="1.0" encoding="utf-8"?>
-<ds:datastoreItem xmlns:ds="http://schemas.openxmlformats.org/officeDocument/2006/customXml" ds:itemID="{195884D5-9576-4C20-959B-6BADF2359878}">
+<ds:datastoreItem xmlns:ds="http://schemas.openxmlformats.org/officeDocument/2006/customXml" ds:itemID="{1FCBCE15-B983-4C41-9A81-43643F748B55}">
   <ds:schemaRefs>
     <ds:schemaRef ds:uri="http://schemas.openxmlformats.org/officeDocument/2006/bibliography"/>
   </ds:schemaRefs>

</xml_diff>

<commit_message>
Atualiza diagrama e estrutura da documentação
</commit_message>
<xml_diff>
--- a/docs/TCC Documentação - Chaos Engineering.docx
+++ b/docs/TCC Documentação - Chaos Engineering.docx
@@ -1416,7 +1416,19 @@
         <w:rPr>
           <w:rFonts w:ascii="Arial" w:eastAsia="Arial" w:hAnsi="Arial" w:cs="Arial"/>
         </w:rPr>
-        <w:t>é o foco deste trabalho, que mostra como o processo de Engenharia do Caos funciona para criação de ataque</w:t>
+        <w:t xml:space="preserve">é o foco deste trabalho, que mostra como o processo de </w:t>
+      </w:r>
+      <w:r>
+        <w:rPr>
+          <w:rFonts w:ascii="Arial" w:eastAsia="Arial" w:hAnsi="Arial" w:cs="Arial"/>
+        </w:rPr>
+        <w:t>Engenharia do Caos funciona na execução e</w:t>
+      </w:r>
+      <w:r>
+        <w:rPr>
+          <w:rFonts w:ascii="Arial" w:eastAsia="Arial" w:hAnsi="Arial" w:cs="Arial"/>
+        </w:rPr>
+        <w:t xml:space="preserve"> criação de ataque</w:t>
       </w:r>
       <w:r>
         <w:rPr>
@@ -1459,7 +1471,13 @@
         <w:rPr>
           <w:rFonts w:ascii="Arial" w:eastAsia="Arial" w:hAnsi="Arial" w:cs="Arial"/>
         </w:rPr>
-        <w:t xml:space="preserve"> como interrupções de energia, congestionamento de requisições e demora em relação ao tempo de resposta.</w:t>
+        <w:t xml:space="preserve"> como interrupções de energia, congestionamento de requisições e demora </w:t>
+      </w:r>
+      <w:r>
+        <w:rPr>
+          <w:rFonts w:ascii="Arial" w:eastAsia="Arial" w:hAnsi="Arial" w:cs="Arial"/>
+        </w:rPr>
+        <w:t>em relação ao tempo de resposta afim de gerar resiliência.</w:t>
       </w:r>
     </w:p>
     <w:p>
@@ -1666,7 +1684,42 @@
           <w:rFonts w:ascii="Arial" w:eastAsia="Arial" w:hAnsi="Arial" w:cs="Arial"/>
           <w:lang w:val="en-US"/>
         </w:rPr>
-        <w:t>Chaos Engineering is the focus of this paper, which shows how the Chaos Engineering process works to create common work routine simulators in an attempt to generate turbulence to finalize software engineers' preparation for situations where software can become unavailable such as power outages, requirements congestion and response time delays.</w:t>
+        <w:t>Chaos Engineering is the focus of this paper, which shows how the Chaos Engineering process works to create</w:t>
+      </w:r>
+      <w:r>
+        <w:rPr>
+          <w:rFonts w:ascii="Arial" w:eastAsia="Arial" w:hAnsi="Arial" w:cs="Arial"/>
+          <w:lang w:val="en-US"/>
+        </w:rPr>
+        <w:t xml:space="preserve"> and execute attacks simutating</w:t>
+      </w:r>
+      <w:r>
+        <w:rPr>
+          <w:rFonts w:ascii="Arial" w:eastAsia="Arial" w:hAnsi="Arial" w:cs="Arial"/>
+          <w:lang w:val="en-US"/>
+        </w:rPr>
+        <w:t xml:space="preserve"> common work routine in an attempt to generate turbulence to finalize software engineers' preparation for situations where software can become unavailable such as power outages, requirements cong</w:t>
+      </w:r>
+      <w:r>
+        <w:rPr>
+          <w:rFonts w:ascii="Arial" w:eastAsia="Arial" w:hAnsi="Arial" w:cs="Arial"/>
+          <w:lang w:val="en-US"/>
+        </w:rPr>
+        <w:t xml:space="preserve">estion and response time delays </w:t>
+      </w:r>
+      <w:r>
+        <w:rPr>
+          <w:rFonts w:ascii="Arial" w:eastAsia="Arial" w:hAnsi="Arial" w:cs="Arial"/>
+          <w:lang w:val="en-US"/>
+        </w:rPr>
+        <w:t>in order to generate resilience</w:t>
+      </w:r>
+      <w:r>
+        <w:rPr>
+          <w:rFonts w:ascii="Arial" w:eastAsia="Arial" w:hAnsi="Arial" w:cs="Arial"/>
+          <w:lang w:val="en-US"/>
+        </w:rPr>
+        <w:t>.</w:t>
       </w:r>
     </w:p>
     <w:p>
@@ -1828,8 +1881,6 @@
           <w:lang w:val="en-US"/>
         </w:rPr>
       </w:pPr>
-      <w:bookmarkStart w:id="2" w:name="_GoBack"/>
-      <w:bookmarkEnd w:id="2"/>
       <w:r>
         <w:rPr>
           <w:rFonts w:ascii="Arial" w:eastAsia="Arial" w:hAnsi="Arial" w:cs="Arial"/>
@@ -1890,7 +1941,7 @@
           <w:r>
             <w:fldChar w:fldCharType="separate"/>
           </w:r>
-          <w:hyperlink w:anchor="_Toc24728277" w:history="1">
+          <w:hyperlink w:anchor="_Toc24733826" w:history="1">
             <w:r>
               <w:rPr>
                 <w:rStyle w:val="Hyperlink"/>
@@ -1913,7 +1964,7 @@
               <w:rPr>
                 <w:webHidden/>
               </w:rPr>
-              <w:instrText xml:space="preserve"> PAGEREF _Toc24728277 \h </w:instrText>
+              <w:instrText xml:space="preserve"> PAGEREF _Toc24733826 \h </w:instrText>
             </w:r>
             <w:r>
               <w:rPr>
@@ -1930,7 +1981,7 @@
               <w:rPr>
                 <w:webHidden/>
               </w:rPr>
-              <w:t>15</w:t>
+              <w:t>4</w:t>
             </w:r>
             <w:r>
               <w:rPr>
@@ -1953,7 +2004,7 @@
               <w:szCs w:val="22"/>
             </w:rPr>
           </w:pPr>
-          <w:hyperlink w:anchor="_Toc24728278" w:history="1">
+          <w:hyperlink w:anchor="_Toc24733827" w:history="1">
             <w:r>
               <w:rPr>
                 <w:rStyle w:val="Hyperlink"/>
@@ -1981,7 +2032,7 @@
                 <w:noProof/>
                 <w:webHidden/>
               </w:rPr>
-              <w:instrText xml:space="preserve"> PAGEREF _Toc24728278 \h </w:instrText>
+              <w:instrText xml:space="preserve"> PAGEREF _Toc24733827 \h </w:instrText>
             </w:r>
             <w:r>
               <w:rPr>
@@ -2001,7 +2052,7 @@
                 <w:noProof/>
                 <w:webHidden/>
               </w:rPr>
-              <w:t>15</w:t>
+              <w:t>4</w:t>
             </w:r>
             <w:r>
               <w:rPr>
@@ -2025,7 +2076,7 @@
               <w:szCs w:val="22"/>
             </w:rPr>
           </w:pPr>
-          <w:hyperlink w:anchor="_Toc24728279" w:history="1">
+          <w:hyperlink w:anchor="_Toc24733828" w:history="1">
             <w:r>
               <w:rPr>
                 <w:rStyle w:val="Hyperlink"/>
@@ -2053,7 +2104,7 @@
                 <w:noProof/>
                 <w:webHidden/>
               </w:rPr>
-              <w:instrText xml:space="preserve"> PAGEREF _Toc24728279 \h </w:instrText>
+              <w:instrText xml:space="preserve"> PAGEREF _Toc24733828 \h </w:instrText>
             </w:r>
             <w:r>
               <w:rPr>
@@ -2073,7 +2124,7 @@
                 <w:noProof/>
                 <w:webHidden/>
               </w:rPr>
-              <w:t>15</w:t>
+              <w:t>4</w:t>
             </w:r>
             <w:r>
               <w:rPr>
@@ -2097,7 +2148,7 @@
               <w:szCs w:val="22"/>
             </w:rPr>
           </w:pPr>
-          <w:hyperlink w:anchor="_Toc24728280" w:history="1">
+          <w:hyperlink w:anchor="_Toc24733829" w:history="1">
             <w:r>
               <w:rPr>
                 <w:rStyle w:val="Hyperlink"/>
@@ -2125,7 +2176,7 @@
                 <w:noProof/>
                 <w:webHidden/>
               </w:rPr>
-              <w:instrText xml:space="preserve"> PAGEREF _Toc24728280 \h </w:instrText>
+              <w:instrText xml:space="preserve"> PAGEREF _Toc24733829 \h </w:instrText>
             </w:r>
             <w:r>
               <w:rPr>
@@ -2145,7 +2196,7 @@
                 <w:noProof/>
                 <w:webHidden/>
               </w:rPr>
-              <w:t>15</w:t>
+              <w:t>4</w:t>
             </w:r>
             <w:r>
               <w:rPr>
@@ -2169,7 +2220,7 @@
               <w:szCs w:val="22"/>
             </w:rPr>
           </w:pPr>
-          <w:hyperlink w:anchor="_Toc24728281" w:history="1">
+          <w:hyperlink w:anchor="_Toc24733830" w:history="1">
             <w:r>
               <w:rPr>
                 <w:rStyle w:val="Hyperlink"/>
@@ -2213,7 +2264,7 @@
                 <w:noProof/>
                 <w:webHidden/>
               </w:rPr>
-              <w:instrText xml:space="preserve"> PAGEREF _Toc24728281 \h </w:instrText>
+              <w:instrText xml:space="preserve"> PAGEREF _Toc24733830 \h </w:instrText>
             </w:r>
             <w:r>
               <w:rPr>
@@ -2233,7 +2284,7 @@
                 <w:noProof/>
                 <w:webHidden/>
               </w:rPr>
-              <w:t>15</w:t>
+              <w:t>4</w:t>
             </w:r>
             <w:r>
               <w:rPr>
@@ -2257,7 +2308,7 @@
               <w:szCs w:val="22"/>
             </w:rPr>
           </w:pPr>
-          <w:hyperlink w:anchor="_Toc24728282" w:history="1">
+          <w:hyperlink w:anchor="_Toc24733831" w:history="1">
             <w:r>
               <w:rPr>
                 <w:rStyle w:val="Hyperlink"/>
@@ -2285,7 +2336,7 @@
                 <w:noProof/>
                 <w:webHidden/>
               </w:rPr>
-              <w:instrText xml:space="preserve"> PAGEREF _Toc24728282 \h </w:instrText>
+              <w:instrText xml:space="preserve"> PAGEREF _Toc24733831 \h </w:instrText>
             </w:r>
             <w:r>
               <w:rPr>
@@ -2305,7 +2356,7 @@
                 <w:noProof/>
                 <w:webHidden/>
               </w:rPr>
-              <w:t>15</w:t>
+              <w:t>4</w:t>
             </w:r>
             <w:r>
               <w:rPr>
@@ -2329,7 +2380,7 @@
               <w:szCs w:val="22"/>
             </w:rPr>
           </w:pPr>
-          <w:hyperlink w:anchor="_Toc24728283" w:history="1">
+          <w:hyperlink w:anchor="_Toc24733832" w:history="1">
             <w:r>
               <w:rPr>
                 <w:rStyle w:val="Hyperlink"/>
@@ -2373,7 +2424,7 @@
                 <w:noProof/>
                 <w:webHidden/>
               </w:rPr>
-              <w:instrText xml:space="preserve"> PAGEREF _Toc24728283 \h </w:instrText>
+              <w:instrText xml:space="preserve"> PAGEREF _Toc24733832 \h </w:instrText>
             </w:r>
             <w:r>
               <w:rPr>
@@ -2393,7 +2444,7 @@
                 <w:noProof/>
                 <w:webHidden/>
               </w:rPr>
-              <w:t>15</w:t>
+              <w:t>4</w:t>
             </w:r>
             <w:r>
               <w:rPr>
@@ -2414,7 +2465,7 @@
               <w:szCs w:val="22"/>
             </w:rPr>
           </w:pPr>
-          <w:hyperlink w:anchor="_Toc24728284" w:history="1">
+          <w:hyperlink w:anchor="_Toc24733833" w:history="1">
             <w:r>
               <w:rPr>
                 <w:rStyle w:val="Hyperlink"/>
@@ -2437,7 +2488,7 @@
               <w:rPr>
                 <w:webHidden/>
               </w:rPr>
-              <w:instrText xml:space="preserve"> PAGEREF _Toc24728284 \h </w:instrText>
+              <w:instrText xml:space="preserve"> PAGEREF _Toc24733833 \h </w:instrText>
             </w:r>
             <w:r>
               <w:rPr>
@@ -2454,7 +2505,7 @@
               <w:rPr>
                 <w:webHidden/>
               </w:rPr>
-              <w:t>16</w:t>
+              <w:t>4</w:t>
             </w:r>
             <w:r>
               <w:rPr>
@@ -2477,7 +2528,7 @@
               <w:szCs w:val="22"/>
             </w:rPr>
           </w:pPr>
-          <w:hyperlink w:anchor="_Toc24728285" w:history="1">
+          <w:hyperlink w:anchor="_Toc24733834" w:history="1">
             <w:r>
               <w:rPr>
                 <w:rStyle w:val="Hyperlink"/>
@@ -2505,7 +2556,7 @@
                 <w:noProof/>
                 <w:webHidden/>
               </w:rPr>
-              <w:instrText xml:space="preserve"> PAGEREF _Toc24728285 \h </w:instrText>
+              <w:instrText xml:space="preserve"> PAGEREF _Toc24733834 \h </w:instrText>
             </w:r>
             <w:r>
               <w:rPr>
@@ -2525,7 +2576,7 @@
                 <w:noProof/>
                 <w:webHidden/>
               </w:rPr>
-              <w:t>16</w:t>
+              <w:t>4</w:t>
             </w:r>
             <w:r>
               <w:rPr>
@@ -2549,7 +2600,7 @@
               <w:szCs w:val="22"/>
             </w:rPr>
           </w:pPr>
-          <w:hyperlink w:anchor="_Toc24728286" w:history="1">
+          <w:hyperlink w:anchor="_Toc24733835" w:history="1">
             <w:r>
               <w:rPr>
                 <w:rStyle w:val="Hyperlink"/>
@@ -2577,7 +2628,7 @@
                 <w:noProof/>
                 <w:webHidden/>
               </w:rPr>
-              <w:instrText xml:space="preserve"> PAGEREF _Toc24728286 \h </w:instrText>
+              <w:instrText xml:space="preserve"> PAGEREF _Toc24733835 \h </w:instrText>
             </w:r>
             <w:r>
               <w:rPr>
@@ -2597,7 +2648,7 @@
                 <w:noProof/>
                 <w:webHidden/>
               </w:rPr>
-              <w:t>16</w:t>
+              <w:t>4</w:t>
             </w:r>
             <w:r>
               <w:rPr>
@@ -2621,7 +2672,7 @@
               <w:szCs w:val="22"/>
             </w:rPr>
           </w:pPr>
-          <w:hyperlink w:anchor="_Toc24728287" w:history="1">
+          <w:hyperlink w:anchor="_Toc24733836" w:history="1">
             <w:r>
               <w:rPr>
                 <w:rStyle w:val="Hyperlink"/>
@@ -2649,7 +2700,7 @@
                 <w:noProof/>
                 <w:webHidden/>
               </w:rPr>
-              <w:instrText xml:space="preserve"> PAGEREF _Toc24728287 \h </w:instrText>
+              <w:instrText xml:space="preserve"> PAGEREF _Toc24733836 \h </w:instrText>
             </w:r>
             <w:r>
               <w:rPr>
@@ -2669,7 +2720,7 @@
                 <w:noProof/>
                 <w:webHidden/>
               </w:rPr>
-              <w:t>16</w:t>
+              <w:t>4</w:t>
             </w:r>
             <w:r>
               <w:rPr>
@@ -2690,7 +2741,7 @@
               <w:szCs w:val="22"/>
             </w:rPr>
           </w:pPr>
-          <w:hyperlink w:anchor="_Toc24728288" w:history="1">
+          <w:hyperlink w:anchor="_Toc24733837" w:history="1">
             <w:r>
               <w:rPr>
                 <w:rStyle w:val="Hyperlink"/>
@@ -2726,7 +2777,7 @@
               <w:rPr>
                 <w:webHidden/>
               </w:rPr>
-              <w:instrText xml:space="preserve"> PAGEREF _Toc24728288 \h </w:instrText>
+              <w:instrText xml:space="preserve"> PAGEREF _Toc24733837 \h </w:instrText>
             </w:r>
             <w:r>
               <w:rPr>
@@ -2743,7 +2794,7 @@
               <w:rPr>
                 <w:webHidden/>
               </w:rPr>
-              <w:t>17</w:t>
+              <w:t>4</w:t>
             </w:r>
             <w:r>
               <w:rPr>
@@ -2766,7 +2817,7 @@
               <w:szCs w:val="22"/>
             </w:rPr>
           </w:pPr>
-          <w:hyperlink w:anchor="_Toc24728289" w:history="1">
+          <w:hyperlink w:anchor="_Toc24733838" w:history="1">
             <w:r>
               <w:rPr>
                 <w:rStyle w:val="Hyperlink"/>
@@ -2810,7 +2861,7 @@
                 <w:noProof/>
                 <w:webHidden/>
               </w:rPr>
-              <w:instrText xml:space="preserve"> PAGEREF _Toc24728289 \h </w:instrText>
+              <w:instrText xml:space="preserve"> PAGEREF _Toc24733838 \h </w:instrText>
             </w:r>
             <w:r>
               <w:rPr>
@@ -2830,7 +2881,7 @@
                 <w:noProof/>
                 <w:webHidden/>
               </w:rPr>
-              <w:t>17</w:t>
+              <w:t>4</w:t>
             </w:r>
             <w:r>
               <w:rPr>
@@ -2854,7 +2905,7 @@
               <w:szCs w:val="22"/>
             </w:rPr>
           </w:pPr>
-          <w:hyperlink w:anchor="_Toc24728290" w:history="1">
+          <w:hyperlink w:anchor="_Toc24733839" w:history="1">
             <w:r>
               <w:rPr>
                 <w:rStyle w:val="Hyperlink"/>
@@ -2900,7 +2951,7 @@
                 <w:noProof/>
                 <w:webHidden/>
               </w:rPr>
-              <w:instrText xml:space="preserve"> PAGEREF _Toc24728290 \h </w:instrText>
+              <w:instrText xml:space="preserve"> PAGEREF _Toc24733839 \h </w:instrText>
             </w:r>
             <w:r>
               <w:rPr>
@@ -2920,7 +2971,7 @@
                 <w:noProof/>
                 <w:webHidden/>
               </w:rPr>
-              <w:t>17</w:t>
+              <w:t>4</w:t>
             </w:r>
             <w:r>
               <w:rPr>
@@ -2944,7 +2995,7 @@
               <w:szCs w:val="22"/>
             </w:rPr>
           </w:pPr>
-          <w:hyperlink w:anchor="_Toc24728291" w:history="1">
+          <w:hyperlink w:anchor="_Toc24733840" w:history="1">
             <w:r>
               <w:rPr>
                 <w:rStyle w:val="Hyperlink"/>
@@ -2990,7 +3041,7 @@
                 <w:noProof/>
                 <w:webHidden/>
               </w:rPr>
-              <w:instrText xml:space="preserve"> PAGEREF _Toc24728291 \h </w:instrText>
+              <w:instrText xml:space="preserve"> PAGEREF _Toc24733840 \h </w:instrText>
             </w:r>
             <w:r>
               <w:rPr>
@@ -3010,7 +3061,7 @@
                 <w:noProof/>
                 <w:webHidden/>
               </w:rPr>
-              <w:t>17</w:t>
+              <w:t>4</w:t>
             </w:r>
             <w:r>
               <w:rPr>
@@ -3034,7 +3085,7 @@
               <w:szCs w:val="22"/>
             </w:rPr>
           </w:pPr>
-          <w:hyperlink w:anchor="_Toc24728292" w:history="1">
+          <w:hyperlink w:anchor="_Toc24733841" w:history="1">
             <w:r>
               <w:rPr>
                 <w:rStyle w:val="Hyperlink"/>
@@ -3080,7 +3131,7 @@
                 <w:noProof/>
                 <w:webHidden/>
               </w:rPr>
-              <w:instrText xml:space="preserve"> PAGEREF _Toc24728292 \h </w:instrText>
+              <w:instrText xml:space="preserve"> PAGEREF _Toc24733841 \h </w:instrText>
             </w:r>
             <w:r>
               <w:rPr>
@@ -3100,7 +3151,7 @@
                 <w:noProof/>
                 <w:webHidden/>
               </w:rPr>
-              <w:t>17</w:t>
+              <w:t>4</w:t>
             </w:r>
             <w:r>
               <w:rPr>
@@ -3124,7 +3175,7 @@
               <w:szCs w:val="22"/>
             </w:rPr>
           </w:pPr>
-          <w:hyperlink w:anchor="_Toc24728293" w:history="1">
+          <w:hyperlink w:anchor="_Toc24733842" w:history="1">
             <w:r>
               <w:rPr>
                 <w:rStyle w:val="Hyperlink"/>
@@ -3170,7 +3221,7 @@
                 <w:noProof/>
                 <w:webHidden/>
               </w:rPr>
-              <w:instrText xml:space="preserve"> PAGEREF _Toc24728293 \h </w:instrText>
+              <w:instrText xml:space="preserve"> PAGEREF _Toc24733842 \h </w:instrText>
             </w:r>
             <w:r>
               <w:rPr>
@@ -3190,7 +3241,7 @@
                 <w:noProof/>
                 <w:webHidden/>
               </w:rPr>
-              <w:t>17</w:t>
+              <w:t>4</w:t>
             </w:r>
             <w:r>
               <w:rPr>
@@ -3214,7 +3265,7 @@
               <w:szCs w:val="22"/>
             </w:rPr>
           </w:pPr>
-          <w:hyperlink w:anchor="_Toc24728294" w:history="1">
+          <w:hyperlink w:anchor="_Toc24733843" w:history="1">
             <w:r>
               <w:rPr>
                 <w:rStyle w:val="Hyperlink"/>
@@ -3260,7 +3311,7 @@
                 <w:noProof/>
                 <w:webHidden/>
               </w:rPr>
-              <w:instrText xml:space="preserve"> PAGEREF _Toc24728294 \h </w:instrText>
+              <w:instrText xml:space="preserve"> PAGEREF _Toc24733843 \h </w:instrText>
             </w:r>
             <w:r>
               <w:rPr>
@@ -3280,7 +3331,7 @@
                 <w:noProof/>
                 <w:webHidden/>
               </w:rPr>
-              <w:t>17</w:t>
+              <w:t>4</w:t>
             </w:r>
             <w:r>
               <w:rPr>
@@ -3304,7 +3355,7 @@
               <w:szCs w:val="22"/>
             </w:rPr>
           </w:pPr>
-          <w:hyperlink w:anchor="_Toc24728295" w:history="1">
+          <w:hyperlink w:anchor="_Toc24733844" w:history="1">
             <w:r>
               <w:rPr>
                 <w:rStyle w:val="Hyperlink"/>
@@ -3350,7 +3401,7 @@
                 <w:noProof/>
                 <w:webHidden/>
               </w:rPr>
-              <w:instrText xml:space="preserve"> PAGEREF _Toc24728295 \h </w:instrText>
+              <w:instrText xml:space="preserve"> PAGEREF _Toc24733844 \h </w:instrText>
             </w:r>
             <w:r>
               <w:rPr>
@@ -3370,7 +3421,7 @@
                 <w:noProof/>
                 <w:webHidden/>
               </w:rPr>
-              <w:t>17</w:t>
+              <w:t>4</w:t>
             </w:r>
             <w:r>
               <w:rPr>
@@ -3394,7 +3445,7 @@
               <w:szCs w:val="22"/>
             </w:rPr>
           </w:pPr>
-          <w:hyperlink w:anchor="_Toc24728296" w:history="1">
+          <w:hyperlink w:anchor="_Toc24733845" w:history="1">
             <w:r>
               <w:rPr>
                 <w:rStyle w:val="Hyperlink"/>
@@ -3438,7 +3489,7 @@
                 <w:noProof/>
                 <w:webHidden/>
               </w:rPr>
-              <w:instrText xml:space="preserve"> PAGEREF _Toc24728296 \h </w:instrText>
+              <w:instrText xml:space="preserve"> PAGEREF _Toc24733845 \h </w:instrText>
             </w:r>
             <w:r>
               <w:rPr>
@@ -3458,7 +3509,7 @@
                 <w:noProof/>
                 <w:webHidden/>
               </w:rPr>
-              <w:t>17</w:t>
+              <w:t>4</w:t>
             </w:r>
             <w:r>
               <w:rPr>
@@ -3482,7 +3533,7 @@
               <w:szCs w:val="22"/>
             </w:rPr>
           </w:pPr>
-          <w:hyperlink w:anchor="_Toc24728297" w:history="1">
+          <w:hyperlink w:anchor="_Toc24733846" w:history="1">
             <w:r>
               <w:rPr>
                 <w:rStyle w:val="Hyperlink"/>
@@ -3528,7 +3579,7 @@
                 <w:noProof/>
                 <w:webHidden/>
               </w:rPr>
-              <w:instrText xml:space="preserve"> PAGEREF _Toc24728297 \h </w:instrText>
+              <w:instrText xml:space="preserve"> PAGEREF _Toc24733846 \h </w:instrText>
             </w:r>
             <w:r>
               <w:rPr>
@@ -3548,7 +3599,7 @@
                 <w:noProof/>
                 <w:webHidden/>
               </w:rPr>
-              <w:t>17</w:t>
+              <w:t>4</w:t>
             </w:r>
             <w:r>
               <w:rPr>
@@ -3572,7 +3623,7 @@
               <w:szCs w:val="22"/>
             </w:rPr>
           </w:pPr>
-          <w:hyperlink w:anchor="_Toc24728298" w:history="1">
+          <w:hyperlink w:anchor="_Toc24733847" w:history="1">
             <w:r>
               <w:rPr>
                 <w:rStyle w:val="Hyperlink"/>
@@ -3618,7 +3669,7 @@
                 <w:noProof/>
                 <w:webHidden/>
               </w:rPr>
-              <w:instrText xml:space="preserve"> PAGEREF _Toc24728298 \h </w:instrText>
+              <w:instrText xml:space="preserve"> PAGEREF _Toc24733847 \h </w:instrText>
             </w:r>
             <w:r>
               <w:rPr>
@@ -3638,7 +3689,7 @@
                 <w:noProof/>
                 <w:webHidden/>
               </w:rPr>
-              <w:t>17</w:t>
+              <w:t>4</w:t>
             </w:r>
             <w:r>
               <w:rPr>
@@ -3659,7 +3710,7 @@
               <w:szCs w:val="22"/>
             </w:rPr>
           </w:pPr>
-          <w:hyperlink w:anchor="_Toc24728299" w:history="1">
+          <w:hyperlink w:anchor="_Toc24733848" w:history="1">
             <w:r>
               <w:rPr>
                 <w:rStyle w:val="Hyperlink"/>
@@ -3682,7 +3733,7 @@
               <w:rPr>
                 <w:webHidden/>
               </w:rPr>
-              <w:instrText xml:space="preserve"> PAGEREF _Toc24728299 \h </w:instrText>
+              <w:instrText xml:space="preserve"> PAGEREF _Toc24733848 \h </w:instrText>
             </w:r>
             <w:r>
               <w:rPr>
@@ -3699,7 +3750,7 @@
               <w:rPr>
                 <w:webHidden/>
               </w:rPr>
-              <w:t>18</w:t>
+              <w:t>4</w:t>
             </w:r>
             <w:r>
               <w:rPr>
@@ -3722,7 +3773,7 @@
               <w:szCs w:val="22"/>
             </w:rPr>
           </w:pPr>
-          <w:hyperlink w:anchor="_Toc24728300" w:history="1">
+          <w:hyperlink w:anchor="_Toc24733849" w:history="1">
             <w:r>
               <w:rPr>
                 <w:rStyle w:val="Hyperlink"/>
@@ -3766,7 +3817,7 @@
                 <w:noProof/>
                 <w:webHidden/>
               </w:rPr>
-              <w:instrText xml:space="preserve"> PAGEREF _Toc24728300 \h </w:instrText>
+              <w:instrText xml:space="preserve"> PAGEREF _Toc24733849 \h </w:instrText>
             </w:r>
             <w:r>
               <w:rPr>
@@ -3786,7 +3837,7 @@
                 <w:noProof/>
                 <w:webHidden/>
               </w:rPr>
-              <w:t>18</w:t>
+              <w:t>4</w:t>
             </w:r>
             <w:r>
               <w:rPr>
@@ -3810,7 +3861,7 @@
               <w:szCs w:val="22"/>
             </w:rPr>
           </w:pPr>
-          <w:hyperlink w:anchor="_Toc24728301" w:history="1">
+          <w:hyperlink w:anchor="_Toc24733850" w:history="1">
             <w:r>
               <w:rPr>
                 <w:rStyle w:val="Hyperlink"/>
@@ -3854,7 +3905,7 @@
                 <w:noProof/>
                 <w:webHidden/>
               </w:rPr>
-              <w:instrText xml:space="preserve"> PAGEREF _Toc24728301 \h </w:instrText>
+              <w:instrText xml:space="preserve"> PAGEREF _Toc24733850 \h </w:instrText>
             </w:r>
             <w:r>
               <w:rPr>
@@ -3874,7 +3925,7 @@
                 <w:noProof/>
                 <w:webHidden/>
               </w:rPr>
-              <w:t>18</w:t>
+              <w:t>4</w:t>
             </w:r>
             <w:r>
               <w:rPr>
@@ -3898,7 +3949,7 @@
               <w:szCs w:val="22"/>
             </w:rPr>
           </w:pPr>
-          <w:hyperlink w:anchor="_Toc24728302" w:history="1">
+          <w:hyperlink w:anchor="_Toc24733851" w:history="1">
             <w:r>
               <w:rPr>
                 <w:rStyle w:val="Hyperlink"/>
@@ -3921,7 +3972,7 @@
                 <w:rFonts w:ascii="Arial" w:hAnsi="Arial" w:cs="Arial"/>
                 <w:noProof/>
               </w:rPr>
-              <w:t xml:space="preserve"> Arquitetura da Pesquisa</w:t>
+              <w:t xml:space="preserve"> Arquitetura do Projeto</w:t>
             </w:r>
             <w:r>
               <w:rPr>
@@ -3942,7 +3993,7 @@
                 <w:noProof/>
                 <w:webHidden/>
               </w:rPr>
-              <w:instrText xml:space="preserve"> PAGEREF _Toc24728302 \h </w:instrText>
+              <w:instrText xml:space="preserve"> PAGEREF _Toc24733851 \h </w:instrText>
             </w:r>
             <w:r>
               <w:rPr>
@@ -3962,144 +4013,11 @@
                 <w:noProof/>
                 <w:webHidden/>
               </w:rPr>
-              <w:t>18</w:t>
-            </w:r>
-            <w:r>
-              <w:rPr>
-                <w:noProof/>
-                <w:webHidden/>
-              </w:rPr>
-              <w:fldChar w:fldCharType="end"/>
-            </w:r>
-          </w:hyperlink>
-        </w:p>
-        <w:p>
-          <w:pPr>
-            <w:pStyle w:val="Sumrio1"/>
-            <w:rPr>
-              <w:rFonts w:asciiTheme="minorHAnsi" w:eastAsiaTheme="minorEastAsia" w:hAnsiTheme="minorHAnsi" w:cstheme="minorBidi"/>
-              <w:b w:val="0"/>
-              <w:sz w:val="22"/>
-              <w:szCs w:val="22"/>
-            </w:rPr>
-          </w:pPr>
-          <w:hyperlink w:anchor="_Toc24728303" w:history="1">
-            <w:r>
-              <w:rPr>
-                <w:rStyle w:val="Hyperlink"/>
-              </w:rPr>
-              <w:t>5 – EXPERIMENTAÇÃO</w:t>
-            </w:r>
-            <w:r>
-              <w:rPr>
-                <w:webHidden/>
-              </w:rPr>
-              <w:tab/>
-            </w:r>
-            <w:r>
-              <w:rPr>
-                <w:webHidden/>
-              </w:rPr>
-              <w:fldChar w:fldCharType="begin"/>
-            </w:r>
-            <w:r>
-              <w:rPr>
-                <w:webHidden/>
-              </w:rPr>
-              <w:instrText xml:space="preserve"> PAGEREF _Toc24728303 \h </w:instrText>
-            </w:r>
-            <w:r>
-              <w:rPr>
-                <w:webHidden/>
-              </w:rPr>
-            </w:r>
-            <w:r>
-              <w:rPr>
-                <w:webHidden/>
-              </w:rPr>
-              <w:fldChar w:fldCharType="separate"/>
-            </w:r>
-            <w:r>
-              <w:rPr>
-                <w:webHidden/>
-              </w:rPr>
-              <w:t>18</w:t>
-            </w:r>
-            <w:r>
-              <w:rPr>
-                <w:webHidden/>
-              </w:rPr>
-              <w:fldChar w:fldCharType="end"/>
-            </w:r>
-          </w:hyperlink>
-        </w:p>
-        <w:p>
-          <w:pPr>
-            <w:pStyle w:val="Sumrio1"/>
-            <w:rPr>
-              <w:rFonts w:asciiTheme="minorHAnsi" w:eastAsiaTheme="minorEastAsia" w:hAnsiTheme="minorHAnsi" w:cstheme="minorBidi"/>
-              <w:b w:val="0"/>
-              <w:sz w:val="22"/>
-              <w:szCs w:val="22"/>
-            </w:rPr>
-          </w:pPr>
-          <w:hyperlink w:anchor="_Toc24728304" w:history="1">
-            <w:r>
-              <w:rPr>
-                <w:rStyle w:val="Hyperlink"/>
-              </w:rPr>
-              <w:t xml:space="preserve">6 </w:t>
-            </w:r>
-            <w:r>
-              <w:rPr>
-                <w:rStyle w:val="Hyperlink"/>
-                <w:rFonts w:eastAsia="Arial"/>
-              </w:rPr>
-              <w:t>–</w:t>
-            </w:r>
-            <w:r>
-              <w:rPr>
-                <w:rStyle w:val="Hyperlink"/>
-              </w:rPr>
-              <w:t xml:space="preserve"> CONCLUSÃO</w:t>
-            </w:r>
-            <w:r>
-              <w:rPr>
-                <w:webHidden/>
-              </w:rPr>
-              <w:tab/>
-            </w:r>
-            <w:r>
-              <w:rPr>
-                <w:webHidden/>
-              </w:rPr>
-              <w:fldChar w:fldCharType="begin"/>
-            </w:r>
-            <w:r>
-              <w:rPr>
-                <w:webHidden/>
-              </w:rPr>
-              <w:instrText xml:space="preserve"> PAGEREF _Toc24728304 \h </w:instrText>
-            </w:r>
-            <w:r>
-              <w:rPr>
-                <w:webHidden/>
-              </w:rPr>
-            </w:r>
-            <w:r>
-              <w:rPr>
-                <w:webHidden/>
-              </w:rPr>
-              <w:fldChar w:fldCharType="separate"/>
-            </w:r>
-            <w:r>
-              <w:rPr>
-                <w:webHidden/>
-              </w:rPr>
-              <w:t>18</w:t>
-            </w:r>
-            <w:r>
-              <w:rPr>
+              <w:t>4</w:t>
+            </w:r>
+            <w:r>
+              <w:rPr>
+                <w:noProof/>
                 <w:webHidden/>
               </w:rPr>
               <w:fldChar w:fldCharType="end"/>
@@ -4119,30 +4037,14 @@
               <w:szCs w:val="22"/>
             </w:rPr>
           </w:pPr>
-          <w:hyperlink w:anchor="_Toc24728305" w:history="1">
+          <w:hyperlink w:anchor="_Toc24733852" w:history="1">
             <w:r>
               <w:rPr>
                 <w:rStyle w:val="Hyperlink"/>
                 <w:rFonts w:ascii="Arial" w:hAnsi="Arial" w:cs="Arial"/>
                 <w:noProof/>
               </w:rPr>
-              <w:t xml:space="preserve">6.1 </w:t>
-            </w:r>
-            <w:r>
-              <w:rPr>
-                <w:rStyle w:val="Hyperlink"/>
-                <w:rFonts w:ascii="Arial" w:eastAsia="Arial" w:hAnsi="Arial" w:cs="Arial"/>
-                <w:noProof/>
-              </w:rPr>
-              <w:t>–</w:t>
-            </w:r>
-            <w:r>
-              <w:rPr>
-                <w:rStyle w:val="Hyperlink"/>
-                <w:rFonts w:ascii="Arial" w:hAnsi="Arial" w:cs="Arial"/>
-                <w:noProof/>
-              </w:rPr>
-              <w:t xml:space="preserve"> Contribuições</w:t>
+              <w:t>4.3.1 – Calculadora</w:t>
             </w:r>
             <w:r>
               <w:rPr>
@@ -4163,7 +4065,7 @@
                 <w:noProof/>
                 <w:webHidden/>
               </w:rPr>
-              <w:instrText xml:space="preserve"> PAGEREF _Toc24728305 \h </w:instrText>
+              <w:instrText xml:space="preserve"> PAGEREF _Toc24733852 \h </w:instrText>
             </w:r>
             <w:r>
               <w:rPr>
@@ -4183,7 +4085,7 @@
                 <w:noProof/>
                 <w:webHidden/>
               </w:rPr>
-              <w:t>18</w:t>
+              <w:t>4</w:t>
             </w:r>
             <w:r>
               <w:rPr>
@@ -4207,30 +4109,86 @@
               <w:szCs w:val="22"/>
             </w:rPr>
           </w:pPr>
-          <w:hyperlink w:anchor="_Toc24728306" w:history="1">
+          <w:hyperlink w:anchor="_Toc24733853" w:history="1">
             <w:r>
               <w:rPr>
                 <w:rStyle w:val="Hyperlink"/>
                 <w:rFonts w:ascii="Arial" w:hAnsi="Arial" w:cs="Arial"/>
                 <w:noProof/>
               </w:rPr>
-              <w:t xml:space="preserve">6.2 </w:t>
-            </w:r>
-            <w:r>
-              <w:rPr>
-                <w:rStyle w:val="Hyperlink"/>
-                <w:rFonts w:ascii="Arial" w:eastAsia="Arial" w:hAnsi="Arial" w:cs="Arial"/>
-                <w:noProof/>
-              </w:rPr>
-              <w:t>–</w:t>
-            </w:r>
+              <w:t>4.3.1 – Gerenciador de Tarefas</w:t>
+            </w:r>
+            <w:r>
+              <w:rPr>
+                <w:noProof/>
+                <w:webHidden/>
+              </w:rPr>
+              <w:tab/>
+            </w:r>
+            <w:r>
+              <w:rPr>
+                <w:noProof/>
+                <w:webHidden/>
+              </w:rPr>
+              <w:fldChar w:fldCharType="begin"/>
+            </w:r>
+            <w:r>
+              <w:rPr>
+                <w:noProof/>
+                <w:webHidden/>
+              </w:rPr>
+              <w:instrText xml:space="preserve"> PAGEREF _Toc24733853 \h </w:instrText>
+            </w:r>
+            <w:r>
+              <w:rPr>
+                <w:noProof/>
+                <w:webHidden/>
+              </w:rPr>
+            </w:r>
+            <w:r>
+              <w:rPr>
+                <w:noProof/>
+                <w:webHidden/>
+              </w:rPr>
+              <w:fldChar w:fldCharType="separate"/>
+            </w:r>
+            <w:r>
+              <w:rPr>
+                <w:noProof/>
+                <w:webHidden/>
+              </w:rPr>
+              <w:t>4</w:t>
+            </w:r>
+            <w:r>
+              <w:rPr>
+                <w:noProof/>
+                <w:webHidden/>
+              </w:rPr>
+              <w:fldChar w:fldCharType="end"/>
+            </w:r>
+          </w:hyperlink>
+        </w:p>
+        <w:p>
+          <w:pPr>
+            <w:pStyle w:val="Sumrio2"/>
+            <w:tabs>
+              <w:tab w:val="right" w:pos="9062"/>
+            </w:tabs>
+            <w:rPr>
+              <w:rFonts w:asciiTheme="minorHAnsi" w:eastAsiaTheme="minorEastAsia" w:hAnsiTheme="minorHAnsi" w:cstheme="minorBidi"/>
+              <w:noProof/>
+              <w:sz w:val="22"/>
+              <w:szCs w:val="22"/>
+            </w:rPr>
+          </w:pPr>
+          <w:hyperlink w:anchor="_Toc24733854" w:history="1">
             <w:r>
               <w:rPr>
                 <w:rStyle w:val="Hyperlink"/>
                 <w:rFonts w:ascii="Arial" w:hAnsi="Arial" w:cs="Arial"/>
                 <w:noProof/>
               </w:rPr>
-              <w:t xml:space="preserve"> Trabalhos Futuros</w:t>
+              <w:t>4.3.1 – Buscador de Repositórios</w:t>
             </w:r>
             <w:r>
               <w:rPr>
@@ -4251,7 +4209,7 @@
                 <w:noProof/>
                 <w:webHidden/>
               </w:rPr>
-              <w:instrText xml:space="preserve"> PAGEREF _Toc24728306 \h </w:instrText>
+              <w:instrText xml:space="preserve"> PAGEREF _Toc24733854 \h </w:instrText>
             </w:r>
             <w:r>
               <w:rPr>
@@ -4271,7 +4229,439 @@
                 <w:noProof/>
                 <w:webHidden/>
               </w:rPr>
-              <w:t>18</w:t>
+              <w:t>4</w:t>
+            </w:r>
+            <w:r>
+              <w:rPr>
+                <w:noProof/>
+                <w:webHidden/>
+              </w:rPr>
+              <w:fldChar w:fldCharType="end"/>
+            </w:r>
+          </w:hyperlink>
+        </w:p>
+        <w:p>
+          <w:pPr>
+            <w:pStyle w:val="Sumrio2"/>
+            <w:tabs>
+              <w:tab w:val="right" w:pos="9062"/>
+            </w:tabs>
+            <w:rPr>
+              <w:rFonts w:asciiTheme="minorHAnsi" w:eastAsiaTheme="minorEastAsia" w:hAnsiTheme="minorHAnsi" w:cstheme="minorBidi"/>
+              <w:noProof/>
+              <w:sz w:val="22"/>
+              <w:szCs w:val="22"/>
+            </w:rPr>
+          </w:pPr>
+          <w:hyperlink w:anchor="_Toc24733855" w:history="1">
+            <w:r>
+              <w:rPr>
+                <w:rStyle w:val="Hyperlink"/>
+                <w:rFonts w:ascii="Arial" w:hAnsi="Arial" w:cs="Arial"/>
+                <w:noProof/>
+              </w:rPr>
+              <w:t>4.3.1 – API REST de Termos Úteis</w:t>
+            </w:r>
+            <w:r>
+              <w:rPr>
+                <w:noProof/>
+                <w:webHidden/>
+              </w:rPr>
+              <w:tab/>
+            </w:r>
+            <w:r>
+              <w:rPr>
+                <w:noProof/>
+                <w:webHidden/>
+              </w:rPr>
+              <w:fldChar w:fldCharType="begin"/>
+            </w:r>
+            <w:r>
+              <w:rPr>
+                <w:noProof/>
+                <w:webHidden/>
+              </w:rPr>
+              <w:instrText xml:space="preserve"> PAGEREF _Toc24733855 \h </w:instrText>
+            </w:r>
+            <w:r>
+              <w:rPr>
+                <w:noProof/>
+                <w:webHidden/>
+              </w:rPr>
+            </w:r>
+            <w:r>
+              <w:rPr>
+                <w:noProof/>
+                <w:webHidden/>
+              </w:rPr>
+              <w:fldChar w:fldCharType="separate"/>
+            </w:r>
+            <w:r>
+              <w:rPr>
+                <w:noProof/>
+                <w:webHidden/>
+              </w:rPr>
+              <w:t>4</w:t>
+            </w:r>
+            <w:r>
+              <w:rPr>
+                <w:noProof/>
+                <w:webHidden/>
+              </w:rPr>
+              <w:fldChar w:fldCharType="end"/>
+            </w:r>
+          </w:hyperlink>
+        </w:p>
+        <w:p>
+          <w:pPr>
+            <w:pStyle w:val="Sumrio2"/>
+            <w:tabs>
+              <w:tab w:val="right" w:pos="9062"/>
+            </w:tabs>
+            <w:rPr>
+              <w:rFonts w:asciiTheme="minorHAnsi" w:eastAsiaTheme="minorEastAsia" w:hAnsiTheme="minorHAnsi" w:cstheme="minorBidi"/>
+              <w:noProof/>
+              <w:sz w:val="22"/>
+              <w:szCs w:val="22"/>
+            </w:rPr>
+          </w:pPr>
+          <w:hyperlink w:anchor="_Toc24733856" w:history="1">
+            <w:r>
+              <w:rPr>
+                <w:rStyle w:val="Hyperlink"/>
+                <w:rFonts w:ascii="Arial" w:hAnsi="Arial" w:cs="Arial"/>
+                <w:noProof/>
+              </w:rPr>
+              <w:t>4.3.1 – Contêinerização das Aplicações</w:t>
+            </w:r>
+            <w:r>
+              <w:rPr>
+                <w:noProof/>
+                <w:webHidden/>
+              </w:rPr>
+              <w:tab/>
+            </w:r>
+            <w:r>
+              <w:rPr>
+                <w:noProof/>
+                <w:webHidden/>
+              </w:rPr>
+              <w:fldChar w:fldCharType="begin"/>
+            </w:r>
+            <w:r>
+              <w:rPr>
+                <w:noProof/>
+                <w:webHidden/>
+              </w:rPr>
+              <w:instrText xml:space="preserve"> PAGEREF _Toc24733856 \h </w:instrText>
+            </w:r>
+            <w:r>
+              <w:rPr>
+                <w:noProof/>
+                <w:webHidden/>
+              </w:rPr>
+            </w:r>
+            <w:r>
+              <w:rPr>
+                <w:noProof/>
+                <w:webHidden/>
+              </w:rPr>
+              <w:fldChar w:fldCharType="separate"/>
+            </w:r>
+            <w:r>
+              <w:rPr>
+                <w:noProof/>
+                <w:webHidden/>
+              </w:rPr>
+              <w:t>4</w:t>
+            </w:r>
+            <w:r>
+              <w:rPr>
+                <w:noProof/>
+                <w:webHidden/>
+              </w:rPr>
+              <w:fldChar w:fldCharType="end"/>
+            </w:r>
+          </w:hyperlink>
+        </w:p>
+        <w:p>
+          <w:pPr>
+            <w:pStyle w:val="Sumrio2"/>
+            <w:tabs>
+              <w:tab w:val="right" w:pos="9062"/>
+            </w:tabs>
+            <w:rPr>
+              <w:rFonts w:asciiTheme="minorHAnsi" w:eastAsiaTheme="minorEastAsia" w:hAnsiTheme="minorHAnsi" w:cstheme="minorBidi"/>
+              <w:noProof/>
+              <w:sz w:val="22"/>
+              <w:szCs w:val="22"/>
+            </w:rPr>
+          </w:pPr>
+          <w:hyperlink w:anchor="_Toc24733857" w:history="1">
+            <w:r>
+              <w:rPr>
+                <w:rStyle w:val="Hyperlink"/>
+                <w:rFonts w:ascii="Arial" w:hAnsi="Arial" w:cs="Arial"/>
+                <w:noProof/>
+              </w:rPr>
+              <w:t>4.3.1 – Osquestração dos Contêineres</w:t>
+            </w:r>
+            <w:r>
+              <w:rPr>
+                <w:noProof/>
+                <w:webHidden/>
+              </w:rPr>
+              <w:tab/>
+            </w:r>
+            <w:r>
+              <w:rPr>
+                <w:noProof/>
+                <w:webHidden/>
+              </w:rPr>
+              <w:fldChar w:fldCharType="begin"/>
+            </w:r>
+            <w:r>
+              <w:rPr>
+                <w:noProof/>
+                <w:webHidden/>
+              </w:rPr>
+              <w:instrText xml:space="preserve"> PAGEREF _Toc24733857 \h </w:instrText>
+            </w:r>
+            <w:r>
+              <w:rPr>
+                <w:noProof/>
+                <w:webHidden/>
+              </w:rPr>
+            </w:r>
+            <w:r>
+              <w:rPr>
+                <w:noProof/>
+                <w:webHidden/>
+              </w:rPr>
+              <w:fldChar w:fldCharType="separate"/>
+            </w:r>
+            <w:r>
+              <w:rPr>
+                <w:noProof/>
+                <w:webHidden/>
+              </w:rPr>
+              <w:t>4</w:t>
+            </w:r>
+            <w:r>
+              <w:rPr>
+                <w:noProof/>
+                <w:webHidden/>
+              </w:rPr>
+              <w:fldChar w:fldCharType="end"/>
+            </w:r>
+          </w:hyperlink>
+        </w:p>
+        <w:p>
+          <w:pPr>
+            <w:pStyle w:val="Sumrio2"/>
+            <w:tabs>
+              <w:tab w:val="right" w:pos="9062"/>
+            </w:tabs>
+            <w:rPr>
+              <w:rFonts w:asciiTheme="minorHAnsi" w:eastAsiaTheme="minorEastAsia" w:hAnsiTheme="minorHAnsi" w:cstheme="minorBidi"/>
+              <w:noProof/>
+              <w:sz w:val="22"/>
+              <w:szCs w:val="22"/>
+            </w:rPr>
+          </w:pPr>
+          <w:hyperlink w:anchor="_Toc24733858" w:history="1">
+            <w:r>
+              <w:rPr>
+                <w:rStyle w:val="Hyperlink"/>
+                <w:rFonts w:ascii="Arial" w:hAnsi="Arial" w:cs="Arial"/>
+                <w:noProof/>
+              </w:rPr>
+              <w:t>4.3.1 – Deploy dos Pods</w:t>
+            </w:r>
+            <w:r>
+              <w:rPr>
+                <w:noProof/>
+                <w:webHidden/>
+              </w:rPr>
+              <w:tab/>
+            </w:r>
+            <w:r>
+              <w:rPr>
+                <w:noProof/>
+                <w:webHidden/>
+              </w:rPr>
+              <w:fldChar w:fldCharType="begin"/>
+            </w:r>
+            <w:r>
+              <w:rPr>
+                <w:noProof/>
+                <w:webHidden/>
+              </w:rPr>
+              <w:instrText xml:space="preserve"> PAGEREF _Toc24733858 \h </w:instrText>
+            </w:r>
+            <w:r>
+              <w:rPr>
+                <w:noProof/>
+                <w:webHidden/>
+              </w:rPr>
+            </w:r>
+            <w:r>
+              <w:rPr>
+                <w:noProof/>
+                <w:webHidden/>
+              </w:rPr>
+              <w:fldChar w:fldCharType="separate"/>
+            </w:r>
+            <w:r>
+              <w:rPr>
+                <w:noProof/>
+                <w:webHidden/>
+              </w:rPr>
+              <w:t>4</w:t>
+            </w:r>
+            <w:r>
+              <w:rPr>
+                <w:noProof/>
+                <w:webHidden/>
+              </w:rPr>
+              <w:fldChar w:fldCharType="end"/>
+            </w:r>
+          </w:hyperlink>
+        </w:p>
+        <w:p>
+          <w:pPr>
+            <w:pStyle w:val="Sumrio2"/>
+            <w:tabs>
+              <w:tab w:val="right" w:pos="9062"/>
+            </w:tabs>
+            <w:rPr>
+              <w:rFonts w:asciiTheme="minorHAnsi" w:eastAsiaTheme="minorEastAsia" w:hAnsiTheme="minorHAnsi" w:cstheme="minorBidi"/>
+              <w:noProof/>
+              <w:sz w:val="22"/>
+              <w:szCs w:val="22"/>
+            </w:rPr>
+          </w:pPr>
+          <w:hyperlink w:anchor="_Toc24733859" w:history="1">
+            <w:r>
+              <w:rPr>
+                <w:rStyle w:val="Hyperlink"/>
+                <w:rFonts w:ascii="Arial" w:hAnsi="Arial" w:cs="Arial"/>
+                <w:noProof/>
+              </w:rPr>
+              <w:t>4.3.1 – Execução dos Testes</w:t>
+            </w:r>
+            <w:r>
+              <w:rPr>
+                <w:noProof/>
+                <w:webHidden/>
+              </w:rPr>
+              <w:tab/>
+            </w:r>
+            <w:r>
+              <w:rPr>
+                <w:noProof/>
+                <w:webHidden/>
+              </w:rPr>
+              <w:fldChar w:fldCharType="begin"/>
+            </w:r>
+            <w:r>
+              <w:rPr>
+                <w:noProof/>
+                <w:webHidden/>
+              </w:rPr>
+              <w:instrText xml:space="preserve"> PAGEREF _Toc24733859 \h </w:instrText>
+            </w:r>
+            <w:r>
+              <w:rPr>
+                <w:noProof/>
+                <w:webHidden/>
+              </w:rPr>
+            </w:r>
+            <w:r>
+              <w:rPr>
+                <w:noProof/>
+                <w:webHidden/>
+              </w:rPr>
+              <w:fldChar w:fldCharType="separate"/>
+            </w:r>
+            <w:r>
+              <w:rPr>
+                <w:noProof/>
+                <w:webHidden/>
+              </w:rPr>
+              <w:t>4</w:t>
+            </w:r>
+            <w:r>
+              <w:rPr>
+                <w:noProof/>
+                <w:webHidden/>
+              </w:rPr>
+              <w:fldChar w:fldCharType="end"/>
+            </w:r>
+          </w:hyperlink>
+        </w:p>
+        <w:p>
+          <w:pPr>
+            <w:pStyle w:val="Sumrio2"/>
+            <w:tabs>
+              <w:tab w:val="right" w:pos="9062"/>
+            </w:tabs>
+            <w:rPr>
+              <w:rFonts w:asciiTheme="minorHAnsi" w:eastAsiaTheme="minorEastAsia" w:hAnsiTheme="minorHAnsi" w:cstheme="minorBidi"/>
+              <w:noProof/>
+              <w:sz w:val="22"/>
+              <w:szCs w:val="22"/>
+            </w:rPr>
+          </w:pPr>
+          <w:hyperlink w:anchor="_Toc24733860" w:history="1">
+            <w:r>
+              <w:rPr>
+                <w:rStyle w:val="Hyperlink"/>
+                <w:rFonts w:ascii="Arial" w:hAnsi="Arial" w:cs="Arial"/>
+                <w:noProof/>
+              </w:rPr>
+              <w:t>4.3.1 – Criação dos Testes</w:t>
+            </w:r>
+            <w:r>
+              <w:rPr>
+                <w:noProof/>
+                <w:webHidden/>
+              </w:rPr>
+              <w:tab/>
+            </w:r>
+            <w:r>
+              <w:rPr>
+                <w:noProof/>
+                <w:webHidden/>
+              </w:rPr>
+              <w:fldChar w:fldCharType="begin"/>
+            </w:r>
+            <w:r>
+              <w:rPr>
+                <w:noProof/>
+                <w:webHidden/>
+              </w:rPr>
+              <w:instrText xml:space="preserve"> PAGEREF _Toc24733860 \h </w:instrText>
+            </w:r>
+            <w:r>
+              <w:rPr>
+                <w:noProof/>
+                <w:webHidden/>
+              </w:rPr>
+            </w:r>
+            <w:r>
+              <w:rPr>
+                <w:noProof/>
+                <w:webHidden/>
+              </w:rPr>
+              <w:fldChar w:fldCharType="separate"/>
+            </w:r>
+            <w:r>
+              <w:rPr>
+                <w:noProof/>
+                <w:webHidden/>
+              </w:rPr>
+              <w:t>4</w:t>
             </w:r>
             <w:r>
               <w:rPr>
@@ -4292,11 +4682,260 @@
               <w:szCs w:val="22"/>
             </w:rPr>
           </w:pPr>
-          <w:hyperlink w:anchor="_Toc24728307" w:history="1">
+          <w:hyperlink w:anchor="_Toc24733861" w:history="1">
             <w:r>
               <w:rPr>
                 <w:rStyle w:val="Hyperlink"/>
               </w:rPr>
+              <w:t xml:space="preserve">5 </w:t>
+            </w:r>
+            <w:r>
+              <w:rPr>
+                <w:rStyle w:val="Hyperlink"/>
+                <w:rFonts w:eastAsia="Arial"/>
+              </w:rPr>
+              <w:t>–</w:t>
+            </w:r>
+            <w:r>
+              <w:rPr>
+                <w:rStyle w:val="Hyperlink"/>
+              </w:rPr>
+              <w:t xml:space="preserve"> CONCLUSÃO</w:t>
+            </w:r>
+            <w:r>
+              <w:rPr>
+                <w:webHidden/>
+              </w:rPr>
+              <w:tab/>
+            </w:r>
+            <w:r>
+              <w:rPr>
+                <w:webHidden/>
+              </w:rPr>
+              <w:fldChar w:fldCharType="begin"/>
+            </w:r>
+            <w:r>
+              <w:rPr>
+                <w:webHidden/>
+              </w:rPr>
+              <w:instrText xml:space="preserve"> PAGEREF _Toc24733861 \h </w:instrText>
+            </w:r>
+            <w:r>
+              <w:rPr>
+                <w:webHidden/>
+              </w:rPr>
+            </w:r>
+            <w:r>
+              <w:rPr>
+                <w:webHidden/>
+              </w:rPr>
+              <w:fldChar w:fldCharType="separate"/>
+            </w:r>
+            <w:r>
+              <w:rPr>
+                <w:webHidden/>
+              </w:rPr>
+              <w:t>4</w:t>
+            </w:r>
+            <w:r>
+              <w:rPr>
+                <w:webHidden/>
+              </w:rPr>
+              <w:fldChar w:fldCharType="end"/>
+            </w:r>
+          </w:hyperlink>
+        </w:p>
+        <w:p>
+          <w:pPr>
+            <w:pStyle w:val="Sumrio2"/>
+            <w:tabs>
+              <w:tab w:val="right" w:pos="9062"/>
+            </w:tabs>
+            <w:rPr>
+              <w:rFonts w:asciiTheme="minorHAnsi" w:eastAsiaTheme="minorEastAsia" w:hAnsiTheme="minorHAnsi" w:cstheme="minorBidi"/>
+              <w:noProof/>
+              <w:sz w:val="22"/>
+              <w:szCs w:val="22"/>
+            </w:rPr>
+          </w:pPr>
+          <w:hyperlink w:anchor="_Toc24733862" w:history="1">
+            <w:r>
+              <w:rPr>
+                <w:rStyle w:val="Hyperlink"/>
+                <w:rFonts w:ascii="Arial" w:hAnsi="Arial" w:cs="Arial"/>
+                <w:noProof/>
+              </w:rPr>
+              <w:t xml:space="preserve">5.1 </w:t>
+            </w:r>
+            <w:r>
+              <w:rPr>
+                <w:rStyle w:val="Hyperlink"/>
+                <w:rFonts w:ascii="Arial" w:eastAsia="Arial" w:hAnsi="Arial" w:cs="Arial"/>
+                <w:noProof/>
+              </w:rPr>
+              <w:t>–</w:t>
+            </w:r>
+            <w:r>
+              <w:rPr>
+                <w:rStyle w:val="Hyperlink"/>
+                <w:rFonts w:ascii="Arial" w:hAnsi="Arial" w:cs="Arial"/>
+                <w:noProof/>
+              </w:rPr>
+              <w:t xml:space="preserve"> Contribuições</w:t>
+            </w:r>
+            <w:r>
+              <w:rPr>
+                <w:noProof/>
+                <w:webHidden/>
+              </w:rPr>
+              <w:tab/>
+            </w:r>
+            <w:r>
+              <w:rPr>
+                <w:noProof/>
+                <w:webHidden/>
+              </w:rPr>
+              <w:fldChar w:fldCharType="begin"/>
+            </w:r>
+            <w:r>
+              <w:rPr>
+                <w:noProof/>
+                <w:webHidden/>
+              </w:rPr>
+              <w:instrText xml:space="preserve"> PAGEREF _Toc24733862 \h </w:instrText>
+            </w:r>
+            <w:r>
+              <w:rPr>
+                <w:noProof/>
+                <w:webHidden/>
+              </w:rPr>
+            </w:r>
+            <w:r>
+              <w:rPr>
+                <w:noProof/>
+                <w:webHidden/>
+              </w:rPr>
+              <w:fldChar w:fldCharType="separate"/>
+            </w:r>
+            <w:r>
+              <w:rPr>
+                <w:noProof/>
+                <w:webHidden/>
+              </w:rPr>
+              <w:t>4</w:t>
+            </w:r>
+            <w:r>
+              <w:rPr>
+                <w:noProof/>
+                <w:webHidden/>
+              </w:rPr>
+              <w:fldChar w:fldCharType="end"/>
+            </w:r>
+          </w:hyperlink>
+        </w:p>
+        <w:p>
+          <w:pPr>
+            <w:pStyle w:val="Sumrio2"/>
+            <w:tabs>
+              <w:tab w:val="right" w:pos="9062"/>
+            </w:tabs>
+            <w:rPr>
+              <w:rFonts w:asciiTheme="minorHAnsi" w:eastAsiaTheme="minorEastAsia" w:hAnsiTheme="minorHAnsi" w:cstheme="minorBidi"/>
+              <w:noProof/>
+              <w:sz w:val="22"/>
+              <w:szCs w:val="22"/>
+            </w:rPr>
+          </w:pPr>
+          <w:hyperlink w:anchor="_Toc24733863" w:history="1">
+            <w:r>
+              <w:rPr>
+                <w:rStyle w:val="Hyperlink"/>
+                <w:rFonts w:ascii="Arial" w:hAnsi="Arial" w:cs="Arial"/>
+                <w:noProof/>
+              </w:rPr>
+              <w:t xml:space="preserve">5.2 </w:t>
+            </w:r>
+            <w:r>
+              <w:rPr>
+                <w:rStyle w:val="Hyperlink"/>
+                <w:rFonts w:ascii="Arial" w:eastAsia="Arial" w:hAnsi="Arial" w:cs="Arial"/>
+                <w:noProof/>
+              </w:rPr>
+              <w:t>–</w:t>
+            </w:r>
+            <w:r>
+              <w:rPr>
+                <w:rStyle w:val="Hyperlink"/>
+                <w:rFonts w:ascii="Arial" w:hAnsi="Arial" w:cs="Arial"/>
+                <w:noProof/>
+              </w:rPr>
+              <w:t xml:space="preserve"> Trabalhos Futuros</w:t>
+            </w:r>
+            <w:r>
+              <w:rPr>
+                <w:noProof/>
+                <w:webHidden/>
+              </w:rPr>
+              <w:tab/>
+            </w:r>
+            <w:r>
+              <w:rPr>
+                <w:noProof/>
+                <w:webHidden/>
+              </w:rPr>
+              <w:fldChar w:fldCharType="begin"/>
+            </w:r>
+            <w:r>
+              <w:rPr>
+                <w:noProof/>
+                <w:webHidden/>
+              </w:rPr>
+              <w:instrText xml:space="preserve"> PAGEREF _Toc24733863 \h </w:instrText>
+            </w:r>
+            <w:r>
+              <w:rPr>
+                <w:noProof/>
+                <w:webHidden/>
+              </w:rPr>
+            </w:r>
+            <w:r>
+              <w:rPr>
+                <w:noProof/>
+                <w:webHidden/>
+              </w:rPr>
+              <w:fldChar w:fldCharType="separate"/>
+            </w:r>
+            <w:r>
+              <w:rPr>
+                <w:noProof/>
+                <w:webHidden/>
+              </w:rPr>
+              <w:t>4</w:t>
+            </w:r>
+            <w:r>
+              <w:rPr>
+                <w:noProof/>
+                <w:webHidden/>
+              </w:rPr>
+              <w:fldChar w:fldCharType="end"/>
+            </w:r>
+          </w:hyperlink>
+        </w:p>
+        <w:p>
+          <w:pPr>
+            <w:pStyle w:val="Sumrio1"/>
+            <w:rPr>
+              <w:rFonts w:asciiTheme="minorHAnsi" w:eastAsiaTheme="minorEastAsia" w:hAnsiTheme="minorHAnsi" w:cstheme="minorBidi"/>
+              <w:b w:val="0"/>
+              <w:sz w:val="22"/>
+              <w:szCs w:val="22"/>
+            </w:rPr>
+          </w:pPr>
+          <w:hyperlink w:anchor="_Toc24733864" w:history="1">
+            <w:r>
+              <w:rPr>
+                <w:rStyle w:val="Hyperlink"/>
+              </w:rPr>
               <w:t>REFERÊNCIAS BIBLIOGRÁFICAS</w:t>
             </w:r>
             <w:r>
@@ -4315,7 +4954,7 @@
               <w:rPr>
                 <w:webHidden/>
               </w:rPr>
-              <w:instrText xml:space="preserve"> PAGEREF _Toc24728307 \h </w:instrText>
+              <w:instrText xml:space="preserve"> PAGEREF _Toc24733864 \h </w:instrText>
             </w:r>
             <w:r>
               <w:rPr>
@@ -4332,7 +4971,7 @@
               <w:rPr>
                 <w:webHidden/>
               </w:rPr>
-              <w:t>19</w:t>
+              <w:t>4</w:t>
             </w:r>
             <w:r>
               <w:rPr>
@@ -4385,95 +5024,6 @@
     </w:p>
     <w:p>
       <w:pPr>
-        <w:jc w:val="center"/>
-        <w:rPr>
-          <w:rFonts w:ascii="Arial" w:eastAsia="Arial" w:hAnsi="Arial" w:cs="Arial"/>
-          <w:b/>
-          <w:sz w:val="28"/>
-          <w:szCs w:val="28"/>
-        </w:rPr>
-      </w:pPr>
-    </w:p>
-    <w:p>
-      <w:pPr>
-        <w:jc w:val="center"/>
-        <w:rPr>
-          <w:rFonts w:ascii="Arial" w:eastAsia="Arial" w:hAnsi="Arial" w:cs="Arial"/>
-          <w:b/>
-          <w:sz w:val="28"/>
-          <w:szCs w:val="28"/>
-        </w:rPr>
-      </w:pPr>
-    </w:p>
-    <w:p>
-      <w:pPr>
-        <w:jc w:val="center"/>
-        <w:rPr>
-          <w:rFonts w:ascii="Arial" w:eastAsia="Arial" w:hAnsi="Arial" w:cs="Arial"/>
-          <w:b/>
-          <w:sz w:val="28"/>
-          <w:szCs w:val="28"/>
-        </w:rPr>
-      </w:pPr>
-    </w:p>
-    <w:p>
-      <w:pPr>
-        <w:jc w:val="center"/>
-        <w:rPr>
-          <w:rFonts w:ascii="Arial" w:eastAsia="Arial" w:hAnsi="Arial" w:cs="Arial"/>
-          <w:b/>
-          <w:sz w:val="28"/>
-          <w:szCs w:val="28"/>
-        </w:rPr>
-      </w:pPr>
-    </w:p>
-    <w:p>
-      <w:pPr>
-        <w:jc w:val="center"/>
-        <w:rPr>
-          <w:rFonts w:ascii="Arial" w:eastAsia="Arial" w:hAnsi="Arial" w:cs="Arial"/>
-          <w:b/>
-          <w:sz w:val="28"/>
-          <w:szCs w:val="28"/>
-        </w:rPr>
-      </w:pPr>
-    </w:p>
-    <w:p>
-      <w:pPr>
-        <w:jc w:val="center"/>
-        <w:rPr>
-          <w:rFonts w:ascii="Arial" w:eastAsia="Arial" w:hAnsi="Arial" w:cs="Arial"/>
-          <w:b/>
-          <w:sz w:val="28"/>
-          <w:szCs w:val="28"/>
-        </w:rPr>
-      </w:pPr>
-    </w:p>
-    <w:p>
-      <w:pPr>
-        <w:jc w:val="center"/>
-        <w:rPr>
-          <w:rFonts w:ascii="Arial" w:eastAsia="Arial" w:hAnsi="Arial" w:cs="Arial"/>
-          <w:b/>
-          <w:sz w:val="28"/>
-          <w:szCs w:val="28"/>
-        </w:rPr>
-      </w:pPr>
-    </w:p>
-    <w:p>
-      <w:pPr>
-        <w:jc w:val="center"/>
-        <w:rPr>
-          <w:rFonts w:ascii="Arial" w:eastAsia="Arial" w:hAnsi="Arial" w:cs="Arial"/>
-          <w:b/>
-          <w:sz w:val="28"/>
-          <w:szCs w:val="28"/>
-        </w:rPr>
-      </w:pPr>
-    </w:p>
-    <w:p>
-      <w:pPr>
-        <w:jc w:val="center"/>
         <w:rPr>
           <w:rFonts w:ascii="Arial" w:eastAsia="Arial" w:hAnsi="Arial" w:cs="Arial"/>
           <w:b/>
@@ -4505,6 +5055,124 @@
     </w:p>
     <w:p>
       <w:pPr>
+        <w:jc w:val="center"/>
+        <w:rPr>
+          <w:rFonts w:ascii="Arial" w:eastAsia="Arial" w:hAnsi="Arial" w:cs="Arial"/>
+          <w:b/>
+          <w:sz w:val="28"/>
+          <w:szCs w:val="28"/>
+        </w:rPr>
+      </w:pPr>
+    </w:p>
+    <w:p>
+      <w:pPr>
+        <w:pStyle w:val="ndicedeilustraes"/>
+        <w:tabs>
+          <w:tab w:val="right" w:leader="dot" w:pos="9062"/>
+        </w:tabs>
+        <w:rPr>
+          <w:rFonts w:ascii="Arial" w:eastAsiaTheme="minorEastAsia" w:hAnsi="Arial" w:cs="Arial"/>
+          <w:noProof/>
+          <w:sz w:val="22"/>
+          <w:szCs w:val="22"/>
+        </w:rPr>
+      </w:pPr>
+      <w:r>
+        <w:rPr>
+          <w:rFonts w:ascii="Arial" w:eastAsia="Arial" w:hAnsi="Arial" w:cs="Arial"/>
+          <w:b/>
+          <w:sz w:val="28"/>
+          <w:szCs w:val="28"/>
+        </w:rPr>
+        <w:fldChar w:fldCharType="begin"/>
+      </w:r>
+      <w:r>
+        <w:rPr>
+          <w:rFonts w:ascii="Arial" w:eastAsia="Arial" w:hAnsi="Arial" w:cs="Arial"/>
+          <w:b/>
+          <w:sz w:val="28"/>
+          <w:szCs w:val="28"/>
+        </w:rPr>
+        <w:instrText xml:space="preserve"> TOC \h \z \c "Figura" </w:instrText>
+      </w:r>
+      <w:r>
+        <w:rPr>
+          <w:rFonts w:ascii="Arial" w:eastAsia="Arial" w:hAnsi="Arial" w:cs="Arial"/>
+          <w:b/>
+          <w:sz w:val="28"/>
+          <w:szCs w:val="28"/>
+        </w:rPr>
+        <w:fldChar w:fldCharType="separate"/>
+      </w:r>
+      <w:hyperlink w:anchor="_Toc24732430" w:history="1">
+        <w:r>
+          <w:rPr>
+            <w:rStyle w:val="Hyperlink"/>
+            <w:rFonts w:ascii="Arial" w:hAnsi="Arial" w:cs="Arial"/>
+            <w:b/>
+            <w:noProof/>
+          </w:rPr>
+          <w:t>Figura 1 - Arquitetura do Projeto</w:t>
+        </w:r>
+        <w:r>
+          <w:rPr>
+            <w:rFonts w:ascii="Arial" w:hAnsi="Arial" w:cs="Arial"/>
+            <w:noProof/>
+            <w:webHidden/>
+          </w:rPr>
+          <w:tab/>
+        </w:r>
+        <w:r>
+          <w:rPr>
+            <w:rFonts w:ascii="Arial" w:hAnsi="Arial" w:cs="Arial"/>
+            <w:noProof/>
+            <w:webHidden/>
+          </w:rPr>
+          <w:fldChar w:fldCharType="begin"/>
+        </w:r>
+        <w:r>
+          <w:rPr>
+            <w:rFonts w:ascii="Arial" w:hAnsi="Arial" w:cs="Arial"/>
+            <w:noProof/>
+            <w:webHidden/>
+          </w:rPr>
+          <w:instrText xml:space="preserve"> PAGEREF _Toc24732430 \h </w:instrText>
+        </w:r>
+        <w:r>
+          <w:rPr>
+            <w:rFonts w:ascii="Arial" w:hAnsi="Arial" w:cs="Arial"/>
+            <w:noProof/>
+            <w:webHidden/>
+          </w:rPr>
+        </w:r>
+        <w:r>
+          <w:rPr>
+            <w:rFonts w:ascii="Arial" w:hAnsi="Arial" w:cs="Arial"/>
+            <w:noProof/>
+            <w:webHidden/>
+          </w:rPr>
+          <w:fldChar w:fldCharType="separate"/>
+        </w:r>
+        <w:r>
+          <w:rPr>
+            <w:rFonts w:ascii="Arial" w:hAnsi="Arial" w:cs="Arial"/>
+            <w:noProof/>
+            <w:webHidden/>
+          </w:rPr>
+          <w:t>4</w:t>
+        </w:r>
+        <w:r>
+          <w:rPr>
+            <w:rFonts w:ascii="Arial" w:hAnsi="Arial" w:cs="Arial"/>
+            <w:noProof/>
+            <w:webHidden/>
+          </w:rPr>
+          <w:fldChar w:fldCharType="end"/>
+        </w:r>
+      </w:hyperlink>
+    </w:p>
+    <w:p>
+      <w:pPr>
         <w:spacing w:before="0"/>
         <w:jc w:val="center"/>
         <w:rPr>
@@ -4514,6 +5182,15 @@
           <w:szCs w:val="28"/>
         </w:rPr>
       </w:pPr>
+      <w:r>
+        <w:rPr>
+          <w:rFonts w:ascii="Arial" w:eastAsia="Arial" w:hAnsi="Arial" w:cs="Arial"/>
+          <w:b/>
+          <w:sz w:val="28"/>
+          <w:szCs w:val="28"/>
+        </w:rPr>
+        <w:fldChar w:fldCharType="end"/>
+      </w:r>
     </w:p>
     <w:p>
       <w:pPr>
@@ -4703,28 +5380,6 @@
     </w:p>
     <w:p>
       <w:pPr>
-        <w:jc w:val="center"/>
-        <w:rPr>
-          <w:rFonts w:ascii="Arial" w:eastAsia="Arial" w:hAnsi="Arial" w:cs="Arial"/>
-          <w:b/>
-          <w:sz w:val="28"/>
-          <w:szCs w:val="28"/>
-        </w:rPr>
-      </w:pPr>
-    </w:p>
-    <w:p>
-      <w:pPr>
-        <w:rPr>
-          <w:rFonts w:ascii="Arial" w:eastAsia="Arial" w:hAnsi="Arial" w:cs="Arial"/>
-          <w:b/>
-          <w:sz w:val="28"/>
-          <w:szCs w:val="28"/>
-        </w:rPr>
-      </w:pPr>
-    </w:p>
-    <w:p>
-      <w:pPr>
-        <w:jc w:val="center"/>
         <w:rPr>
           <w:rFonts w:ascii="Arial" w:eastAsia="Arial" w:hAnsi="Arial" w:cs="Arial"/>
           <w:b/>
@@ -4753,8 +5408,107 @@
         <w:lastRenderedPageBreak/>
         <w:t>LISTA DE ABREVIATURAS E SIGLAS</w:t>
       </w:r>
-      <w:bookmarkStart w:id="3" w:name="_3znysh7" w:colFirst="0" w:colLast="0"/>
-      <w:bookmarkEnd w:id="3"/>
+      <w:bookmarkStart w:id="2" w:name="_3znysh7" w:colFirst="0" w:colLast="0"/>
+      <w:bookmarkEnd w:id="2"/>
+    </w:p>
+    <w:p>
+      <w:pPr>
+        <w:jc w:val="center"/>
+        <w:rPr>
+          <w:rFonts w:ascii="Arial" w:eastAsia="Arial" w:hAnsi="Arial" w:cs="Arial"/>
+          <w:b/>
+          <w:sz w:val="28"/>
+          <w:szCs w:val="28"/>
+        </w:rPr>
+      </w:pPr>
+    </w:p>
+    <w:p>
+      <w:pPr>
+        <w:pStyle w:val="PargrafodaLista"/>
+        <w:numPr>
+          <w:ilvl w:val="0"/>
+          <w:numId w:val="11"/>
+        </w:numPr>
+        <w:rPr>
+          <w:rFonts w:ascii="Arial" w:eastAsia="Arial" w:hAnsi="Arial" w:cs="Arial"/>
+          <w:sz w:val="28"/>
+          <w:szCs w:val="28"/>
+        </w:rPr>
+      </w:pPr>
+      <w:r>
+        <w:rPr>
+          <w:rFonts w:ascii="Arial" w:eastAsia="Arial" w:hAnsi="Arial" w:cs="Arial"/>
+          <w:sz w:val="28"/>
+          <w:szCs w:val="28"/>
+        </w:rPr>
+        <w:t xml:space="preserve">HTML – </w:t>
+      </w:r>
+    </w:p>
+    <w:p>
+      <w:pPr>
+        <w:pStyle w:val="PargrafodaLista"/>
+        <w:numPr>
+          <w:ilvl w:val="0"/>
+          <w:numId w:val="11"/>
+        </w:numPr>
+        <w:rPr>
+          <w:rFonts w:ascii="Arial" w:eastAsia="Arial" w:hAnsi="Arial" w:cs="Arial"/>
+          <w:sz w:val="28"/>
+          <w:szCs w:val="28"/>
+        </w:rPr>
+      </w:pPr>
+      <w:r>
+        <w:rPr>
+          <w:rFonts w:ascii="Arial" w:eastAsia="Arial" w:hAnsi="Arial" w:cs="Arial"/>
+          <w:sz w:val="28"/>
+          <w:szCs w:val="28"/>
+        </w:rPr>
+        <w:t xml:space="preserve">CSS – </w:t>
+      </w:r>
+    </w:p>
+    <w:p>
+      <w:pPr>
+        <w:pStyle w:val="PargrafodaLista"/>
+        <w:numPr>
+          <w:ilvl w:val="0"/>
+          <w:numId w:val="11"/>
+        </w:numPr>
+        <w:rPr>
+          <w:rFonts w:ascii="Arial" w:eastAsia="Arial" w:hAnsi="Arial" w:cs="Arial"/>
+          <w:sz w:val="28"/>
+          <w:szCs w:val="28"/>
+        </w:rPr>
+      </w:pPr>
+      <w:r>
+        <w:rPr>
+          <w:rFonts w:ascii="Arial" w:eastAsia="Arial" w:hAnsi="Arial" w:cs="Arial"/>
+          <w:sz w:val="28"/>
+          <w:szCs w:val="28"/>
+        </w:rPr>
+        <w:t xml:space="preserve">AWS – </w:t>
+      </w:r>
+    </w:p>
+    <w:p>
+      <w:pPr>
+        <w:pStyle w:val="PargrafodaLista"/>
+        <w:numPr>
+          <w:ilvl w:val="0"/>
+          <w:numId w:val="11"/>
+        </w:numPr>
+        <w:rPr>
+          <w:rFonts w:ascii="Arial" w:eastAsia="Arial" w:hAnsi="Arial" w:cs="Arial"/>
+          <w:sz w:val="28"/>
+          <w:szCs w:val="28"/>
+        </w:rPr>
+      </w:pPr>
+      <w:r>
+        <w:rPr>
+          <w:rFonts w:ascii="Arial" w:eastAsia="Arial" w:hAnsi="Arial" w:cs="Arial"/>
+          <w:sz w:val="28"/>
+          <w:szCs w:val="28"/>
+        </w:rPr>
+        <w:t xml:space="preserve">API – </w:t>
+      </w:r>
     </w:p>
     <w:p>
       <w:pPr>
@@ -4819,29 +5573,27 @@
           <w:cols w:space="720"/>
         </w:sectPr>
       </w:pPr>
-      <w:bookmarkStart w:id="4" w:name="_hy2n2u9hblof" w:colFirst="0" w:colLast="0"/>
-      <w:bookmarkStart w:id="5" w:name="_jvl90d5ny33z" w:colFirst="0" w:colLast="0"/>
-      <w:bookmarkStart w:id="6" w:name="_4c2cugvqbqry" w:colFirst="0" w:colLast="0"/>
-      <w:bookmarkStart w:id="7" w:name="_gvz7tl6a2wgw" w:colFirst="0" w:colLast="0"/>
-      <w:bookmarkStart w:id="8" w:name="_mrnkk8betb72" w:colFirst="0" w:colLast="0"/>
+      <w:bookmarkStart w:id="3" w:name="_hy2n2u9hblof" w:colFirst="0" w:colLast="0"/>
+      <w:bookmarkStart w:id="4" w:name="_jvl90d5ny33z" w:colFirst="0" w:colLast="0"/>
+      <w:bookmarkStart w:id="5" w:name="_4c2cugvqbqry" w:colFirst="0" w:colLast="0"/>
+      <w:bookmarkStart w:id="6" w:name="_gvz7tl6a2wgw" w:colFirst="0" w:colLast="0"/>
+      <w:bookmarkStart w:id="7" w:name="_mrnkk8betb72" w:colFirst="0" w:colLast="0"/>
+      <w:bookmarkEnd w:id="3"/>
       <w:bookmarkEnd w:id="4"/>
       <w:bookmarkEnd w:id="5"/>
       <w:bookmarkEnd w:id="6"/>
       <w:bookmarkEnd w:id="7"/>
-      <w:bookmarkEnd w:id="8"/>
     </w:p>
     <w:p>
       <w:pPr>
         <w:pStyle w:val="Ttulo1"/>
         <w:ind w:left="0"/>
         <w:rPr>
-          <w:rFonts w:ascii="Arial" w:hAnsi="Arial" w:cs="Arial"/>
-          <w:sz w:val="28"/>
-          <w:szCs w:val="28"/>
-        </w:rPr>
-      </w:pPr>
-      <w:bookmarkStart w:id="9" w:name="_Toc10808339"/>
-      <w:bookmarkStart w:id="10" w:name="_Toc24728277"/>
+          <w:rFonts w:ascii="Arial" w:eastAsia="Arial" w:hAnsi="Arial" w:cs="Arial"/>
+        </w:rPr>
+      </w:pPr>
+      <w:bookmarkStart w:id="8" w:name="_Toc10808339"/>
+      <w:bookmarkStart w:id="9" w:name="_Toc24733826"/>
       <w:r>
         <w:rPr>
           <w:rFonts w:ascii="Arial" w:hAnsi="Arial" w:cs="Arial"/>
@@ -4875,15 +5627,8 @@
         </w:rPr>
         <w:t>ÃO</w:t>
       </w:r>
+      <w:bookmarkEnd w:id="8"/>
       <w:bookmarkEnd w:id="9"/>
-      <w:bookmarkEnd w:id="10"/>
-    </w:p>
-    <w:p>
-      <w:pPr>
-        <w:rPr>
-          <w:rFonts w:ascii="Arial" w:eastAsia="Arial" w:hAnsi="Arial" w:cs="Arial"/>
-        </w:rPr>
-      </w:pPr>
       <w:r>
         <w:rPr>
           <w:rFonts w:ascii="Arial" w:eastAsia="Arial" w:hAnsi="Arial" w:cs="Arial"/>
@@ -4896,13 +5641,12 @@
         <w:pStyle w:val="Ttulo2"/>
         <w:ind w:left="0" w:firstLine="0"/>
         <w:rPr>
-          <w:rFonts w:ascii="Arial" w:hAnsi="Arial" w:cs="Arial"/>
-          <w:sz w:val="28"/>
-          <w:szCs w:val="28"/>
-        </w:rPr>
-      </w:pPr>
-      <w:bookmarkStart w:id="11" w:name="_Toc10808340"/>
-      <w:bookmarkStart w:id="12" w:name="_Toc24728278"/>
+          <w:rFonts w:ascii="Arial" w:eastAsia="Arial" w:hAnsi="Arial" w:cs="Arial"/>
+          <w:b w:val="0"/>
+        </w:rPr>
+      </w:pPr>
+      <w:bookmarkStart w:id="10" w:name="_Toc10808340"/>
+      <w:bookmarkStart w:id="11" w:name="_Toc24733827"/>
       <w:r>
         <w:rPr>
           <w:rFonts w:ascii="Arial" w:hAnsi="Arial" w:cs="Arial"/>
@@ -4935,16 +5679,8 @@
         </w:rPr>
         <w:t>Justificativa da Pesquisa</w:t>
       </w:r>
+      <w:bookmarkEnd w:id="10"/>
       <w:bookmarkEnd w:id="11"/>
-      <w:bookmarkEnd w:id="12"/>
-    </w:p>
-    <w:p>
-      <w:pPr>
-        <w:rPr>
-          <w:rFonts w:ascii="Arial" w:eastAsia="Arial" w:hAnsi="Arial" w:cs="Arial"/>
-          <w:b/>
-        </w:rPr>
-      </w:pPr>
       <w:r>
         <w:rPr>
           <w:rFonts w:ascii="Arial" w:eastAsia="Arial" w:hAnsi="Arial" w:cs="Arial"/>
@@ -4957,13 +5693,11 @@
         <w:pStyle w:val="Ttulo2"/>
         <w:ind w:left="0" w:firstLine="0"/>
         <w:rPr>
-          <w:rFonts w:ascii="Arial" w:hAnsi="Arial" w:cs="Arial"/>
-          <w:sz w:val="28"/>
-          <w:szCs w:val="28"/>
-        </w:rPr>
-      </w:pPr>
-      <w:bookmarkStart w:id="13" w:name="_Toc10808341"/>
-      <w:bookmarkStart w:id="14" w:name="_Toc24728279"/>
+          <w:rFonts w:ascii="Arial" w:eastAsia="Arial" w:hAnsi="Arial" w:cs="Arial"/>
+        </w:rPr>
+      </w:pPr>
+      <w:bookmarkStart w:id="12" w:name="_Toc10808341"/>
+      <w:bookmarkStart w:id="13" w:name="_Toc24733828"/>
       <w:r>
         <w:rPr>
           <w:rFonts w:ascii="Arial" w:hAnsi="Arial" w:cs="Arial"/>
@@ -4996,15 +5730,8 @@
         </w:rPr>
         <w:t>Problema de Pesquisa</w:t>
       </w:r>
+      <w:bookmarkEnd w:id="12"/>
       <w:bookmarkEnd w:id="13"/>
-      <w:bookmarkEnd w:id="14"/>
-    </w:p>
-    <w:p>
-      <w:pPr>
-        <w:rPr>
-          <w:rFonts w:ascii="Arial" w:eastAsia="Arial" w:hAnsi="Arial" w:cs="Arial"/>
-        </w:rPr>
-      </w:pPr>
       <w:r>
         <w:rPr>
           <w:rFonts w:ascii="Arial" w:eastAsia="Arial" w:hAnsi="Arial" w:cs="Arial"/>
@@ -5023,55 +5750,46 @@
         <w:ind w:left="0" w:firstLine="0"/>
         <w:rPr>
           <w:rFonts w:ascii="Arial" w:eastAsia="Arial" w:hAnsi="Arial" w:cs="Arial"/>
-          <w:sz w:val="28"/>
-          <w:szCs w:val="28"/>
-        </w:rPr>
-      </w:pPr>
-      <w:bookmarkStart w:id="15" w:name="_d89vyv8v6qhf" w:colFirst="0" w:colLast="0"/>
-      <w:bookmarkStart w:id="16" w:name="_Toc10808342"/>
-      <w:bookmarkStart w:id="17" w:name="_Toc24728280"/>
+        </w:rPr>
+      </w:pPr>
+      <w:bookmarkStart w:id="14" w:name="_d89vyv8v6qhf" w:colFirst="0" w:colLast="0"/>
+      <w:bookmarkStart w:id="15" w:name="_Toc10808342"/>
+      <w:bookmarkStart w:id="16" w:name="_Toc24733829"/>
+      <w:bookmarkEnd w:id="14"/>
+      <w:r>
+        <w:rPr>
+          <w:rFonts w:ascii="Arial" w:eastAsia="Arial" w:hAnsi="Arial" w:cs="Arial"/>
+          <w:sz w:val="28"/>
+          <w:szCs w:val="28"/>
+        </w:rPr>
+        <w:t xml:space="preserve">1.3 </w:t>
+      </w:r>
+      <w:r>
+        <w:rPr>
+          <w:rFonts w:ascii="Arial" w:eastAsia="Arial" w:hAnsi="Arial" w:cs="Arial"/>
+          <w:sz w:val="28"/>
+          <w:szCs w:val="28"/>
+        </w:rPr>
+        <w:t>–</w:t>
+      </w:r>
+      <w:r>
+        <w:rPr>
+          <w:rFonts w:ascii="Arial" w:eastAsia="Arial" w:hAnsi="Arial" w:cs="Arial"/>
+          <w:sz w:val="28"/>
+          <w:szCs w:val="28"/>
+        </w:rPr>
+        <w:t xml:space="preserve"> </w:t>
+      </w:r>
+      <w:r>
+        <w:rPr>
+          <w:rFonts w:ascii="Arial" w:eastAsia="Arial" w:hAnsi="Arial" w:cs="Arial"/>
+          <w:sz w:val="28"/>
+          <w:szCs w:val="28"/>
+        </w:rPr>
+        <w:t>Hipótese</w:t>
+      </w:r>
       <w:bookmarkEnd w:id="15"/>
-      <w:r>
-        <w:rPr>
-          <w:rFonts w:ascii="Arial" w:eastAsia="Arial" w:hAnsi="Arial" w:cs="Arial"/>
-          <w:sz w:val="28"/>
-          <w:szCs w:val="28"/>
-        </w:rPr>
-        <w:t xml:space="preserve">1.3 </w:t>
-      </w:r>
-      <w:r>
-        <w:rPr>
-          <w:rFonts w:ascii="Arial" w:eastAsia="Arial" w:hAnsi="Arial" w:cs="Arial"/>
-          <w:sz w:val="28"/>
-          <w:szCs w:val="28"/>
-        </w:rPr>
-        <w:t>–</w:t>
-      </w:r>
-      <w:r>
-        <w:rPr>
-          <w:rFonts w:ascii="Arial" w:eastAsia="Arial" w:hAnsi="Arial" w:cs="Arial"/>
-          <w:sz w:val="28"/>
-          <w:szCs w:val="28"/>
-        </w:rPr>
-        <w:t xml:space="preserve"> </w:t>
-      </w:r>
-      <w:r>
-        <w:rPr>
-          <w:rFonts w:ascii="Arial" w:eastAsia="Arial" w:hAnsi="Arial" w:cs="Arial"/>
-          <w:sz w:val="28"/>
-          <w:szCs w:val="28"/>
-        </w:rPr>
-        <w:t>Hipótese</w:t>
-      </w:r>
       <w:bookmarkEnd w:id="16"/>
-      <w:bookmarkEnd w:id="17"/>
-    </w:p>
-    <w:p>
-      <w:pPr>
-        <w:rPr>
-          <w:rFonts w:ascii="Arial" w:eastAsia="Arial" w:hAnsi="Arial" w:cs="Arial"/>
-        </w:rPr>
-      </w:pPr>
       <w:r>
         <w:rPr>
           <w:rFonts w:ascii="Arial" w:eastAsia="Arial" w:hAnsi="Arial" w:cs="Arial"/>
@@ -5084,13 +5802,11 @@
         <w:pStyle w:val="Ttulo2"/>
         <w:ind w:left="0" w:firstLine="0"/>
         <w:rPr>
-          <w:rFonts w:ascii="Arial" w:hAnsi="Arial" w:cs="Arial"/>
-          <w:sz w:val="28"/>
-          <w:szCs w:val="28"/>
-        </w:rPr>
-      </w:pPr>
-      <w:bookmarkStart w:id="18" w:name="_Toc10808343"/>
-      <w:bookmarkStart w:id="19" w:name="_Toc24728281"/>
+          <w:rFonts w:ascii="Arial" w:eastAsia="Arial" w:hAnsi="Arial" w:cs="Arial"/>
+        </w:rPr>
+      </w:pPr>
+      <w:bookmarkStart w:id="17" w:name="_Toc10808343"/>
+      <w:bookmarkStart w:id="18" w:name="_Toc24733830"/>
       <w:r>
         <w:rPr>
           <w:rFonts w:ascii="Arial" w:hAnsi="Arial" w:cs="Arial"/>
@@ -5123,16 +5839,8 @@
         </w:rPr>
         <w:t>Objetivo</w:t>
       </w:r>
+      <w:bookmarkEnd w:id="17"/>
       <w:bookmarkEnd w:id="18"/>
-      <w:bookmarkEnd w:id="19"/>
-    </w:p>
-    <w:p>
-      <w:pPr>
-        <w:ind w:firstLine="580"/>
-        <w:rPr>
-          <w:rFonts w:ascii="Arial" w:eastAsia="Arial" w:hAnsi="Arial" w:cs="Arial"/>
-        </w:rPr>
-      </w:pPr>
       <w:r>
         <w:rPr>
           <w:rFonts w:ascii="Arial" w:eastAsia="Arial" w:hAnsi="Arial" w:cs="Arial"/>
@@ -5144,14 +5852,9 @@
       <w:pPr>
         <w:pStyle w:val="Ttulo2"/>
         <w:ind w:left="0" w:firstLine="0"/>
-        <w:rPr>
-          <w:rFonts w:ascii="Arial" w:hAnsi="Arial" w:cs="Arial"/>
-          <w:sz w:val="28"/>
-          <w:szCs w:val="28"/>
-        </w:rPr>
-      </w:pPr>
-      <w:bookmarkStart w:id="20" w:name="_Toc10808344"/>
-      <w:bookmarkStart w:id="21" w:name="_Toc24728282"/>
+      </w:pPr>
+      <w:bookmarkStart w:id="19" w:name="_Toc10808344"/>
+      <w:bookmarkStart w:id="20" w:name="_Toc24733831"/>
       <w:r>
         <w:rPr>
           <w:rFonts w:ascii="Arial" w:hAnsi="Arial" w:cs="Arial"/>
@@ -5184,10 +5887,11 @@
         </w:rPr>
         <w:t>Objeto</w:t>
       </w:r>
+      <w:bookmarkStart w:id="21" w:name="_GoBack"/>
+      <w:bookmarkEnd w:id="19"/>
       <w:bookmarkEnd w:id="20"/>
       <w:bookmarkEnd w:id="21"/>
     </w:p>
-    <w:p/>
     <w:p>
       <w:pPr>
         <w:pStyle w:val="Ttulo2"/>
@@ -5199,7 +5903,7 @@
         </w:rPr>
       </w:pPr>
       <w:bookmarkStart w:id="22" w:name="_Toc10808345"/>
-      <w:bookmarkStart w:id="23" w:name="_Toc24728283"/>
+      <w:bookmarkStart w:id="23" w:name="_Toc24733832"/>
       <w:r>
         <w:rPr>
           <w:rFonts w:ascii="Arial" w:hAnsi="Arial" w:cs="Arial"/>
@@ -5301,7 +6005,7 @@
         </w:rPr>
       </w:pPr>
       <w:bookmarkStart w:id="27" w:name="_Toc10808346"/>
-      <w:bookmarkStart w:id="28" w:name="_Toc24728284"/>
+      <w:bookmarkStart w:id="28" w:name="_Toc24733833"/>
       <w:r>
         <w:rPr>
           <w:rFonts w:ascii="Arial" w:hAnsi="Arial" w:cs="Arial"/>
@@ -5331,7 +6035,7 @@
           <w:sz w:val="28"/>
         </w:rPr>
       </w:pPr>
-      <w:bookmarkStart w:id="29" w:name="_Toc24728285"/>
+      <w:bookmarkStart w:id="29" w:name="_Toc24733834"/>
       <w:r>
         <w:rPr>
           <w:rFonts w:ascii="Arial" w:hAnsi="Arial" w:cs="Arial"/>
@@ -5350,7 +6054,7 @@
           <w:sz w:val="28"/>
         </w:rPr>
       </w:pPr>
-      <w:bookmarkStart w:id="30" w:name="_Toc24728286"/>
+      <w:bookmarkStart w:id="30" w:name="_Toc24733835"/>
       <w:r>
         <w:rPr>
           <w:rFonts w:ascii="Arial" w:hAnsi="Arial" w:cs="Arial"/>
@@ -5369,7 +6073,7 @@
           <w:sz w:val="28"/>
         </w:rPr>
       </w:pPr>
-      <w:bookmarkStart w:id="31" w:name="_Toc24728287"/>
+      <w:bookmarkStart w:id="31" w:name="_Toc24733836"/>
       <w:r>
         <w:rPr>
           <w:rFonts w:ascii="Arial" w:hAnsi="Arial" w:cs="Arial"/>
@@ -5409,7 +6113,7 @@
         </w:rPr>
       </w:pPr>
       <w:bookmarkStart w:id="32" w:name="_Toc10808350"/>
-      <w:bookmarkStart w:id="33" w:name="_Toc24728288"/>
+      <w:bookmarkStart w:id="33" w:name="_Toc24733837"/>
       <w:r>
         <w:rPr>
           <w:rFonts w:ascii="Arial" w:hAnsi="Arial" w:cs="Arial"/>
@@ -5477,7 +6181,7 @@
           <w:sz w:val="28"/>
         </w:rPr>
       </w:pPr>
-      <w:bookmarkStart w:id="34" w:name="_Toc24728289"/>
+      <w:bookmarkStart w:id="34" w:name="_Toc24733838"/>
       <w:r>
         <w:rPr>
           <w:rFonts w:ascii="Arial" w:hAnsi="Arial" w:cs="Arial"/>
@@ -5533,7 +6237,7 @@
           <w:lang w:val="en-US"/>
         </w:rPr>
       </w:pPr>
-      <w:bookmarkStart w:id="35" w:name="_Toc24728290"/>
+      <w:bookmarkStart w:id="35" w:name="_Toc24733839"/>
       <w:r>
         <w:rPr>
           <w:rFonts w:ascii="Arial" w:hAnsi="Arial" w:cs="Arial"/>
@@ -5578,7 +6282,7 @@
           <w:lang w:val="en-US"/>
         </w:rPr>
       </w:pPr>
-      <w:bookmarkStart w:id="36" w:name="_Toc24728291"/>
+      <w:bookmarkStart w:id="36" w:name="_Toc24733840"/>
       <w:r>
         <w:rPr>
           <w:rFonts w:ascii="Arial" w:hAnsi="Arial" w:cs="Arial"/>
@@ -5623,7 +6327,7 @@
           <w:lang w:val="en-US"/>
         </w:rPr>
       </w:pPr>
-      <w:bookmarkStart w:id="37" w:name="_Toc24728292"/>
+      <w:bookmarkStart w:id="37" w:name="_Toc24733841"/>
       <w:r>
         <w:rPr>
           <w:rFonts w:ascii="Arial" w:hAnsi="Arial" w:cs="Arial"/>
@@ -5668,7 +6372,7 @@
           <w:lang w:val="en-US"/>
         </w:rPr>
       </w:pPr>
-      <w:bookmarkStart w:id="38" w:name="_Toc24728293"/>
+      <w:bookmarkStart w:id="38" w:name="_Toc24733842"/>
       <w:r>
         <w:rPr>
           <w:rFonts w:ascii="Arial" w:hAnsi="Arial" w:cs="Arial"/>
@@ -5713,7 +6417,7 @@
           <w:lang w:val="en-US"/>
         </w:rPr>
       </w:pPr>
-      <w:bookmarkStart w:id="39" w:name="_Toc24728294"/>
+      <w:bookmarkStart w:id="39" w:name="_Toc24733843"/>
       <w:r>
         <w:rPr>
           <w:rFonts w:ascii="Arial" w:hAnsi="Arial" w:cs="Arial"/>
@@ -5758,7 +6462,7 @@
           <w:lang w:val="en-US"/>
         </w:rPr>
       </w:pPr>
-      <w:bookmarkStart w:id="40" w:name="_Toc24728295"/>
+      <w:bookmarkStart w:id="40" w:name="_Toc24733844"/>
       <w:r>
         <w:rPr>
           <w:rFonts w:ascii="Arial" w:hAnsi="Arial" w:cs="Arial"/>
@@ -5802,7 +6506,7 @@
           <w:sz w:val="28"/>
         </w:rPr>
       </w:pPr>
-      <w:bookmarkStart w:id="41" w:name="_Toc24728296"/>
+      <w:bookmarkStart w:id="41" w:name="_Toc24733845"/>
       <w:r>
         <w:rPr>
           <w:rFonts w:ascii="Arial" w:hAnsi="Arial" w:cs="Arial"/>
@@ -5844,7 +6548,7 @@
           <w:lang w:val="en-US"/>
         </w:rPr>
       </w:pPr>
-      <w:bookmarkStart w:id="42" w:name="_Toc24728297"/>
+      <w:bookmarkStart w:id="42" w:name="_Toc24733846"/>
       <w:r>
         <w:rPr>
           <w:rFonts w:ascii="Arial" w:hAnsi="Arial" w:cs="Arial"/>
@@ -5889,7 +6593,7 @@
           <w:lang w:val="en-US"/>
         </w:rPr>
       </w:pPr>
-      <w:bookmarkStart w:id="43" w:name="_Toc24728298"/>
+      <w:bookmarkStart w:id="43" w:name="_Toc24733847"/>
       <w:r>
         <w:rPr>
           <w:rFonts w:ascii="Arial" w:hAnsi="Arial" w:cs="Arial"/>
@@ -5975,7 +6679,7 @@
         </w:rPr>
       </w:pPr>
       <w:bookmarkStart w:id="44" w:name="_Toc10808362"/>
-      <w:bookmarkStart w:id="45" w:name="_Toc24728299"/>
+      <w:bookmarkStart w:id="45" w:name="_Toc24733848"/>
       <w:r>
         <w:rPr>
           <w:rFonts w:ascii="Arial" w:hAnsi="Arial" w:cs="Arial"/>
@@ -6009,7 +6713,7 @@
         </w:rPr>
       </w:pPr>
       <w:bookmarkStart w:id="46" w:name="_Toc10808363"/>
-      <w:bookmarkStart w:id="47" w:name="_Toc24728300"/>
+      <w:bookmarkStart w:id="47" w:name="_Toc24733849"/>
       <w:r>
         <w:rPr>
           <w:rFonts w:ascii="Arial" w:hAnsi="Arial" w:cs="Arial"/>
@@ -6056,7 +6760,7 @@
         </w:rPr>
       </w:pPr>
       <w:bookmarkStart w:id="48" w:name="_Toc10808364"/>
-      <w:bookmarkStart w:id="49" w:name="_Toc24728301"/>
+      <w:bookmarkStart w:id="49" w:name="_Toc24733850"/>
       <w:r>
         <w:rPr>
           <w:rFonts w:ascii="Arial" w:hAnsi="Arial" w:cs="Arial"/>
@@ -6103,7 +6807,7 @@
         </w:rPr>
       </w:pPr>
       <w:bookmarkStart w:id="50" w:name="_Toc10808365"/>
-      <w:bookmarkStart w:id="51" w:name="_Toc24728302"/>
+      <w:bookmarkStart w:id="51" w:name="_Toc24733851"/>
       <w:r>
         <w:rPr>
           <w:rFonts w:ascii="Arial" w:hAnsi="Arial" w:cs="Arial"/>
@@ -6134,57 +6838,622 @@
           <w:sz w:val="28"/>
           <w:szCs w:val="28"/>
         </w:rPr>
-        <w:t>Arquitetura d</w:t>
-      </w:r>
-      <w:r>
-        <w:rPr>
-          <w:rFonts w:ascii="Arial" w:hAnsi="Arial" w:cs="Arial"/>
-          <w:sz w:val="28"/>
-          <w:szCs w:val="28"/>
-        </w:rPr>
-        <w:t>a Pesquisa</w:t>
+        <w:t xml:space="preserve">Arquitetura </w:t>
       </w:r>
       <w:bookmarkEnd w:id="50"/>
+      <w:r>
+        <w:rPr>
+          <w:rFonts w:ascii="Arial" w:hAnsi="Arial" w:cs="Arial"/>
+          <w:sz w:val="28"/>
+          <w:szCs w:val="28"/>
+        </w:rPr>
+        <w:t>do Projeto</w:t>
+      </w:r>
       <w:bookmarkEnd w:id="51"/>
+    </w:p>
+    <w:p>
+      <w:pPr>
+        <w:rPr>
+          <w:rFonts w:ascii="Arial" w:hAnsi="Arial" w:cs="Arial"/>
+        </w:rPr>
+      </w:pPr>
+      <w:r>
+        <w:rPr>
+          <w:rFonts w:ascii="Arial" w:hAnsi="Arial" w:cs="Arial"/>
+        </w:rPr>
+        <w:tab/>
+        <w:t xml:space="preserve">A </w:t>
+      </w:r>
+      <w:r>
+        <w:rPr>
+          <w:rFonts w:ascii="Arial" w:hAnsi="Arial" w:cs="Arial"/>
+        </w:rPr>
+        <w:t xml:space="preserve">Figura </w:t>
+      </w:r>
+      <w:r>
+        <w:rPr>
+          <w:rFonts w:ascii="Arial" w:hAnsi="Arial" w:cs="Arial"/>
+        </w:rPr>
+        <w:t>1</w:t>
+      </w:r>
+      <w:r>
+        <w:rPr>
+          <w:rFonts w:ascii="Arial" w:hAnsi="Arial" w:cs="Arial"/>
+        </w:rPr>
+        <w:t xml:space="preserve"> abaixo representa a arquitetura de todo o projeto, desde a criação das aplicações até a</w:t>
+      </w:r>
+      <w:r>
+        <w:rPr>
+          <w:rFonts w:ascii="Arial" w:hAnsi="Arial" w:cs="Arial"/>
+        </w:rPr>
+        <w:t xml:space="preserve"> execuç</w:t>
+      </w:r>
+      <w:r>
+        <w:rPr>
+          <w:rFonts w:ascii="Arial" w:hAnsi="Arial" w:cs="Arial"/>
+        </w:rPr>
+        <w:t>ão e</w:t>
+      </w:r>
+      <w:r>
+        <w:rPr>
+          <w:rFonts w:ascii="Arial" w:hAnsi="Arial" w:cs="Arial"/>
+        </w:rPr>
+        <w:t xml:space="preserve"> criação </w:t>
+      </w:r>
+      <w:r>
+        <w:rPr>
+          <w:rFonts w:ascii="Arial" w:hAnsi="Arial" w:cs="Arial"/>
+        </w:rPr>
+        <w:t>dos ataques.</w:t>
+      </w:r>
+      <w:r>
+        <w:rPr>
+          <w:rFonts w:ascii="Arial" w:hAnsi="Arial" w:cs="Arial"/>
+          <w:color w:val="FF0000"/>
+        </w:rPr>
+        <w:t xml:space="preserve"> </w:t>
+      </w:r>
+      <w:r>
+        <w:rPr>
+          <w:rFonts w:ascii="Arial" w:hAnsi="Arial" w:cs="Arial"/>
+        </w:rPr>
+        <w:t xml:space="preserve">O processo é dividido em 5 etapas após </w:t>
+      </w:r>
+      <w:r>
+        <w:rPr>
+          <w:rFonts w:ascii="Arial" w:hAnsi="Arial" w:cs="Arial"/>
+        </w:rPr>
+        <w:t xml:space="preserve">a criação das 4 aplicações. 1 – Subir as 4 aplicações em contêineres. 2 – Usar o Minikube para </w:t>
+      </w:r>
+      <w:r>
+        <w:rPr>
+          <w:rFonts w:ascii="Arial" w:hAnsi="Arial" w:cs="Arial"/>
+        </w:rPr>
+        <w:t xml:space="preserve">instalação do Kubernetes localmente afim de gerir os contêineres Docker. 3 – Subir os </w:t>
+      </w:r>
+      <w:r>
+        <w:rPr>
+          <w:rFonts w:ascii="Arial" w:hAnsi="Arial" w:cs="Arial"/>
+          <w:i/>
+        </w:rPr>
+        <w:t>pods</w:t>
+      </w:r>
+      <w:r>
+        <w:rPr>
+          <w:rFonts w:ascii="Arial" w:hAnsi="Arial" w:cs="Arial"/>
+        </w:rPr>
+        <w:t xml:space="preserve"> no Amazon Web Services. 4 –</w:t>
+      </w:r>
+      <w:r>
+        <w:rPr>
+          <w:rFonts w:ascii="Arial" w:hAnsi="Arial" w:cs="Arial"/>
+        </w:rPr>
+        <w:t xml:space="preserve"> E</w:t>
+      </w:r>
+      <w:r>
+        <w:rPr>
+          <w:rFonts w:ascii="Arial" w:hAnsi="Arial" w:cs="Arial"/>
+        </w:rPr>
+        <w:t xml:space="preserve">xecução de ataques de CPU e Shutdown com Gremlin. 5 – </w:t>
+      </w:r>
+      <w:r>
+        <w:rPr>
+          <w:rFonts w:ascii="Arial" w:hAnsi="Arial" w:cs="Arial"/>
+        </w:rPr>
+        <w:t xml:space="preserve">Criação e execução </w:t>
+      </w:r>
+      <w:r>
+        <w:rPr>
+          <w:rFonts w:ascii="Arial" w:hAnsi="Arial" w:cs="Arial"/>
+        </w:rPr>
+        <w:t>de ataques com o ChaosToolkit.</w:t>
+      </w:r>
+    </w:p>
+    <w:p>
+      <w:pPr>
+        <w:keepNext/>
+      </w:pPr>
+      <w:r>
+        <w:rPr>
+          <w:noProof/>
+        </w:rPr>
+        <w:drawing>
+          <wp:inline distT="0" distB="0" distL="0" distR="0" wp14:anchorId="3DB0B215" wp14:editId="3EACAB6B">
+            <wp:extent cx="5760720" cy="3240405"/>
+            <wp:effectExtent l="0" t="0" r="0" b="0"/>
+            <wp:docPr id="2" name="Imagem 2"/>
+            <wp:cNvGraphicFramePr>
+              <a:graphicFrameLocks xmlns:a="http://schemas.openxmlformats.org/drawingml/2006/main" noChangeAspect="1"/>
+            </wp:cNvGraphicFramePr>
+            <a:graphic xmlns:a="http://schemas.openxmlformats.org/drawingml/2006/main">
+              <a:graphicData uri="http://schemas.openxmlformats.org/drawingml/2006/picture">
+                <pic:pic xmlns:pic="http://schemas.openxmlformats.org/drawingml/2006/picture">
+                  <pic:nvPicPr>
+                    <pic:cNvPr id="2" name="Diagrama Projeto Chaos.png"/>
+                    <pic:cNvPicPr/>
+                  </pic:nvPicPr>
+                  <pic:blipFill>
+                    <a:blip r:embed="rId12">
+                      <a:extLst>
+                        <a:ext uri="{28A0092B-C50C-407E-A947-70E740481C1C}">
+                          <a14:useLocalDpi xmlns:a14="http://schemas.microsoft.com/office/drawing/2010/main" val="0"/>
+                        </a:ext>
+                      </a:extLst>
+                    </a:blip>
+                    <a:stretch>
+                      <a:fillRect/>
+                    </a:stretch>
+                  </pic:blipFill>
+                  <pic:spPr>
+                    <a:xfrm>
+                      <a:off x="0" y="0"/>
+                      <a:ext cx="5760720" cy="3240405"/>
+                    </a:xfrm>
+                    <a:prstGeom prst="rect">
+                      <a:avLst/>
+                    </a:prstGeom>
+                  </pic:spPr>
+                </pic:pic>
+              </a:graphicData>
+            </a:graphic>
+          </wp:inline>
+        </w:drawing>
+      </w:r>
+    </w:p>
+    <w:p>
+      <w:pPr>
+        <w:pStyle w:val="Legenda"/>
+        <w:jc w:val="center"/>
+        <w:rPr>
+          <w:rFonts w:ascii="Arial" w:hAnsi="Arial" w:cs="Arial"/>
+          <w:b/>
+          <w:i w:val="0"/>
+          <w:color w:val="auto"/>
+          <w:sz w:val="24"/>
+          <w:szCs w:val="24"/>
+        </w:rPr>
+      </w:pPr>
+    </w:p>
+    <w:p>
+      <w:pPr>
+        <w:pStyle w:val="Legenda"/>
+        <w:jc w:val="center"/>
+        <w:rPr>
+          <w:rFonts w:ascii="Arial" w:hAnsi="Arial" w:cs="Arial"/>
+          <w:b/>
+          <w:i w:val="0"/>
+          <w:color w:val="auto"/>
+          <w:sz w:val="24"/>
+          <w:szCs w:val="24"/>
+        </w:rPr>
+      </w:pPr>
+      <w:bookmarkStart w:id="52" w:name="_Toc24732430"/>
+      <w:r>
+        <w:rPr>
+          <w:rFonts w:ascii="Arial" w:hAnsi="Arial" w:cs="Arial"/>
+          <w:b/>
+          <w:i w:val="0"/>
+          <w:color w:val="auto"/>
+          <w:sz w:val="24"/>
+          <w:szCs w:val="24"/>
+        </w:rPr>
+        <w:t xml:space="preserve">Figura </w:t>
+      </w:r>
+      <w:r>
+        <w:rPr>
+          <w:rFonts w:ascii="Arial" w:hAnsi="Arial" w:cs="Arial"/>
+          <w:b/>
+          <w:i w:val="0"/>
+          <w:color w:val="auto"/>
+          <w:sz w:val="24"/>
+          <w:szCs w:val="24"/>
+        </w:rPr>
+        <w:fldChar w:fldCharType="begin"/>
+      </w:r>
+      <w:r>
+        <w:rPr>
+          <w:rFonts w:ascii="Arial" w:hAnsi="Arial" w:cs="Arial"/>
+          <w:b/>
+          <w:i w:val="0"/>
+          <w:color w:val="auto"/>
+          <w:sz w:val="24"/>
+          <w:szCs w:val="24"/>
+        </w:rPr>
+        <w:instrText xml:space="preserve"> SEQ Figura \* ARABIC </w:instrText>
+      </w:r>
+      <w:r>
+        <w:rPr>
+          <w:rFonts w:ascii="Arial" w:hAnsi="Arial" w:cs="Arial"/>
+          <w:b/>
+          <w:i w:val="0"/>
+          <w:color w:val="auto"/>
+          <w:sz w:val="24"/>
+          <w:szCs w:val="24"/>
+        </w:rPr>
+        <w:fldChar w:fldCharType="separate"/>
+      </w:r>
+      <w:r>
+        <w:rPr>
+          <w:rFonts w:ascii="Arial" w:hAnsi="Arial" w:cs="Arial"/>
+          <w:b/>
+          <w:i w:val="0"/>
+          <w:noProof/>
+          <w:color w:val="auto"/>
+          <w:sz w:val="24"/>
+          <w:szCs w:val="24"/>
+        </w:rPr>
+        <w:t>1</w:t>
+      </w:r>
+      <w:r>
+        <w:rPr>
+          <w:rFonts w:ascii="Arial" w:hAnsi="Arial" w:cs="Arial"/>
+          <w:b/>
+          <w:i w:val="0"/>
+          <w:color w:val="auto"/>
+          <w:sz w:val="24"/>
+          <w:szCs w:val="24"/>
+        </w:rPr>
+        <w:fldChar w:fldCharType="end"/>
+      </w:r>
+      <w:r>
+        <w:rPr>
+          <w:rFonts w:ascii="Arial" w:hAnsi="Arial" w:cs="Arial"/>
+          <w:b/>
+          <w:i w:val="0"/>
+          <w:color w:val="auto"/>
+          <w:sz w:val="24"/>
+          <w:szCs w:val="24"/>
+        </w:rPr>
+        <w:t xml:space="preserve"> - Arquitetura do Projeto</w:t>
+      </w:r>
+      <w:bookmarkEnd w:id="52"/>
+    </w:p>
+    <w:p>
+      <w:pPr>
+        <w:jc w:val="center"/>
+        <w:rPr>
+          <w:rFonts w:ascii="Arial" w:hAnsi="Arial" w:cs="Arial"/>
+        </w:rPr>
+      </w:pPr>
+      <w:r>
+        <w:rPr>
+          <w:rFonts w:ascii="Arial" w:hAnsi="Arial" w:cs="Arial"/>
+        </w:rPr>
+        <w:t>Fonte: Autores</w:t>
+      </w:r>
+    </w:p>
+    <w:p>
+      <w:pPr>
+        <w:pStyle w:val="Ttulo2"/>
+        <w:ind w:left="0" w:firstLine="0"/>
+        <w:rPr>
+          <w:rFonts w:ascii="Arial" w:hAnsi="Arial" w:cs="Arial"/>
+          <w:sz w:val="28"/>
+          <w:szCs w:val="28"/>
+        </w:rPr>
+      </w:pPr>
+      <w:bookmarkStart w:id="53" w:name="_Toc24733852"/>
+      <w:r>
+        <w:rPr>
+          <w:rFonts w:ascii="Arial" w:hAnsi="Arial" w:cs="Arial"/>
+          <w:sz w:val="28"/>
+          <w:szCs w:val="28"/>
+        </w:rPr>
+        <w:lastRenderedPageBreak/>
+        <w:t>4.3.1 – Calculadora</w:t>
+      </w:r>
+      <w:bookmarkEnd w:id="53"/>
+    </w:p>
+    <w:p>
+      <w:pPr>
+        <w:pStyle w:val="Ttulo2"/>
+        <w:ind w:left="0" w:firstLine="0"/>
+        <w:rPr>
+          <w:rFonts w:ascii="Arial" w:hAnsi="Arial" w:cs="Arial"/>
+          <w:sz w:val="28"/>
+          <w:szCs w:val="28"/>
+        </w:rPr>
+      </w:pPr>
+      <w:bookmarkStart w:id="54" w:name="_Toc24733853"/>
+      <w:r>
+        <w:rPr>
+          <w:rFonts w:ascii="Arial" w:hAnsi="Arial" w:cs="Arial"/>
+          <w:sz w:val="28"/>
+          <w:szCs w:val="28"/>
+        </w:rPr>
+        <w:t xml:space="preserve">4.3.1 – </w:t>
+      </w:r>
+      <w:r>
+        <w:rPr>
+          <w:rFonts w:ascii="Arial" w:hAnsi="Arial" w:cs="Arial"/>
+          <w:sz w:val="28"/>
+          <w:szCs w:val="28"/>
+        </w:rPr>
+        <w:t>Gerenciador de Tarefas</w:t>
+      </w:r>
+      <w:bookmarkEnd w:id="54"/>
+    </w:p>
+    <w:p>
+      <w:pPr>
+        <w:pStyle w:val="Ttulo2"/>
+        <w:ind w:left="0" w:firstLine="0"/>
+        <w:rPr>
+          <w:rFonts w:ascii="Arial" w:hAnsi="Arial" w:cs="Arial"/>
+          <w:sz w:val="28"/>
+          <w:szCs w:val="28"/>
+        </w:rPr>
+      </w:pPr>
+      <w:bookmarkStart w:id="55" w:name="_Toc24733854"/>
+      <w:r>
+        <w:rPr>
+          <w:rFonts w:ascii="Arial" w:hAnsi="Arial" w:cs="Arial"/>
+          <w:sz w:val="28"/>
+          <w:szCs w:val="28"/>
+        </w:rPr>
+        <w:t xml:space="preserve">4.3.1 – </w:t>
+      </w:r>
+      <w:r>
+        <w:rPr>
+          <w:rFonts w:ascii="Arial" w:hAnsi="Arial" w:cs="Arial"/>
+          <w:sz w:val="28"/>
+          <w:szCs w:val="28"/>
+        </w:rPr>
+        <w:t>Buscador de Repositórios</w:t>
+      </w:r>
+      <w:bookmarkEnd w:id="55"/>
+    </w:p>
+    <w:p>
+      <w:pPr>
+        <w:pStyle w:val="Ttulo2"/>
+        <w:ind w:left="0" w:firstLine="0"/>
+        <w:rPr>
+          <w:rFonts w:ascii="Arial" w:hAnsi="Arial" w:cs="Arial"/>
+          <w:sz w:val="28"/>
+          <w:szCs w:val="28"/>
+        </w:rPr>
+      </w:pPr>
+      <w:bookmarkStart w:id="56" w:name="_Toc24733855"/>
+      <w:r>
+        <w:rPr>
+          <w:rFonts w:ascii="Arial" w:hAnsi="Arial" w:cs="Arial"/>
+          <w:sz w:val="28"/>
+          <w:szCs w:val="28"/>
+        </w:rPr>
+        <w:t xml:space="preserve">4.3.1 – </w:t>
+      </w:r>
+      <w:r>
+        <w:rPr>
+          <w:rFonts w:ascii="Arial" w:hAnsi="Arial" w:cs="Arial"/>
+          <w:sz w:val="28"/>
+          <w:szCs w:val="28"/>
+        </w:rPr>
+        <w:t>API REST de Termos Úteis</w:t>
+      </w:r>
+      <w:bookmarkEnd w:id="56"/>
+    </w:p>
+    <w:p>
+      <w:pPr>
+        <w:pStyle w:val="Ttulo2"/>
+        <w:ind w:left="0" w:firstLine="0"/>
+        <w:rPr>
+          <w:rFonts w:ascii="Arial" w:hAnsi="Arial" w:cs="Arial"/>
+          <w:sz w:val="28"/>
+          <w:szCs w:val="28"/>
+        </w:rPr>
+      </w:pPr>
+      <w:bookmarkStart w:id="57" w:name="_Toc24733856"/>
+      <w:r>
+        <w:rPr>
+          <w:rFonts w:ascii="Arial" w:hAnsi="Arial" w:cs="Arial"/>
+          <w:sz w:val="28"/>
+          <w:szCs w:val="28"/>
+        </w:rPr>
+        <w:t xml:space="preserve">4.3.1 – </w:t>
+      </w:r>
+      <w:r>
+        <w:rPr>
+          <w:rFonts w:ascii="Arial" w:hAnsi="Arial" w:cs="Arial"/>
+          <w:sz w:val="28"/>
+          <w:szCs w:val="28"/>
+        </w:rPr>
+        <w:t xml:space="preserve">Contêinerização </w:t>
+      </w:r>
+      <w:r>
+        <w:rPr>
+          <w:rFonts w:ascii="Arial" w:hAnsi="Arial" w:cs="Arial"/>
+          <w:sz w:val="28"/>
+          <w:szCs w:val="28"/>
+        </w:rPr>
+        <w:t>da</w:t>
+      </w:r>
+      <w:r>
+        <w:rPr>
+          <w:rFonts w:ascii="Arial" w:hAnsi="Arial" w:cs="Arial"/>
+          <w:sz w:val="28"/>
+          <w:szCs w:val="28"/>
+        </w:rPr>
+        <w:t>s</w:t>
+      </w:r>
+      <w:r>
+        <w:rPr>
+          <w:rFonts w:ascii="Arial" w:hAnsi="Arial" w:cs="Arial"/>
+          <w:sz w:val="28"/>
+          <w:szCs w:val="28"/>
+        </w:rPr>
+        <w:t xml:space="preserve"> Aplicações</w:t>
+      </w:r>
+      <w:bookmarkEnd w:id="57"/>
+    </w:p>
+    <w:p>
+      <w:pPr>
+        <w:pStyle w:val="Ttulo2"/>
+        <w:ind w:left="0" w:firstLine="0"/>
+        <w:rPr>
+          <w:rFonts w:ascii="Arial" w:hAnsi="Arial" w:cs="Arial"/>
+          <w:sz w:val="28"/>
+          <w:szCs w:val="28"/>
+        </w:rPr>
+      </w:pPr>
+      <w:bookmarkStart w:id="58" w:name="_Toc24733857"/>
+      <w:r>
+        <w:rPr>
+          <w:rFonts w:ascii="Arial" w:hAnsi="Arial" w:cs="Arial"/>
+          <w:sz w:val="28"/>
+          <w:szCs w:val="28"/>
+        </w:rPr>
+        <w:t xml:space="preserve">4.3.1 – </w:t>
+      </w:r>
+      <w:r>
+        <w:rPr>
+          <w:rFonts w:ascii="Arial" w:hAnsi="Arial" w:cs="Arial"/>
+          <w:sz w:val="28"/>
+          <w:szCs w:val="28"/>
+        </w:rPr>
+        <w:t>Osquestração dos Contêineres</w:t>
+      </w:r>
+      <w:bookmarkEnd w:id="58"/>
+    </w:p>
+    <w:p>
+      <w:pPr>
+        <w:pStyle w:val="Ttulo2"/>
+        <w:ind w:left="0" w:firstLine="0"/>
+        <w:rPr>
+          <w:rFonts w:ascii="Arial" w:hAnsi="Arial" w:cs="Arial"/>
+          <w:sz w:val="28"/>
+          <w:szCs w:val="28"/>
+        </w:rPr>
+      </w:pPr>
+      <w:bookmarkStart w:id="59" w:name="_Toc24733858"/>
+      <w:r>
+        <w:rPr>
+          <w:rFonts w:ascii="Arial" w:hAnsi="Arial" w:cs="Arial"/>
+          <w:sz w:val="28"/>
+          <w:szCs w:val="28"/>
+        </w:rPr>
+        <w:t xml:space="preserve">4.3.1 – </w:t>
+      </w:r>
+      <w:r>
+        <w:rPr>
+          <w:rFonts w:ascii="Arial" w:hAnsi="Arial" w:cs="Arial"/>
+          <w:sz w:val="28"/>
+          <w:szCs w:val="28"/>
+        </w:rPr>
+        <w:t>Deploy dos Pods</w:t>
+      </w:r>
+      <w:bookmarkEnd w:id="59"/>
+    </w:p>
+    <w:p>
+      <w:pPr>
+        <w:pStyle w:val="Ttulo2"/>
+        <w:ind w:left="0" w:firstLine="0"/>
+        <w:rPr>
+          <w:rFonts w:ascii="Arial" w:hAnsi="Arial" w:cs="Arial"/>
+          <w:sz w:val="28"/>
+          <w:szCs w:val="28"/>
+        </w:rPr>
+      </w:pPr>
+      <w:bookmarkStart w:id="60" w:name="_Toc24733859"/>
+      <w:r>
+        <w:rPr>
+          <w:rFonts w:ascii="Arial" w:hAnsi="Arial" w:cs="Arial"/>
+          <w:sz w:val="28"/>
+          <w:szCs w:val="28"/>
+        </w:rPr>
+        <w:t xml:space="preserve">4.3.1 – </w:t>
+      </w:r>
+      <w:r>
+        <w:rPr>
+          <w:rFonts w:ascii="Arial" w:hAnsi="Arial" w:cs="Arial"/>
+          <w:sz w:val="28"/>
+          <w:szCs w:val="28"/>
+        </w:rPr>
+        <w:t>Execução dos Testes</w:t>
+      </w:r>
+      <w:bookmarkEnd w:id="60"/>
+    </w:p>
+    <w:p>
+      <w:pPr>
+        <w:pStyle w:val="Ttulo2"/>
+        <w:ind w:left="0" w:firstLine="0"/>
+        <w:rPr>
+          <w:rFonts w:ascii="Arial" w:hAnsi="Arial" w:cs="Arial"/>
+          <w:sz w:val="28"/>
+          <w:szCs w:val="28"/>
+        </w:rPr>
+      </w:pPr>
+      <w:bookmarkStart w:id="61" w:name="_Toc24733860"/>
+      <w:r>
+        <w:rPr>
+          <w:rFonts w:ascii="Arial" w:hAnsi="Arial" w:cs="Arial"/>
+          <w:sz w:val="28"/>
+          <w:szCs w:val="28"/>
+        </w:rPr>
+        <w:t xml:space="preserve">4.3.1 – </w:t>
+      </w:r>
+      <w:r>
+        <w:rPr>
+          <w:rFonts w:ascii="Arial" w:hAnsi="Arial" w:cs="Arial"/>
+          <w:sz w:val="28"/>
+          <w:szCs w:val="28"/>
+        </w:rPr>
+        <w:t>Criação dos Testes</w:t>
+      </w:r>
+      <w:bookmarkEnd w:id="61"/>
+    </w:p>
+    <w:p>
+      <w:pPr>
+        <w:rPr>
+          <w:rFonts w:ascii="Arial" w:hAnsi="Arial" w:cs="Arial"/>
+        </w:rPr>
+      </w:pPr>
     </w:p>
     <w:p>
       <w:pPr>
         <w:pStyle w:val="Ttulo1"/>
         <w:ind w:left="0"/>
         <w:rPr>
-          <w:rFonts w:ascii="Arial" w:hAnsi="Arial" w:cs="Arial"/>
-          <w:sz w:val="28"/>
-        </w:rPr>
-      </w:pPr>
-      <w:bookmarkStart w:id="52" w:name="_Toc24728303"/>
-      <w:r>
-        <w:rPr>
-          <w:rFonts w:ascii="Arial" w:hAnsi="Arial" w:cs="Arial"/>
-          <w:sz w:val="28"/>
-        </w:rPr>
-        <w:t>5 – EXPERIMENTAÇÃO</w:t>
-      </w:r>
-      <w:bookmarkEnd w:id="52"/>
-    </w:p>
-    <w:p>
-      <w:pPr>
-        <w:pStyle w:val="Ttulo1"/>
-        <w:ind w:left="0"/>
-        <w:rPr>
-          <w:rFonts w:ascii="Arial" w:eastAsia="Arial" w:hAnsi="Arial" w:cs="Arial"/>
-          <w:sz w:val="28"/>
-          <w:szCs w:val="28"/>
-        </w:rPr>
-      </w:pPr>
-      <w:bookmarkStart w:id="53" w:name="_Toc10808393"/>
-      <w:bookmarkStart w:id="54" w:name="_Toc24728304"/>
-      <w:r>
-        <w:rPr>
-          <w:rFonts w:ascii="Arial" w:hAnsi="Arial" w:cs="Arial"/>
-          <w:sz w:val="28"/>
-          <w:szCs w:val="28"/>
-        </w:rPr>
-        <w:t xml:space="preserve">6 </w:t>
+          <w:rFonts w:ascii="Arial" w:eastAsia="Arial" w:hAnsi="Arial" w:cs="Arial"/>
+          <w:sz w:val="28"/>
+          <w:szCs w:val="28"/>
+        </w:rPr>
+      </w:pPr>
+      <w:bookmarkStart w:id="62" w:name="_Toc10808393"/>
+      <w:bookmarkStart w:id="63" w:name="_Toc24733861"/>
+      <w:r>
+        <w:rPr>
+          <w:rFonts w:ascii="Arial" w:hAnsi="Arial" w:cs="Arial"/>
+          <w:sz w:val="28"/>
+          <w:szCs w:val="28"/>
+        </w:rPr>
+        <w:t>5</w:t>
+      </w:r>
+      <w:r>
+        <w:rPr>
+          <w:rFonts w:ascii="Arial" w:hAnsi="Arial" w:cs="Arial"/>
+          <w:sz w:val="28"/>
+          <w:szCs w:val="28"/>
+        </w:rPr>
+        <w:t xml:space="preserve"> </w:t>
       </w:r>
       <w:r>
         <w:rPr>
@@ -6202,33 +7471,8 @@
         </w:rPr>
         <w:t xml:space="preserve"> CONCLUSÃO</w:t>
       </w:r>
-      <w:bookmarkEnd w:id="53"/>
-      <w:bookmarkEnd w:id="54"/>
-    </w:p>
-    <w:p>
-      <w:pPr>
-        <w:rPr>
-          <w:rFonts w:ascii="Arial" w:eastAsia="Arial" w:hAnsi="Arial" w:cs="Arial"/>
-          <w:color w:val="FF0000"/>
-        </w:rPr>
-      </w:pPr>
-      <w:r>
-        <w:rPr>
-          <w:rFonts w:ascii="Arial" w:eastAsia="Arial" w:hAnsi="Arial" w:cs="Arial"/>
-          <w:b/>
-          <w:color w:val="FF0000"/>
-          <w:sz w:val="36"/>
-          <w:szCs w:val="36"/>
-        </w:rPr>
-        <w:tab/>
-      </w:r>
-      <w:r>
-        <w:rPr>
-          <w:rFonts w:ascii="Arial" w:eastAsia="Arial" w:hAnsi="Arial" w:cs="Arial"/>
-          <w:color w:val="FF0000"/>
-        </w:rPr>
-        <w:t>Este trabalho apresentou...</w:t>
-      </w:r>
+      <w:bookmarkEnd w:id="62"/>
+      <w:bookmarkEnd w:id="63"/>
     </w:p>
     <w:p>
       <w:pPr>
@@ -6240,15 +7484,15 @@
           <w:szCs w:val="28"/>
         </w:rPr>
       </w:pPr>
-      <w:bookmarkStart w:id="55" w:name="_Toc10808394"/>
-      <w:bookmarkStart w:id="56" w:name="_Toc24728305"/>
-      <w:r>
-        <w:rPr>
-          <w:rFonts w:ascii="Arial" w:hAnsi="Arial" w:cs="Arial"/>
-          <w:sz w:val="28"/>
-          <w:szCs w:val="28"/>
-        </w:rPr>
-        <w:t>6</w:t>
+      <w:bookmarkStart w:id="64" w:name="_Toc10808394"/>
+      <w:bookmarkStart w:id="65" w:name="_Toc24733862"/>
+      <w:r>
+        <w:rPr>
+          <w:rFonts w:ascii="Arial" w:hAnsi="Arial" w:cs="Arial"/>
+          <w:sz w:val="28"/>
+          <w:szCs w:val="28"/>
+        </w:rPr>
+        <w:t>5</w:t>
       </w:r>
       <w:r>
         <w:rPr>
@@ -6290,8 +7534,8 @@
         </w:rPr>
         <w:t>Contribuições</w:t>
       </w:r>
-      <w:bookmarkEnd w:id="55"/>
-      <w:bookmarkEnd w:id="56"/>
+      <w:bookmarkEnd w:id="64"/>
+      <w:bookmarkEnd w:id="65"/>
     </w:p>
     <w:p>
       <w:pPr>
@@ -6303,15 +7547,15 @@
           <w:szCs w:val="28"/>
         </w:rPr>
       </w:pPr>
-      <w:bookmarkStart w:id="57" w:name="_Toc10808395"/>
-      <w:bookmarkStart w:id="58" w:name="_Toc24728306"/>
-      <w:r>
-        <w:rPr>
-          <w:rFonts w:ascii="Arial" w:hAnsi="Arial" w:cs="Arial"/>
-          <w:sz w:val="28"/>
-          <w:szCs w:val="28"/>
-        </w:rPr>
-        <w:t>6</w:t>
+      <w:bookmarkStart w:id="66" w:name="_Toc10808395"/>
+      <w:bookmarkStart w:id="67" w:name="_Toc24733863"/>
+      <w:r>
+        <w:rPr>
+          <w:rFonts w:ascii="Arial" w:hAnsi="Arial" w:cs="Arial"/>
+          <w:sz w:val="28"/>
+          <w:szCs w:val="28"/>
+        </w:rPr>
+        <w:t>5</w:t>
       </w:r>
       <w:r>
         <w:rPr>
@@ -6353,62 +7597,14 @@
         </w:rPr>
         <w:t>Trabalhos Futuros</w:t>
       </w:r>
-      <w:bookmarkEnd w:id="57"/>
-      <w:bookmarkEnd w:id="58"/>
-    </w:p>
-    <w:p>
-      <w:pPr>
-        <w:rPr>
-          <w:rFonts w:ascii="Arial" w:eastAsia="Arial" w:hAnsi="Arial" w:cs="Arial"/>
-          <w:sz w:val="36"/>
-          <w:szCs w:val="36"/>
-        </w:rPr>
-      </w:pPr>
-    </w:p>
-    <w:p>
-      <w:pPr>
-        <w:rPr>
-          <w:rFonts w:ascii="Arial" w:eastAsia="Arial" w:hAnsi="Arial" w:cs="Arial"/>
-          <w:sz w:val="36"/>
-          <w:szCs w:val="36"/>
-        </w:rPr>
-      </w:pPr>
-    </w:p>
-    <w:p>
-      <w:pPr>
-        <w:rPr>
-          <w:rFonts w:ascii="Arial" w:eastAsia="Arial" w:hAnsi="Arial" w:cs="Arial"/>
-          <w:sz w:val="36"/>
-          <w:szCs w:val="36"/>
-        </w:rPr>
-      </w:pPr>
-    </w:p>
-    <w:p>
-      <w:pPr>
-        <w:rPr>
-          <w:rFonts w:ascii="Arial" w:eastAsia="Arial" w:hAnsi="Arial" w:cs="Arial"/>
-          <w:sz w:val="36"/>
-          <w:szCs w:val="36"/>
-        </w:rPr>
-      </w:pPr>
-    </w:p>
-    <w:p>
-      <w:pPr>
-        <w:rPr>
-          <w:rFonts w:ascii="Arial" w:eastAsia="Arial" w:hAnsi="Arial" w:cs="Arial"/>
-          <w:sz w:val="36"/>
-          <w:szCs w:val="36"/>
-        </w:rPr>
-      </w:pPr>
-    </w:p>
-    <w:p>
-      <w:pPr>
-        <w:rPr>
-          <w:rFonts w:ascii="Arial" w:eastAsia="Arial" w:hAnsi="Arial" w:cs="Arial"/>
-          <w:sz w:val="36"/>
-          <w:szCs w:val="36"/>
-        </w:rPr>
-      </w:pPr>
+      <w:bookmarkStart w:id="68" w:name="_Toc10808396"/>
+      <w:bookmarkEnd w:id="66"/>
+      <w:bookmarkEnd w:id="67"/>
+    </w:p>
+    <w:p>
+      <w:r>
+        <w:br w:type="page"/>
+      </w:r>
     </w:p>
     <w:p>
       <w:pPr>
@@ -6421,22 +7617,7 @@
           <w:szCs w:val="28"/>
         </w:rPr>
       </w:pPr>
-      <w:bookmarkStart w:id="59" w:name="_Toc10808396"/>
-    </w:p>
-    <w:p/>
-    <w:p/>
-    <w:p>
-      <w:pPr>
-        <w:pStyle w:val="Ttulo1"/>
-        <w:ind w:left="0"/>
-        <w:jc w:val="center"/>
-        <w:rPr>
-          <w:rFonts w:ascii="Arial" w:hAnsi="Arial" w:cs="Arial"/>
-          <w:sz w:val="28"/>
-          <w:szCs w:val="28"/>
-        </w:rPr>
-      </w:pPr>
-      <w:bookmarkStart w:id="60" w:name="_Toc24728307"/>
+      <w:bookmarkStart w:id="69" w:name="_Toc24733864"/>
       <w:r>
         <w:rPr>
           <w:rFonts w:ascii="Arial" w:hAnsi="Arial" w:cs="Arial"/>
@@ -6446,11 +7627,11 @@
         <w:lastRenderedPageBreak/>
         <w:t>REFERÊNCIAS BIBLIOGRÁFICAS</w:t>
       </w:r>
-      <w:bookmarkEnd w:id="59"/>
-      <w:bookmarkEnd w:id="60"/>
+      <w:bookmarkEnd w:id="68"/>
+      <w:bookmarkEnd w:id="69"/>
     </w:p>
     <w:sectPr>
-      <w:headerReference w:type="default" r:id="rId12"/>
+      <w:headerReference w:type="default" r:id="rId13"/>
       <w:pgSz w:w="11907" w:h="16840"/>
       <w:pgMar w:top="1701" w:right="1134" w:bottom="1134" w:left="1701" w:header="720" w:footer="720" w:gutter="0"/>
       <w:pgNumType w:start="15"/>
@@ -6696,7 +7877,7 @@
           <w:rPr>
             <w:noProof/>
           </w:rPr>
-          <w:t>19</w:t>
+          <w:t>20</w:t>
         </w:r>
         <w:r>
           <w:fldChar w:fldCharType="end"/>
@@ -7429,6 +8610,95 @@
     </w:lvl>
   </w:abstractNum>
   <w:abstractNum w:abstractNumId="7" w15:restartNumberingAfterBreak="0">
+    <w:nsid w:val="6B8F2C26"/>
+    <w:multiLevelType w:val="hybridMultilevel"/>
+    <w:tmpl w:val="6318E716"/>
+    <w:lvl w:ilvl="0" w:tplc="0416000F">
+      <w:start w:val="1"/>
+      <w:numFmt w:val="decimal"/>
+      <w:lvlText w:val="%1."/>
+      <w:lvlJc w:val="left"/>
+      <w:pPr>
+        <w:ind w:left="720" w:hanging="360"/>
+      </w:pPr>
+      <w:rPr>
+        <w:rFonts w:hint="default"/>
+      </w:rPr>
+    </w:lvl>
+    <w:lvl w:ilvl="1" w:tplc="04160019" w:tentative="1">
+      <w:start w:val="1"/>
+      <w:numFmt w:val="lowerLetter"/>
+      <w:lvlText w:val="%2."/>
+      <w:lvlJc w:val="left"/>
+      <w:pPr>
+        <w:ind w:left="1440" w:hanging="360"/>
+      </w:pPr>
+    </w:lvl>
+    <w:lvl w:ilvl="2" w:tplc="0416001B" w:tentative="1">
+      <w:start w:val="1"/>
+      <w:numFmt w:val="lowerRoman"/>
+      <w:lvlText w:val="%3."/>
+      <w:lvlJc w:val="right"/>
+      <w:pPr>
+        <w:ind w:left="2160" w:hanging="180"/>
+      </w:pPr>
+    </w:lvl>
+    <w:lvl w:ilvl="3" w:tplc="0416000F" w:tentative="1">
+      <w:start w:val="1"/>
+      <w:numFmt w:val="decimal"/>
+      <w:lvlText w:val="%4."/>
+      <w:lvlJc w:val="left"/>
+      <w:pPr>
+        <w:ind w:left="2880" w:hanging="360"/>
+      </w:pPr>
+    </w:lvl>
+    <w:lvl w:ilvl="4" w:tplc="04160019" w:tentative="1">
+      <w:start w:val="1"/>
+      <w:numFmt w:val="lowerLetter"/>
+      <w:lvlText w:val="%5."/>
+      <w:lvlJc w:val="left"/>
+      <w:pPr>
+        <w:ind w:left="3600" w:hanging="360"/>
+      </w:pPr>
+    </w:lvl>
+    <w:lvl w:ilvl="5" w:tplc="0416001B" w:tentative="1">
+      <w:start w:val="1"/>
+      <w:numFmt w:val="lowerRoman"/>
+      <w:lvlText w:val="%6."/>
+      <w:lvlJc w:val="right"/>
+      <w:pPr>
+        <w:ind w:left="4320" w:hanging="180"/>
+      </w:pPr>
+    </w:lvl>
+    <w:lvl w:ilvl="6" w:tplc="0416000F" w:tentative="1">
+      <w:start w:val="1"/>
+      <w:numFmt w:val="decimal"/>
+      <w:lvlText w:val="%7."/>
+      <w:lvlJc w:val="left"/>
+      <w:pPr>
+        <w:ind w:left="5040" w:hanging="360"/>
+      </w:pPr>
+    </w:lvl>
+    <w:lvl w:ilvl="7" w:tplc="04160019" w:tentative="1">
+      <w:start w:val="1"/>
+      <w:numFmt w:val="lowerLetter"/>
+      <w:lvlText w:val="%8."/>
+      <w:lvlJc w:val="left"/>
+      <w:pPr>
+        <w:ind w:left="5760" w:hanging="360"/>
+      </w:pPr>
+    </w:lvl>
+    <w:lvl w:ilvl="8" w:tplc="0416001B" w:tentative="1">
+      <w:start w:val="1"/>
+      <w:numFmt w:val="lowerRoman"/>
+      <w:lvlText w:val="%9."/>
+      <w:lvlJc w:val="right"/>
+      <w:pPr>
+        <w:ind w:left="6480" w:hanging="180"/>
+      </w:pPr>
+    </w:lvl>
+  </w:abstractNum>
+  <w:abstractNum w:abstractNumId="8" w15:restartNumberingAfterBreak="0">
     <w:nsid w:val="71D2499C"/>
     <w:multiLevelType w:val="hybridMultilevel"/>
     <w:tmpl w:val="7610D7BA"/>
@@ -7518,7 +8788,7 @@
       </w:pPr>
     </w:lvl>
   </w:abstractNum>
-  <w:abstractNum w:abstractNumId="8" w15:restartNumberingAfterBreak="0">
+  <w:abstractNum w:abstractNumId="9" w15:restartNumberingAfterBreak="0">
     <w:nsid w:val="797425A7"/>
     <w:multiLevelType w:val="hybridMultilevel"/>
     <w:tmpl w:val="3E9412EE"/>
@@ -7631,7 +8901,7 @@
       </w:rPr>
     </w:lvl>
   </w:abstractNum>
-  <w:abstractNum w:abstractNumId="9" w15:restartNumberingAfterBreak="0">
+  <w:abstractNum w:abstractNumId="10" w15:restartNumberingAfterBreak="0">
     <w:nsid w:val="7C33780B"/>
     <w:multiLevelType w:val="multilevel"/>
     <w:tmpl w:val="05FC0B98"/>
@@ -7757,10 +9027,10 @@
     <w:abstractNumId w:val="5"/>
   </w:num>
   <w:num w:numId="5">
-    <w:abstractNumId w:val="9"/>
+    <w:abstractNumId w:val="10"/>
   </w:num>
   <w:num w:numId="6">
-    <w:abstractNumId w:val="7"/>
+    <w:abstractNumId w:val="8"/>
   </w:num>
   <w:num w:numId="7">
     <w:abstractNumId w:val="3"/>
@@ -7769,10 +9039,13 @@
     <w:abstractNumId w:val="1"/>
   </w:num>
   <w:num w:numId="9">
-    <w:abstractNumId w:val="8"/>
+    <w:abstractNumId w:val="9"/>
   </w:num>
   <w:num w:numId="10">
     <w:abstractNumId w:val="0"/>
+  </w:num>
+  <w:num w:numId="11">
+    <w:abstractNumId w:val="7"/>
   </w:num>
 </w:numbering>
 </file>
@@ -8285,6 +9558,7 @@
   <w:style w:type="character" w:default="1" w:styleId="Fontepargpadro">
     <w:name w:val="Default Paragraph Font"/>
     <w:uiPriority w:val="1"/>
+    <w:semiHidden/>
     <w:unhideWhenUsed/>
   </w:style>
   <w:style w:type="table" w:default="1" w:styleId="Tabelanormal">
@@ -8920,7 +10194,7 @@
 </file>
 
 <file path=customXml/itemProps1.xml><?xml version="1.0" encoding="utf-8"?>
-<ds:datastoreItem xmlns:ds="http://schemas.openxmlformats.org/officeDocument/2006/customXml" ds:itemID="{1FCBCE15-B983-4C41-9A81-43643F748B55}">
+<ds:datastoreItem xmlns:ds="http://schemas.openxmlformats.org/officeDocument/2006/customXml" ds:itemID="{D9597D0B-A947-4AEF-9EBA-09DB3DAC5649}">
   <ds:schemaRefs>
     <ds:schemaRef ds:uri="http://schemas.openxmlformats.org/officeDocument/2006/bibliography"/>
   </ds:schemaRefs>

</xml_diff>

<commit_message>
Sobe capítulo 3 finalizado
</commit_message>
<xml_diff>
--- a/docs/TCC Documentação - Chaos Engineering.docx
+++ b/docs/TCC Documentação - Chaos Engineering.docx
@@ -1984,8 +1984,6 @@
         </w:rPr>
       </w:sdtEndPr>
       <w:sdtContent>
-        <w:bookmarkStart w:id="2" w:name="_GoBack" w:displacedByCustomXml="prev"/>
-        <w:bookmarkEnd w:id="2" w:displacedByCustomXml="prev"/>
         <w:p>
           <w:pPr>
             <w:pStyle w:val="CabealhodoSumrio"/>
@@ -2053,7 +2051,7 @@
               <w:rPr>
                 <w:webHidden/>
               </w:rPr>
-              <w:t>15</w:t>
+              <w:t>4</w:t>
             </w:r>
             <w:r>
               <w:rPr>
@@ -2124,7 +2122,7 @@
                 <w:noProof/>
                 <w:webHidden/>
               </w:rPr>
-              <w:t>15</w:t>
+              <w:t>4</w:t>
             </w:r>
             <w:r>
               <w:rPr>
@@ -2196,7 +2194,7 @@
                 <w:noProof/>
                 <w:webHidden/>
               </w:rPr>
-              <w:t>15</w:t>
+              <w:t>4</w:t>
             </w:r>
             <w:r>
               <w:rPr>
@@ -2268,7 +2266,7 @@
                 <w:noProof/>
                 <w:webHidden/>
               </w:rPr>
-              <w:t>15</w:t>
+              <w:t>4</w:t>
             </w:r>
             <w:r>
               <w:rPr>
@@ -2356,7 +2354,7 @@
                 <w:noProof/>
                 <w:webHidden/>
               </w:rPr>
-              <w:t>15</w:t>
+              <w:t>4</w:t>
             </w:r>
             <w:r>
               <w:rPr>
@@ -2428,7 +2426,7 @@
                 <w:noProof/>
                 <w:webHidden/>
               </w:rPr>
-              <w:t>15</w:t>
+              <w:t>4</w:t>
             </w:r>
             <w:r>
               <w:rPr>
@@ -2516,7 +2514,7 @@
                 <w:noProof/>
                 <w:webHidden/>
               </w:rPr>
-              <w:t>15</w:t>
+              <w:t>4</w:t>
             </w:r>
             <w:r>
               <w:rPr>
@@ -2577,7 +2575,7 @@
               <w:rPr>
                 <w:webHidden/>
               </w:rPr>
-              <w:t>16</w:t>
+              <w:t>4</w:t>
             </w:r>
             <w:r>
               <w:rPr>
@@ -2648,7 +2646,7 @@
                 <w:noProof/>
                 <w:webHidden/>
               </w:rPr>
-              <w:t>16</w:t>
+              <w:t>4</w:t>
             </w:r>
             <w:r>
               <w:rPr>
@@ -2720,7 +2718,7 @@
                 <w:noProof/>
                 <w:webHidden/>
               </w:rPr>
-              <w:t>16</w:t>
+              <w:t>4</w:t>
             </w:r>
             <w:r>
               <w:rPr>
@@ -2792,7 +2790,7 @@
                 <w:noProof/>
                 <w:webHidden/>
               </w:rPr>
-              <w:t>16</w:t>
+              <w:t>4</w:t>
             </w:r>
             <w:r>
               <w:rPr>
@@ -2866,7 +2864,7 @@
               <w:rPr>
                 <w:webHidden/>
               </w:rPr>
-              <w:t>17</w:t>
+              <w:t>4</w:t>
             </w:r>
             <w:r>
               <w:rPr>
@@ -2953,7 +2951,7 @@
                 <w:noProof/>
                 <w:webHidden/>
               </w:rPr>
-              <w:t>17</w:t>
+              <w:t>4</w:t>
             </w:r>
             <w:r>
               <w:rPr>
@@ -3043,7 +3041,7 @@
                 <w:noProof/>
                 <w:webHidden/>
               </w:rPr>
-              <w:t>18</w:t>
+              <w:t>4</w:t>
             </w:r>
             <w:r>
               <w:rPr>
@@ -3133,7 +3131,7 @@
                 <w:noProof/>
                 <w:webHidden/>
               </w:rPr>
-              <w:t>18</w:t>
+              <w:t>4</w:t>
             </w:r>
             <w:r>
               <w:rPr>
@@ -3223,7 +3221,7 @@
                 <w:noProof/>
                 <w:webHidden/>
               </w:rPr>
-              <w:t>19</w:t>
+              <w:t>4</w:t>
             </w:r>
             <w:r>
               <w:rPr>
@@ -3313,7 +3311,7 @@
                 <w:noProof/>
                 <w:webHidden/>
               </w:rPr>
-              <w:t>20</w:t>
+              <w:t>4</w:t>
             </w:r>
             <w:r>
               <w:rPr>
@@ -3403,7 +3401,7 @@
                 <w:noProof/>
                 <w:webHidden/>
               </w:rPr>
-              <w:t>20</w:t>
+              <w:t>4</w:t>
             </w:r>
             <w:r>
               <w:rPr>
@@ -3493,7 +3491,7 @@
                 <w:noProof/>
                 <w:webHidden/>
               </w:rPr>
-              <w:t>20</w:t>
+              <w:t>4</w:t>
             </w:r>
             <w:r>
               <w:rPr>
@@ -3581,7 +3579,7 @@
                 <w:noProof/>
                 <w:webHidden/>
               </w:rPr>
-              <w:t>21</w:t>
+              <w:t>4</w:t>
             </w:r>
             <w:r>
               <w:rPr>
@@ -3671,7 +3669,7 @@
                 <w:noProof/>
                 <w:webHidden/>
               </w:rPr>
-              <w:t>21</w:t>
+              <w:t>4</w:t>
             </w:r>
             <w:r>
               <w:rPr>
@@ -3761,7 +3759,7 @@
                 <w:noProof/>
                 <w:webHidden/>
               </w:rPr>
-              <w:t>21</w:t>
+              <w:t>4</w:t>
             </w:r>
             <w:r>
               <w:rPr>
@@ -3822,7 +3820,7 @@
               <w:rPr>
                 <w:webHidden/>
               </w:rPr>
-              <w:t>22</w:t>
+              <w:t>4</w:t>
             </w:r>
             <w:r>
               <w:rPr>
@@ -3909,7 +3907,7 @@
                 <w:noProof/>
                 <w:webHidden/>
               </w:rPr>
-              <w:t>22</w:t>
+              <w:t>4</w:t>
             </w:r>
             <w:r>
               <w:rPr>
@@ -3997,7 +3995,7 @@
                 <w:noProof/>
                 <w:webHidden/>
               </w:rPr>
-              <w:t>22</w:t>
+              <w:t>4</w:t>
             </w:r>
             <w:r>
               <w:rPr>
@@ -4066,7 +4064,7 @@
                 <w:noProof/>
                 <w:webHidden/>
               </w:rPr>
-              <w:t>22</w:t>
+              <w:t>4</w:t>
             </w:r>
             <w:r>
               <w:rPr>
@@ -4154,7 +4152,7 @@
                 <w:noProof/>
                 <w:webHidden/>
               </w:rPr>
-              <w:t>22</w:t>
+              <w:t>4</w:t>
             </w:r>
             <w:r>
               <w:rPr>
@@ -4223,7 +4221,7 @@
                 <w:noProof/>
                 <w:webHidden/>
               </w:rPr>
-              <w:t>23</w:t>
+              <w:t>4</w:t>
             </w:r>
             <w:r>
               <w:rPr>
@@ -4292,7 +4290,7 @@
                 <w:noProof/>
                 <w:webHidden/>
               </w:rPr>
-              <w:t>23</w:t>
+              <w:t>4</w:t>
             </w:r>
             <w:r>
               <w:rPr>
@@ -4361,7 +4359,7 @@
                 <w:noProof/>
                 <w:webHidden/>
               </w:rPr>
-              <w:t>23</w:t>
+              <w:t>4</w:t>
             </w:r>
             <w:r>
               <w:rPr>
@@ -4430,7 +4428,7 @@
                 <w:noProof/>
                 <w:webHidden/>
               </w:rPr>
-              <w:t>23</w:t>
+              <w:t>4</w:t>
             </w:r>
             <w:r>
               <w:rPr>
@@ -4499,7 +4497,7 @@
                 <w:noProof/>
                 <w:webHidden/>
               </w:rPr>
-              <w:t>23</w:t>
+              <w:t>4</w:t>
             </w:r>
             <w:r>
               <w:rPr>
@@ -4568,7 +4566,7 @@
                 <w:noProof/>
                 <w:webHidden/>
               </w:rPr>
-              <w:t>23</w:t>
+              <w:t>4</w:t>
             </w:r>
             <w:r>
               <w:rPr>
@@ -4637,7 +4635,7 @@
                 <w:noProof/>
                 <w:webHidden/>
               </w:rPr>
-              <w:t>23</w:t>
+              <w:t>4</w:t>
             </w:r>
             <w:r>
               <w:rPr>
@@ -4706,7 +4704,7 @@
                 <w:noProof/>
                 <w:webHidden/>
               </w:rPr>
-              <w:t>23</w:t>
+              <w:t>4</w:t>
             </w:r>
             <w:r>
               <w:rPr>
@@ -4775,7 +4773,7 @@
                 <w:noProof/>
                 <w:webHidden/>
               </w:rPr>
-              <w:t>23</w:t>
+              <w:t>4</w:t>
             </w:r>
             <w:r>
               <w:rPr>
@@ -4849,7 +4847,7 @@
               <w:rPr>
                 <w:webHidden/>
               </w:rPr>
-              <w:t>23</w:t>
+              <w:t>4</w:t>
             </w:r>
             <w:r>
               <w:rPr>
@@ -4936,7 +4934,7 @@
                 <w:noProof/>
                 <w:webHidden/>
               </w:rPr>
-              <w:t>23</w:t>
+              <w:t>4</w:t>
             </w:r>
             <w:r>
               <w:rPr>
@@ -5024,7 +5022,7 @@
                 <w:noProof/>
                 <w:webHidden/>
               </w:rPr>
-              <w:t>23</w:t>
+              <w:t>4</w:t>
             </w:r>
             <w:r>
               <w:rPr>
@@ -5085,7 +5083,7 @@
               <w:rPr>
                 <w:webHidden/>
               </w:rPr>
-              <w:t>24</w:t>
+              <w:t>4</w:t>
             </w:r>
             <w:r>
               <w:rPr>
@@ -5573,8 +5571,8 @@
         <w:lastRenderedPageBreak/>
         <w:t>LISTA DE ABREVIATURAS E SIGLAS</w:t>
       </w:r>
-      <w:bookmarkStart w:id="3" w:name="_3znysh7" w:colFirst="0" w:colLast="0"/>
-      <w:bookmarkEnd w:id="3"/>
+      <w:bookmarkStart w:id="2" w:name="_3znysh7" w:colFirst="0" w:colLast="0"/>
+      <w:bookmarkEnd w:id="2"/>
     </w:p>
     <w:p>
       <w:pPr>
@@ -5792,16 +5790,16 @@
           <w:cols w:space="720"/>
         </w:sectPr>
       </w:pPr>
-      <w:bookmarkStart w:id="4" w:name="_hy2n2u9hblof" w:colFirst="0" w:colLast="0"/>
-      <w:bookmarkStart w:id="5" w:name="_jvl90d5ny33z" w:colFirst="0" w:colLast="0"/>
-      <w:bookmarkStart w:id="6" w:name="_4c2cugvqbqry" w:colFirst="0" w:colLast="0"/>
-      <w:bookmarkStart w:id="7" w:name="_gvz7tl6a2wgw" w:colFirst="0" w:colLast="0"/>
-      <w:bookmarkStart w:id="8" w:name="_mrnkk8betb72" w:colFirst="0" w:colLast="0"/>
+      <w:bookmarkStart w:id="3" w:name="_hy2n2u9hblof" w:colFirst="0" w:colLast="0"/>
+      <w:bookmarkStart w:id="4" w:name="_jvl90d5ny33z" w:colFirst="0" w:colLast="0"/>
+      <w:bookmarkStart w:id="5" w:name="_4c2cugvqbqry" w:colFirst="0" w:colLast="0"/>
+      <w:bookmarkStart w:id="6" w:name="_gvz7tl6a2wgw" w:colFirst="0" w:colLast="0"/>
+      <w:bookmarkStart w:id="7" w:name="_mrnkk8betb72" w:colFirst="0" w:colLast="0"/>
+      <w:bookmarkEnd w:id="3"/>
       <w:bookmarkEnd w:id="4"/>
       <w:bookmarkEnd w:id="5"/>
       <w:bookmarkEnd w:id="6"/>
       <w:bookmarkEnd w:id="7"/>
-      <w:bookmarkEnd w:id="8"/>
     </w:p>
     <w:p>
       <w:pPr>
@@ -5811,8 +5809,8 @@
           <w:rFonts w:ascii="Arial" w:eastAsia="Arial" w:hAnsi="Arial" w:cs="Arial"/>
         </w:rPr>
       </w:pPr>
-      <w:bookmarkStart w:id="9" w:name="_Toc10808339"/>
-      <w:bookmarkStart w:id="10" w:name="_Toc24756114"/>
+      <w:bookmarkStart w:id="8" w:name="_Toc10808339"/>
+      <w:bookmarkStart w:id="9" w:name="_Toc24756114"/>
       <w:r>
         <w:rPr>
           <w:rFonts w:ascii="Arial" w:hAnsi="Arial" w:cs="Arial"/>
@@ -5846,8 +5844,8 @@
         </w:rPr>
         <w:t>ÃO</w:t>
       </w:r>
+      <w:bookmarkEnd w:id="8"/>
       <w:bookmarkEnd w:id="9"/>
-      <w:bookmarkEnd w:id="10"/>
     </w:p>
     <w:p>
       <w:pPr>
@@ -5858,8 +5856,8 @@
           <w:b w:val="0"/>
         </w:rPr>
       </w:pPr>
-      <w:bookmarkStart w:id="11" w:name="_Toc10808340"/>
-      <w:bookmarkStart w:id="12" w:name="_Toc24756115"/>
+      <w:bookmarkStart w:id="10" w:name="_Toc10808340"/>
+      <w:bookmarkStart w:id="11" w:name="_Toc24756115"/>
       <w:r>
         <w:rPr>
           <w:rFonts w:ascii="Arial" w:hAnsi="Arial" w:cs="Arial"/>
@@ -5892,8 +5890,8 @@
         </w:rPr>
         <w:t>Justificativa da Pesquisa</w:t>
       </w:r>
+      <w:bookmarkEnd w:id="10"/>
       <w:bookmarkEnd w:id="11"/>
-      <w:bookmarkEnd w:id="12"/>
       <w:r>
         <w:rPr>
           <w:rFonts w:ascii="Arial" w:eastAsia="Arial" w:hAnsi="Arial" w:cs="Arial"/>
@@ -5909,8 +5907,8 @@
           <w:rFonts w:ascii="Arial" w:eastAsia="Arial" w:hAnsi="Arial" w:cs="Arial"/>
         </w:rPr>
       </w:pPr>
-      <w:bookmarkStart w:id="13" w:name="_Toc10808341"/>
-      <w:bookmarkStart w:id="14" w:name="_Toc24756116"/>
+      <w:bookmarkStart w:id="12" w:name="_Toc10808341"/>
+      <w:bookmarkStart w:id="13" w:name="_Toc24756116"/>
       <w:r>
         <w:rPr>
           <w:rFonts w:ascii="Arial" w:hAnsi="Arial" w:cs="Arial"/>
@@ -5943,8 +5941,8 @@
         </w:rPr>
         <w:t>Problema de Pesquisa</w:t>
       </w:r>
+      <w:bookmarkEnd w:id="12"/>
       <w:bookmarkEnd w:id="13"/>
-      <w:bookmarkEnd w:id="14"/>
       <w:r>
         <w:rPr>
           <w:rFonts w:ascii="Arial" w:eastAsia="Arial" w:hAnsi="Arial" w:cs="Arial"/>
@@ -5965,44 +5963,44 @@
           <w:rFonts w:ascii="Arial" w:eastAsia="Arial" w:hAnsi="Arial" w:cs="Arial"/>
         </w:rPr>
       </w:pPr>
-      <w:bookmarkStart w:id="15" w:name="_d89vyv8v6qhf" w:colFirst="0" w:colLast="0"/>
-      <w:bookmarkStart w:id="16" w:name="_Toc10808342"/>
-      <w:bookmarkStart w:id="17" w:name="_Toc24756117"/>
+      <w:bookmarkStart w:id="14" w:name="_d89vyv8v6qhf" w:colFirst="0" w:colLast="0"/>
+      <w:bookmarkStart w:id="15" w:name="_Toc10808342"/>
+      <w:bookmarkStart w:id="16" w:name="_Toc24756117"/>
+      <w:bookmarkEnd w:id="14"/>
+      <w:r>
+        <w:rPr>
+          <w:rFonts w:ascii="Arial" w:eastAsia="Arial" w:hAnsi="Arial" w:cs="Arial"/>
+          <w:sz w:val="28"/>
+          <w:szCs w:val="28"/>
+        </w:rPr>
+        <w:t xml:space="preserve">1.3 </w:t>
+      </w:r>
+      <w:r>
+        <w:rPr>
+          <w:rFonts w:ascii="Arial" w:eastAsia="Arial" w:hAnsi="Arial" w:cs="Arial"/>
+          <w:sz w:val="28"/>
+          <w:szCs w:val="28"/>
+        </w:rPr>
+        <w:t>–</w:t>
+      </w:r>
+      <w:r>
+        <w:rPr>
+          <w:rFonts w:ascii="Arial" w:eastAsia="Arial" w:hAnsi="Arial" w:cs="Arial"/>
+          <w:sz w:val="28"/>
+          <w:szCs w:val="28"/>
+        </w:rPr>
+        <w:t xml:space="preserve"> </w:t>
+      </w:r>
+      <w:r>
+        <w:rPr>
+          <w:rFonts w:ascii="Arial" w:eastAsia="Arial" w:hAnsi="Arial" w:cs="Arial"/>
+          <w:sz w:val="28"/>
+          <w:szCs w:val="28"/>
+        </w:rPr>
+        <w:t>Hipótese</w:t>
+      </w:r>
       <w:bookmarkEnd w:id="15"/>
-      <w:r>
-        <w:rPr>
-          <w:rFonts w:ascii="Arial" w:eastAsia="Arial" w:hAnsi="Arial" w:cs="Arial"/>
-          <w:sz w:val="28"/>
-          <w:szCs w:val="28"/>
-        </w:rPr>
-        <w:t xml:space="preserve">1.3 </w:t>
-      </w:r>
-      <w:r>
-        <w:rPr>
-          <w:rFonts w:ascii="Arial" w:eastAsia="Arial" w:hAnsi="Arial" w:cs="Arial"/>
-          <w:sz w:val="28"/>
-          <w:szCs w:val="28"/>
-        </w:rPr>
-        <w:t>–</w:t>
-      </w:r>
-      <w:r>
-        <w:rPr>
-          <w:rFonts w:ascii="Arial" w:eastAsia="Arial" w:hAnsi="Arial" w:cs="Arial"/>
-          <w:sz w:val="28"/>
-          <w:szCs w:val="28"/>
-        </w:rPr>
-        <w:t xml:space="preserve"> </w:t>
-      </w:r>
-      <w:r>
-        <w:rPr>
-          <w:rFonts w:ascii="Arial" w:eastAsia="Arial" w:hAnsi="Arial" w:cs="Arial"/>
-          <w:sz w:val="28"/>
-          <w:szCs w:val="28"/>
-        </w:rPr>
-        <w:t>Hipótese</w:t>
-      </w:r>
       <w:bookmarkEnd w:id="16"/>
-      <w:bookmarkEnd w:id="17"/>
       <w:r>
         <w:rPr>
           <w:rFonts w:ascii="Arial" w:eastAsia="Arial" w:hAnsi="Arial" w:cs="Arial"/>
@@ -6018,8 +6016,8 @@
           <w:rFonts w:ascii="Arial" w:eastAsia="Arial" w:hAnsi="Arial" w:cs="Arial"/>
         </w:rPr>
       </w:pPr>
-      <w:bookmarkStart w:id="18" w:name="_Toc10808343"/>
-      <w:bookmarkStart w:id="19" w:name="_Toc24756118"/>
+      <w:bookmarkStart w:id="17" w:name="_Toc10808343"/>
+      <w:bookmarkStart w:id="18" w:name="_Toc24756118"/>
       <w:r>
         <w:rPr>
           <w:rFonts w:ascii="Arial" w:hAnsi="Arial" w:cs="Arial"/>
@@ -6052,8 +6050,8 @@
         </w:rPr>
         <w:t>Objetivo</w:t>
       </w:r>
+      <w:bookmarkEnd w:id="17"/>
       <w:bookmarkEnd w:id="18"/>
-      <w:bookmarkEnd w:id="19"/>
       <w:r>
         <w:rPr>
           <w:rFonts w:ascii="Arial" w:eastAsia="Arial" w:hAnsi="Arial" w:cs="Arial"/>
@@ -6066,8 +6064,8 @@
         <w:pStyle w:val="Ttulo2"/>
         <w:ind w:left="0" w:firstLine="0"/>
       </w:pPr>
-      <w:bookmarkStart w:id="20" w:name="_Toc10808344"/>
-      <w:bookmarkStart w:id="21" w:name="_Toc24756119"/>
+      <w:bookmarkStart w:id="19" w:name="_Toc10808344"/>
+      <w:bookmarkStart w:id="20" w:name="_Toc24756119"/>
       <w:r>
         <w:rPr>
           <w:rFonts w:ascii="Arial" w:hAnsi="Arial" w:cs="Arial"/>
@@ -6100,8 +6098,8 @@
         </w:rPr>
         <w:t>Objeto</w:t>
       </w:r>
+      <w:bookmarkEnd w:id="19"/>
       <w:bookmarkEnd w:id="20"/>
-      <w:bookmarkEnd w:id="21"/>
     </w:p>
     <w:p>
       <w:pPr>
@@ -6113,8 +6111,8 @@
           <w:szCs w:val="28"/>
         </w:rPr>
       </w:pPr>
-      <w:bookmarkStart w:id="22" w:name="_Toc10808345"/>
-      <w:bookmarkStart w:id="23" w:name="_Toc24756120"/>
+      <w:bookmarkStart w:id="21" w:name="_Toc10808345"/>
+      <w:bookmarkStart w:id="22" w:name="_Toc24756120"/>
       <w:r>
         <w:rPr>
           <w:rFonts w:ascii="Arial" w:hAnsi="Arial" w:cs="Arial"/>
@@ -6155,8 +6153,8 @@
         </w:rPr>
         <w:t>Organização do Trabalho</w:t>
       </w:r>
+      <w:bookmarkEnd w:id="21"/>
       <w:bookmarkEnd w:id="22"/>
-      <w:bookmarkEnd w:id="23"/>
     </w:p>
     <w:p>
       <w:pPr>
@@ -6168,8 +6166,8 @@
           <w:rFonts w:ascii="Arial" w:eastAsia="Arial" w:hAnsi="Arial" w:cs="Arial"/>
         </w:rPr>
       </w:pPr>
-      <w:bookmarkStart w:id="24" w:name="_qjca4164nmwd" w:colFirst="0" w:colLast="0"/>
-      <w:bookmarkEnd w:id="24"/>
+      <w:bookmarkStart w:id="23" w:name="_qjca4164nmwd" w:colFirst="0" w:colLast="0"/>
+      <w:bookmarkEnd w:id="23"/>
     </w:p>
     <w:p>
       <w:pPr>
@@ -6181,21 +6179,21 @@
           <w:rFonts w:ascii="Arial" w:eastAsia="Arial" w:hAnsi="Arial" w:cs="Arial"/>
         </w:rPr>
       </w:pPr>
-      <w:bookmarkStart w:id="25" w:name="_a6owg4ev967" w:colFirst="0" w:colLast="0"/>
+      <w:bookmarkStart w:id="24" w:name="_a6owg4ev967" w:colFirst="0" w:colLast="0"/>
+      <w:bookmarkEnd w:id="24"/>
+    </w:p>
+    <w:p/>
+    <w:p>
+      <w:pPr>
+        <w:rPr>
+          <w:rFonts w:ascii="Arial" w:hAnsi="Arial" w:cs="Arial"/>
+          <w:b/>
+          <w:sz w:val="28"/>
+          <w:szCs w:val="28"/>
+        </w:rPr>
+      </w:pPr>
+      <w:bookmarkStart w:id="25" w:name="_kpmp6p4kxjs8" w:colFirst="0" w:colLast="0"/>
       <w:bookmarkEnd w:id="25"/>
-    </w:p>
-    <w:p/>
-    <w:p>
-      <w:pPr>
-        <w:rPr>
-          <w:rFonts w:ascii="Arial" w:hAnsi="Arial" w:cs="Arial"/>
-          <w:b/>
-          <w:sz w:val="28"/>
-          <w:szCs w:val="28"/>
-        </w:rPr>
-      </w:pPr>
-      <w:bookmarkStart w:id="26" w:name="_kpmp6p4kxjs8" w:colFirst="0" w:colLast="0"/>
-      <w:bookmarkEnd w:id="26"/>
       <w:r>
         <w:rPr>
           <w:rFonts w:ascii="Arial" w:hAnsi="Arial" w:cs="Arial"/>
@@ -6215,8 +6213,8 @@
           <w:szCs w:val="28"/>
         </w:rPr>
       </w:pPr>
-      <w:bookmarkStart w:id="27" w:name="_Toc10808346"/>
-      <w:bookmarkStart w:id="28" w:name="_Toc24756121"/>
+      <w:bookmarkStart w:id="26" w:name="_Toc10808346"/>
+      <w:bookmarkStart w:id="27" w:name="_Toc24756121"/>
       <w:r>
         <w:rPr>
           <w:rFonts w:ascii="Arial" w:hAnsi="Arial" w:cs="Arial"/>
@@ -6234,8 +6232,8 @@
         </w:rPr>
         <w:t>REFERENCIAL TEÓRICO</w:t>
       </w:r>
+      <w:bookmarkEnd w:id="26"/>
       <w:bookmarkEnd w:id="27"/>
-      <w:bookmarkEnd w:id="28"/>
     </w:p>
     <w:p>
       <w:pPr>
@@ -6246,7 +6244,7 @@
           <w:sz w:val="28"/>
         </w:rPr>
       </w:pPr>
-      <w:bookmarkStart w:id="29" w:name="_Toc24756122"/>
+      <w:bookmarkStart w:id="28" w:name="_Toc24756122"/>
       <w:r>
         <w:rPr>
           <w:rFonts w:ascii="Arial" w:hAnsi="Arial" w:cs="Arial"/>
@@ -6254,7 +6252,7 @@
         </w:rPr>
         <w:t>2.1 – Conceito de Sistemas Web</w:t>
       </w:r>
-      <w:bookmarkEnd w:id="29"/>
+      <w:bookmarkEnd w:id="28"/>
     </w:p>
     <w:p>
       <w:pPr>
@@ -6265,7 +6263,7 @@
           <w:sz w:val="28"/>
         </w:rPr>
       </w:pPr>
-      <w:bookmarkStart w:id="30" w:name="_Toc24756123"/>
+      <w:bookmarkStart w:id="29" w:name="_Toc24756123"/>
       <w:r>
         <w:rPr>
           <w:rFonts w:ascii="Arial" w:hAnsi="Arial" w:cs="Arial"/>
@@ -6273,7 +6271,7 @@
         </w:rPr>
         <w:t>2.2 – Netflix</w:t>
       </w:r>
-      <w:bookmarkEnd w:id="30"/>
+      <w:bookmarkEnd w:id="29"/>
     </w:p>
     <w:p>
       <w:pPr>
@@ -6284,7 +6282,7 @@
           <w:sz w:val="28"/>
         </w:rPr>
       </w:pPr>
-      <w:bookmarkStart w:id="31" w:name="_Toc24756124"/>
+      <w:bookmarkStart w:id="30" w:name="_Toc24756124"/>
       <w:r>
         <w:rPr>
           <w:rFonts w:ascii="Arial" w:hAnsi="Arial" w:cs="Arial"/>
@@ -6292,7 +6290,7 @@
         </w:rPr>
         <w:t>2.3 – Chaos Engineering</w:t>
       </w:r>
-      <w:bookmarkEnd w:id="31"/>
+      <w:bookmarkEnd w:id="30"/>
     </w:p>
     <w:p/>
     <w:p>
@@ -6322,8 +6320,8 @@
           <w:szCs w:val="28"/>
         </w:rPr>
       </w:pPr>
-      <w:bookmarkStart w:id="32" w:name="_Toc10808350"/>
-      <w:bookmarkStart w:id="33" w:name="_Toc24756125"/>
+      <w:bookmarkStart w:id="31" w:name="_Toc10808350"/>
+      <w:bookmarkStart w:id="32" w:name="_Toc24756125"/>
       <w:r>
         <w:rPr>
           <w:rFonts w:ascii="Arial" w:hAnsi="Arial" w:cs="Arial"/>
@@ -6357,16 +6355,16 @@
         </w:rPr>
         <w:t>TECNOLOGIAS UTILIZADA</w:t>
       </w:r>
+      <w:bookmarkEnd w:id="31"/>
+      <w:r>
+        <w:rPr>
+          <w:rFonts w:ascii="Arial" w:hAnsi="Arial" w:cs="Arial"/>
+          <w:sz w:val="28"/>
+          <w:szCs w:val="28"/>
+        </w:rPr>
+        <w:t>S</w:t>
+      </w:r>
       <w:bookmarkEnd w:id="32"/>
-      <w:r>
-        <w:rPr>
-          <w:rFonts w:ascii="Arial" w:hAnsi="Arial" w:cs="Arial"/>
-          <w:sz w:val="28"/>
-          <w:szCs w:val="28"/>
-        </w:rPr>
-        <w:t>S</w:t>
-      </w:r>
-      <w:bookmarkEnd w:id="33"/>
     </w:p>
     <w:p>
       <w:pPr>
@@ -6430,7 +6428,7 @@
           <w:sz w:val="28"/>
         </w:rPr>
       </w:pPr>
-      <w:bookmarkStart w:id="34" w:name="_Toc24756126"/>
+      <w:bookmarkStart w:id="33" w:name="_Toc24756126"/>
       <w:r>
         <w:rPr>
           <w:rFonts w:ascii="Arial" w:hAnsi="Arial" w:cs="Arial"/>
@@ -6474,7 +6472,7 @@
         </w:rPr>
         <w:t>oolkit</w:t>
       </w:r>
-      <w:bookmarkEnd w:id="34"/>
+      <w:bookmarkEnd w:id="33"/>
     </w:p>
     <w:p>
       <w:pPr>
@@ -6591,7 +6589,7 @@
           <w:noProof/>
         </w:rPr>
         <w:drawing>
-          <wp:inline distT="0" distB="0" distL="0" distR="0" wp14:anchorId="6C3304B7" wp14:editId="7C48C807">
+          <wp:inline distT="0" distB="0" distL="0" distR="0" wp14:anchorId="79EAB469" wp14:editId="3C181A21">
             <wp:extent cx="5760720" cy="2982686"/>
             <wp:effectExtent l="0" t="0" r="0" b="8255"/>
             <wp:docPr id="1" name="Imagem 1"/>
@@ -6660,7 +6658,7 @@
           <w:szCs w:val="24"/>
         </w:rPr>
       </w:pPr>
-      <w:bookmarkStart w:id="35" w:name="_Toc24744946"/>
+      <w:bookmarkStart w:id="34" w:name="_Toc24744946"/>
       <w:r>
         <w:rPr>
           <w:rFonts w:ascii="Arial" w:hAnsi="Arial" w:cs="Arial"/>
@@ -6739,7 +6737,7 @@
         </w:rPr>
         <w:t xml:space="preserve"> - Arquitetura do Chaos Tookit</w:t>
       </w:r>
-      <w:bookmarkEnd w:id="35"/>
+      <w:bookmarkEnd w:id="34"/>
     </w:p>
     <w:p>
       <w:pPr>
@@ -6848,7 +6846,7 @@
           <w:lang w:val="en-US"/>
         </w:rPr>
       </w:pPr>
-      <w:bookmarkStart w:id="36" w:name="_Toc24756127"/>
+      <w:bookmarkStart w:id="35" w:name="_Toc24756127"/>
       <w:r>
         <w:rPr>
           <w:rFonts w:ascii="Arial" w:hAnsi="Arial" w:cs="Arial"/>
@@ -6881,7 +6879,7 @@
         </w:rPr>
         <w:t>Gremlin</w:t>
       </w:r>
-      <w:bookmarkEnd w:id="36"/>
+      <w:bookmarkEnd w:id="35"/>
     </w:p>
     <w:p>
       <w:pPr>
@@ -7107,7 +7105,7 @@
           <w:lang w:val="en-US"/>
         </w:rPr>
       </w:pPr>
-      <w:bookmarkStart w:id="37" w:name="_Toc24756128"/>
+      <w:bookmarkStart w:id="36" w:name="_Toc24756128"/>
       <w:r>
         <w:rPr>
           <w:rFonts w:ascii="Arial" w:hAnsi="Arial" w:cs="Arial"/>
@@ -7148,7 +7146,7 @@
         </w:rPr>
         <w:t>5</w:t>
       </w:r>
-      <w:bookmarkEnd w:id="37"/>
+      <w:bookmarkEnd w:id="36"/>
     </w:p>
     <w:p>
       <w:pPr>
@@ -7431,7 +7429,7 @@
           <w:lang w:val="en-US"/>
         </w:rPr>
       </w:pPr>
-      <w:bookmarkStart w:id="38" w:name="_Toc24756129"/>
+      <w:bookmarkStart w:id="37" w:name="_Toc24756129"/>
       <w:r>
         <w:rPr>
           <w:rFonts w:ascii="Arial" w:hAnsi="Arial" w:cs="Arial"/>
@@ -7472,7 +7470,7 @@
         </w:rPr>
         <w:t>3</w:t>
       </w:r>
-      <w:bookmarkEnd w:id="38"/>
+      <w:bookmarkEnd w:id="37"/>
     </w:p>
     <w:p>
       <w:pPr>
@@ -7701,7 +7699,7 @@
           <w:lang w:val="en-US"/>
         </w:rPr>
       </w:pPr>
-      <w:bookmarkStart w:id="39" w:name="_Toc24756130"/>
+      <w:bookmarkStart w:id="38" w:name="_Toc24756130"/>
       <w:r>
         <w:rPr>
           <w:rFonts w:ascii="Arial" w:hAnsi="Arial" w:cs="Arial"/>
@@ -7735,7 +7733,7 @@
         </w:rPr>
         <w:t xml:space="preserve"> JavaScript</w:t>
       </w:r>
-      <w:bookmarkEnd w:id="39"/>
+      <w:bookmarkEnd w:id="38"/>
     </w:p>
     <w:p>
       <w:pPr>
@@ -7915,7 +7913,7 @@
           <w:lang w:val="en-US"/>
         </w:rPr>
       </w:pPr>
-      <w:bookmarkStart w:id="40" w:name="_Toc24756131"/>
+      <w:bookmarkStart w:id="39" w:name="_Toc24756131"/>
       <w:r>
         <w:rPr>
           <w:rFonts w:ascii="Arial" w:hAnsi="Arial" w:cs="Arial"/>
@@ -7948,7 +7946,7 @@
         </w:rPr>
         <w:t xml:space="preserve"> Node.js</w:t>
       </w:r>
-      <w:bookmarkEnd w:id="40"/>
+      <w:bookmarkEnd w:id="39"/>
     </w:p>
     <w:p>
       <w:pPr>
@@ -8234,7 +8232,7 @@
           <w:lang w:val="en-US"/>
         </w:rPr>
       </w:pPr>
-      <w:bookmarkStart w:id="41" w:name="_Toc24756132"/>
+      <w:bookmarkStart w:id="40" w:name="_Toc24756132"/>
       <w:r>
         <w:rPr>
           <w:rFonts w:ascii="Arial" w:hAnsi="Arial" w:cs="Arial"/>
@@ -8267,7 +8265,7 @@
         </w:rPr>
         <w:t xml:space="preserve"> Angular</w:t>
       </w:r>
-      <w:bookmarkEnd w:id="41"/>
+      <w:bookmarkEnd w:id="40"/>
     </w:p>
     <w:p>
       <w:pPr>
@@ -8397,7 +8395,7 @@
           <w:sz w:val="28"/>
         </w:rPr>
       </w:pPr>
-      <w:bookmarkStart w:id="42" w:name="_Toc24756133"/>
+      <w:bookmarkStart w:id="41" w:name="_Toc24756133"/>
       <w:r>
         <w:rPr>
           <w:rFonts w:ascii="Arial" w:hAnsi="Arial" w:cs="Arial"/>
@@ -8427,10 +8425,201 @@
         </w:rPr>
         <w:t xml:space="preserve"> Docker</w:t>
       </w:r>
-      <w:bookmarkEnd w:id="42"/>
-    </w:p>
-    <w:p/>
-    <w:p/>
+      <w:bookmarkEnd w:id="41"/>
+    </w:p>
+    <w:p>
+      <w:pPr>
+        <w:rPr>
+          <w:rFonts w:ascii="Arial" w:hAnsi="Arial" w:cs="Arial"/>
+        </w:rPr>
+      </w:pPr>
+      <w:r>
+        <w:rPr>
+          <w:rFonts w:ascii="Arial" w:hAnsi="Arial" w:cs="Arial"/>
+        </w:rPr>
+        <w:tab/>
+      </w:r>
+      <w:r>
+        <w:rPr>
+          <w:rFonts w:ascii="Arial" w:hAnsi="Arial" w:cs="Arial"/>
+        </w:rPr>
+        <w:t>O Docker é uma plataforma aberta de desen</w:t>
+      </w:r>
+      <w:r>
+        <w:rPr>
+          <w:rFonts w:ascii="Arial" w:hAnsi="Arial" w:cs="Arial"/>
+        </w:rPr>
+        <w:t xml:space="preserve">volvimento, envio e execução de </w:t>
+      </w:r>
+      <w:r>
+        <w:rPr>
+          <w:rFonts w:ascii="Arial" w:hAnsi="Arial" w:cs="Arial"/>
+        </w:rPr>
+        <w:t xml:space="preserve">aplicações. </w:t>
+      </w:r>
+      <w:r>
+        <w:rPr>
+          <w:rFonts w:ascii="Arial" w:hAnsi="Arial" w:cs="Arial"/>
+        </w:rPr>
+        <w:t>F</w:t>
+      </w:r>
+      <w:r>
+        <w:rPr>
+          <w:rFonts w:ascii="Arial" w:hAnsi="Arial" w:cs="Arial"/>
+        </w:rPr>
+        <w:t>ornece a capacidade de empaco</w:t>
+      </w:r>
+      <w:r>
+        <w:rPr>
+          <w:rFonts w:ascii="Arial" w:hAnsi="Arial" w:cs="Arial"/>
+        </w:rPr>
+        <w:t xml:space="preserve">tar e executar um aplicativo em um </w:t>
+      </w:r>
+      <w:r>
+        <w:rPr>
+          <w:rFonts w:ascii="Arial" w:hAnsi="Arial" w:cs="Arial"/>
+        </w:rPr>
+        <w:t>ambiente pouco isolado chamado contêi</w:t>
+      </w:r>
+      <w:r>
+        <w:rPr>
+          <w:rFonts w:ascii="Arial" w:hAnsi="Arial" w:cs="Arial"/>
+        </w:rPr>
+        <w:t xml:space="preserve">ner. O isolamento e a segurança </w:t>
+      </w:r>
+      <w:r>
+        <w:rPr>
+          <w:rFonts w:ascii="Arial" w:hAnsi="Arial" w:cs="Arial"/>
+        </w:rPr>
+        <w:t>permitem executar muitos contêineres simultaneamente em um determinado host.</w:t>
+      </w:r>
+    </w:p>
+    <w:p>
+      <w:pPr>
+        <w:rPr>
+          <w:rFonts w:ascii="Arial" w:hAnsi="Arial" w:cs="Arial"/>
+        </w:rPr>
+      </w:pPr>
+      <w:r>
+        <w:rPr>
+          <w:rFonts w:ascii="Arial" w:hAnsi="Arial" w:cs="Arial"/>
+        </w:rPr>
+        <w:tab/>
+        <w:t>Escolhemos o Docker para este projeto, pois com o Docker é possível</w:t>
+      </w:r>
+      <w:r>
+        <w:rPr>
+          <w:rFonts w:ascii="Arial" w:hAnsi="Arial" w:cs="Arial"/>
+        </w:rPr>
+        <w:t xml:space="preserve"> criar imagens (containers prontos para </w:t>
+      </w:r>
+      <w:r>
+        <w:rPr>
+          <w:rFonts w:ascii="Arial" w:hAnsi="Arial" w:cs="Arial"/>
+          <w:i/>
+        </w:rPr>
+        <w:t>deploy</w:t>
+      </w:r>
+      <w:r>
+        <w:rPr>
+          <w:rFonts w:ascii="Arial" w:hAnsi="Arial" w:cs="Arial"/>
+        </w:rPr>
+        <w:t xml:space="preserve">) a partir de arquivos de </w:t>
+      </w:r>
+      <w:r>
+        <w:rPr>
+          <w:rFonts w:ascii="Arial" w:hAnsi="Arial" w:cs="Arial"/>
+        </w:rPr>
+        <w:t>definição chamados Dockerfiles com facilidade, al</w:t>
+      </w:r>
+      <w:r>
+        <w:rPr>
+          <w:rFonts w:ascii="Arial" w:hAnsi="Arial" w:cs="Arial"/>
+        </w:rPr>
+        <w:t>ém d</w:t>
+      </w:r>
+      <w:r>
+        <w:rPr>
+          <w:rFonts w:ascii="Arial" w:hAnsi="Arial" w:cs="Arial"/>
+        </w:rPr>
+        <w:t xml:space="preserve">o Docker </w:t>
+      </w:r>
+      <w:r>
+        <w:rPr>
+          <w:rFonts w:ascii="Arial" w:hAnsi="Arial" w:cs="Arial"/>
+        </w:rPr>
+        <w:t>utiliza</w:t>
+      </w:r>
+      <w:r>
+        <w:rPr>
+          <w:rFonts w:ascii="Arial" w:hAnsi="Arial" w:cs="Arial"/>
+        </w:rPr>
+        <w:t>r</w:t>
+      </w:r>
+      <w:r>
+        <w:rPr>
+          <w:rFonts w:ascii="Arial" w:hAnsi="Arial" w:cs="Arial"/>
+        </w:rPr>
+        <w:t xml:space="preserve"> como </w:t>
+      </w:r>
+      <w:r>
+        <w:rPr>
+          <w:rFonts w:ascii="Arial" w:hAnsi="Arial" w:cs="Arial"/>
+          <w:i/>
+        </w:rPr>
+        <w:t>backend</w:t>
+      </w:r>
+      <w:r>
+        <w:rPr>
+          <w:rFonts w:ascii="Arial" w:hAnsi="Arial" w:cs="Arial"/>
+        </w:rPr>
+        <w:t xml:space="preserve"> </w:t>
+      </w:r>
+      <w:r>
+        <w:rPr>
+          <w:rFonts w:ascii="Arial" w:hAnsi="Arial" w:cs="Arial"/>
+          <w:i/>
+        </w:rPr>
+        <w:t>default</w:t>
+      </w:r>
+      <w:r>
+        <w:rPr>
+          <w:rFonts w:ascii="Arial" w:hAnsi="Arial" w:cs="Arial"/>
+        </w:rPr>
+        <w:t xml:space="preserve"> o LXC, </w:t>
+      </w:r>
+      <w:r>
+        <w:rPr>
+          <w:rFonts w:ascii="Arial" w:hAnsi="Arial" w:cs="Arial"/>
+        </w:rPr>
+        <w:t>sendo</w:t>
+      </w:r>
+      <w:r>
+        <w:rPr>
+          <w:rFonts w:ascii="Arial" w:hAnsi="Arial" w:cs="Arial"/>
+        </w:rPr>
+        <w:t xml:space="preserve"> possível definir limitações de recursos por container (memória, </w:t>
+      </w:r>
+      <w:r>
+        <w:rPr>
+          <w:rFonts w:ascii="Arial" w:hAnsi="Arial" w:cs="Arial"/>
+        </w:rPr>
+        <w:t>CPU e I/O, por exemplo).</w:t>
+      </w:r>
+      <w:r>
+        <w:rPr>
+          <w:rFonts w:ascii="Arial" w:hAnsi="Arial" w:cs="Arial"/>
+        </w:rPr>
+        <w:t xml:space="preserve"> Sendo assim, o Docker “caiu como uma luva” para que pudéssemos subir as 4 aplicações em contêineres, visto que também seria fácil a integração com o Kubernetes e o AWS, que serão tratados nos próximos tópicos.</w:t>
+      </w:r>
+    </w:p>
+    <w:p>
+      <w:pPr>
+        <w:rPr>
+          <w:rFonts w:ascii="Arial" w:hAnsi="Arial" w:cs="Arial"/>
+        </w:rPr>
+      </w:pPr>
+    </w:p>
     <w:p>
       <w:pPr>
         <w:pStyle w:val="Ttulo2"/>
@@ -8441,7 +8630,7 @@
           <w:lang w:val="en-US"/>
         </w:rPr>
       </w:pPr>
-      <w:bookmarkStart w:id="43" w:name="_Toc24756134"/>
+      <w:bookmarkStart w:id="42" w:name="_Toc24756134"/>
       <w:r>
         <w:rPr>
           <w:rFonts w:ascii="Arial" w:hAnsi="Arial" w:cs="Arial"/>
@@ -8474,14 +8663,226 @@
         </w:rPr>
         <w:t xml:space="preserve"> Kubernetes Minikube</w:t>
       </w:r>
-      <w:bookmarkEnd w:id="43"/>
-    </w:p>
-    <w:p>
-      <w:pPr>
-        <w:rPr>
-          <w:lang w:val="en-US"/>
-        </w:rPr>
-      </w:pPr>
+      <w:bookmarkEnd w:id="42"/>
+    </w:p>
+    <w:p>
+      <w:pPr>
+        <w:rPr>
+          <w:rFonts w:ascii="Arial" w:hAnsi="Arial" w:cs="Arial"/>
+        </w:rPr>
+      </w:pPr>
+      <w:r>
+        <w:rPr>
+          <w:rFonts w:ascii="Arial" w:hAnsi="Arial" w:cs="Arial"/>
+        </w:rPr>
+        <w:t>O Kubernetes, também chamado de k8s</w:t>
+      </w:r>
+      <w:r>
+        <w:rPr>
+          <w:rFonts w:ascii="Arial" w:hAnsi="Arial" w:cs="Arial"/>
+        </w:rPr>
+        <w:t>,</w:t>
+      </w:r>
+      <w:r>
+        <w:rPr>
+          <w:rFonts w:ascii="Arial" w:hAnsi="Arial" w:cs="Arial"/>
+        </w:rPr>
+        <w:t xml:space="preserve"> é uma plataforma </w:t>
+      </w:r>
+      <w:r>
+        <w:rPr>
+          <w:rFonts w:ascii="Arial" w:hAnsi="Arial" w:cs="Arial"/>
+        </w:rPr>
+        <w:t>de código aberto</w:t>
+      </w:r>
+      <w:r>
+        <w:rPr>
+          <w:rFonts w:ascii="Arial" w:hAnsi="Arial" w:cs="Arial"/>
+        </w:rPr>
+        <w:t xml:space="preserve"> que automatiza as operações dos containers Linux. Essa plataforma elimina grande parte dos processos manuais necessários para implantar e escalar as aplicações em </w:t>
+      </w:r>
+      <w:r>
+        <w:rPr>
+          <w:rFonts w:ascii="Arial" w:hAnsi="Arial" w:cs="Arial"/>
+        </w:rPr>
+        <w:lastRenderedPageBreak/>
+        <w:t>containers.</w:t>
+      </w:r>
+      <w:r>
+        <w:rPr>
+          <w:rFonts w:ascii="Arial" w:hAnsi="Arial" w:cs="Arial"/>
+        </w:rPr>
+        <w:t xml:space="preserve"> </w:t>
+      </w:r>
+      <w:r>
+        <w:rPr>
+          <w:rFonts w:ascii="Arial" w:hAnsi="Arial" w:cs="Arial"/>
+        </w:rPr>
+        <w:t>O Kubernetes oferece um serviço para que os pods</w:t>
+      </w:r>
+      <w:r>
+        <w:rPr>
+          <w:rFonts w:ascii="Arial" w:hAnsi="Arial" w:cs="Arial"/>
+        </w:rPr>
+        <w:t xml:space="preserve"> (grupo de um ou mais contêineres) sejam facilmente gerenciados.</w:t>
+      </w:r>
+    </w:p>
+    <w:p>
+      <w:pPr>
+        <w:rPr>
+          <w:rFonts w:ascii="Arial" w:hAnsi="Arial" w:cs="Arial"/>
+        </w:rPr>
+      </w:pPr>
+      <w:r>
+        <w:rPr>
+          <w:rFonts w:ascii="Arial" w:hAnsi="Arial" w:cs="Arial"/>
+        </w:rPr>
+        <w:tab/>
+        <w:t>Já o</w:t>
+      </w:r>
+      <w:r>
+        <w:rPr>
+          <w:rFonts w:ascii="Arial" w:hAnsi="Arial" w:cs="Arial"/>
+        </w:rPr>
+        <w:t xml:space="preserve"> Minikube é uma ferramenta que facilita a execução local do Kubernetes. O Minikube executa um cluster Kubernetes de nó único den</w:t>
+      </w:r>
+      <w:r>
+        <w:rPr>
+          <w:rFonts w:ascii="Arial" w:hAnsi="Arial" w:cs="Arial"/>
+        </w:rPr>
+        <w:t>tro de uma Máquina Virtual (VM).</w:t>
+      </w:r>
+    </w:p>
+    <w:p>
+      <w:pPr>
+        <w:rPr>
+          <w:rFonts w:ascii="Arial" w:hAnsi="Arial" w:cs="Arial"/>
+        </w:rPr>
+      </w:pPr>
+      <w:r>
+        <w:rPr>
+          <w:rFonts w:ascii="Arial" w:hAnsi="Arial" w:cs="Arial"/>
+        </w:rPr>
+        <w:tab/>
+        <w:t xml:space="preserve">Esse projeto faz uso do </w:t>
+      </w:r>
+      <w:r>
+        <w:rPr>
+          <w:rFonts w:ascii="Arial" w:hAnsi="Arial" w:cs="Arial"/>
+        </w:rPr>
+        <w:t>Kubernetes</w:t>
+      </w:r>
+      <w:r>
+        <w:rPr>
+          <w:rFonts w:ascii="Arial" w:hAnsi="Arial" w:cs="Arial"/>
+        </w:rPr>
+        <w:t xml:space="preserve"> com Minikube</w:t>
+      </w:r>
+      <w:r>
+        <w:rPr>
+          <w:rFonts w:ascii="Arial" w:hAnsi="Arial" w:cs="Arial"/>
+        </w:rPr>
+        <w:t>, pois ele tem a responsabilidade</w:t>
+      </w:r>
+      <w:r>
+        <w:rPr>
+          <w:rFonts w:ascii="Arial" w:hAnsi="Arial" w:cs="Arial"/>
+        </w:rPr>
+        <w:t xml:space="preserve"> </w:t>
+      </w:r>
+      <w:r>
+        <w:rPr>
+          <w:rFonts w:ascii="Arial" w:hAnsi="Arial" w:cs="Arial"/>
+        </w:rPr>
+        <w:t>de</w:t>
+      </w:r>
+      <w:r>
+        <w:rPr>
+          <w:rFonts w:ascii="Arial" w:hAnsi="Arial" w:cs="Arial"/>
+        </w:rPr>
+        <w:t xml:space="preserve"> gerenciar </w:t>
+      </w:r>
+      <w:r>
+        <w:rPr>
+          <w:rFonts w:ascii="Arial" w:hAnsi="Arial" w:cs="Arial"/>
+        </w:rPr>
+        <w:t>as aplicações</w:t>
+      </w:r>
+      <w:r>
+        <w:rPr>
+          <w:rFonts w:ascii="Arial" w:hAnsi="Arial" w:cs="Arial"/>
+        </w:rPr>
+        <w:t xml:space="preserve"> com facilidade e eficiência.</w:t>
+      </w:r>
+      <w:r>
+        <w:rPr>
+          <w:rFonts w:ascii="Arial" w:hAnsi="Arial" w:cs="Arial"/>
+        </w:rPr>
+        <w:t xml:space="preserve"> O Kubernetes foi feito para</w:t>
+      </w:r>
+      <w:r>
+        <w:rPr>
+          <w:rFonts w:ascii="Arial" w:hAnsi="Arial" w:cs="Arial"/>
+        </w:rPr>
+        <w:t xml:space="preserve"> </w:t>
+      </w:r>
+      <w:r>
+        <w:rPr>
+          <w:rFonts w:ascii="Arial" w:hAnsi="Arial" w:cs="Arial"/>
+        </w:rPr>
+        <w:t xml:space="preserve">gerenciar </w:t>
+      </w:r>
+      <w:r>
+        <w:rPr>
+          <w:rFonts w:ascii="Arial" w:hAnsi="Arial" w:cs="Arial"/>
+          <w:i/>
+        </w:rPr>
+        <w:t>clusters</w:t>
+      </w:r>
+      <w:r>
+        <w:rPr>
+          <w:rFonts w:ascii="Arial" w:hAnsi="Arial" w:cs="Arial"/>
+        </w:rPr>
+        <w:t xml:space="preserve"> que</w:t>
+      </w:r>
+      <w:r>
+        <w:rPr>
+          <w:rFonts w:ascii="Arial" w:hAnsi="Arial" w:cs="Arial"/>
+        </w:rPr>
+        <w:t xml:space="preserve"> podem incluir hosts em </w:t>
+      </w:r>
+      <w:r>
+        <w:rPr>
+          <w:rFonts w:ascii="Arial" w:hAnsi="Arial" w:cs="Arial"/>
+          <w:i/>
+        </w:rPr>
+        <w:t>clouds</w:t>
+      </w:r>
+      <w:r>
+        <w:rPr>
+          <w:rFonts w:ascii="Arial" w:hAnsi="Arial" w:cs="Arial"/>
+        </w:rPr>
+        <w:t xml:space="preserve"> públicas, privadas ou híbridas. Por isso, o Kubernetes é a plataforma ideal para hospedar aplicações nativas em </w:t>
+      </w:r>
+      <w:r>
+        <w:rPr>
+          <w:rFonts w:ascii="Arial" w:hAnsi="Arial" w:cs="Arial"/>
+          <w:i/>
+        </w:rPr>
+        <w:t>cloud</w:t>
+      </w:r>
+      <w:r>
+        <w:rPr>
+          <w:rFonts w:ascii="Arial" w:hAnsi="Arial" w:cs="Arial"/>
+        </w:rPr>
+        <w:t xml:space="preserve"> que exigem escalabilidade rápida</w:t>
+      </w:r>
+      <w:r>
+        <w:rPr>
+          <w:rFonts w:ascii="Arial" w:hAnsi="Arial" w:cs="Arial"/>
+        </w:rPr>
+        <w:t>, algo que é essencial para aproveitarmos, visto que iremos realizar testes e experimentos de Chaos Engineering, onde precisaremos subir serviços que foram derrubados, analisar indisponibilidade dos serviços, configurar redirecionamento de fluxo entre outras coisas que o Kubernetes irá ajudar e muito.</w:t>
+      </w:r>
     </w:p>
     <w:p>
       <w:pPr>
@@ -8500,7 +8901,7 @@
           <w:lang w:val="en-US"/>
         </w:rPr>
       </w:pPr>
-      <w:bookmarkStart w:id="44" w:name="_Toc24756135"/>
+      <w:bookmarkStart w:id="43" w:name="_Toc24756135"/>
       <w:r>
         <w:rPr>
           <w:rFonts w:ascii="Arial" w:hAnsi="Arial" w:cs="Arial"/>
@@ -8533,48 +8934,141 @@
         </w:rPr>
         <w:t xml:space="preserve"> AWS</w:t>
       </w:r>
-      <w:bookmarkEnd w:id="44"/>
-    </w:p>
-    <w:p>
-      <w:pPr>
+      <w:bookmarkEnd w:id="43"/>
+    </w:p>
+    <w:p>
+      <w:pPr>
+        <w:rPr>
+          <w:rFonts w:ascii="Arial" w:hAnsi="Arial" w:cs="Arial"/>
+        </w:rPr>
+      </w:pPr>
+      <w:r>
         <w:rPr>
           <w:lang w:val="en-US"/>
         </w:rPr>
-      </w:pPr>
-    </w:p>
-    <w:p>
-      <w:pPr>
-        <w:rPr>
-          <w:lang w:val="en-US"/>
-        </w:rPr>
-      </w:pPr>
-    </w:p>
-    <w:p>
-      <w:pPr>
-        <w:rPr>
-          <w:lang w:val="en-US"/>
-        </w:rPr>
-      </w:pPr>
-    </w:p>
-    <w:p>
-      <w:pPr>
-        <w:rPr>
-          <w:rFonts w:ascii="Arial" w:hAnsi="Arial" w:cs="Arial"/>
-          <w:sz w:val="28"/>
-          <w:szCs w:val="28"/>
-          <w:lang w:val="en-US"/>
-        </w:rPr>
-      </w:pPr>
-    </w:p>
-    <w:p>
-      <w:pPr>
-        <w:rPr>
-          <w:rFonts w:ascii="Arial" w:hAnsi="Arial" w:cs="Arial"/>
-          <w:sz w:val="28"/>
-          <w:szCs w:val="28"/>
-          <w:lang w:val="en-US"/>
-        </w:rPr>
-      </w:pPr>
+        <w:tab/>
+      </w:r>
+      <w:r>
+        <w:rPr>
+          <w:rFonts w:ascii="Arial" w:hAnsi="Arial" w:cs="Arial"/>
+        </w:rPr>
+        <w:t>Amazon Web Services, também conhecido como AWS, é uma plataforma de serviços de computação em nuvem</w:t>
+      </w:r>
+      <w:r>
+        <w:rPr>
+          <w:rFonts w:ascii="Arial" w:hAnsi="Arial" w:cs="Arial"/>
+        </w:rPr>
+        <w:t xml:space="preserve">. É a maior empresa fornecedora de serviços em nuvem, oferecendo cerca de 165 serviços completos incluindo </w:t>
+      </w:r>
+      <w:r>
+        <w:rPr>
+          <w:rFonts w:ascii="Arial" w:hAnsi="Arial" w:cs="Arial"/>
+        </w:rPr>
+        <w:t>série de aplicativos, incluindo computação, armazenamento, bancos de dados, redes, análises, machine learning e inteligência artificial (IA), Internet das Coisas (IoT), segurança e desenvolvimento, implantação e gerenciamento de aplicativos.</w:t>
+      </w:r>
+    </w:p>
+    <w:p>
+      <w:pPr>
+        <w:rPr>
+          <w:rFonts w:ascii="Arial" w:hAnsi="Arial" w:cs="Arial"/>
+        </w:rPr>
+      </w:pPr>
+      <w:r>
+        <w:rPr>
+          <w:rFonts w:ascii="Arial" w:hAnsi="Arial" w:cs="Arial"/>
+        </w:rPr>
+        <w:tab/>
+      </w:r>
+      <w:r>
+        <w:rPr>
+          <w:rFonts w:ascii="Arial" w:hAnsi="Arial" w:cs="Arial"/>
+        </w:rPr>
+        <w:t>Foi escolhido o uso</w:t>
+      </w:r>
+      <w:r>
+        <w:rPr>
+          <w:rFonts w:ascii="Arial" w:hAnsi="Arial" w:cs="Arial"/>
+        </w:rPr>
+        <w:t xml:space="preserve"> do AWS para este projeto para não precisar fazer o </w:t>
+      </w:r>
+      <w:r>
+        <w:rPr>
+          <w:rFonts w:ascii="Arial" w:hAnsi="Arial" w:cs="Arial"/>
+          <w:i/>
+        </w:rPr>
+        <w:t>setup</w:t>
+      </w:r>
+      <w:r>
+        <w:rPr>
+          <w:rFonts w:ascii="Arial" w:hAnsi="Arial" w:cs="Arial"/>
+          <w:i/>
+        </w:rPr>
+        <w:t xml:space="preserve"> </w:t>
+      </w:r>
+      <w:r>
+        <w:rPr>
+          <w:rFonts w:ascii="Arial" w:hAnsi="Arial" w:cs="Arial"/>
+        </w:rPr>
+        <w:t xml:space="preserve">e o </w:t>
+      </w:r>
+      <w:r>
+        <w:rPr>
+          <w:rFonts w:ascii="Arial" w:hAnsi="Arial" w:cs="Arial"/>
+          <w:i/>
+        </w:rPr>
+        <w:t>deploy</w:t>
+      </w:r>
+      <w:r>
+        <w:rPr>
+          <w:rFonts w:ascii="Arial" w:hAnsi="Arial" w:cs="Arial"/>
+          <w:i/>
+        </w:rPr>
+        <w:t xml:space="preserve"> </w:t>
+      </w:r>
+      <w:r>
+        <w:rPr>
+          <w:rFonts w:ascii="Arial" w:hAnsi="Arial" w:cs="Arial"/>
+        </w:rPr>
+        <w:t>de toda a configuração e recursos do projeto em uma máquina física. Seria extremamente complicado ter que deixar um computador disponível e ligado para que pudéssemos realizar as atividades deste trabalho,</w:t>
+      </w:r>
+      <w:r>
+        <w:rPr>
+          <w:rFonts w:ascii="Arial" w:hAnsi="Arial" w:cs="Arial"/>
+        </w:rPr>
+        <w:t xml:space="preserve"> além de termos a possibilidade de analisarmos os gráficos de monitoramento do serviço da Amazon,</w:t>
+      </w:r>
+      <w:r>
+        <w:rPr>
+          <w:rFonts w:ascii="Arial" w:hAnsi="Arial" w:cs="Arial"/>
+        </w:rPr>
+        <w:t xml:space="preserve"> visto que o AWS oferece serviços </w:t>
+      </w:r>
+      <w:r>
+        <w:rPr>
+          <w:rFonts w:ascii="Arial" w:hAnsi="Arial" w:cs="Arial"/>
+          <w:i/>
+        </w:rPr>
+        <w:t>cloud</w:t>
+      </w:r>
+      <w:r>
+        <w:rPr>
+          <w:rFonts w:ascii="Arial" w:hAnsi="Arial" w:cs="Arial"/>
+          <w:i/>
+        </w:rPr>
+        <w:t xml:space="preserve"> </w:t>
+      </w:r>
+      <w:r>
+        <w:rPr>
+          <w:rFonts w:ascii="Arial" w:hAnsi="Arial" w:cs="Arial"/>
+        </w:rPr>
+        <w:t>de maneira excepcional, onde grandes empresas utilizam de seus recursos, além de oferecer serviços gr</w:t>
+      </w:r>
+      <w:r>
+        <w:rPr>
+          <w:rFonts w:ascii="Arial" w:hAnsi="Arial" w:cs="Arial"/>
+        </w:rPr>
+        <w:t>átis com fins experimentais.</w:t>
+      </w:r>
     </w:p>
     <w:p>
       <w:pPr>
@@ -8586,8 +9080,8 @@
           <w:color w:val="FFFFFF"/>
         </w:rPr>
       </w:pPr>
-      <w:bookmarkStart w:id="45" w:name="_Toc10808362"/>
-      <w:bookmarkStart w:id="46" w:name="_Toc24756136"/>
+      <w:bookmarkStart w:id="44" w:name="_Toc10808362"/>
+      <w:bookmarkStart w:id="45" w:name="_Toc24756136"/>
       <w:r>
         <w:rPr>
           <w:rFonts w:ascii="Arial" w:hAnsi="Arial" w:cs="Arial"/>
@@ -8597,8 +9091,8 @@
         <w:lastRenderedPageBreak/>
         <w:t>4 – APRESENTAÇÃO DA SOLUÇÃO</w:t>
       </w:r>
+      <w:bookmarkEnd w:id="44"/>
       <w:bookmarkEnd w:id="45"/>
-      <w:bookmarkEnd w:id="46"/>
       <w:r>
         <w:rPr>
           <w:rFonts w:ascii="Arial" w:eastAsia="Arial" w:hAnsi="Arial" w:cs="Arial"/>
@@ -8609,19 +9103,19 @@
         <w:t xml:space="preserve"> </w:t>
       </w:r>
     </w:p>
+    <w:p/>
     <w:p>
       <w:pPr>
         <w:pStyle w:val="Ttulo2"/>
         <w:ind w:left="0" w:firstLine="0"/>
         <w:rPr>
           <w:rFonts w:ascii="Arial" w:hAnsi="Arial" w:cs="Arial"/>
-          <w:color w:val="FF0000"/>
-          <w:sz w:val="28"/>
-          <w:szCs w:val="28"/>
-        </w:rPr>
-      </w:pPr>
-      <w:bookmarkStart w:id="47" w:name="_Toc10808363"/>
-      <w:bookmarkStart w:id="48" w:name="_Toc24756137"/>
+          <w:sz w:val="28"/>
+          <w:szCs w:val="28"/>
+        </w:rPr>
+      </w:pPr>
+      <w:bookmarkStart w:id="46" w:name="_Toc10808363"/>
+      <w:bookmarkStart w:id="47" w:name="_Toc24756137"/>
       <w:r>
         <w:rPr>
           <w:rFonts w:ascii="Arial" w:hAnsi="Arial" w:cs="Arial"/>
@@ -8654,9 +9148,10 @@
         </w:rPr>
         <w:t>Descrição do Problema</w:t>
       </w:r>
+      <w:bookmarkEnd w:id="46"/>
       <w:bookmarkEnd w:id="47"/>
-      <w:bookmarkEnd w:id="48"/>
-    </w:p>
+    </w:p>
+    <w:p/>
     <w:p>
       <w:pPr>
         <w:pStyle w:val="Ttulo2"/>
@@ -8667,8 +9162,8 @@
           <w:szCs w:val="28"/>
         </w:rPr>
       </w:pPr>
-      <w:bookmarkStart w:id="49" w:name="_Toc10808364"/>
-      <w:bookmarkStart w:id="50" w:name="_Toc24756138"/>
+      <w:bookmarkStart w:id="48" w:name="_Toc10808364"/>
+      <w:bookmarkStart w:id="49" w:name="_Toc24756138"/>
       <w:r>
         <w:rPr>
           <w:rFonts w:ascii="Arial" w:hAnsi="Arial" w:cs="Arial"/>
@@ -8701,9 +9196,10 @@
         </w:rPr>
         <w:t>Solução Proposta</w:t>
       </w:r>
+      <w:bookmarkEnd w:id="48"/>
       <w:bookmarkEnd w:id="49"/>
-      <w:bookmarkEnd w:id="50"/>
-    </w:p>
+    </w:p>
+    <w:p/>
     <w:p>
       <w:pPr>
         <w:pStyle w:val="Ttulo3"/>
@@ -8712,15 +9208,16 @@
           <w:rFonts w:ascii="Arial" w:hAnsi="Arial" w:cs="Arial"/>
         </w:rPr>
       </w:pPr>
-      <w:bookmarkStart w:id="51" w:name="_Toc24756139"/>
+      <w:bookmarkStart w:id="50" w:name="_Toc24756139"/>
       <w:r>
         <w:rPr>
           <w:rFonts w:ascii="Arial" w:hAnsi="Arial" w:cs="Arial"/>
         </w:rPr>
         <w:t>4.2.1 – Gremlin na Prática</w:t>
       </w:r>
-      <w:bookmarkEnd w:id="51"/>
-    </w:p>
+      <w:bookmarkEnd w:id="50"/>
+    </w:p>
+    <w:p/>
     <w:p>
       <w:pPr>
         <w:pStyle w:val="Ttulo2"/>
@@ -8731,8 +9228,8 @@
           <w:szCs w:val="28"/>
         </w:rPr>
       </w:pPr>
-      <w:bookmarkStart w:id="52" w:name="_Toc10808365"/>
-      <w:bookmarkStart w:id="53" w:name="_Toc24756140"/>
+      <w:bookmarkStart w:id="51" w:name="_Toc10808365"/>
+      <w:bookmarkStart w:id="52" w:name="_Toc24756140"/>
       <w:r>
         <w:rPr>
           <w:rFonts w:ascii="Arial" w:hAnsi="Arial" w:cs="Arial"/>
@@ -8765,16 +9262,16 @@
         </w:rPr>
         <w:t xml:space="preserve">Arquitetura </w:t>
       </w:r>
+      <w:bookmarkEnd w:id="51"/>
+      <w:r>
+        <w:rPr>
+          <w:rFonts w:ascii="Arial" w:hAnsi="Arial" w:cs="Arial"/>
+          <w:sz w:val="28"/>
+          <w:szCs w:val="28"/>
+        </w:rPr>
+        <w:t>do Projeto</w:t>
+      </w:r>
       <w:bookmarkEnd w:id="52"/>
-      <w:r>
-        <w:rPr>
-          <w:rFonts w:ascii="Arial" w:hAnsi="Arial" w:cs="Arial"/>
-          <w:sz w:val="28"/>
-          <w:szCs w:val="28"/>
-        </w:rPr>
-        <w:t>do Projeto</w:t>
-      </w:r>
-      <w:bookmarkEnd w:id="53"/>
     </w:p>
     <w:p>
       <w:pPr>
@@ -8799,13 +9296,7 @@
         <w:rPr>
           <w:rFonts w:ascii="Arial" w:hAnsi="Arial" w:cs="Arial"/>
         </w:rPr>
-        <w:t xml:space="preserve">igura </w:t>
-      </w:r>
-      <w:r>
-        <w:rPr>
-          <w:rFonts w:ascii="Arial" w:hAnsi="Arial" w:cs="Arial"/>
-        </w:rPr>
-        <w:t>1</w:t>
+        <w:t>igura</w:t>
       </w:r>
       <w:r>
         <w:rPr>
@@ -8897,7 +9388,19 @@
         <w:rPr>
           <w:rFonts w:ascii="Arial" w:hAnsi="Arial" w:cs="Arial"/>
         </w:rPr>
-        <w:t>de ataques com o ChaosToolkit.</w:t>
+        <w:t>de ataques com o Chaos</w:t>
+      </w:r>
+      <w:r>
+        <w:rPr>
+          <w:rFonts w:ascii="Arial" w:hAnsi="Arial" w:cs="Arial"/>
+        </w:rPr>
+        <w:t xml:space="preserve"> </w:t>
+      </w:r>
+      <w:r>
+        <w:rPr>
+          <w:rFonts w:ascii="Arial" w:hAnsi="Arial" w:cs="Arial"/>
+        </w:rPr>
+        <w:t>Toolkit.</w:t>
       </w:r>
     </w:p>
     <w:p>
@@ -8908,8 +9411,9 @@
         <w:rPr>
           <w:noProof/>
         </w:rPr>
+        <w:lastRenderedPageBreak/>
         <w:drawing>
-          <wp:inline distT="0" distB="0" distL="0" distR="0" wp14:anchorId="0F2EB5F3" wp14:editId="0E06D311">
+          <wp:inline distT="0" distB="0" distL="0" distR="0" wp14:anchorId="0F4E2AFD" wp14:editId="44D3EFDF">
             <wp:extent cx="5760720" cy="3240405"/>
             <wp:effectExtent l="0" t="0" r="0" b="0"/>
             <wp:docPr id="2" name="Imagem 2"/>
@@ -8969,7 +9473,7 @@
           <w:szCs w:val="24"/>
         </w:rPr>
       </w:pPr>
-      <w:bookmarkStart w:id="54" w:name="_Toc24744947"/>
+      <w:bookmarkStart w:id="53" w:name="_Toc24744947"/>
       <w:r>
         <w:rPr>
           <w:rFonts w:ascii="Arial" w:hAnsi="Arial" w:cs="Arial"/>
@@ -9048,7 +9552,7 @@
         </w:rPr>
         <w:t xml:space="preserve"> - Arquitetura do Projeto</w:t>
       </w:r>
-      <w:bookmarkEnd w:id="54"/>
+      <w:bookmarkEnd w:id="53"/>
     </w:p>
     <w:p>
       <w:pPr>
@@ -9078,7 +9582,7 @@
           <w:rFonts w:ascii="Arial" w:hAnsi="Arial" w:cs="Arial"/>
         </w:rPr>
       </w:pPr>
-      <w:bookmarkStart w:id="55" w:name="_Toc24756141"/>
+      <w:bookmarkStart w:id="54" w:name="_Toc24756141"/>
       <w:r>
         <w:rPr>
           <w:rFonts w:ascii="Arial" w:hAnsi="Arial" w:cs="Arial"/>
@@ -9086,7 +9590,7 @@
         <w:lastRenderedPageBreak/>
         <w:t>4.3.1 – Calculadora</w:t>
       </w:r>
-      <w:bookmarkEnd w:id="55"/>
+      <w:bookmarkEnd w:id="54"/>
     </w:p>
     <w:p>
       <w:pPr>
@@ -9096,7 +9600,7 @@
           <w:rFonts w:ascii="Arial" w:hAnsi="Arial" w:cs="Arial"/>
         </w:rPr>
       </w:pPr>
-      <w:bookmarkStart w:id="56" w:name="_Toc24756142"/>
+      <w:bookmarkStart w:id="55" w:name="_Toc24756142"/>
       <w:r>
         <w:rPr>
           <w:rFonts w:ascii="Arial" w:hAnsi="Arial" w:cs="Arial"/>
@@ -9115,7 +9619,7 @@
         </w:rPr>
         <w:t>Gerenciador de Tarefas</w:t>
       </w:r>
-      <w:bookmarkEnd w:id="56"/>
+      <w:bookmarkEnd w:id="55"/>
     </w:p>
     <w:p>
       <w:pPr>
@@ -9125,7 +9629,7 @@
           <w:rFonts w:ascii="Arial" w:hAnsi="Arial" w:cs="Arial"/>
         </w:rPr>
       </w:pPr>
-      <w:bookmarkStart w:id="57" w:name="_Toc24756143"/>
+      <w:bookmarkStart w:id="56" w:name="_Toc24756143"/>
       <w:r>
         <w:rPr>
           <w:rFonts w:ascii="Arial" w:hAnsi="Arial" w:cs="Arial"/>
@@ -9144,7 +9648,7 @@
         </w:rPr>
         <w:t>Buscador de Repositórios</w:t>
       </w:r>
-      <w:bookmarkEnd w:id="57"/>
+      <w:bookmarkEnd w:id="56"/>
     </w:p>
     <w:p>
       <w:pPr>
@@ -9154,7 +9658,7 @@
           <w:rFonts w:ascii="Arial" w:hAnsi="Arial" w:cs="Arial"/>
         </w:rPr>
       </w:pPr>
-      <w:bookmarkStart w:id="58" w:name="_Toc24756144"/>
+      <w:bookmarkStart w:id="57" w:name="_Toc24756144"/>
       <w:r>
         <w:rPr>
           <w:rFonts w:ascii="Arial" w:hAnsi="Arial" w:cs="Arial"/>
@@ -9173,7 +9677,7 @@
         </w:rPr>
         <w:t>API REST de Termos Úteis</w:t>
       </w:r>
-      <w:bookmarkEnd w:id="58"/>
+      <w:bookmarkEnd w:id="57"/>
     </w:p>
     <w:p>
       <w:pPr>
@@ -9183,7 +9687,7 @@
           <w:rFonts w:ascii="Arial" w:hAnsi="Arial" w:cs="Arial"/>
         </w:rPr>
       </w:pPr>
-      <w:bookmarkStart w:id="59" w:name="_Toc24756145"/>
+      <w:bookmarkStart w:id="58" w:name="_Toc24756145"/>
       <w:r>
         <w:rPr>
           <w:rFonts w:ascii="Arial" w:hAnsi="Arial" w:cs="Arial"/>
@@ -9220,7 +9724,7 @@
         </w:rPr>
         <w:t xml:space="preserve"> Aplicações</w:t>
       </w:r>
-      <w:bookmarkEnd w:id="59"/>
+      <w:bookmarkEnd w:id="58"/>
     </w:p>
     <w:p>
       <w:pPr>
@@ -9230,7 +9734,7 @@
           <w:rFonts w:ascii="Arial" w:hAnsi="Arial" w:cs="Arial"/>
         </w:rPr>
       </w:pPr>
-      <w:bookmarkStart w:id="60" w:name="_Toc24756146"/>
+      <w:bookmarkStart w:id="59" w:name="_Toc24756146"/>
       <w:r>
         <w:rPr>
           <w:rFonts w:ascii="Arial" w:hAnsi="Arial" w:cs="Arial"/>
@@ -9249,7 +9753,7 @@
         </w:rPr>
         <w:t>Osquestração dos Contêineres</w:t>
       </w:r>
-      <w:bookmarkEnd w:id="60"/>
+      <w:bookmarkEnd w:id="59"/>
     </w:p>
     <w:p>
       <w:pPr>
@@ -9259,7 +9763,7 @@
           <w:rFonts w:ascii="Arial" w:hAnsi="Arial" w:cs="Arial"/>
         </w:rPr>
       </w:pPr>
-      <w:bookmarkStart w:id="61" w:name="_Toc24756147"/>
+      <w:bookmarkStart w:id="60" w:name="_Toc24756147"/>
       <w:r>
         <w:rPr>
           <w:rFonts w:ascii="Arial" w:hAnsi="Arial" w:cs="Arial"/>
@@ -9278,7 +9782,7 @@
         </w:rPr>
         <w:t>Deploy dos Pods</w:t>
       </w:r>
-      <w:bookmarkEnd w:id="61"/>
+      <w:bookmarkEnd w:id="60"/>
     </w:p>
     <w:p>
       <w:pPr>
@@ -9288,7 +9792,7 @@
           <w:rFonts w:ascii="Arial" w:hAnsi="Arial" w:cs="Arial"/>
         </w:rPr>
       </w:pPr>
-      <w:bookmarkStart w:id="62" w:name="_Toc24756148"/>
+      <w:bookmarkStart w:id="61" w:name="_Toc24756148"/>
       <w:r>
         <w:rPr>
           <w:rFonts w:ascii="Arial" w:hAnsi="Arial" w:cs="Arial"/>
@@ -9307,7 +9811,7 @@
         </w:rPr>
         <w:t>Execução dos Testes</w:t>
       </w:r>
-      <w:bookmarkEnd w:id="62"/>
+      <w:bookmarkEnd w:id="61"/>
     </w:p>
     <w:p>
       <w:pPr>
@@ -9317,7 +9821,7 @@
           <w:rFonts w:ascii="Arial" w:hAnsi="Arial" w:cs="Arial"/>
         </w:rPr>
       </w:pPr>
-      <w:bookmarkStart w:id="63" w:name="_Toc24756149"/>
+      <w:bookmarkStart w:id="62" w:name="_Toc24756149"/>
       <w:r>
         <w:rPr>
           <w:rFonts w:ascii="Arial" w:hAnsi="Arial" w:cs="Arial"/>
@@ -9336,7 +9840,7 @@
         </w:rPr>
         <w:t>Criação dos Testes</w:t>
       </w:r>
-      <w:bookmarkEnd w:id="63"/>
+      <w:bookmarkEnd w:id="62"/>
     </w:p>
     <w:p>
       <w:pPr>
@@ -9355,8 +9859,8 @@
           <w:szCs w:val="28"/>
         </w:rPr>
       </w:pPr>
-      <w:bookmarkStart w:id="64" w:name="_Toc10808393"/>
-      <w:bookmarkStart w:id="65" w:name="_Toc24756150"/>
+      <w:bookmarkStart w:id="63" w:name="_Toc10808393"/>
+      <w:bookmarkStart w:id="64" w:name="_Toc24756150"/>
       <w:r>
         <w:rPr>
           <w:rFonts w:ascii="Arial" w:hAnsi="Arial" w:cs="Arial"/>
@@ -9389,8 +9893,8 @@
         </w:rPr>
         <w:t xml:space="preserve"> CONCLUSÃO</w:t>
       </w:r>
+      <w:bookmarkEnd w:id="63"/>
       <w:bookmarkEnd w:id="64"/>
-      <w:bookmarkEnd w:id="65"/>
     </w:p>
     <w:p>
       <w:pPr>
@@ -9402,8 +9906,8 @@
           <w:szCs w:val="28"/>
         </w:rPr>
       </w:pPr>
-      <w:bookmarkStart w:id="66" w:name="_Toc10808394"/>
-      <w:bookmarkStart w:id="67" w:name="_Toc24756151"/>
+      <w:bookmarkStart w:id="65" w:name="_Toc10808394"/>
+      <w:bookmarkStart w:id="66" w:name="_Toc24756151"/>
       <w:r>
         <w:rPr>
           <w:rFonts w:ascii="Arial" w:hAnsi="Arial" w:cs="Arial"/>
@@ -9452,8 +9956,8 @@
         </w:rPr>
         <w:t>Contribuições</w:t>
       </w:r>
+      <w:bookmarkEnd w:id="65"/>
       <w:bookmarkEnd w:id="66"/>
-      <w:bookmarkEnd w:id="67"/>
     </w:p>
     <w:p>
       <w:pPr>
@@ -9465,8 +9969,8 @@
           <w:szCs w:val="28"/>
         </w:rPr>
       </w:pPr>
-      <w:bookmarkStart w:id="68" w:name="_Toc10808395"/>
-      <w:bookmarkStart w:id="69" w:name="_Toc24756152"/>
+      <w:bookmarkStart w:id="67" w:name="_Toc10808395"/>
+      <w:bookmarkStart w:id="68" w:name="_Toc24756152"/>
       <w:r>
         <w:rPr>
           <w:rFonts w:ascii="Arial" w:hAnsi="Arial" w:cs="Arial"/>
@@ -9515,9 +10019,9 @@
         </w:rPr>
         <w:t>Trabalhos Futuros</w:t>
       </w:r>
-      <w:bookmarkStart w:id="70" w:name="_Toc10808396"/>
+      <w:bookmarkStart w:id="69" w:name="_Toc10808396"/>
+      <w:bookmarkEnd w:id="67"/>
       <w:bookmarkEnd w:id="68"/>
-      <w:bookmarkEnd w:id="69"/>
     </w:p>
     <w:p>
       <w:r>
@@ -9535,7 +10039,7 @@
           <w:szCs w:val="28"/>
         </w:rPr>
       </w:pPr>
-      <w:bookmarkStart w:id="71" w:name="_Toc24756153"/>
+      <w:bookmarkStart w:id="70" w:name="_Toc24756153"/>
       <w:r>
         <w:rPr>
           <w:rFonts w:ascii="Arial" w:hAnsi="Arial" w:cs="Arial"/>
@@ -9545,8 +10049,8 @@
         <w:lastRenderedPageBreak/>
         <w:t>REFERÊNCIAS BIBLIOGRÁFICAS</w:t>
       </w:r>
+      <w:bookmarkEnd w:id="69"/>
       <w:bookmarkEnd w:id="70"/>
-      <w:bookmarkEnd w:id="71"/>
     </w:p>
     <w:p/>
     <w:p/>
@@ -9997,13 +10501,7 @@
         <w:rPr>
           <w:rFonts w:ascii="Arial" w:hAnsi="Arial" w:cs="Arial"/>
         </w:rPr>
-        <w:t>W3Schools</w:t>
-      </w:r>
-      <w:r>
-        <w:rPr>
-          <w:rFonts w:ascii="Arial" w:hAnsi="Arial" w:cs="Arial"/>
-        </w:rPr>
-        <w:t xml:space="preserve">. </w:t>
+        <w:t xml:space="preserve">W3Schools. </w:t>
       </w:r>
       <w:r>
         <w:rPr>
@@ -10097,11 +10595,510 @@
           <w:rFonts w:ascii="Arial" w:hAnsi="Arial" w:cs="Arial"/>
         </w:rPr>
         <w:lastRenderedPageBreak/>
+        <w:t xml:space="preserve">Bootstrap. </w:t>
+      </w:r>
+      <w:r>
+        <w:rPr>
+          <w:rFonts w:ascii="Arial" w:hAnsi="Arial" w:cs="Arial"/>
+          <w:b/>
+        </w:rPr>
         <w:t>Bootstrap</w:t>
       </w:r>
       <w:r>
         <w:rPr>
           <w:rFonts w:ascii="Arial" w:hAnsi="Arial" w:cs="Arial"/>
+          <w:b/>
+        </w:rPr>
+        <w:t xml:space="preserve"> Documentation.</w:t>
+      </w:r>
+      <w:r>
+        <w:rPr>
+          <w:rFonts w:ascii="Arial" w:hAnsi="Arial" w:cs="Arial"/>
+          <w:b/>
+        </w:rPr>
+        <w:t xml:space="preserve"> </w:t>
+      </w:r>
+      <w:r>
+        <w:rPr>
+          <w:rFonts w:ascii="Arial" w:hAnsi="Arial" w:cs="Arial"/>
+        </w:rPr>
+        <w:t>Disponível em:</w:t>
+      </w:r>
+      <w:r>
+        <w:rPr>
+          <w:rFonts w:ascii="Arial" w:hAnsi="Arial" w:cs="Arial"/>
+        </w:rPr>
+        <w:t xml:space="preserve"> </w:t>
+      </w:r>
+    </w:p>
+    <w:p>
+      <w:pPr>
+        <w:jc w:val="left"/>
+        <w:rPr>
+          <w:rFonts w:ascii="Arial" w:hAnsi="Arial" w:cs="Arial"/>
+        </w:rPr>
+      </w:pPr>
+      <w:r>
+        <w:rPr>
+          <w:rFonts w:ascii="Arial" w:hAnsi="Arial" w:cs="Arial"/>
+        </w:rPr>
+        <w:t>&lt;</w:t>
+      </w:r>
+      <w:r>
+        <w:rPr>
+          <w:rFonts w:ascii="Arial" w:hAnsi="Arial" w:cs="Arial"/>
+        </w:rPr>
+        <w:t>https://getbootstrap.com/docs/4.3/getting-started/introduction/</w:t>
+      </w:r>
+      <w:r>
+        <w:rPr>
+          <w:rFonts w:ascii="Arial" w:hAnsi="Arial" w:cs="Arial"/>
+        </w:rPr>
+        <w:t>&gt;. Acesso em: 15 de novembro de 2019</w:t>
+      </w:r>
+      <w:r>
+        <w:rPr>
+          <w:rFonts w:ascii="Arial" w:hAnsi="Arial" w:cs="Arial"/>
+        </w:rPr>
+        <w:t>.</w:t>
+      </w:r>
+    </w:p>
+    <w:p>
+      <w:pPr>
+        <w:jc w:val="left"/>
+        <w:rPr>
+          <w:rFonts w:ascii="Arial" w:hAnsi="Arial" w:cs="Arial"/>
+        </w:rPr>
+      </w:pPr>
+    </w:p>
+    <w:p>
+      <w:pPr>
+        <w:jc w:val="left"/>
+        <w:rPr>
+          <w:rFonts w:ascii="Arial" w:hAnsi="Arial" w:cs="Arial"/>
+        </w:rPr>
+      </w:pPr>
+      <w:r>
+        <w:rPr>
+          <w:rFonts w:ascii="Arial" w:hAnsi="Arial" w:cs="Arial"/>
+        </w:rPr>
+        <w:t xml:space="preserve">MDN Web Docs. </w:t>
+      </w:r>
+      <w:r>
+        <w:rPr>
+          <w:rFonts w:ascii="Arial" w:hAnsi="Arial" w:cs="Arial"/>
+          <w:b/>
+        </w:rPr>
+        <w:t>Documentação JavaScript.</w:t>
+      </w:r>
+      <w:r>
+        <w:rPr>
+          <w:rFonts w:ascii="Arial" w:hAnsi="Arial" w:cs="Arial"/>
+        </w:rPr>
+        <w:t xml:space="preserve"> Disponível em:</w:t>
+      </w:r>
+    </w:p>
+    <w:p>
+      <w:pPr>
+        <w:jc w:val="left"/>
+        <w:rPr>
+          <w:rFonts w:ascii="Arial" w:hAnsi="Arial" w:cs="Arial"/>
+        </w:rPr>
+      </w:pPr>
+      <w:r>
+        <w:rPr>
+          <w:rFonts w:ascii="Arial" w:hAnsi="Arial" w:cs="Arial"/>
+        </w:rPr>
+        <w:t>&lt;</w:t>
+      </w:r>
+      <w:r>
+        <w:rPr>
+          <w:rFonts w:ascii="Arial" w:hAnsi="Arial" w:cs="Arial"/>
+        </w:rPr>
+        <w:t>https://developer.mozilla.org/pt-BR/docs/Aprender/JavaScript/</w:t>
+      </w:r>
+      <w:r>
+        <w:rPr>
+          <w:rFonts w:ascii="Arial" w:hAnsi="Arial" w:cs="Arial"/>
+        </w:rPr>
+        <w:t>&gt;. Acesso em: 15 de novembro de 2019</w:t>
+      </w:r>
+      <w:r>
+        <w:rPr>
+          <w:rFonts w:ascii="Arial" w:hAnsi="Arial" w:cs="Arial"/>
+        </w:rPr>
+        <w:t>.</w:t>
+      </w:r>
+    </w:p>
+    <w:p>
+      <w:pPr>
+        <w:jc w:val="left"/>
+        <w:rPr>
+          <w:rFonts w:ascii="Arial" w:hAnsi="Arial" w:cs="Arial"/>
+        </w:rPr>
+      </w:pPr>
+    </w:p>
+    <w:p>
+      <w:pPr>
+        <w:jc w:val="left"/>
+        <w:rPr>
+          <w:rFonts w:ascii="Arial" w:hAnsi="Arial" w:cs="Arial"/>
+        </w:rPr>
+      </w:pPr>
+      <w:r>
+        <w:rPr>
+          <w:rFonts w:ascii="Arial" w:hAnsi="Arial" w:cs="Arial"/>
+        </w:rPr>
+        <w:t xml:space="preserve">Node.js. </w:t>
+      </w:r>
+      <w:r>
+        <w:rPr>
+          <w:rFonts w:ascii="Arial" w:hAnsi="Arial" w:cs="Arial"/>
+          <w:b/>
+        </w:rPr>
+        <w:t xml:space="preserve">Documentação </w:t>
+      </w:r>
+      <w:r>
+        <w:rPr>
+          <w:rFonts w:ascii="Arial" w:hAnsi="Arial" w:cs="Arial"/>
+          <w:b/>
+        </w:rPr>
+        <w:t>Node.js</w:t>
+      </w:r>
+      <w:r>
+        <w:rPr>
+          <w:rFonts w:ascii="Arial" w:hAnsi="Arial" w:cs="Arial"/>
+          <w:b/>
+        </w:rPr>
+        <w:t>.</w:t>
+      </w:r>
+      <w:r>
+        <w:rPr>
+          <w:rFonts w:ascii="Arial" w:hAnsi="Arial" w:cs="Arial"/>
+        </w:rPr>
+        <w:t xml:space="preserve"> Disponível em:</w:t>
+      </w:r>
+    </w:p>
+    <w:p>
+      <w:pPr>
+        <w:jc w:val="left"/>
+        <w:rPr>
+          <w:rFonts w:ascii="Arial" w:hAnsi="Arial" w:cs="Arial"/>
+        </w:rPr>
+      </w:pPr>
+      <w:r>
+        <w:rPr>
+          <w:rFonts w:ascii="Arial" w:hAnsi="Arial" w:cs="Arial"/>
+        </w:rPr>
+        <w:t>&lt;</w:t>
+      </w:r>
+      <w:r>
+        <w:rPr>
+          <w:rFonts w:ascii="Arial" w:hAnsi="Arial" w:cs="Arial"/>
+        </w:rPr>
+        <w:t>https://nodejs.org/pt-br/about/</w:t>
+      </w:r>
+      <w:r>
+        <w:rPr>
+          <w:rFonts w:ascii="Arial" w:hAnsi="Arial" w:cs="Arial"/>
+        </w:rPr>
+        <w:t>&gt;. Acesso em: 15 de novembro de 2019</w:t>
+      </w:r>
+      <w:r>
+        <w:rPr>
+          <w:rFonts w:ascii="Arial" w:hAnsi="Arial" w:cs="Arial"/>
+        </w:rPr>
+        <w:t>.</w:t>
+      </w:r>
+    </w:p>
+    <w:p>
+      <w:pPr>
+        <w:jc w:val="left"/>
+        <w:rPr>
+          <w:rFonts w:ascii="Arial" w:hAnsi="Arial" w:cs="Arial"/>
+        </w:rPr>
+      </w:pPr>
+    </w:p>
+    <w:p>
+      <w:pPr>
+        <w:jc w:val="left"/>
+        <w:rPr>
+          <w:rFonts w:ascii="Arial" w:hAnsi="Arial" w:cs="Arial"/>
+        </w:rPr>
+      </w:pPr>
+      <w:r>
+        <w:rPr>
+          <w:rFonts w:ascii="Arial" w:hAnsi="Arial" w:cs="Arial"/>
+        </w:rPr>
+        <w:t xml:space="preserve">Angular. </w:t>
+      </w:r>
+      <w:r>
+        <w:rPr>
+          <w:rFonts w:ascii="Arial" w:hAnsi="Arial" w:cs="Arial"/>
+          <w:b/>
+        </w:rPr>
+        <w:t xml:space="preserve">Documentação </w:t>
+      </w:r>
+      <w:r>
+        <w:rPr>
+          <w:rFonts w:ascii="Arial" w:hAnsi="Arial" w:cs="Arial"/>
+          <w:b/>
+        </w:rPr>
+        <w:t>Angular</w:t>
+      </w:r>
+      <w:r>
+        <w:rPr>
+          <w:rFonts w:ascii="Arial" w:hAnsi="Arial" w:cs="Arial"/>
+          <w:b/>
+        </w:rPr>
+        <w:t>.</w:t>
+      </w:r>
+      <w:r>
+        <w:rPr>
+          <w:rFonts w:ascii="Arial" w:hAnsi="Arial" w:cs="Arial"/>
+        </w:rPr>
+        <w:t xml:space="preserve"> Disponível em:</w:t>
+      </w:r>
+    </w:p>
+    <w:p>
+      <w:pPr>
+        <w:jc w:val="left"/>
+        <w:rPr>
+          <w:rFonts w:ascii="Arial" w:hAnsi="Arial" w:cs="Arial"/>
+        </w:rPr>
+      </w:pPr>
+      <w:r>
+        <w:rPr>
+          <w:rFonts w:ascii="Arial" w:hAnsi="Arial" w:cs="Arial"/>
+        </w:rPr>
+        <w:t>&lt;</w:t>
+      </w:r>
+      <w:r>
+        <w:rPr>
+          <w:rFonts w:ascii="Arial" w:hAnsi="Arial" w:cs="Arial"/>
+        </w:rPr>
+        <w:t>https://</w:t>
+      </w:r>
+      <w:r>
+        <w:rPr>
+          <w:rFonts w:ascii="Arial" w:hAnsi="Arial" w:cs="Arial"/>
+        </w:rPr>
+        <w:t>angular.io</w:t>
+      </w:r>
+      <w:r>
+        <w:rPr>
+          <w:rFonts w:ascii="Arial" w:hAnsi="Arial" w:cs="Arial"/>
+        </w:rPr>
+        <w:t>/</w:t>
+      </w:r>
+      <w:r>
+        <w:rPr>
+          <w:rFonts w:ascii="Arial" w:hAnsi="Arial" w:cs="Arial"/>
+        </w:rPr>
+        <w:t>docs/&gt;. Acesso em: 1</w:t>
+      </w:r>
+      <w:r>
+        <w:rPr>
+          <w:rFonts w:ascii="Arial" w:hAnsi="Arial" w:cs="Arial"/>
+        </w:rPr>
+        <w:t>6</w:t>
+      </w:r>
+      <w:r>
+        <w:rPr>
+          <w:rFonts w:ascii="Arial" w:hAnsi="Arial" w:cs="Arial"/>
+        </w:rPr>
+        <w:t xml:space="preserve"> de novembro de 2019</w:t>
+      </w:r>
+      <w:r>
+        <w:rPr>
+          <w:rFonts w:ascii="Arial" w:hAnsi="Arial" w:cs="Arial"/>
+        </w:rPr>
+        <w:t>.</w:t>
+      </w:r>
+    </w:p>
+    <w:p>
+      <w:pPr>
+        <w:jc w:val="left"/>
+        <w:rPr>
+          <w:rFonts w:ascii="Arial" w:hAnsi="Arial" w:cs="Arial"/>
+        </w:rPr>
+      </w:pPr>
+    </w:p>
+    <w:p>
+      <w:pPr>
+        <w:jc w:val="left"/>
+        <w:rPr>
+          <w:rFonts w:ascii="Arial" w:hAnsi="Arial" w:cs="Arial"/>
+        </w:rPr>
+      </w:pPr>
+      <w:r>
+        <w:rPr>
+          <w:rFonts w:ascii="Arial" w:hAnsi="Arial" w:cs="Arial"/>
+        </w:rPr>
+        <w:t xml:space="preserve">Docker. </w:t>
+      </w:r>
+      <w:r>
+        <w:rPr>
+          <w:rFonts w:ascii="Arial" w:hAnsi="Arial" w:cs="Arial"/>
+          <w:b/>
+        </w:rPr>
+        <w:t xml:space="preserve">Documentação </w:t>
+      </w:r>
+      <w:r>
+        <w:rPr>
+          <w:rFonts w:ascii="Arial" w:hAnsi="Arial" w:cs="Arial"/>
+          <w:b/>
+        </w:rPr>
+        <w:t>Docker</w:t>
+      </w:r>
+      <w:r>
+        <w:rPr>
+          <w:rFonts w:ascii="Arial" w:hAnsi="Arial" w:cs="Arial"/>
+          <w:b/>
+        </w:rPr>
+        <w:t>.</w:t>
+      </w:r>
+      <w:r>
+        <w:rPr>
+          <w:rFonts w:ascii="Arial" w:hAnsi="Arial" w:cs="Arial"/>
+        </w:rPr>
+        <w:t xml:space="preserve"> Disponível em:</w:t>
+      </w:r>
+    </w:p>
+    <w:p>
+      <w:pPr>
+        <w:jc w:val="left"/>
+        <w:rPr>
+          <w:rFonts w:ascii="Arial" w:hAnsi="Arial" w:cs="Arial"/>
+        </w:rPr>
+      </w:pPr>
+      <w:r>
+        <w:rPr>
+          <w:rFonts w:ascii="Arial" w:hAnsi="Arial" w:cs="Arial"/>
+        </w:rPr>
+        <w:t>&lt;</w:t>
+      </w:r>
+      <w:r>
+        <w:rPr>
+          <w:rFonts w:ascii="Arial" w:hAnsi="Arial" w:cs="Arial"/>
+        </w:rPr>
+        <w:t>https://docs.docker.com/</w:t>
+      </w:r>
+      <w:r>
+        <w:rPr>
+          <w:rFonts w:ascii="Arial" w:hAnsi="Arial" w:cs="Arial"/>
+        </w:rPr>
+        <w:t>&gt;. Acesso em: 16</w:t>
+      </w:r>
+      <w:r>
+        <w:rPr>
+          <w:rFonts w:ascii="Arial" w:hAnsi="Arial" w:cs="Arial"/>
+        </w:rPr>
+        <w:t xml:space="preserve"> de novembro de 2019</w:t>
+      </w:r>
+      <w:r>
+        <w:rPr>
+          <w:rFonts w:ascii="Arial" w:hAnsi="Arial" w:cs="Arial"/>
+        </w:rPr>
+        <w:t>.</w:t>
+      </w:r>
+    </w:p>
+    <w:p>
+      <w:pPr>
+        <w:jc w:val="left"/>
+        <w:rPr>
+          <w:rFonts w:ascii="Arial" w:hAnsi="Arial" w:cs="Arial"/>
+        </w:rPr>
+      </w:pPr>
+    </w:p>
+    <w:p>
+      <w:pPr>
+        <w:jc w:val="left"/>
+        <w:rPr>
+          <w:rFonts w:ascii="Arial" w:hAnsi="Arial" w:cs="Arial"/>
+        </w:rPr>
+      </w:pPr>
+      <w:r>
+        <w:rPr>
+          <w:rFonts w:ascii="Arial" w:hAnsi="Arial" w:cs="Arial"/>
+        </w:rPr>
+        <w:t xml:space="preserve">Mundo Docker. </w:t>
+      </w:r>
+      <w:r>
+        <w:rPr>
+          <w:rFonts w:ascii="Arial" w:hAnsi="Arial" w:cs="Arial"/>
+          <w:b/>
+        </w:rPr>
+        <w:t>O que é Docker?</w:t>
+      </w:r>
+      <w:r>
+        <w:rPr>
+          <w:rFonts w:ascii="Arial" w:hAnsi="Arial" w:cs="Arial"/>
+          <w:b/>
+        </w:rPr>
+        <w:t xml:space="preserve"> </w:t>
+      </w:r>
+      <w:r>
+        <w:rPr>
+          <w:rFonts w:ascii="Arial" w:hAnsi="Arial" w:cs="Arial"/>
+        </w:rPr>
+        <w:t xml:space="preserve">Disponível em: </w:t>
+      </w:r>
+      <w:r>
+        <w:rPr>
+          <w:rFonts w:ascii="Arial" w:hAnsi="Arial" w:cs="Arial"/>
+        </w:rPr>
+        <w:t>&lt;</w:t>
+      </w:r>
+      <w:r>
+        <w:rPr>
+          <w:rFonts w:ascii="Arial" w:hAnsi="Arial" w:cs="Arial"/>
+        </w:rPr>
+        <w:t>https://www.mundodocker.com.br/o-que-e-docker/</w:t>
+      </w:r>
+      <w:r>
+        <w:rPr>
+          <w:rFonts w:ascii="Arial" w:hAnsi="Arial" w:cs="Arial"/>
+        </w:rPr>
+        <w:t>&gt;. Acesso em: 16</w:t>
+      </w:r>
+      <w:r>
+        <w:rPr>
+          <w:rFonts w:ascii="Arial" w:hAnsi="Arial" w:cs="Arial"/>
+        </w:rPr>
+        <w:t xml:space="preserve"> de novembro de 2019</w:t>
+      </w:r>
+      <w:r>
+        <w:rPr>
+          <w:rFonts w:ascii="Arial" w:hAnsi="Arial" w:cs="Arial"/>
+        </w:rPr>
+        <w:t>.</w:t>
+      </w:r>
+    </w:p>
+    <w:p>
+      <w:pPr>
+        <w:jc w:val="left"/>
+        <w:rPr>
+          <w:rFonts w:ascii="Arial" w:hAnsi="Arial" w:cs="Arial"/>
+        </w:rPr>
+      </w:pPr>
+    </w:p>
+    <w:p>
+      <w:pPr>
+        <w:jc w:val="left"/>
+        <w:rPr>
+          <w:rFonts w:ascii="Arial" w:hAnsi="Arial" w:cs="Arial"/>
+        </w:rPr>
+      </w:pPr>
+      <w:r>
+        <w:rPr>
+          <w:rFonts w:ascii="Arial" w:hAnsi="Arial" w:cs="Arial"/>
+        </w:rPr>
+        <w:t>Kubernetes Concepts</w:t>
+      </w:r>
+      <w:r>
+        <w:rPr>
+          <w:rFonts w:ascii="Arial" w:hAnsi="Arial" w:cs="Arial"/>
         </w:rPr>
         <w:t xml:space="preserve">. </w:t>
       </w:r>
@@ -10110,34 +11107,152 @@
           <w:rFonts w:ascii="Arial" w:hAnsi="Arial" w:cs="Arial"/>
           <w:b/>
         </w:rPr>
-        <w:t>Bootstrap</w:t>
+        <w:t xml:space="preserve">O que é </w:t>
       </w:r>
       <w:r>
         <w:rPr>
           <w:rFonts w:ascii="Arial" w:hAnsi="Arial" w:cs="Arial"/>
           <w:b/>
         </w:rPr>
-        <w:t xml:space="preserve"> Documentation.</w:t>
+        <w:t>um pod</w:t>
       </w:r>
       <w:r>
         <w:rPr>
           <w:rFonts w:ascii="Arial" w:hAnsi="Arial" w:cs="Arial"/>
           <w:b/>
         </w:rPr>
+        <w:t>?</w:t>
+      </w:r>
+      <w:r>
+        <w:rPr>
+          <w:rFonts w:ascii="Arial" w:hAnsi="Arial" w:cs="Arial"/>
+          <w:b/>
+        </w:rPr>
         <w:t xml:space="preserve"> </w:t>
       </w:r>
       <w:r>
         <w:rPr>
           <w:rFonts w:ascii="Arial" w:hAnsi="Arial" w:cs="Arial"/>
         </w:rPr>
-        <w:t>Disponível em:</w:t>
-      </w:r>
-      <w:r>
-        <w:rPr>
-          <w:rFonts w:ascii="Arial" w:hAnsi="Arial" w:cs="Arial"/>
+        <w:t xml:space="preserve">Disponível em: </w:t>
+      </w:r>
+      <w:r>
+        <w:rPr>
+          <w:rFonts w:ascii="Arial" w:hAnsi="Arial" w:cs="Arial"/>
+        </w:rPr>
+        <w:t>&lt;</w:t>
+      </w:r>
+      <w:r>
+        <w:rPr>
+          <w:rFonts w:ascii="Arial" w:hAnsi="Arial" w:cs="Arial"/>
+        </w:rPr>
+        <w:t>https://kubernetes.io/docs/concepts/workloads/pods/pod/</w:t>
+      </w:r>
+      <w:r>
+        <w:rPr>
+          <w:rFonts w:ascii="Arial" w:hAnsi="Arial" w:cs="Arial"/>
+        </w:rPr>
+        <w:t>&gt;. Acesso em: 16 de novembro de 2019</w:t>
+      </w:r>
+      <w:r>
+        <w:rPr>
+          <w:rFonts w:ascii="Arial" w:hAnsi="Arial" w:cs="Arial"/>
+        </w:rPr>
+        <w:t>.</w:t>
+      </w:r>
+    </w:p>
+    <w:p>
+      <w:pPr>
+        <w:jc w:val="left"/>
+        <w:rPr>
+          <w:rFonts w:ascii="Arial" w:hAnsi="Arial" w:cs="Arial"/>
+        </w:rPr>
+      </w:pPr>
+    </w:p>
+    <w:p>
+      <w:pPr>
+        <w:jc w:val="left"/>
+        <w:rPr>
+          <w:rFonts w:ascii="Arial" w:hAnsi="Arial" w:cs="Arial"/>
+        </w:rPr>
+      </w:pPr>
+      <w:r>
+        <w:rPr>
+          <w:rFonts w:ascii="Arial" w:hAnsi="Arial" w:cs="Arial"/>
+        </w:rPr>
+        <w:lastRenderedPageBreak/>
+        <w:t>Red Hat</w:t>
+      </w:r>
+      <w:r>
+        <w:rPr>
+          <w:rFonts w:ascii="Arial" w:hAnsi="Arial" w:cs="Arial"/>
+        </w:rPr>
+        <w:t xml:space="preserve">. </w:t>
+      </w:r>
+      <w:r>
+        <w:rPr>
+          <w:rFonts w:ascii="Arial" w:hAnsi="Arial" w:cs="Arial"/>
+          <w:b/>
+        </w:rPr>
+        <w:t xml:space="preserve">O que é </w:t>
+      </w:r>
+      <w:r>
+        <w:rPr>
+          <w:rFonts w:ascii="Arial" w:hAnsi="Arial" w:cs="Arial"/>
+          <w:b/>
+        </w:rPr>
+        <w:t>Kubernetes</w:t>
+      </w:r>
+      <w:r>
+        <w:rPr>
+          <w:rFonts w:ascii="Arial" w:hAnsi="Arial" w:cs="Arial"/>
+          <w:b/>
+        </w:rPr>
+        <w:t>?</w:t>
+      </w:r>
+      <w:r>
+        <w:rPr>
+          <w:rFonts w:ascii="Arial" w:hAnsi="Arial" w:cs="Arial"/>
+          <w:b/>
         </w:rPr>
         <w:t xml:space="preserve"> </w:t>
       </w:r>
+      <w:r>
+        <w:rPr>
+          <w:rFonts w:ascii="Arial" w:hAnsi="Arial" w:cs="Arial"/>
+        </w:rPr>
+        <w:t xml:space="preserve">Disponível em: </w:t>
+      </w:r>
+      <w:r>
+        <w:rPr>
+          <w:rFonts w:ascii="Arial" w:hAnsi="Arial" w:cs="Arial"/>
+        </w:rPr>
+        <w:t>&lt;</w:t>
+      </w:r>
+      <w:r>
+        <w:rPr>
+          <w:rFonts w:ascii="Arial" w:hAnsi="Arial" w:cs="Arial"/>
+        </w:rPr>
+        <w:t>https://www.redhat.com/pt-br/topics/containers/what-is-kubernetes</w:t>
+      </w:r>
+      <w:r>
+        <w:rPr>
+          <w:rFonts w:ascii="Arial" w:hAnsi="Arial" w:cs="Arial"/>
+        </w:rPr>
+        <w:t>/</w:t>
+      </w:r>
+      <w:r>
+        <w:rPr>
+          <w:rFonts w:ascii="Arial" w:hAnsi="Arial" w:cs="Arial"/>
+        </w:rPr>
+        <w:t>&gt;. Acesso em: 16 de novembro de 2019</w:t>
+      </w:r>
+      <w:r>
+        <w:rPr>
+          <w:rFonts w:ascii="Arial" w:hAnsi="Arial" w:cs="Arial"/>
+        </w:rPr>
+        <w:t>.</w:t>
+      </w:r>
     </w:p>
     <w:p>
       <w:pPr>
@@ -10146,6 +11261,46 @@
           <w:rFonts w:ascii="Arial" w:hAnsi="Arial" w:cs="Arial"/>
         </w:rPr>
       </w:pPr>
+    </w:p>
+    <w:p>
+      <w:pPr>
+        <w:jc w:val="left"/>
+        <w:rPr>
+          <w:rFonts w:ascii="Arial" w:hAnsi="Arial" w:cs="Arial"/>
+        </w:rPr>
+      </w:pPr>
+      <w:r>
+        <w:rPr>
+          <w:rFonts w:ascii="Arial" w:hAnsi="Arial" w:cs="Arial"/>
+        </w:rPr>
+        <w:t>Kubernetes</w:t>
+      </w:r>
+      <w:r>
+        <w:rPr>
+          <w:rFonts w:ascii="Arial" w:hAnsi="Arial" w:cs="Arial"/>
+        </w:rPr>
+        <w:t xml:space="preserve">. </w:t>
+      </w:r>
+      <w:r>
+        <w:rPr>
+          <w:rFonts w:ascii="Arial" w:hAnsi="Arial" w:cs="Arial"/>
+          <w:b/>
+        </w:rPr>
+        <w:t>Site Oficial.</w:t>
+      </w:r>
+      <w:r>
+        <w:rPr>
+          <w:rFonts w:ascii="Arial" w:hAnsi="Arial" w:cs="Arial"/>
+          <w:b/>
+        </w:rPr>
+        <w:t xml:space="preserve"> </w:t>
+      </w:r>
+      <w:r>
+        <w:rPr>
+          <w:rFonts w:ascii="Arial" w:hAnsi="Arial" w:cs="Arial"/>
+        </w:rPr>
+        <w:t xml:space="preserve">Disponível em: </w:t>
+      </w:r>
       <w:r>
         <w:rPr>
           <w:rFonts w:ascii="Arial" w:hAnsi="Arial" w:cs="Arial"/>
@@ -10153,16 +11308,19 @@
         <w:t>&lt;</w:t>
       </w:r>
       <w:r>
-        <w:rPr>
-          <w:rFonts w:ascii="Arial" w:hAnsi="Arial" w:cs="Arial"/>
-        </w:rPr>
-        <w:t>https://getbootstrap.com/docs/4.3/getting-started/introduction/</w:t>
-      </w:r>
-      <w:r>
-        <w:rPr>
-          <w:rFonts w:ascii="Arial" w:hAnsi="Arial" w:cs="Arial"/>
-        </w:rPr>
-        <w:t>&gt;. Acesso em: 15 de novembro de 2019</w:t>
+        <w:t xml:space="preserve"> </w:t>
+      </w:r>
+      <w:r>
+        <w:rPr>
+          <w:rFonts w:ascii="Arial" w:hAnsi="Arial" w:cs="Arial"/>
+        </w:rPr>
+        <w:t>https://kubernetes.io/pt/docs/home/</w:t>
+      </w:r>
+      <w:r>
+        <w:rPr>
+          <w:rFonts w:ascii="Arial" w:hAnsi="Arial" w:cs="Arial"/>
+        </w:rPr>
+        <w:t>&gt;. Acesso em: 16 de novembro de 2019</w:t>
       </w:r>
       <w:r>
         <w:rPr>
@@ -10190,20 +11348,54 @@
         <w:rPr>
           <w:rFonts w:ascii="Arial" w:hAnsi="Arial" w:cs="Arial"/>
         </w:rPr>
-        <w:t xml:space="preserve">MDN Web Docs. </w:t>
+        <w:t xml:space="preserve">Kubernetes. </w:t>
       </w:r>
       <w:r>
         <w:rPr>
           <w:rFonts w:ascii="Arial" w:hAnsi="Arial" w:cs="Arial"/>
           <w:b/>
         </w:rPr>
-        <w:t>Documentação JavaScript.</w:t>
-      </w:r>
-      <w:r>
-        <w:rPr>
-          <w:rFonts w:ascii="Arial" w:hAnsi="Arial" w:cs="Arial"/>
-        </w:rPr>
-        <w:t xml:space="preserve"> Disponível em:</w:t>
+        <w:t>Getting Started – Installing Kubernetes with Minikube</w:t>
+      </w:r>
+      <w:r>
+        <w:rPr>
+          <w:rFonts w:ascii="Arial" w:hAnsi="Arial" w:cs="Arial"/>
+          <w:b/>
+        </w:rPr>
+        <w:t xml:space="preserve">. </w:t>
+      </w:r>
+      <w:r>
+        <w:rPr>
+          <w:rFonts w:ascii="Arial" w:hAnsi="Arial" w:cs="Arial"/>
+        </w:rPr>
+        <w:t xml:space="preserve">Disponível em: </w:t>
+      </w:r>
+      <w:r>
+        <w:rPr>
+          <w:rFonts w:ascii="Arial" w:hAnsi="Arial" w:cs="Arial"/>
+        </w:rPr>
+        <w:t>&lt;</w:t>
+      </w:r>
+      <w:r>
+        <w:t xml:space="preserve"> </w:t>
+      </w:r>
+      <w:r>
+        <w:rPr>
+          <w:rFonts w:ascii="Arial" w:hAnsi="Arial" w:cs="Arial"/>
+        </w:rPr>
+        <w:t>https://kubernetes.io/docs/setup/learning-environment/minikube/</w:t>
+      </w:r>
+      <w:r>
+        <w:rPr>
+          <w:rFonts w:ascii="Arial" w:hAnsi="Arial" w:cs="Arial"/>
+        </w:rPr>
+        <w:t>&gt;. Acesso em: 16 de novembro de 2019</w:t>
+      </w:r>
+      <w:r>
+        <w:rPr>
+          <w:rFonts w:ascii="Arial" w:hAnsi="Arial" w:cs="Arial"/>
+        </w:rPr>
+        <w:t>.</w:t>
       </w:r>
     </w:p>
     <w:p>
@@ -10213,6 +11405,46 @@
           <w:rFonts w:ascii="Arial" w:hAnsi="Arial" w:cs="Arial"/>
         </w:rPr>
       </w:pPr>
+    </w:p>
+    <w:p>
+      <w:pPr>
+        <w:jc w:val="left"/>
+        <w:rPr>
+          <w:rFonts w:ascii="Arial" w:hAnsi="Arial" w:cs="Arial"/>
+        </w:rPr>
+      </w:pPr>
+      <w:r>
+        <w:rPr>
+          <w:rFonts w:ascii="Arial" w:hAnsi="Arial" w:cs="Arial"/>
+        </w:rPr>
+        <w:t>AWS</w:t>
+      </w:r>
+      <w:r>
+        <w:rPr>
+          <w:rFonts w:ascii="Arial" w:hAnsi="Arial" w:cs="Arial"/>
+        </w:rPr>
+        <w:t xml:space="preserve">. </w:t>
+      </w:r>
+      <w:r>
+        <w:rPr>
+          <w:rFonts w:ascii="Arial" w:hAnsi="Arial" w:cs="Arial"/>
+          <w:b/>
+        </w:rPr>
+        <w:t>Documentação da AWS</w:t>
+      </w:r>
+      <w:r>
+        <w:rPr>
+          <w:rFonts w:ascii="Arial" w:hAnsi="Arial" w:cs="Arial"/>
+          <w:b/>
+        </w:rPr>
+        <w:t xml:space="preserve">. </w:t>
+      </w:r>
+      <w:r>
+        <w:rPr>
+          <w:rFonts w:ascii="Arial" w:hAnsi="Arial" w:cs="Arial"/>
+        </w:rPr>
+        <w:t xml:space="preserve">Disponível em: </w:t>
+      </w:r>
       <w:r>
         <w:rPr>
           <w:rFonts w:ascii="Arial" w:hAnsi="Arial" w:cs="Arial"/>
@@ -10223,13 +11455,22 @@
         <w:rPr>
           <w:rFonts w:ascii="Arial" w:hAnsi="Arial" w:cs="Arial"/>
         </w:rPr>
-        <w:t>https://developer.mozilla.org/pt-BR/docs/Aprender/JavaScript/</w:t>
-      </w:r>
-      <w:r>
-        <w:rPr>
-          <w:rFonts w:ascii="Arial" w:hAnsi="Arial" w:cs="Arial"/>
-        </w:rPr>
-        <w:t>&gt;. Acesso em: 15 de novembro de 2019</w:t>
+        <w:t>https://docs.aws.amazon.com/index.html?nc2=h_ql_doc_do_v</w:t>
+      </w:r>
+      <w:r>
+        <w:t xml:space="preserve"> </w:t>
+      </w:r>
+      <w:r>
+        <w:rPr>
+          <w:rFonts w:ascii="Arial" w:hAnsi="Arial" w:cs="Arial"/>
+        </w:rPr>
+        <w:t>/</w:t>
+      </w:r>
+      <w:r>
+        <w:rPr>
+          <w:rFonts w:ascii="Arial" w:hAnsi="Arial" w:cs="Arial"/>
+        </w:rPr>
+        <w:t>&gt;. Acesso em: 16 de novembro de 2019</w:t>
       </w:r>
       <w:r>
         <w:rPr>
@@ -10245,6 +11486,8 @@
           <w:rFonts w:ascii="Arial" w:hAnsi="Arial" w:cs="Arial"/>
         </w:rPr>
       </w:pPr>
+      <w:bookmarkStart w:id="71" w:name="_GoBack"/>
+      <w:bookmarkEnd w:id="71"/>
     </w:p>
     <w:p>
       <w:pPr>
@@ -10257,49 +11500,48 @@
         <w:rPr>
           <w:rFonts w:ascii="Arial" w:hAnsi="Arial" w:cs="Arial"/>
         </w:rPr>
-        <w:t>Node.js</w:t>
-      </w:r>
-      <w:r>
-        <w:rPr>
-          <w:rFonts w:ascii="Arial" w:hAnsi="Arial" w:cs="Arial"/>
-        </w:rPr>
-        <w:t xml:space="preserve">. </w:t>
+        <w:t xml:space="preserve">Site Oficial do </w:t>
+      </w:r>
+      <w:r>
+        <w:rPr>
+          <w:rFonts w:ascii="Arial" w:hAnsi="Arial" w:cs="Arial"/>
+        </w:rPr>
+        <w:t xml:space="preserve">AWS. </w:t>
       </w:r>
       <w:r>
         <w:rPr>
           <w:rFonts w:ascii="Arial" w:hAnsi="Arial" w:cs="Arial"/>
           <w:b/>
         </w:rPr>
-        <w:t xml:space="preserve">Documentação </w:t>
+        <w:t xml:space="preserve">O que é </w:t>
       </w:r>
       <w:r>
         <w:rPr>
           <w:rFonts w:ascii="Arial" w:hAnsi="Arial" w:cs="Arial"/>
           <w:b/>
         </w:rPr>
-        <w:t>Node.js</w:t>
+        <w:t>AWS</w:t>
       </w:r>
       <w:r>
         <w:rPr>
           <w:rFonts w:ascii="Arial" w:hAnsi="Arial" w:cs="Arial"/>
           <w:b/>
         </w:rPr>
-        <w:t>.</w:t>
-      </w:r>
-      <w:r>
-        <w:rPr>
-          <w:rFonts w:ascii="Arial" w:hAnsi="Arial" w:cs="Arial"/>
-        </w:rPr>
-        <w:t xml:space="preserve"> Disponível em:</w:t>
-      </w:r>
-    </w:p>
-    <w:p>
-      <w:pPr>
-        <w:jc w:val="left"/>
-        <w:rPr>
-          <w:rFonts w:ascii="Arial" w:hAnsi="Arial" w:cs="Arial"/>
-        </w:rPr>
-      </w:pPr>
+        <w:t>?</w:t>
+      </w:r>
+      <w:r>
+        <w:rPr>
+          <w:rFonts w:ascii="Arial" w:hAnsi="Arial" w:cs="Arial"/>
+          <w:b/>
+        </w:rPr>
+        <w:t xml:space="preserve"> </w:t>
+      </w:r>
+      <w:r>
+        <w:rPr>
+          <w:rFonts w:ascii="Arial" w:hAnsi="Arial" w:cs="Arial"/>
+        </w:rPr>
+        <w:t xml:space="preserve">Disponível em: </w:t>
+      </w:r>
       <w:r>
         <w:rPr>
           <w:rFonts w:ascii="Arial" w:hAnsi="Arial" w:cs="Arial"/>
@@ -10310,13 +11552,13 @@
         <w:rPr>
           <w:rFonts w:ascii="Arial" w:hAnsi="Arial" w:cs="Arial"/>
         </w:rPr>
-        <w:t>https://nodejs.org/pt-br/about/</w:t>
-      </w:r>
-      <w:r>
-        <w:rPr>
-          <w:rFonts w:ascii="Arial" w:hAnsi="Arial" w:cs="Arial"/>
-        </w:rPr>
-        <w:t>&gt;. Acesso em: 15 de novembro de 2019</w:t>
+        <w:t>https://aws.amazon.com/pt/what-is-aws/</w:t>
+      </w:r>
+      <w:r>
+        <w:rPr>
+          <w:rFonts w:ascii="Arial" w:hAnsi="Arial" w:cs="Arial"/>
+        </w:rPr>
+        <w:t>&gt;. Acesso em: 16 de novembro de 2019</w:t>
       </w:r>
       <w:r>
         <w:rPr>
@@ -10590,7 +11832,7 @@
             <w:rFonts w:ascii="Arial" w:hAnsi="Arial" w:cs="Arial"/>
             <w:noProof/>
           </w:rPr>
-          <w:t>18</w:t>
+          <w:t>28</w:t>
         </w:r>
         <w:r>
           <w:rPr>
@@ -12162,7 +13404,7 @@
   </w:latentStyles>
   <w:style w:type="paragraph" w:default="1" w:styleId="Normal">
     <w:name w:val="Normal"/>
-    <w:rsid w:val="00A267F3"/>
+    <w:rsid w:val="00860CFF"/>
   </w:style>
   <w:style w:type="paragraph" w:styleId="Ttulo1">
     <w:name w:val="heading 1"/>
@@ -12911,7 +14153,7 @@
 </file>
 
 <file path=customXml/itemProps1.xml><?xml version="1.0" encoding="utf-8"?>
-<ds:datastoreItem xmlns:ds="http://schemas.openxmlformats.org/officeDocument/2006/customXml" ds:itemID="{01E1808E-8758-42F5-9DE9-771D77C4669E}">
+<ds:datastoreItem xmlns:ds="http://schemas.openxmlformats.org/officeDocument/2006/customXml" ds:itemID="{DBFFA0A6-B434-41E5-9857-E1CA3A0935C1}">
   <ds:schemaRefs>
     <ds:schemaRef ds:uri="http://schemas.openxmlformats.org/officeDocument/2006/bibliography"/>
   </ds:schemaRefs>

</xml_diff>

<commit_message>
Sobe documentação com começo do capítulo 4
</commit_message>
<xml_diff>
--- a/docs/TCC Documentação - Chaos Engineering.docx
+++ b/docs/TCC Documentação - Chaos Engineering.docx
@@ -2011,7 +2011,7 @@
           <w:r>
             <w:fldChar w:fldCharType="separate"/>
           </w:r>
-          <w:hyperlink w:anchor="_Toc24756114" w:history="1">
+          <w:hyperlink w:anchor="_Toc24815720" w:history="1">
             <w:r>
               <w:rPr>
                 <w:rStyle w:val="Hyperlink"/>
@@ -2034,7 +2034,7 @@
               <w:rPr>
                 <w:webHidden/>
               </w:rPr>
-              <w:instrText xml:space="preserve"> PAGEREF _Toc24756114 \h </w:instrText>
+              <w:instrText xml:space="preserve"> PAGEREF _Toc24815720 \h </w:instrText>
             </w:r>
             <w:r>
               <w:rPr>
@@ -2074,7 +2074,7 @@
               <w:szCs w:val="22"/>
             </w:rPr>
           </w:pPr>
-          <w:hyperlink w:anchor="_Toc24756115" w:history="1">
+          <w:hyperlink w:anchor="_Toc24815721" w:history="1">
             <w:r>
               <w:rPr>
                 <w:rStyle w:val="Hyperlink"/>
@@ -2102,7 +2102,7 @@
                 <w:noProof/>
                 <w:webHidden/>
               </w:rPr>
-              <w:instrText xml:space="preserve"> PAGEREF _Toc24756115 \h </w:instrText>
+              <w:instrText xml:space="preserve"> PAGEREF _Toc24815721 \h </w:instrText>
             </w:r>
             <w:r>
               <w:rPr>
@@ -2146,7 +2146,7 @@
               <w:szCs w:val="22"/>
             </w:rPr>
           </w:pPr>
-          <w:hyperlink w:anchor="_Toc24756116" w:history="1">
+          <w:hyperlink w:anchor="_Toc24815722" w:history="1">
             <w:r>
               <w:rPr>
                 <w:rStyle w:val="Hyperlink"/>
@@ -2174,7 +2174,7 @@
                 <w:noProof/>
                 <w:webHidden/>
               </w:rPr>
-              <w:instrText xml:space="preserve"> PAGEREF _Toc24756116 \h </w:instrText>
+              <w:instrText xml:space="preserve"> PAGEREF _Toc24815722 \h </w:instrText>
             </w:r>
             <w:r>
               <w:rPr>
@@ -2218,7 +2218,7 @@
               <w:szCs w:val="22"/>
             </w:rPr>
           </w:pPr>
-          <w:hyperlink w:anchor="_Toc24756117" w:history="1">
+          <w:hyperlink w:anchor="_Toc24815723" w:history="1">
             <w:r>
               <w:rPr>
                 <w:rStyle w:val="Hyperlink"/>
@@ -2246,7 +2246,7 @@
                 <w:noProof/>
                 <w:webHidden/>
               </w:rPr>
-              <w:instrText xml:space="preserve"> PAGEREF _Toc24756117 \h </w:instrText>
+              <w:instrText xml:space="preserve"> PAGEREF _Toc24815723 \h </w:instrText>
             </w:r>
             <w:r>
               <w:rPr>
@@ -2290,7 +2290,7 @@
               <w:szCs w:val="22"/>
             </w:rPr>
           </w:pPr>
-          <w:hyperlink w:anchor="_Toc24756118" w:history="1">
+          <w:hyperlink w:anchor="_Toc24815724" w:history="1">
             <w:r>
               <w:rPr>
                 <w:rStyle w:val="Hyperlink"/>
@@ -2334,7 +2334,7 @@
                 <w:noProof/>
                 <w:webHidden/>
               </w:rPr>
-              <w:instrText xml:space="preserve"> PAGEREF _Toc24756118 \h </w:instrText>
+              <w:instrText xml:space="preserve"> PAGEREF _Toc24815724 \h </w:instrText>
             </w:r>
             <w:r>
               <w:rPr>
@@ -2378,7 +2378,7 @@
               <w:szCs w:val="22"/>
             </w:rPr>
           </w:pPr>
-          <w:hyperlink w:anchor="_Toc24756119" w:history="1">
+          <w:hyperlink w:anchor="_Toc24815725" w:history="1">
             <w:r>
               <w:rPr>
                 <w:rStyle w:val="Hyperlink"/>
@@ -2406,7 +2406,7 @@
                 <w:noProof/>
                 <w:webHidden/>
               </w:rPr>
-              <w:instrText xml:space="preserve"> PAGEREF _Toc24756119 \h </w:instrText>
+              <w:instrText xml:space="preserve"> PAGEREF _Toc24815725 \h </w:instrText>
             </w:r>
             <w:r>
               <w:rPr>
@@ -2450,7 +2450,7 @@
               <w:szCs w:val="22"/>
             </w:rPr>
           </w:pPr>
-          <w:hyperlink w:anchor="_Toc24756120" w:history="1">
+          <w:hyperlink w:anchor="_Toc24815726" w:history="1">
             <w:r>
               <w:rPr>
                 <w:rStyle w:val="Hyperlink"/>
@@ -2494,7 +2494,7 @@
                 <w:noProof/>
                 <w:webHidden/>
               </w:rPr>
-              <w:instrText xml:space="preserve"> PAGEREF _Toc24756120 \h </w:instrText>
+              <w:instrText xml:space="preserve"> PAGEREF _Toc24815726 \h </w:instrText>
             </w:r>
             <w:r>
               <w:rPr>
@@ -2535,7 +2535,7 @@
               <w:szCs w:val="22"/>
             </w:rPr>
           </w:pPr>
-          <w:hyperlink w:anchor="_Toc24756121" w:history="1">
+          <w:hyperlink w:anchor="_Toc24815727" w:history="1">
             <w:r>
               <w:rPr>
                 <w:rStyle w:val="Hyperlink"/>
@@ -2558,7 +2558,7 @@
               <w:rPr>
                 <w:webHidden/>
               </w:rPr>
-              <w:instrText xml:space="preserve"> PAGEREF _Toc24756121 \h </w:instrText>
+              <w:instrText xml:space="preserve"> PAGEREF _Toc24815727 \h </w:instrText>
             </w:r>
             <w:r>
               <w:rPr>
@@ -2598,7 +2598,7 @@
               <w:szCs w:val="22"/>
             </w:rPr>
           </w:pPr>
-          <w:hyperlink w:anchor="_Toc24756122" w:history="1">
+          <w:hyperlink w:anchor="_Toc24815728" w:history="1">
             <w:r>
               <w:rPr>
                 <w:rStyle w:val="Hyperlink"/>
@@ -2626,7 +2626,7 @@
                 <w:noProof/>
                 <w:webHidden/>
               </w:rPr>
-              <w:instrText xml:space="preserve"> PAGEREF _Toc24756122 \h </w:instrText>
+              <w:instrText xml:space="preserve"> PAGEREF _Toc24815728 \h </w:instrText>
             </w:r>
             <w:r>
               <w:rPr>
@@ -2670,7 +2670,7 @@
               <w:szCs w:val="22"/>
             </w:rPr>
           </w:pPr>
-          <w:hyperlink w:anchor="_Toc24756123" w:history="1">
+          <w:hyperlink w:anchor="_Toc24815729" w:history="1">
             <w:r>
               <w:rPr>
                 <w:rStyle w:val="Hyperlink"/>
@@ -2698,7 +2698,7 @@
                 <w:noProof/>
                 <w:webHidden/>
               </w:rPr>
-              <w:instrText xml:space="preserve"> PAGEREF _Toc24756123 \h </w:instrText>
+              <w:instrText xml:space="preserve"> PAGEREF _Toc24815729 \h </w:instrText>
             </w:r>
             <w:r>
               <w:rPr>
@@ -2742,7 +2742,7 @@
               <w:szCs w:val="22"/>
             </w:rPr>
           </w:pPr>
-          <w:hyperlink w:anchor="_Toc24756124" w:history="1">
+          <w:hyperlink w:anchor="_Toc24815730" w:history="1">
             <w:r>
               <w:rPr>
                 <w:rStyle w:val="Hyperlink"/>
@@ -2770,7 +2770,7 @@
                 <w:noProof/>
                 <w:webHidden/>
               </w:rPr>
-              <w:instrText xml:space="preserve"> PAGEREF _Toc24756124 \h </w:instrText>
+              <w:instrText xml:space="preserve"> PAGEREF _Toc24815730 \h </w:instrText>
             </w:r>
             <w:r>
               <w:rPr>
@@ -2811,7 +2811,7 @@
               <w:szCs w:val="22"/>
             </w:rPr>
           </w:pPr>
-          <w:hyperlink w:anchor="_Toc24756125" w:history="1">
+          <w:hyperlink w:anchor="_Toc24815731" w:history="1">
             <w:r>
               <w:rPr>
                 <w:rStyle w:val="Hyperlink"/>
@@ -2847,7 +2847,7 @@
               <w:rPr>
                 <w:webHidden/>
               </w:rPr>
-              <w:instrText xml:space="preserve"> PAGEREF _Toc24756125 \h </w:instrText>
+              <w:instrText xml:space="preserve"> PAGEREF _Toc24815731 \h </w:instrText>
             </w:r>
             <w:r>
               <w:rPr>
@@ -2887,7 +2887,7 @@
               <w:szCs w:val="22"/>
             </w:rPr>
           </w:pPr>
-          <w:hyperlink w:anchor="_Toc24756126" w:history="1">
+          <w:hyperlink w:anchor="_Toc24815732" w:history="1">
             <w:r>
               <w:rPr>
                 <w:rStyle w:val="Hyperlink"/>
@@ -2931,7 +2931,7 @@
                 <w:noProof/>
                 <w:webHidden/>
               </w:rPr>
-              <w:instrText xml:space="preserve"> PAGEREF _Toc24756126 \h </w:instrText>
+              <w:instrText xml:space="preserve"> PAGEREF _Toc24815732 \h </w:instrText>
             </w:r>
             <w:r>
               <w:rPr>
@@ -2975,7 +2975,7 @@
               <w:szCs w:val="22"/>
             </w:rPr>
           </w:pPr>
-          <w:hyperlink w:anchor="_Toc24756127" w:history="1">
+          <w:hyperlink w:anchor="_Toc24815733" w:history="1">
             <w:r>
               <w:rPr>
                 <w:rStyle w:val="Hyperlink"/>
@@ -3021,7 +3021,7 @@
                 <w:noProof/>
                 <w:webHidden/>
               </w:rPr>
-              <w:instrText xml:space="preserve"> PAGEREF _Toc24756127 \h </w:instrText>
+              <w:instrText xml:space="preserve"> PAGEREF _Toc24815733 \h </w:instrText>
             </w:r>
             <w:r>
               <w:rPr>
@@ -3065,7 +3065,7 @@
               <w:szCs w:val="22"/>
             </w:rPr>
           </w:pPr>
-          <w:hyperlink w:anchor="_Toc24756128" w:history="1">
+          <w:hyperlink w:anchor="_Toc24815734" w:history="1">
             <w:r>
               <w:rPr>
                 <w:rStyle w:val="Hyperlink"/>
@@ -3111,7 +3111,7 @@
                 <w:noProof/>
                 <w:webHidden/>
               </w:rPr>
-              <w:instrText xml:space="preserve"> PAGEREF _Toc24756128 \h </w:instrText>
+              <w:instrText xml:space="preserve"> PAGEREF _Toc24815734 \h </w:instrText>
             </w:r>
             <w:r>
               <w:rPr>
@@ -3155,7 +3155,7 @@
               <w:szCs w:val="22"/>
             </w:rPr>
           </w:pPr>
-          <w:hyperlink w:anchor="_Toc24756129" w:history="1">
+          <w:hyperlink w:anchor="_Toc24815735" w:history="1">
             <w:r>
               <w:rPr>
                 <w:rStyle w:val="Hyperlink"/>
@@ -3201,7 +3201,7 @@
                 <w:noProof/>
                 <w:webHidden/>
               </w:rPr>
-              <w:instrText xml:space="preserve"> PAGEREF _Toc24756129 \h </w:instrText>
+              <w:instrText xml:space="preserve"> PAGEREF _Toc24815735 \h </w:instrText>
             </w:r>
             <w:r>
               <w:rPr>
@@ -3245,7 +3245,7 @@
               <w:szCs w:val="22"/>
             </w:rPr>
           </w:pPr>
-          <w:hyperlink w:anchor="_Toc24756130" w:history="1">
+          <w:hyperlink w:anchor="_Toc24815736" w:history="1">
             <w:r>
               <w:rPr>
                 <w:rStyle w:val="Hyperlink"/>
@@ -3291,7 +3291,7 @@
                 <w:noProof/>
                 <w:webHidden/>
               </w:rPr>
-              <w:instrText xml:space="preserve"> PAGEREF _Toc24756130 \h </w:instrText>
+              <w:instrText xml:space="preserve"> PAGEREF _Toc24815736 \h </w:instrText>
             </w:r>
             <w:r>
               <w:rPr>
@@ -3335,7 +3335,7 @@
               <w:szCs w:val="22"/>
             </w:rPr>
           </w:pPr>
-          <w:hyperlink w:anchor="_Toc24756131" w:history="1">
+          <w:hyperlink w:anchor="_Toc24815737" w:history="1">
             <w:r>
               <w:rPr>
                 <w:rStyle w:val="Hyperlink"/>
@@ -3381,7 +3381,7 @@
                 <w:noProof/>
                 <w:webHidden/>
               </w:rPr>
-              <w:instrText xml:space="preserve"> PAGEREF _Toc24756131 \h </w:instrText>
+              <w:instrText xml:space="preserve"> PAGEREF _Toc24815737 \h </w:instrText>
             </w:r>
             <w:r>
               <w:rPr>
@@ -3425,7 +3425,7 @@
               <w:szCs w:val="22"/>
             </w:rPr>
           </w:pPr>
-          <w:hyperlink w:anchor="_Toc24756132" w:history="1">
+          <w:hyperlink w:anchor="_Toc24815738" w:history="1">
             <w:r>
               <w:rPr>
                 <w:rStyle w:val="Hyperlink"/>
@@ -3471,7 +3471,7 @@
                 <w:noProof/>
                 <w:webHidden/>
               </w:rPr>
-              <w:instrText xml:space="preserve"> PAGEREF _Toc24756132 \h </w:instrText>
+              <w:instrText xml:space="preserve"> PAGEREF _Toc24815738 \h </w:instrText>
             </w:r>
             <w:r>
               <w:rPr>
@@ -3515,7 +3515,7 @@
               <w:szCs w:val="22"/>
             </w:rPr>
           </w:pPr>
-          <w:hyperlink w:anchor="_Toc24756133" w:history="1">
+          <w:hyperlink w:anchor="_Toc24815739" w:history="1">
             <w:r>
               <w:rPr>
                 <w:rStyle w:val="Hyperlink"/>
@@ -3559,7 +3559,7 @@
                 <w:noProof/>
                 <w:webHidden/>
               </w:rPr>
-              <w:instrText xml:space="preserve"> PAGEREF _Toc24756133 \h </w:instrText>
+              <w:instrText xml:space="preserve"> PAGEREF _Toc24815739 \h </w:instrText>
             </w:r>
             <w:r>
               <w:rPr>
@@ -3603,7 +3603,7 @@
               <w:szCs w:val="22"/>
             </w:rPr>
           </w:pPr>
-          <w:hyperlink w:anchor="_Toc24756134" w:history="1">
+          <w:hyperlink w:anchor="_Toc24815740" w:history="1">
             <w:r>
               <w:rPr>
                 <w:rStyle w:val="Hyperlink"/>
@@ -3649,7 +3649,7 @@
                 <w:noProof/>
                 <w:webHidden/>
               </w:rPr>
-              <w:instrText xml:space="preserve"> PAGEREF _Toc24756134 \h </w:instrText>
+              <w:instrText xml:space="preserve"> PAGEREF _Toc24815740 \h </w:instrText>
             </w:r>
             <w:r>
               <w:rPr>
@@ -3693,7 +3693,7 @@
               <w:szCs w:val="22"/>
             </w:rPr>
           </w:pPr>
-          <w:hyperlink w:anchor="_Toc24756135" w:history="1">
+          <w:hyperlink w:anchor="_Toc24815741" w:history="1">
             <w:r>
               <w:rPr>
                 <w:rStyle w:val="Hyperlink"/>
@@ -3739,7 +3739,7 @@
                 <w:noProof/>
                 <w:webHidden/>
               </w:rPr>
-              <w:instrText xml:space="preserve"> PAGEREF _Toc24756135 \h </w:instrText>
+              <w:instrText xml:space="preserve"> PAGEREF _Toc24815741 \h </w:instrText>
             </w:r>
             <w:r>
               <w:rPr>
@@ -3780,7 +3780,7 @@
               <w:szCs w:val="22"/>
             </w:rPr>
           </w:pPr>
-          <w:hyperlink w:anchor="_Toc24756136" w:history="1">
+          <w:hyperlink w:anchor="_Toc24815742" w:history="1">
             <w:r>
               <w:rPr>
                 <w:rStyle w:val="Hyperlink"/>
@@ -3803,7 +3803,7 @@
               <w:rPr>
                 <w:webHidden/>
               </w:rPr>
-              <w:instrText xml:space="preserve"> PAGEREF _Toc24756136 \h </w:instrText>
+              <w:instrText xml:space="preserve"> PAGEREF _Toc24815742 \h </w:instrText>
             </w:r>
             <w:r>
               <w:rPr>
@@ -3843,7 +3843,7 @@
               <w:szCs w:val="22"/>
             </w:rPr>
           </w:pPr>
-          <w:hyperlink w:anchor="_Toc24756137" w:history="1">
+          <w:hyperlink w:anchor="_Toc24815743" w:history="1">
             <w:r>
               <w:rPr>
                 <w:rStyle w:val="Hyperlink"/>
@@ -3887,7 +3887,7 @@
                 <w:noProof/>
                 <w:webHidden/>
               </w:rPr>
-              <w:instrText xml:space="preserve"> PAGEREF _Toc24756137 \h </w:instrText>
+              <w:instrText xml:space="preserve"> PAGEREF _Toc24815743 \h </w:instrText>
             </w:r>
             <w:r>
               <w:rPr>
@@ -3931,7 +3931,7 @@
               <w:szCs w:val="22"/>
             </w:rPr>
           </w:pPr>
-          <w:hyperlink w:anchor="_Toc24756138" w:history="1">
+          <w:hyperlink w:anchor="_Toc24815744" w:history="1">
             <w:r>
               <w:rPr>
                 <w:rStyle w:val="Hyperlink"/>
@@ -3975,7 +3975,7 @@
                 <w:noProof/>
                 <w:webHidden/>
               </w:rPr>
-              <w:instrText xml:space="preserve"> PAGEREF _Toc24756138 \h </w:instrText>
+              <w:instrText xml:space="preserve"> PAGEREF _Toc24815744 \h </w:instrText>
             </w:r>
             <w:r>
               <w:rPr>
@@ -4016,7 +4016,7 @@
               <w:szCs w:val="22"/>
             </w:rPr>
           </w:pPr>
-          <w:hyperlink w:anchor="_Toc24756139" w:history="1">
+          <w:hyperlink w:anchor="_Toc24815745" w:history="1">
             <w:r>
               <w:rPr>
                 <w:rStyle w:val="Hyperlink"/>
@@ -4044,7 +4044,7 @@
                 <w:noProof/>
                 <w:webHidden/>
               </w:rPr>
-              <w:instrText xml:space="preserve"> PAGEREF _Toc24756139 \h </w:instrText>
+              <w:instrText xml:space="preserve"> PAGEREF _Toc24815745 \h </w:instrText>
             </w:r>
             <w:r>
               <w:rPr>
@@ -4088,7 +4088,7 @@
               <w:szCs w:val="22"/>
             </w:rPr>
           </w:pPr>
-          <w:hyperlink w:anchor="_Toc24756140" w:history="1">
+          <w:hyperlink w:anchor="_Toc24815746" w:history="1">
             <w:r>
               <w:rPr>
                 <w:rStyle w:val="Hyperlink"/>
@@ -4132,7 +4132,7 @@
                 <w:noProof/>
                 <w:webHidden/>
               </w:rPr>
-              <w:instrText xml:space="preserve"> PAGEREF _Toc24756140 \h </w:instrText>
+              <w:instrText xml:space="preserve"> PAGEREF _Toc24815746 \h </w:instrText>
             </w:r>
             <w:r>
               <w:rPr>
@@ -4173,7 +4173,7 @@
               <w:szCs w:val="22"/>
             </w:rPr>
           </w:pPr>
-          <w:hyperlink w:anchor="_Toc24756141" w:history="1">
+          <w:hyperlink w:anchor="_Toc24815747" w:history="1">
             <w:r>
               <w:rPr>
                 <w:rStyle w:val="Hyperlink"/>
@@ -4201,7 +4201,7 @@
                 <w:noProof/>
                 <w:webHidden/>
               </w:rPr>
-              <w:instrText xml:space="preserve"> PAGEREF _Toc24756141 \h </w:instrText>
+              <w:instrText xml:space="preserve"> PAGEREF _Toc24815747 \h </w:instrText>
             </w:r>
             <w:r>
               <w:rPr>
@@ -4242,7 +4242,7 @@
               <w:szCs w:val="22"/>
             </w:rPr>
           </w:pPr>
-          <w:hyperlink w:anchor="_Toc24756142" w:history="1">
+          <w:hyperlink w:anchor="_Toc24815748" w:history="1">
             <w:r>
               <w:rPr>
                 <w:rStyle w:val="Hyperlink"/>
@@ -4270,7 +4270,7 @@
                 <w:noProof/>
                 <w:webHidden/>
               </w:rPr>
-              <w:instrText xml:space="preserve"> PAGEREF _Toc24756142 \h </w:instrText>
+              <w:instrText xml:space="preserve"> PAGEREF _Toc24815748 \h </w:instrText>
             </w:r>
             <w:r>
               <w:rPr>
@@ -4311,7 +4311,7 @@
               <w:szCs w:val="22"/>
             </w:rPr>
           </w:pPr>
-          <w:hyperlink w:anchor="_Toc24756143" w:history="1">
+          <w:hyperlink w:anchor="_Toc24815749" w:history="1">
             <w:r>
               <w:rPr>
                 <w:rStyle w:val="Hyperlink"/>
@@ -4339,7 +4339,7 @@
                 <w:noProof/>
                 <w:webHidden/>
               </w:rPr>
-              <w:instrText xml:space="preserve"> PAGEREF _Toc24756143 \h </w:instrText>
+              <w:instrText xml:space="preserve"> PAGEREF _Toc24815749 \h </w:instrText>
             </w:r>
             <w:r>
               <w:rPr>
@@ -4380,7 +4380,7 @@
               <w:szCs w:val="22"/>
             </w:rPr>
           </w:pPr>
-          <w:hyperlink w:anchor="_Toc24756144" w:history="1">
+          <w:hyperlink w:anchor="_Toc24815750" w:history="1">
             <w:r>
               <w:rPr>
                 <w:rStyle w:val="Hyperlink"/>
@@ -4408,7 +4408,7 @@
                 <w:noProof/>
                 <w:webHidden/>
               </w:rPr>
-              <w:instrText xml:space="preserve"> PAGEREF _Toc24756144 \h </w:instrText>
+              <w:instrText xml:space="preserve"> PAGEREF _Toc24815750 \h </w:instrText>
             </w:r>
             <w:r>
               <w:rPr>
@@ -4449,7 +4449,7 @@
               <w:szCs w:val="22"/>
             </w:rPr>
           </w:pPr>
-          <w:hyperlink w:anchor="_Toc24756145" w:history="1">
+          <w:hyperlink w:anchor="_Toc24815751" w:history="1">
             <w:r>
               <w:rPr>
                 <w:rStyle w:val="Hyperlink"/>
@@ -4477,7 +4477,7 @@
                 <w:noProof/>
                 <w:webHidden/>
               </w:rPr>
-              <w:instrText xml:space="preserve"> PAGEREF _Toc24756145 \h </w:instrText>
+              <w:instrText xml:space="preserve"> PAGEREF _Toc24815751 \h </w:instrText>
             </w:r>
             <w:r>
               <w:rPr>
@@ -4518,7 +4518,7 @@
               <w:szCs w:val="22"/>
             </w:rPr>
           </w:pPr>
-          <w:hyperlink w:anchor="_Toc24756146" w:history="1">
+          <w:hyperlink w:anchor="_Toc24815752" w:history="1">
             <w:r>
               <w:rPr>
                 <w:rStyle w:val="Hyperlink"/>
@@ -4546,7 +4546,7 @@
                 <w:noProof/>
                 <w:webHidden/>
               </w:rPr>
-              <w:instrText xml:space="preserve"> PAGEREF _Toc24756146 \h </w:instrText>
+              <w:instrText xml:space="preserve"> PAGEREF _Toc24815752 \h </w:instrText>
             </w:r>
             <w:r>
               <w:rPr>
@@ -4587,7 +4587,7 @@
               <w:szCs w:val="22"/>
             </w:rPr>
           </w:pPr>
-          <w:hyperlink w:anchor="_Toc24756147" w:history="1">
+          <w:hyperlink w:anchor="_Toc24815753" w:history="1">
             <w:r>
               <w:rPr>
                 <w:rStyle w:val="Hyperlink"/>
@@ -4615,7 +4615,7 @@
                 <w:noProof/>
                 <w:webHidden/>
               </w:rPr>
-              <w:instrText xml:space="preserve"> PAGEREF _Toc24756147 \h </w:instrText>
+              <w:instrText xml:space="preserve"> PAGEREF _Toc24815753 \h </w:instrText>
             </w:r>
             <w:r>
               <w:rPr>
@@ -4656,7 +4656,7 @@
               <w:szCs w:val="22"/>
             </w:rPr>
           </w:pPr>
-          <w:hyperlink w:anchor="_Toc24756148" w:history="1">
+          <w:hyperlink w:anchor="_Toc24815754" w:history="1">
             <w:r>
               <w:rPr>
                 <w:rStyle w:val="Hyperlink"/>
@@ -4684,7 +4684,7 @@
                 <w:noProof/>
                 <w:webHidden/>
               </w:rPr>
-              <w:instrText xml:space="preserve"> PAGEREF _Toc24756148 \h </w:instrText>
+              <w:instrText xml:space="preserve"> PAGEREF _Toc24815754 \h </w:instrText>
             </w:r>
             <w:r>
               <w:rPr>
@@ -4725,7 +4725,7 @@
               <w:szCs w:val="22"/>
             </w:rPr>
           </w:pPr>
-          <w:hyperlink w:anchor="_Toc24756149" w:history="1">
+          <w:hyperlink w:anchor="_Toc24815755" w:history="1">
             <w:r>
               <w:rPr>
                 <w:rStyle w:val="Hyperlink"/>
@@ -4753,7 +4753,7 @@
                 <w:noProof/>
                 <w:webHidden/>
               </w:rPr>
-              <w:instrText xml:space="preserve"> PAGEREF _Toc24756149 \h </w:instrText>
+              <w:instrText xml:space="preserve"> PAGEREF _Toc24815755 \h </w:instrText>
             </w:r>
             <w:r>
               <w:rPr>
@@ -4794,7 +4794,7 @@
               <w:szCs w:val="22"/>
             </w:rPr>
           </w:pPr>
-          <w:hyperlink w:anchor="_Toc24756150" w:history="1">
+          <w:hyperlink w:anchor="_Toc24815756" w:history="1">
             <w:r>
               <w:rPr>
                 <w:rStyle w:val="Hyperlink"/>
@@ -4830,7 +4830,7 @@
               <w:rPr>
                 <w:webHidden/>
               </w:rPr>
-              <w:instrText xml:space="preserve"> PAGEREF _Toc24756150 \h </w:instrText>
+              <w:instrText xml:space="preserve"> PAGEREF _Toc24815756 \h </w:instrText>
             </w:r>
             <w:r>
               <w:rPr>
@@ -4870,7 +4870,7 @@
               <w:szCs w:val="22"/>
             </w:rPr>
           </w:pPr>
-          <w:hyperlink w:anchor="_Toc24756151" w:history="1">
+          <w:hyperlink w:anchor="_Toc24815757" w:history="1">
             <w:r>
               <w:rPr>
                 <w:rStyle w:val="Hyperlink"/>
@@ -4914,7 +4914,7 @@
                 <w:noProof/>
                 <w:webHidden/>
               </w:rPr>
-              <w:instrText xml:space="preserve"> PAGEREF _Toc24756151 \h </w:instrText>
+              <w:instrText xml:space="preserve"> PAGEREF _Toc24815757 \h </w:instrText>
             </w:r>
             <w:r>
               <w:rPr>
@@ -4958,7 +4958,7 @@
               <w:szCs w:val="22"/>
             </w:rPr>
           </w:pPr>
-          <w:hyperlink w:anchor="_Toc24756152" w:history="1">
+          <w:hyperlink w:anchor="_Toc24815758" w:history="1">
             <w:r>
               <w:rPr>
                 <w:rStyle w:val="Hyperlink"/>
@@ -5002,7 +5002,7 @@
                 <w:noProof/>
                 <w:webHidden/>
               </w:rPr>
-              <w:instrText xml:space="preserve"> PAGEREF _Toc24756152 \h </w:instrText>
+              <w:instrText xml:space="preserve"> PAGEREF _Toc24815758 \h </w:instrText>
             </w:r>
             <w:r>
               <w:rPr>
@@ -5043,7 +5043,7 @@
               <w:szCs w:val="22"/>
             </w:rPr>
           </w:pPr>
-          <w:hyperlink w:anchor="_Toc24756153" w:history="1">
+          <w:hyperlink w:anchor="_Toc24815759" w:history="1">
             <w:r>
               <w:rPr>
                 <w:rStyle w:val="Hyperlink"/>
@@ -5066,7 +5066,7 @@
               <w:rPr>
                 <w:webHidden/>
               </w:rPr>
-              <w:instrText xml:space="preserve"> PAGEREF _Toc24756153 \h </w:instrText>
+              <w:instrText xml:space="preserve"> PAGEREF _Toc24815759 \h </w:instrText>
             </w:r>
             <w:r>
               <w:rPr>
@@ -5810,7 +5810,7 @@
         </w:rPr>
       </w:pPr>
       <w:bookmarkStart w:id="8" w:name="_Toc10808339"/>
-      <w:bookmarkStart w:id="9" w:name="_Toc24756114"/>
+      <w:bookmarkStart w:id="9" w:name="_Toc24815720"/>
       <w:r>
         <w:rPr>
           <w:rFonts w:ascii="Arial" w:hAnsi="Arial" w:cs="Arial"/>
@@ -5857,7 +5857,7 @@
         </w:rPr>
       </w:pPr>
       <w:bookmarkStart w:id="10" w:name="_Toc10808340"/>
-      <w:bookmarkStart w:id="11" w:name="_Toc24756115"/>
+      <w:bookmarkStart w:id="11" w:name="_Toc24815721"/>
       <w:r>
         <w:rPr>
           <w:rFonts w:ascii="Arial" w:hAnsi="Arial" w:cs="Arial"/>
@@ -5908,7 +5908,7 @@
         </w:rPr>
       </w:pPr>
       <w:bookmarkStart w:id="12" w:name="_Toc10808341"/>
-      <w:bookmarkStart w:id="13" w:name="_Toc24756116"/>
+      <w:bookmarkStart w:id="13" w:name="_Toc24815722"/>
       <w:r>
         <w:rPr>
           <w:rFonts w:ascii="Arial" w:hAnsi="Arial" w:cs="Arial"/>
@@ -5965,7 +5965,7 @@
       </w:pPr>
       <w:bookmarkStart w:id="14" w:name="_d89vyv8v6qhf" w:colFirst="0" w:colLast="0"/>
       <w:bookmarkStart w:id="15" w:name="_Toc10808342"/>
-      <w:bookmarkStart w:id="16" w:name="_Toc24756117"/>
+      <w:bookmarkStart w:id="16" w:name="_Toc24815723"/>
       <w:bookmarkEnd w:id="14"/>
       <w:r>
         <w:rPr>
@@ -6017,7 +6017,7 @@
         </w:rPr>
       </w:pPr>
       <w:bookmarkStart w:id="17" w:name="_Toc10808343"/>
-      <w:bookmarkStart w:id="18" w:name="_Toc24756118"/>
+      <w:bookmarkStart w:id="18" w:name="_Toc24815724"/>
       <w:r>
         <w:rPr>
           <w:rFonts w:ascii="Arial" w:hAnsi="Arial" w:cs="Arial"/>
@@ -6065,7 +6065,7 @@
         <w:ind w:left="0" w:firstLine="0"/>
       </w:pPr>
       <w:bookmarkStart w:id="19" w:name="_Toc10808344"/>
-      <w:bookmarkStart w:id="20" w:name="_Toc24756119"/>
+      <w:bookmarkStart w:id="20" w:name="_Toc24815725"/>
       <w:r>
         <w:rPr>
           <w:rFonts w:ascii="Arial" w:hAnsi="Arial" w:cs="Arial"/>
@@ -6112,7 +6112,7 @@
         </w:rPr>
       </w:pPr>
       <w:bookmarkStart w:id="21" w:name="_Toc10808345"/>
-      <w:bookmarkStart w:id="22" w:name="_Toc24756120"/>
+      <w:bookmarkStart w:id="22" w:name="_Toc24815726"/>
       <w:r>
         <w:rPr>
           <w:rFonts w:ascii="Arial" w:hAnsi="Arial" w:cs="Arial"/>
@@ -6214,7 +6214,7 @@
         </w:rPr>
       </w:pPr>
       <w:bookmarkStart w:id="26" w:name="_Toc10808346"/>
-      <w:bookmarkStart w:id="27" w:name="_Toc24756121"/>
+      <w:bookmarkStart w:id="27" w:name="_Toc24815727"/>
       <w:r>
         <w:rPr>
           <w:rFonts w:ascii="Arial" w:hAnsi="Arial" w:cs="Arial"/>
@@ -6244,7 +6244,7 @@
           <w:sz w:val="28"/>
         </w:rPr>
       </w:pPr>
-      <w:bookmarkStart w:id="28" w:name="_Toc24756122"/>
+      <w:bookmarkStart w:id="28" w:name="_Toc24815728"/>
       <w:r>
         <w:rPr>
           <w:rFonts w:ascii="Arial" w:hAnsi="Arial" w:cs="Arial"/>
@@ -6263,7 +6263,7 @@
           <w:sz w:val="28"/>
         </w:rPr>
       </w:pPr>
-      <w:bookmarkStart w:id="29" w:name="_Toc24756123"/>
+      <w:bookmarkStart w:id="29" w:name="_Toc24815729"/>
       <w:r>
         <w:rPr>
           <w:rFonts w:ascii="Arial" w:hAnsi="Arial" w:cs="Arial"/>
@@ -6282,7 +6282,7 @@
           <w:sz w:val="28"/>
         </w:rPr>
       </w:pPr>
-      <w:bookmarkStart w:id="30" w:name="_Toc24756124"/>
+      <w:bookmarkStart w:id="30" w:name="_Toc24815730"/>
       <w:r>
         <w:rPr>
           <w:rFonts w:ascii="Arial" w:hAnsi="Arial" w:cs="Arial"/>
@@ -6321,7 +6321,7 @@
         </w:rPr>
       </w:pPr>
       <w:bookmarkStart w:id="31" w:name="_Toc10808350"/>
-      <w:bookmarkStart w:id="32" w:name="_Toc24756125"/>
+      <w:bookmarkStart w:id="32" w:name="_Toc24815731"/>
       <w:r>
         <w:rPr>
           <w:rFonts w:ascii="Arial" w:hAnsi="Arial" w:cs="Arial"/>
@@ -6428,7 +6428,7 @@
           <w:sz w:val="28"/>
         </w:rPr>
       </w:pPr>
-      <w:bookmarkStart w:id="33" w:name="_Toc24756126"/>
+      <w:bookmarkStart w:id="33" w:name="_Toc24815732"/>
       <w:r>
         <w:rPr>
           <w:rFonts w:ascii="Arial" w:hAnsi="Arial" w:cs="Arial"/>
@@ -6589,7 +6589,7 @@
           <w:noProof/>
         </w:rPr>
         <w:drawing>
-          <wp:inline distT="0" distB="0" distL="0" distR="0" wp14:anchorId="79EAB469" wp14:editId="3C181A21">
+          <wp:inline distT="0" distB="0" distL="0" distR="0" wp14:anchorId="2865462C" wp14:editId="5041C646">
             <wp:extent cx="5760720" cy="2982686"/>
             <wp:effectExtent l="0" t="0" r="0" b="8255"/>
             <wp:docPr id="1" name="Imagem 1"/>
@@ -6846,7 +6846,7 @@
           <w:lang w:val="en-US"/>
         </w:rPr>
       </w:pPr>
-      <w:bookmarkStart w:id="35" w:name="_Toc24756127"/>
+      <w:bookmarkStart w:id="35" w:name="_Toc24815733"/>
       <w:r>
         <w:rPr>
           <w:rFonts w:ascii="Arial" w:hAnsi="Arial" w:cs="Arial"/>
@@ -7105,7 +7105,7 @@
           <w:lang w:val="en-US"/>
         </w:rPr>
       </w:pPr>
-      <w:bookmarkStart w:id="36" w:name="_Toc24756128"/>
+      <w:bookmarkStart w:id="36" w:name="_Toc24815734"/>
       <w:r>
         <w:rPr>
           <w:rFonts w:ascii="Arial" w:hAnsi="Arial" w:cs="Arial"/>
@@ -7429,7 +7429,7 @@
           <w:lang w:val="en-US"/>
         </w:rPr>
       </w:pPr>
-      <w:bookmarkStart w:id="37" w:name="_Toc24756129"/>
+      <w:bookmarkStart w:id="37" w:name="_Toc24815735"/>
       <w:r>
         <w:rPr>
           <w:rFonts w:ascii="Arial" w:hAnsi="Arial" w:cs="Arial"/>
@@ -7699,7 +7699,7 @@
           <w:lang w:val="en-US"/>
         </w:rPr>
       </w:pPr>
-      <w:bookmarkStart w:id="38" w:name="_Toc24756130"/>
+      <w:bookmarkStart w:id="38" w:name="_Toc24815736"/>
       <w:r>
         <w:rPr>
           <w:rFonts w:ascii="Arial" w:hAnsi="Arial" w:cs="Arial"/>
@@ -7913,7 +7913,7 @@
           <w:lang w:val="en-US"/>
         </w:rPr>
       </w:pPr>
-      <w:bookmarkStart w:id="39" w:name="_Toc24756131"/>
+      <w:bookmarkStart w:id="39" w:name="_Toc24815737"/>
       <w:r>
         <w:rPr>
           <w:rFonts w:ascii="Arial" w:hAnsi="Arial" w:cs="Arial"/>
@@ -8232,7 +8232,7 @@
           <w:lang w:val="en-US"/>
         </w:rPr>
       </w:pPr>
-      <w:bookmarkStart w:id="40" w:name="_Toc24756132"/>
+      <w:bookmarkStart w:id="40" w:name="_Toc24815738"/>
       <w:r>
         <w:rPr>
           <w:rFonts w:ascii="Arial" w:hAnsi="Arial" w:cs="Arial"/>
@@ -8395,7 +8395,7 @@
           <w:sz w:val="28"/>
         </w:rPr>
       </w:pPr>
-      <w:bookmarkStart w:id="41" w:name="_Toc24756133"/>
+      <w:bookmarkStart w:id="41" w:name="_Toc24815739"/>
       <w:r>
         <w:rPr>
           <w:rFonts w:ascii="Arial" w:hAnsi="Arial" w:cs="Arial"/>
@@ -8630,7 +8630,7 @@
           <w:lang w:val="en-US"/>
         </w:rPr>
       </w:pPr>
-      <w:bookmarkStart w:id="42" w:name="_Toc24756134"/>
+      <w:bookmarkStart w:id="42" w:name="_Toc24815740"/>
       <w:r>
         <w:rPr>
           <w:rFonts w:ascii="Arial" w:hAnsi="Arial" w:cs="Arial"/>
@@ -8901,7 +8901,7 @@
           <w:lang w:val="en-US"/>
         </w:rPr>
       </w:pPr>
-      <w:bookmarkStart w:id="43" w:name="_Toc24756135"/>
+      <w:bookmarkStart w:id="43" w:name="_Toc24815741"/>
       <w:r>
         <w:rPr>
           <w:rFonts w:ascii="Arial" w:hAnsi="Arial" w:cs="Arial"/>
@@ -9081,7 +9081,7 @@
         </w:rPr>
       </w:pPr>
       <w:bookmarkStart w:id="44" w:name="_Toc10808362"/>
-      <w:bookmarkStart w:id="45" w:name="_Toc24756136"/>
+      <w:bookmarkStart w:id="45" w:name="_Toc24815742"/>
       <w:r>
         <w:rPr>
           <w:rFonts w:ascii="Arial" w:hAnsi="Arial" w:cs="Arial"/>
@@ -9103,6 +9103,37 @@
         <w:t xml:space="preserve"> </w:t>
       </w:r>
     </w:p>
+    <w:p>
+      <w:pPr>
+        <w:rPr>
+          <w:rFonts w:ascii="Arial" w:hAnsi="Arial" w:cs="Arial"/>
+        </w:rPr>
+      </w:pPr>
+      <w:r>
+        <w:rPr>
+          <w:rFonts w:ascii="Arial" w:hAnsi="Arial" w:cs="Arial"/>
+        </w:rPr>
+        <w:tab/>
+      </w:r>
+      <w:r>
+        <w:rPr>
+          <w:rFonts w:ascii="Arial" w:hAnsi="Arial" w:cs="Arial"/>
+        </w:rPr>
+        <w:t>Nesta seção serão apresentados os tópicos da descrição do problema, a sol</w:t>
+      </w:r>
+      <w:r>
+        <w:rPr>
+          <w:rFonts w:ascii="Arial" w:hAnsi="Arial" w:cs="Arial"/>
+        </w:rPr>
+        <w:t>ução proposta e a arquitetura do projeto</w:t>
+      </w:r>
+      <w:r>
+        <w:rPr>
+          <w:rFonts w:ascii="Arial" w:hAnsi="Arial" w:cs="Arial"/>
+        </w:rPr>
+        <w:t>.</w:t>
+      </w:r>
+    </w:p>
     <w:p/>
     <w:p>
       <w:pPr>
@@ -9115,7 +9146,7 @@
         </w:rPr>
       </w:pPr>
       <w:bookmarkStart w:id="46" w:name="_Toc10808363"/>
-      <w:bookmarkStart w:id="47" w:name="_Toc24756137"/>
+      <w:bookmarkStart w:id="47" w:name="_Toc24815743"/>
       <w:r>
         <w:rPr>
           <w:rFonts w:ascii="Arial" w:hAnsi="Arial" w:cs="Arial"/>
@@ -9151,6 +9182,165 @@
       <w:bookmarkEnd w:id="46"/>
       <w:bookmarkEnd w:id="47"/>
     </w:p>
+    <w:p>
+      <w:pPr>
+        <w:rPr>
+          <w:rFonts w:ascii="Arial" w:hAnsi="Arial" w:cs="Arial"/>
+        </w:rPr>
+      </w:pPr>
+      <w:r>
+        <w:tab/>
+      </w:r>
+      <w:r>
+        <w:rPr>
+          <w:rFonts w:ascii="Arial" w:hAnsi="Arial" w:cs="Arial"/>
+        </w:rPr>
+        <w:t xml:space="preserve">Com o avanço da tecnologia o mundo está cada vez mais </w:t>
+      </w:r>
+      <w:r>
+        <w:rPr>
+          <w:rFonts w:ascii="Arial" w:hAnsi="Arial" w:cs="Arial"/>
+        </w:rPr>
+        <w:t>conectado.</w:t>
+      </w:r>
+      <w:r>
+        <w:rPr>
+          <w:rFonts w:ascii="Arial" w:hAnsi="Arial" w:cs="Arial"/>
+        </w:rPr>
+        <w:t xml:space="preserve"> </w:t>
+      </w:r>
+      <w:r>
+        <w:rPr>
+          <w:rFonts w:ascii="Arial" w:hAnsi="Arial" w:cs="Arial"/>
+        </w:rPr>
+        <w:t>Sistemas web estão sendo construídos e aplicativos novos estão sendo lançados praticamente todos os dias. O grande p</w:t>
+      </w:r>
+      <w:r>
+        <w:rPr>
+          <w:rFonts w:ascii="Arial" w:hAnsi="Arial" w:cs="Arial"/>
+        </w:rPr>
+        <w:t>úblico</w:t>
+      </w:r>
+      <w:r>
+        <w:rPr>
+          <w:rFonts w:ascii="Arial" w:hAnsi="Arial" w:cs="Arial"/>
+        </w:rPr>
+        <w:t xml:space="preserve">, independente da faixa etária </w:t>
+      </w:r>
+      <w:r>
+        <w:rPr>
+          <w:rFonts w:ascii="Arial" w:hAnsi="Arial" w:cs="Arial"/>
+        </w:rPr>
+        <w:t xml:space="preserve">tem se adaptado às novas tecnologias para se manter </w:t>
+      </w:r>
+      <w:r>
+        <w:rPr>
+          <w:rFonts w:ascii="Arial" w:hAnsi="Arial" w:cs="Arial"/>
+        </w:rPr>
+        <w:t>atualizado</w:t>
+      </w:r>
+      <w:r>
+        <w:rPr>
+          <w:rFonts w:ascii="Arial" w:hAnsi="Arial" w:cs="Arial"/>
+        </w:rPr>
+        <w:t xml:space="preserve"> às </w:t>
+      </w:r>
+      <w:r>
+        <w:rPr>
+          <w:rFonts w:ascii="Arial" w:hAnsi="Arial" w:cs="Arial"/>
+        </w:rPr>
+        <w:t>novidades</w:t>
+      </w:r>
+      <w:r>
+        <w:rPr>
+          <w:rFonts w:ascii="Arial" w:hAnsi="Arial" w:cs="Arial"/>
+        </w:rPr>
+        <w:t>.</w:t>
+      </w:r>
+    </w:p>
+    <w:p>
+      <w:pPr>
+        <w:rPr>
+          <w:rFonts w:ascii="Arial" w:hAnsi="Arial" w:cs="Arial"/>
+        </w:rPr>
+      </w:pPr>
+      <w:r>
+        <w:rPr>
+          <w:rFonts w:ascii="Arial" w:hAnsi="Arial" w:cs="Arial"/>
+        </w:rPr>
+        <w:tab/>
+      </w:r>
+      <w:r>
+        <w:rPr>
+          <w:rFonts w:ascii="Arial" w:hAnsi="Arial" w:cs="Arial"/>
+        </w:rPr>
+        <w:t xml:space="preserve">Percebendo isso, </w:t>
+      </w:r>
+      <w:r>
+        <w:rPr>
+          <w:rFonts w:ascii="Arial" w:hAnsi="Arial" w:cs="Arial"/>
+        </w:rPr>
+        <w:t>os</w:t>
+      </w:r>
+      <w:r>
+        <w:rPr>
+          <w:rFonts w:ascii="Arial" w:hAnsi="Arial" w:cs="Arial"/>
+        </w:rPr>
+        <w:t xml:space="preserve"> </w:t>
+      </w:r>
+      <w:r>
+        <w:rPr>
+          <w:rFonts w:ascii="Arial" w:hAnsi="Arial" w:cs="Arial"/>
+        </w:rPr>
+        <w:t>aplicativos e sistemas web</w:t>
+      </w:r>
+      <w:r>
+        <w:rPr>
+          <w:rFonts w:ascii="Arial" w:hAnsi="Arial" w:cs="Arial"/>
+        </w:rPr>
+        <w:t xml:space="preserve"> provocaram uma enorme transformação na maneira como </w:t>
+      </w:r>
+      <w:r>
+        <w:rPr>
+          <w:rFonts w:ascii="Arial" w:hAnsi="Arial" w:cs="Arial"/>
+        </w:rPr>
+        <w:t>lidamos com a nossa rotina pessoal, profissional, sentimental e acadêmica. Observando essa realidade, é importante refletirmos a respeito do que é necessário para garantir que esses aplicativos e sistemas web se mantenham disponíveis sempre que os usuários precisem utilizar, além de garantir que as falhas e turbulências de produção devem ser consideradas e além disso, serem tratadas da forma correta a fim de não mais ocorrerem ou ocorrerem em menor escala, garantindo a melhor experiência possível para o usuário.</w:t>
+      </w:r>
+    </w:p>
+    <w:p>
+      <w:pPr>
+        <w:rPr>
+          <w:rFonts w:ascii="Arial" w:hAnsi="Arial" w:cs="Arial"/>
+        </w:rPr>
+      </w:pPr>
+      <w:r>
+        <w:rPr>
+          <w:rFonts w:ascii="Arial" w:hAnsi="Arial" w:cs="Arial"/>
+        </w:rPr>
+        <w:tab/>
+      </w:r>
+      <w:r>
+        <w:rPr>
+          <w:rFonts w:ascii="Arial" w:hAnsi="Arial" w:cs="Arial"/>
+          <w:color w:val="FF0000"/>
+        </w:rPr>
+        <w:t>Levando em conta esta</w:t>
+      </w:r>
+      <w:r>
+        <w:rPr>
+          <w:rFonts w:ascii="Arial" w:hAnsi="Arial" w:cs="Arial"/>
+          <w:color w:val="FF0000"/>
+        </w:rPr>
+        <w:t xml:space="preserve"> problemática</w:t>
+      </w:r>
+      <w:r>
+        <w:rPr>
+          <w:rFonts w:ascii="Arial" w:hAnsi="Arial" w:cs="Arial"/>
+          <w:color w:val="FF0000"/>
+        </w:rPr>
+        <w:t>...</w:t>
+      </w:r>
+    </w:p>
     <w:p/>
     <w:p>
       <w:pPr>
@@ -9163,7 +9353,7 @@
         </w:rPr>
       </w:pPr>
       <w:bookmarkStart w:id="48" w:name="_Toc10808364"/>
-      <w:bookmarkStart w:id="49" w:name="_Toc24756138"/>
+      <w:bookmarkStart w:id="49" w:name="_Toc24815744"/>
       <w:r>
         <w:rPr>
           <w:rFonts w:ascii="Arial" w:hAnsi="Arial" w:cs="Arial"/>
@@ -9199,6 +9389,43 @@
       <w:bookmarkEnd w:id="48"/>
       <w:bookmarkEnd w:id="49"/>
     </w:p>
+    <w:p>
+      <w:pPr>
+        <w:rPr>
+          <w:color w:val="FF0000"/>
+          <w:sz w:val="23"/>
+          <w:szCs w:val="23"/>
+        </w:rPr>
+      </w:pPr>
+      <w:r>
+        <w:rPr>
+          <w:sz w:val="23"/>
+          <w:szCs w:val="23"/>
+        </w:rPr>
+        <w:tab/>
+      </w:r>
+      <w:r>
+        <w:rPr>
+          <w:rFonts w:ascii="Arial" w:hAnsi="Arial" w:cs="Arial"/>
+          <w:color w:val="FF0000"/>
+        </w:rPr>
+        <w:t>Com o objetivo de solucionar este problema</w:t>
+      </w:r>
+      <w:r>
+        <w:rPr>
+          <w:rFonts w:ascii="Arial" w:hAnsi="Arial" w:cs="Arial"/>
+          <w:color w:val="FF0000"/>
+        </w:rPr>
+        <w:t>...</w:t>
+      </w:r>
+      <w:r>
+        <w:rPr>
+          <w:rFonts w:ascii="Arial" w:hAnsi="Arial" w:cs="Arial"/>
+          <w:color w:val="FF0000"/>
+        </w:rPr>
+        <w:t xml:space="preserve"> </w:t>
+      </w:r>
+    </w:p>
     <w:p/>
     <w:p>
       <w:pPr>
@@ -9208,7 +9435,7 @@
           <w:rFonts w:ascii="Arial" w:hAnsi="Arial" w:cs="Arial"/>
         </w:rPr>
       </w:pPr>
-      <w:bookmarkStart w:id="50" w:name="_Toc24756139"/>
+      <w:bookmarkStart w:id="50" w:name="_Toc24815745"/>
       <w:r>
         <w:rPr>
           <w:rFonts w:ascii="Arial" w:hAnsi="Arial" w:cs="Arial"/>
@@ -9216,6 +9443,32 @@
         <w:t>4.2.1 – Gremlin na Prática</w:t>
       </w:r>
       <w:bookmarkEnd w:id="50"/>
+    </w:p>
+    <w:p>
+      <w:pPr>
+        <w:rPr>
+          <w:rFonts w:ascii="Arial" w:hAnsi="Arial" w:cs="Arial"/>
+        </w:rPr>
+      </w:pPr>
+      <w:r>
+        <w:tab/>
+      </w:r>
+      <w:r>
+        <w:rPr>
+          <w:rFonts w:ascii="Arial" w:hAnsi="Arial" w:cs="Arial"/>
+          <w:color w:val="FF0000"/>
+        </w:rPr>
+        <w:t xml:space="preserve">Processo de </w:t>
+      </w:r>
+      <w:r>
+        <w:rPr>
+          <w:rFonts w:ascii="Arial" w:hAnsi="Arial" w:cs="Arial"/>
+          <w:color w:val="FF0000"/>
+        </w:rPr>
+        <w:t>configuração no GitHub...</w:t>
+      </w:r>
+      <w:bookmarkStart w:id="51" w:name="_GoBack"/>
+      <w:bookmarkEnd w:id="51"/>
     </w:p>
     <w:p/>
     <w:p>
@@ -9228,14 +9481,15 @@
           <w:szCs w:val="28"/>
         </w:rPr>
       </w:pPr>
-      <w:bookmarkStart w:id="51" w:name="_Toc10808365"/>
-      <w:bookmarkStart w:id="52" w:name="_Toc24756140"/>
-      <w:r>
-        <w:rPr>
-          <w:rFonts w:ascii="Arial" w:hAnsi="Arial" w:cs="Arial"/>
-          <w:sz w:val="28"/>
-          <w:szCs w:val="28"/>
-        </w:rPr>
+      <w:bookmarkStart w:id="52" w:name="_Toc10808365"/>
+      <w:bookmarkStart w:id="53" w:name="_Toc24815746"/>
+      <w:r>
+        <w:rPr>
+          <w:rFonts w:ascii="Arial" w:hAnsi="Arial" w:cs="Arial"/>
+          <w:sz w:val="28"/>
+          <w:szCs w:val="28"/>
+        </w:rPr>
+        <w:lastRenderedPageBreak/>
         <w:t xml:space="preserve">4.3 </w:t>
       </w:r>
       <w:r>
@@ -9262,7 +9516,7 @@
         </w:rPr>
         <w:t xml:space="preserve">Arquitetura </w:t>
       </w:r>
-      <w:bookmarkEnd w:id="51"/>
+      <w:bookmarkEnd w:id="52"/>
       <w:r>
         <w:rPr>
           <w:rFonts w:ascii="Arial" w:hAnsi="Arial" w:cs="Arial"/>
@@ -9271,7 +9525,7 @@
         </w:rPr>
         <w:t>do Projeto</w:t>
       </w:r>
-      <w:bookmarkEnd w:id="52"/>
+      <w:bookmarkEnd w:id="53"/>
     </w:p>
     <w:p>
       <w:pPr>
@@ -9411,9 +9665,8 @@
         <w:rPr>
           <w:noProof/>
         </w:rPr>
-        <w:lastRenderedPageBreak/>
         <w:drawing>
-          <wp:inline distT="0" distB="0" distL="0" distR="0" wp14:anchorId="0F4E2AFD" wp14:editId="44D3EFDF">
+          <wp:inline distT="0" distB="0" distL="0" distR="0" wp14:anchorId="33C9CC2D" wp14:editId="5FAAA041">
             <wp:extent cx="5760720" cy="3240405"/>
             <wp:effectExtent l="0" t="0" r="0" b="0"/>
             <wp:docPr id="2" name="Imagem 2"/>
@@ -9473,7 +9726,7 @@
           <w:szCs w:val="24"/>
         </w:rPr>
       </w:pPr>
-      <w:bookmarkStart w:id="53" w:name="_Toc24744947"/>
+      <w:bookmarkStart w:id="54" w:name="_Toc24744947"/>
       <w:r>
         <w:rPr>
           <w:rFonts w:ascii="Arial" w:hAnsi="Arial" w:cs="Arial"/>
@@ -9552,7 +9805,7 @@
         </w:rPr>
         <w:t xml:space="preserve"> - Arquitetura do Projeto</w:t>
       </w:r>
-      <w:bookmarkEnd w:id="53"/>
+      <w:bookmarkEnd w:id="54"/>
     </w:p>
     <w:p>
       <w:pPr>
@@ -9582,7 +9835,7 @@
           <w:rFonts w:ascii="Arial" w:hAnsi="Arial" w:cs="Arial"/>
         </w:rPr>
       </w:pPr>
-      <w:bookmarkStart w:id="54" w:name="_Toc24756141"/>
+      <w:bookmarkStart w:id="55" w:name="_Toc24815747"/>
       <w:r>
         <w:rPr>
           <w:rFonts w:ascii="Arial" w:hAnsi="Arial" w:cs="Arial"/>
@@ -9590,7 +9843,7 @@
         <w:lastRenderedPageBreak/>
         <w:t>4.3.1 – Calculadora</w:t>
       </w:r>
-      <w:bookmarkEnd w:id="54"/>
+      <w:bookmarkEnd w:id="55"/>
     </w:p>
     <w:p>
       <w:pPr>
@@ -9600,7 +9853,7 @@
           <w:rFonts w:ascii="Arial" w:hAnsi="Arial" w:cs="Arial"/>
         </w:rPr>
       </w:pPr>
-      <w:bookmarkStart w:id="55" w:name="_Toc24756142"/>
+      <w:bookmarkStart w:id="56" w:name="_Toc24815748"/>
       <w:r>
         <w:rPr>
           <w:rFonts w:ascii="Arial" w:hAnsi="Arial" w:cs="Arial"/>
@@ -9619,7 +9872,7 @@
         </w:rPr>
         <w:t>Gerenciador de Tarefas</w:t>
       </w:r>
-      <w:bookmarkEnd w:id="55"/>
+      <w:bookmarkEnd w:id="56"/>
     </w:p>
     <w:p>
       <w:pPr>
@@ -9629,7 +9882,7 @@
           <w:rFonts w:ascii="Arial" w:hAnsi="Arial" w:cs="Arial"/>
         </w:rPr>
       </w:pPr>
-      <w:bookmarkStart w:id="56" w:name="_Toc24756143"/>
+      <w:bookmarkStart w:id="57" w:name="_Toc24815749"/>
       <w:r>
         <w:rPr>
           <w:rFonts w:ascii="Arial" w:hAnsi="Arial" w:cs="Arial"/>
@@ -9648,7 +9901,7 @@
         </w:rPr>
         <w:t>Buscador de Repositórios</w:t>
       </w:r>
-      <w:bookmarkEnd w:id="56"/>
+      <w:bookmarkEnd w:id="57"/>
     </w:p>
     <w:p>
       <w:pPr>
@@ -9658,7 +9911,7 @@
           <w:rFonts w:ascii="Arial" w:hAnsi="Arial" w:cs="Arial"/>
         </w:rPr>
       </w:pPr>
-      <w:bookmarkStart w:id="57" w:name="_Toc24756144"/>
+      <w:bookmarkStart w:id="58" w:name="_Toc24815750"/>
       <w:r>
         <w:rPr>
           <w:rFonts w:ascii="Arial" w:hAnsi="Arial" w:cs="Arial"/>
@@ -9677,7 +9930,7 @@
         </w:rPr>
         <w:t>API REST de Termos Úteis</w:t>
       </w:r>
-      <w:bookmarkEnd w:id="57"/>
+      <w:bookmarkEnd w:id="58"/>
     </w:p>
     <w:p>
       <w:pPr>
@@ -9687,7 +9940,7 @@
           <w:rFonts w:ascii="Arial" w:hAnsi="Arial" w:cs="Arial"/>
         </w:rPr>
       </w:pPr>
-      <w:bookmarkStart w:id="58" w:name="_Toc24756145"/>
+      <w:bookmarkStart w:id="59" w:name="_Toc24815751"/>
       <w:r>
         <w:rPr>
           <w:rFonts w:ascii="Arial" w:hAnsi="Arial" w:cs="Arial"/>
@@ -9724,7 +9977,7 @@
         </w:rPr>
         <w:t xml:space="preserve"> Aplicações</w:t>
       </w:r>
-      <w:bookmarkEnd w:id="58"/>
+      <w:bookmarkEnd w:id="59"/>
     </w:p>
     <w:p>
       <w:pPr>
@@ -9734,7 +9987,7 @@
           <w:rFonts w:ascii="Arial" w:hAnsi="Arial" w:cs="Arial"/>
         </w:rPr>
       </w:pPr>
-      <w:bookmarkStart w:id="59" w:name="_Toc24756146"/>
+      <w:bookmarkStart w:id="60" w:name="_Toc24815752"/>
       <w:r>
         <w:rPr>
           <w:rFonts w:ascii="Arial" w:hAnsi="Arial" w:cs="Arial"/>
@@ -9753,7 +10006,7 @@
         </w:rPr>
         <w:t>Osquestração dos Contêineres</w:t>
       </w:r>
-      <w:bookmarkEnd w:id="59"/>
+      <w:bookmarkEnd w:id="60"/>
     </w:p>
     <w:p>
       <w:pPr>
@@ -9763,7 +10016,7 @@
           <w:rFonts w:ascii="Arial" w:hAnsi="Arial" w:cs="Arial"/>
         </w:rPr>
       </w:pPr>
-      <w:bookmarkStart w:id="60" w:name="_Toc24756147"/>
+      <w:bookmarkStart w:id="61" w:name="_Toc24815753"/>
       <w:r>
         <w:rPr>
           <w:rFonts w:ascii="Arial" w:hAnsi="Arial" w:cs="Arial"/>
@@ -9782,7 +10035,7 @@
         </w:rPr>
         <w:t>Deploy dos Pods</w:t>
       </w:r>
-      <w:bookmarkEnd w:id="60"/>
+      <w:bookmarkEnd w:id="61"/>
     </w:p>
     <w:p>
       <w:pPr>
@@ -9792,7 +10045,7 @@
           <w:rFonts w:ascii="Arial" w:hAnsi="Arial" w:cs="Arial"/>
         </w:rPr>
       </w:pPr>
-      <w:bookmarkStart w:id="61" w:name="_Toc24756148"/>
+      <w:bookmarkStart w:id="62" w:name="_Toc24815754"/>
       <w:r>
         <w:rPr>
           <w:rFonts w:ascii="Arial" w:hAnsi="Arial" w:cs="Arial"/>
@@ -9811,7 +10064,7 @@
         </w:rPr>
         <w:t>Execução dos Testes</w:t>
       </w:r>
-      <w:bookmarkEnd w:id="61"/>
+      <w:bookmarkEnd w:id="62"/>
     </w:p>
     <w:p>
       <w:pPr>
@@ -9821,7 +10074,7 @@
           <w:rFonts w:ascii="Arial" w:hAnsi="Arial" w:cs="Arial"/>
         </w:rPr>
       </w:pPr>
-      <w:bookmarkStart w:id="62" w:name="_Toc24756149"/>
+      <w:bookmarkStart w:id="63" w:name="_Toc24815755"/>
       <w:r>
         <w:rPr>
           <w:rFonts w:ascii="Arial" w:hAnsi="Arial" w:cs="Arial"/>
@@ -9840,7 +10093,7 @@
         </w:rPr>
         <w:t>Criação dos Testes</w:t>
       </w:r>
-      <w:bookmarkEnd w:id="62"/>
+      <w:bookmarkEnd w:id="63"/>
     </w:p>
     <w:p>
       <w:pPr>
@@ -9859,8 +10112,8 @@
           <w:szCs w:val="28"/>
         </w:rPr>
       </w:pPr>
-      <w:bookmarkStart w:id="63" w:name="_Toc10808393"/>
-      <w:bookmarkStart w:id="64" w:name="_Toc24756150"/>
+      <w:bookmarkStart w:id="64" w:name="_Toc10808393"/>
+      <w:bookmarkStart w:id="65" w:name="_Toc24815756"/>
       <w:r>
         <w:rPr>
           <w:rFonts w:ascii="Arial" w:hAnsi="Arial" w:cs="Arial"/>
@@ -9893,8 +10146,8 @@
         </w:rPr>
         <w:t xml:space="preserve"> CONCLUSÃO</w:t>
       </w:r>
-      <w:bookmarkEnd w:id="63"/>
       <w:bookmarkEnd w:id="64"/>
+      <w:bookmarkEnd w:id="65"/>
     </w:p>
     <w:p>
       <w:pPr>
@@ -9906,8 +10159,8 @@
           <w:szCs w:val="28"/>
         </w:rPr>
       </w:pPr>
-      <w:bookmarkStart w:id="65" w:name="_Toc10808394"/>
-      <w:bookmarkStart w:id="66" w:name="_Toc24756151"/>
+      <w:bookmarkStart w:id="66" w:name="_Toc10808394"/>
+      <w:bookmarkStart w:id="67" w:name="_Toc24815757"/>
       <w:r>
         <w:rPr>
           <w:rFonts w:ascii="Arial" w:hAnsi="Arial" w:cs="Arial"/>
@@ -9956,8 +10209,8 @@
         </w:rPr>
         <w:t>Contribuições</w:t>
       </w:r>
-      <w:bookmarkEnd w:id="65"/>
       <w:bookmarkEnd w:id="66"/>
+      <w:bookmarkEnd w:id="67"/>
     </w:p>
     <w:p>
       <w:pPr>
@@ -9969,8 +10222,8 @@
           <w:szCs w:val="28"/>
         </w:rPr>
       </w:pPr>
-      <w:bookmarkStart w:id="67" w:name="_Toc10808395"/>
-      <w:bookmarkStart w:id="68" w:name="_Toc24756152"/>
+      <w:bookmarkStart w:id="68" w:name="_Toc10808395"/>
+      <w:bookmarkStart w:id="69" w:name="_Toc24815758"/>
       <w:r>
         <w:rPr>
           <w:rFonts w:ascii="Arial" w:hAnsi="Arial" w:cs="Arial"/>
@@ -10019,9 +10272,9 @@
         </w:rPr>
         <w:t>Trabalhos Futuros</w:t>
       </w:r>
-      <w:bookmarkStart w:id="69" w:name="_Toc10808396"/>
-      <w:bookmarkEnd w:id="67"/>
+      <w:bookmarkStart w:id="70" w:name="_Toc10808396"/>
       <w:bookmarkEnd w:id="68"/>
+      <w:bookmarkEnd w:id="69"/>
     </w:p>
     <w:p>
       <w:r>
@@ -10039,7 +10292,7 @@
           <w:szCs w:val="28"/>
         </w:rPr>
       </w:pPr>
-      <w:bookmarkStart w:id="70" w:name="_Toc24756153"/>
+      <w:bookmarkStart w:id="71" w:name="_Toc24815759"/>
       <w:r>
         <w:rPr>
           <w:rFonts w:ascii="Arial" w:hAnsi="Arial" w:cs="Arial"/>
@@ -10049,8 +10302,8 @@
         <w:lastRenderedPageBreak/>
         <w:t>REFERÊNCIAS BIBLIOGRÁFICAS</w:t>
       </w:r>
-      <w:bookmarkEnd w:id="69"/>
       <w:bookmarkEnd w:id="70"/>
+      <w:bookmarkEnd w:id="71"/>
     </w:p>
     <w:p/>
     <w:p/>
@@ -11094,13 +11347,7 @@
         <w:rPr>
           <w:rFonts w:ascii="Arial" w:hAnsi="Arial" w:cs="Arial"/>
         </w:rPr>
-        <w:t>Kubernetes Concepts</w:t>
-      </w:r>
-      <w:r>
-        <w:rPr>
-          <w:rFonts w:ascii="Arial" w:hAnsi="Arial" w:cs="Arial"/>
-        </w:rPr>
-        <w:t xml:space="preserve">. </w:t>
+        <w:t xml:space="preserve">Kubernetes Concepts. </w:t>
       </w:r>
       <w:r>
         <w:rPr>
@@ -11181,13 +11428,7 @@
           <w:rFonts w:ascii="Arial" w:hAnsi="Arial" w:cs="Arial"/>
         </w:rPr>
         <w:lastRenderedPageBreak/>
-        <w:t>Red Hat</w:t>
-      </w:r>
-      <w:r>
-        <w:rPr>
-          <w:rFonts w:ascii="Arial" w:hAnsi="Arial" w:cs="Arial"/>
-        </w:rPr>
-        <w:t xml:space="preserve">. </w:t>
+        <w:t xml:space="preserve">Red Hat. </w:t>
       </w:r>
       <w:r>
         <w:rPr>
@@ -11239,6 +11480,192 @@
         <w:rPr>
           <w:rFonts w:ascii="Arial" w:hAnsi="Arial" w:cs="Arial"/>
         </w:rPr>
+        <w:t>/&gt;. Acesso em: 16 de novembro de 2019</w:t>
+      </w:r>
+      <w:r>
+        <w:rPr>
+          <w:rFonts w:ascii="Arial" w:hAnsi="Arial" w:cs="Arial"/>
+        </w:rPr>
+        <w:t>.</w:t>
+      </w:r>
+    </w:p>
+    <w:p>
+      <w:pPr>
+        <w:jc w:val="left"/>
+        <w:rPr>
+          <w:rFonts w:ascii="Arial" w:hAnsi="Arial" w:cs="Arial"/>
+        </w:rPr>
+      </w:pPr>
+    </w:p>
+    <w:p>
+      <w:pPr>
+        <w:jc w:val="left"/>
+        <w:rPr>
+          <w:rFonts w:ascii="Arial" w:hAnsi="Arial" w:cs="Arial"/>
+        </w:rPr>
+      </w:pPr>
+      <w:r>
+        <w:rPr>
+          <w:rFonts w:ascii="Arial" w:hAnsi="Arial" w:cs="Arial"/>
+        </w:rPr>
+        <w:t xml:space="preserve">Kubernetes. </w:t>
+      </w:r>
+      <w:r>
+        <w:rPr>
+          <w:rFonts w:ascii="Arial" w:hAnsi="Arial" w:cs="Arial"/>
+          <w:b/>
+        </w:rPr>
+        <w:t xml:space="preserve">Site Oficial. </w:t>
+      </w:r>
+      <w:r>
+        <w:rPr>
+          <w:rFonts w:ascii="Arial" w:hAnsi="Arial" w:cs="Arial"/>
+        </w:rPr>
+        <w:t xml:space="preserve">Disponível em: </w:t>
+      </w:r>
+      <w:r>
+        <w:rPr>
+          <w:rFonts w:ascii="Arial" w:hAnsi="Arial" w:cs="Arial"/>
+        </w:rPr>
+        <w:t>&lt;</w:t>
+      </w:r>
+      <w:r>
+        <w:t xml:space="preserve"> </w:t>
+      </w:r>
+      <w:r>
+        <w:rPr>
+          <w:rFonts w:ascii="Arial" w:hAnsi="Arial" w:cs="Arial"/>
+        </w:rPr>
+        <w:t>https://kubernetes.io/pt/docs/home/</w:t>
+      </w:r>
+      <w:r>
+        <w:rPr>
+          <w:rFonts w:ascii="Arial" w:hAnsi="Arial" w:cs="Arial"/>
+        </w:rPr>
+        <w:t>&gt;. Acesso em: 16 de novembro de 2019</w:t>
+      </w:r>
+      <w:r>
+        <w:rPr>
+          <w:rFonts w:ascii="Arial" w:hAnsi="Arial" w:cs="Arial"/>
+        </w:rPr>
+        <w:t>.</w:t>
+      </w:r>
+    </w:p>
+    <w:p>
+      <w:pPr>
+        <w:jc w:val="left"/>
+        <w:rPr>
+          <w:rFonts w:ascii="Arial" w:hAnsi="Arial" w:cs="Arial"/>
+        </w:rPr>
+      </w:pPr>
+    </w:p>
+    <w:p>
+      <w:pPr>
+        <w:jc w:val="left"/>
+        <w:rPr>
+          <w:rFonts w:ascii="Arial" w:hAnsi="Arial" w:cs="Arial"/>
+        </w:rPr>
+      </w:pPr>
+      <w:r>
+        <w:rPr>
+          <w:rFonts w:ascii="Arial" w:hAnsi="Arial" w:cs="Arial"/>
+        </w:rPr>
+        <w:t xml:space="preserve">Kubernetes. </w:t>
+      </w:r>
+      <w:r>
+        <w:rPr>
+          <w:rFonts w:ascii="Arial" w:hAnsi="Arial" w:cs="Arial"/>
+          <w:b/>
+        </w:rPr>
+        <w:t xml:space="preserve">Getting Started – Installing Kubernetes with Minikube. </w:t>
+      </w:r>
+      <w:r>
+        <w:rPr>
+          <w:rFonts w:ascii="Arial" w:hAnsi="Arial" w:cs="Arial"/>
+        </w:rPr>
+        <w:t xml:space="preserve">Disponível em: </w:t>
+      </w:r>
+      <w:r>
+        <w:rPr>
+          <w:rFonts w:ascii="Arial" w:hAnsi="Arial" w:cs="Arial"/>
+        </w:rPr>
+        <w:t>&lt;</w:t>
+      </w:r>
+      <w:r>
+        <w:t xml:space="preserve"> </w:t>
+      </w:r>
+      <w:r>
+        <w:rPr>
+          <w:rFonts w:ascii="Arial" w:hAnsi="Arial" w:cs="Arial"/>
+        </w:rPr>
+        <w:t>https://kubernetes.io/docs/setup/learning-environment/minikube/</w:t>
+      </w:r>
+      <w:r>
+        <w:rPr>
+          <w:rFonts w:ascii="Arial" w:hAnsi="Arial" w:cs="Arial"/>
+        </w:rPr>
+        <w:t>&gt;. Acesso em: 16 de novembro de 2019</w:t>
+      </w:r>
+      <w:r>
+        <w:rPr>
+          <w:rFonts w:ascii="Arial" w:hAnsi="Arial" w:cs="Arial"/>
+        </w:rPr>
+        <w:t>.</w:t>
+      </w:r>
+    </w:p>
+    <w:p>
+      <w:pPr>
+        <w:jc w:val="left"/>
+        <w:rPr>
+          <w:rFonts w:ascii="Arial" w:hAnsi="Arial" w:cs="Arial"/>
+        </w:rPr>
+      </w:pPr>
+    </w:p>
+    <w:p>
+      <w:pPr>
+        <w:jc w:val="left"/>
+        <w:rPr>
+          <w:rFonts w:ascii="Arial" w:hAnsi="Arial" w:cs="Arial"/>
+        </w:rPr>
+      </w:pPr>
+      <w:r>
+        <w:rPr>
+          <w:rFonts w:ascii="Arial" w:hAnsi="Arial" w:cs="Arial"/>
+        </w:rPr>
+        <w:t xml:space="preserve">AWS. </w:t>
+      </w:r>
+      <w:r>
+        <w:rPr>
+          <w:rFonts w:ascii="Arial" w:hAnsi="Arial" w:cs="Arial"/>
+          <w:b/>
+        </w:rPr>
+        <w:t xml:space="preserve">Documentação da AWS. </w:t>
+      </w:r>
+      <w:r>
+        <w:rPr>
+          <w:rFonts w:ascii="Arial" w:hAnsi="Arial" w:cs="Arial"/>
+        </w:rPr>
+        <w:t xml:space="preserve">Disponível em: </w:t>
+      </w:r>
+      <w:r>
+        <w:rPr>
+          <w:rFonts w:ascii="Arial" w:hAnsi="Arial" w:cs="Arial"/>
+        </w:rPr>
+        <w:t>&lt;</w:t>
+      </w:r>
+      <w:r>
+        <w:rPr>
+          <w:rFonts w:ascii="Arial" w:hAnsi="Arial" w:cs="Arial"/>
+        </w:rPr>
+        <w:t>https://docs.aws.amazon.com/index.html?nc2=h_ql_doc_do_v</w:t>
+      </w:r>
+      <w:r>
+        <w:t xml:space="preserve"> </w:t>
+      </w:r>
+      <w:r>
+        <w:rPr>
+          <w:rFonts w:ascii="Arial" w:hAnsi="Arial" w:cs="Arial"/>
+        </w:rPr>
         <w:t>/</w:t>
       </w:r>
       <w:r>
@@ -11273,268 +11700,14 @@
         <w:rPr>
           <w:rFonts w:ascii="Arial" w:hAnsi="Arial" w:cs="Arial"/>
         </w:rPr>
-        <w:t>Kubernetes</w:t>
-      </w:r>
-      <w:r>
-        <w:rPr>
-          <w:rFonts w:ascii="Arial" w:hAnsi="Arial" w:cs="Arial"/>
-        </w:rPr>
-        <w:t xml:space="preserve">. </w:t>
+        <w:t xml:space="preserve">Site Oficial do AWS. </w:t>
       </w:r>
       <w:r>
         <w:rPr>
           <w:rFonts w:ascii="Arial" w:hAnsi="Arial" w:cs="Arial"/>
           <w:b/>
         </w:rPr>
-        <w:t>Site Oficial.</w:t>
-      </w:r>
-      <w:r>
-        <w:rPr>
-          <w:rFonts w:ascii="Arial" w:hAnsi="Arial" w:cs="Arial"/>
-          <w:b/>
-        </w:rPr>
-        <w:t xml:space="preserve"> </w:t>
-      </w:r>
-      <w:r>
-        <w:rPr>
-          <w:rFonts w:ascii="Arial" w:hAnsi="Arial" w:cs="Arial"/>
-        </w:rPr>
-        <w:t xml:space="preserve">Disponível em: </w:t>
-      </w:r>
-      <w:r>
-        <w:rPr>
-          <w:rFonts w:ascii="Arial" w:hAnsi="Arial" w:cs="Arial"/>
-        </w:rPr>
-        <w:t>&lt;</w:t>
-      </w:r>
-      <w:r>
-        <w:t xml:space="preserve"> </w:t>
-      </w:r>
-      <w:r>
-        <w:rPr>
-          <w:rFonts w:ascii="Arial" w:hAnsi="Arial" w:cs="Arial"/>
-        </w:rPr>
-        <w:t>https://kubernetes.io/pt/docs/home/</w:t>
-      </w:r>
-      <w:r>
-        <w:rPr>
-          <w:rFonts w:ascii="Arial" w:hAnsi="Arial" w:cs="Arial"/>
-        </w:rPr>
-        <w:t>&gt;. Acesso em: 16 de novembro de 2019</w:t>
-      </w:r>
-      <w:r>
-        <w:rPr>
-          <w:rFonts w:ascii="Arial" w:hAnsi="Arial" w:cs="Arial"/>
-        </w:rPr>
-        <w:t>.</w:t>
-      </w:r>
-    </w:p>
-    <w:p>
-      <w:pPr>
-        <w:jc w:val="left"/>
-        <w:rPr>
-          <w:rFonts w:ascii="Arial" w:hAnsi="Arial" w:cs="Arial"/>
-        </w:rPr>
-      </w:pPr>
-    </w:p>
-    <w:p>
-      <w:pPr>
-        <w:jc w:val="left"/>
-        <w:rPr>
-          <w:rFonts w:ascii="Arial" w:hAnsi="Arial" w:cs="Arial"/>
-        </w:rPr>
-      </w:pPr>
-      <w:r>
-        <w:rPr>
-          <w:rFonts w:ascii="Arial" w:hAnsi="Arial" w:cs="Arial"/>
-        </w:rPr>
-        <w:t xml:space="preserve">Kubernetes. </w:t>
-      </w:r>
-      <w:r>
-        <w:rPr>
-          <w:rFonts w:ascii="Arial" w:hAnsi="Arial" w:cs="Arial"/>
-          <w:b/>
-        </w:rPr>
-        <w:t>Getting Started – Installing Kubernetes with Minikube</w:t>
-      </w:r>
-      <w:r>
-        <w:rPr>
-          <w:rFonts w:ascii="Arial" w:hAnsi="Arial" w:cs="Arial"/>
-          <w:b/>
-        </w:rPr>
-        <w:t xml:space="preserve">. </w:t>
-      </w:r>
-      <w:r>
-        <w:rPr>
-          <w:rFonts w:ascii="Arial" w:hAnsi="Arial" w:cs="Arial"/>
-        </w:rPr>
-        <w:t xml:space="preserve">Disponível em: </w:t>
-      </w:r>
-      <w:r>
-        <w:rPr>
-          <w:rFonts w:ascii="Arial" w:hAnsi="Arial" w:cs="Arial"/>
-        </w:rPr>
-        <w:t>&lt;</w:t>
-      </w:r>
-      <w:r>
-        <w:t xml:space="preserve"> </w:t>
-      </w:r>
-      <w:r>
-        <w:rPr>
-          <w:rFonts w:ascii="Arial" w:hAnsi="Arial" w:cs="Arial"/>
-        </w:rPr>
-        <w:t>https://kubernetes.io/docs/setup/learning-environment/minikube/</w:t>
-      </w:r>
-      <w:r>
-        <w:rPr>
-          <w:rFonts w:ascii="Arial" w:hAnsi="Arial" w:cs="Arial"/>
-        </w:rPr>
-        <w:t>&gt;. Acesso em: 16 de novembro de 2019</w:t>
-      </w:r>
-      <w:r>
-        <w:rPr>
-          <w:rFonts w:ascii="Arial" w:hAnsi="Arial" w:cs="Arial"/>
-        </w:rPr>
-        <w:t>.</w:t>
-      </w:r>
-    </w:p>
-    <w:p>
-      <w:pPr>
-        <w:jc w:val="left"/>
-        <w:rPr>
-          <w:rFonts w:ascii="Arial" w:hAnsi="Arial" w:cs="Arial"/>
-        </w:rPr>
-      </w:pPr>
-    </w:p>
-    <w:p>
-      <w:pPr>
-        <w:jc w:val="left"/>
-        <w:rPr>
-          <w:rFonts w:ascii="Arial" w:hAnsi="Arial" w:cs="Arial"/>
-        </w:rPr>
-      </w:pPr>
-      <w:r>
-        <w:rPr>
-          <w:rFonts w:ascii="Arial" w:hAnsi="Arial" w:cs="Arial"/>
-        </w:rPr>
-        <w:t>AWS</w:t>
-      </w:r>
-      <w:r>
-        <w:rPr>
-          <w:rFonts w:ascii="Arial" w:hAnsi="Arial" w:cs="Arial"/>
-        </w:rPr>
-        <w:t xml:space="preserve">. </w:t>
-      </w:r>
-      <w:r>
-        <w:rPr>
-          <w:rFonts w:ascii="Arial" w:hAnsi="Arial" w:cs="Arial"/>
-          <w:b/>
-        </w:rPr>
-        <w:t>Documentação da AWS</w:t>
-      </w:r>
-      <w:r>
-        <w:rPr>
-          <w:rFonts w:ascii="Arial" w:hAnsi="Arial" w:cs="Arial"/>
-          <w:b/>
-        </w:rPr>
-        <w:t xml:space="preserve">. </w:t>
-      </w:r>
-      <w:r>
-        <w:rPr>
-          <w:rFonts w:ascii="Arial" w:hAnsi="Arial" w:cs="Arial"/>
-        </w:rPr>
-        <w:t xml:space="preserve">Disponível em: </w:t>
-      </w:r>
-      <w:r>
-        <w:rPr>
-          <w:rFonts w:ascii="Arial" w:hAnsi="Arial" w:cs="Arial"/>
-        </w:rPr>
-        <w:t>&lt;</w:t>
-      </w:r>
-      <w:r>
-        <w:rPr>
-          <w:rFonts w:ascii="Arial" w:hAnsi="Arial" w:cs="Arial"/>
-        </w:rPr>
-        <w:t>https://docs.aws.amazon.com/index.html?nc2=h_ql_doc_do_v</w:t>
-      </w:r>
-      <w:r>
-        <w:t xml:space="preserve"> </w:t>
-      </w:r>
-      <w:r>
-        <w:rPr>
-          <w:rFonts w:ascii="Arial" w:hAnsi="Arial" w:cs="Arial"/>
-        </w:rPr>
-        <w:t>/</w:t>
-      </w:r>
-      <w:r>
-        <w:rPr>
-          <w:rFonts w:ascii="Arial" w:hAnsi="Arial" w:cs="Arial"/>
-        </w:rPr>
-        <w:t>&gt;. Acesso em: 16 de novembro de 2019</w:t>
-      </w:r>
-      <w:r>
-        <w:rPr>
-          <w:rFonts w:ascii="Arial" w:hAnsi="Arial" w:cs="Arial"/>
-        </w:rPr>
-        <w:t>.</w:t>
-      </w:r>
-    </w:p>
-    <w:p>
-      <w:pPr>
-        <w:jc w:val="left"/>
-        <w:rPr>
-          <w:rFonts w:ascii="Arial" w:hAnsi="Arial" w:cs="Arial"/>
-        </w:rPr>
-      </w:pPr>
-      <w:bookmarkStart w:id="71" w:name="_GoBack"/>
-      <w:bookmarkEnd w:id="71"/>
-    </w:p>
-    <w:p>
-      <w:pPr>
-        <w:jc w:val="left"/>
-        <w:rPr>
-          <w:rFonts w:ascii="Arial" w:hAnsi="Arial" w:cs="Arial"/>
-        </w:rPr>
-      </w:pPr>
-      <w:r>
-        <w:rPr>
-          <w:rFonts w:ascii="Arial" w:hAnsi="Arial" w:cs="Arial"/>
-        </w:rPr>
-        <w:t xml:space="preserve">Site Oficial do </w:t>
-      </w:r>
-      <w:r>
-        <w:rPr>
-          <w:rFonts w:ascii="Arial" w:hAnsi="Arial" w:cs="Arial"/>
-        </w:rPr>
-        <w:t xml:space="preserve">AWS. </w:t>
-      </w:r>
-      <w:r>
-        <w:rPr>
-          <w:rFonts w:ascii="Arial" w:hAnsi="Arial" w:cs="Arial"/>
-          <w:b/>
-        </w:rPr>
-        <w:t xml:space="preserve">O que é </w:t>
-      </w:r>
-      <w:r>
-        <w:rPr>
-          <w:rFonts w:ascii="Arial" w:hAnsi="Arial" w:cs="Arial"/>
-          <w:b/>
-        </w:rPr>
-        <w:t>AWS</w:t>
-      </w:r>
-      <w:r>
-        <w:rPr>
-          <w:rFonts w:ascii="Arial" w:hAnsi="Arial" w:cs="Arial"/>
-          <w:b/>
-        </w:rPr>
-        <w:t>?</w:t>
-      </w:r>
-      <w:r>
-        <w:rPr>
-          <w:rFonts w:ascii="Arial" w:hAnsi="Arial" w:cs="Arial"/>
-          <w:b/>
-        </w:rPr>
-        <w:t xml:space="preserve"> </w:t>
+        <w:t xml:space="preserve">O que é AWS? </w:t>
       </w:r>
       <w:r>
         <w:rPr>
@@ -11832,7 +12005,7 @@
             <w:rFonts w:ascii="Arial" w:hAnsi="Arial" w:cs="Arial"/>
             <w:noProof/>
           </w:rPr>
-          <w:t>28</w:t>
+          <w:t>27</w:t>
         </w:r>
         <w:r>
           <w:rPr>
@@ -14153,7 +14326,7 @@
 </file>
 
 <file path=customXml/itemProps1.xml><?xml version="1.0" encoding="utf-8"?>
-<ds:datastoreItem xmlns:ds="http://schemas.openxmlformats.org/officeDocument/2006/customXml" ds:itemID="{DBFFA0A6-B434-41E5-9857-E1CA3A0935C1}">
+<ds:datastoreItem xmlns:ds="http://schemas.openxmlformats.org/officeDocument/2006/customXml" ds:itemID="{CD8A8C20-336E-4567-9976-F09B0192760F}">
   <ds:schemaRefs>
     <ds:schemaRef ds:uri="http://schemas.openxmlformats.org/officeDocument/2006/bibliography"/>
   </ds:schemaRefs>

</xml_diff>

<commit_message>
Sobe print das telas
</commit_message>
<xml_diff>
--- a/docs/TCC Documentação - Chaos Engineering.docx
+++ b/docs/TCC Documentação - Chaos Engineering.docx
@@ -6571,6 +6571,12 @@
         </w:rPr>
         <w:tab/>
       </w:r>
+      <w:r>
+        <w:rPr>
+          <w:rFonts w:ascii="Arial" w:hAnsi="Arial" w:cs="Arial"/>
+        </w:rPr>
+        <w:t>A Figura 1 mostra como esse processo é simples.</w:t>
+      </w:r>
     </w:p>
     <w:p>
       <w:pPr>
@@ -6589,7 +6595,7 @@
           <w:noProof/>
         </w:rPr>
         <w:drawing>
-          <wp:inline distT="0" distB="0" distL="0" distR="0" wp14:anchorId="2865462C" wp14:editId="5041C646">
+          <wp:inline distT="0" distB="0" distL="0" distR="0" wp14:anchorId="458E90D6" wp14:editId="0957409B">
             <wp:extent cx="5760720" cy="2982686"/>
             <wp:effectExtent l="0" t="0" r="0" b="8255"/>
             <wp:docPr id="1" name="Imagem 1"/>
@@ -9467,8 +9473,6 @@
         </w:rPr>
         <w:t>configuração no GitHub...</w:t>
       </w:r>
-      <w:bookmarkStart w:id="51" w:name="_GoBack"/>
-      <w:bookmarkEnd w:id="51"/>
     </w:p>
     <w:p/>
     <w:p>
@@ -9481,8 +9485,8 @@
           <w:szCs w:val="28"/>
         </w:rPr>
       </w:pPr>
-      <w:bookmarkStart w:id="52" w:name="_Toc10808365"/>
-      <w:bookmarkStart w:id="53" w:name="_Toc24815746"/>
+      <w:bookmarkStart w:id="51" w:name="_Toc10808365"/>
+      <w:bookmarkStart w:id="52" w:name="_Toc24815746"/>
       <w:r>
         <w:rPr>
           <w:rFonts w:ascii="Arial" w:hAnsi="Arial" w:cs="Arial"/>
@@ -9516,16 +9520,16 @@
         </w:rPr>
         <w:t xml:space="preserve">Arquitetura </w:t>
       </w:r>
+      <w:bookmarkEnd w:id="51"/>
+      <w:r>
+        <w:rPr>
+          <w:rFonts w:ascii="Arial" w:hAnsi="Arial" w:cs="Arial"/>
+          <w:sz w:val="28"/>
+          <w:szCs w:val="28"/>
+        </w:rPr>
+        <w:t>do Projeto</w:t>
+      </w:r>
       <w:bookmarkEnd w:id="52"/>
-      <w:r>
-        <w:rPr>
-          <w:rFonts w:ascii="Arial" w:hAnsi="Arial" w:cs="Arial"/>
-          <w:sz w:val="28"/>
-          <w:szCs w:val="28"/>
-        </w:rPr>
-        <w:t>do Projeto</w:t>
-      </w:r>
-      <w:bookmarkEnd w:id="53"/>
     </w:p>
     <w:p>
       <w:pPr>
@@ -9544,7 +9548,7 @@
         <w:rPr>
           <w:rFonts w:ascii="Arial" w:hAnsi="Arial" w:cs="Arial"/>
         </w:rPr>
-        <w:t>f</w:t>
+        <w:t>F</w:t>
       </w:r>
       <w:r>
         <w:rPr>
@@ -9556,7 +9560,13 @@
         <w:rPr>
           <w:rFonts w:ascii="Arial" w:hAnsi="Arial" w:cs="Arial"/>
         </w:rPr>
-        <w:t xml:space="preserve"> abaixo representa a arquitetura de todo o projeto, desde a criação das aplicações até a</w:t>
+        <w:t xml:space="preserve"> 2 </w:t>
+      </w:r>
+      <w:r>
+        <w:rPr>
+          <w:rFonts w:ascii="Arial" w:hAnsi="Arial" w:cs="Arial"/>
+        </w:rPr>
+        <w:t>representa a arquitetura de todo o projeto, desde a criação das aplicações até a</w:t>
       </w:r>
       <w:r>
         <w:rPr>
@@ -9666,7 +9676,7 @@
           <w:noProof/>
         </w:rPr>
         <w:drawing>
-          <wp:inline distT="0" distB="0" distL="0" distR="0" wp14:anchorId="33C9CC2D" wp14:editId="5FAAA041">
+          <wp:inline distT="0" distB="0" distL="0" distR="0" wp14:anchorId="73562C22" wp14:editId="4BE80C89">
             <wp:extent cx="5760720" cy="3240405"/>
             <wp:effectExtent l="0" t="0" r="0" b="0"/>
             <wp:docPr id="2" name="Imagem 2"/>
@@ -9711,70 +9721,55 @@
     <w:p>
       <w:pPr>
         <w:pStyle w:val="Legenda"/>
-      </w:pPr>
-    </w:p>
-    <w:p>
-      <w:pPr>
-        <w:pStyle w:val="Legenda"/>
         <w:jc w:val="center"/>
         <w:rPr>
           <w:rFonts w:ascii="Arial" w:hAnsi="Arial" w:cs="Arial"/>
-          <w:b/>
+        </w:rPr>
+      </w:pPr>
+      <w:bookmarkStart w:id="53" w:name="_Toc24744947"/>
+      <w:r>
+        <w:rPr>
+          <w:rFonts w:ascii="Arial" w:hAnsi="Arial" w:cs="Arial"/>
           <w:i w:val="0"/>
           <w:color w:val="auto"/>
           <w:sz w:val="24"/>
           <w:szCs w:val="24"/>
         </w:rPr>
-      </w:pPr>
-      <w:bookmarkStart w:id="54" w:name="_Toc24744947"/>
-      <w:r>
-        <w:rPr>
-          <w:rFonts w:ascii="Arial" w:hAnsi="Arial" w:cs="Arial"/>
-          <w:b/>
+        <w:t xml:space="preserve">Figura </w:t>
+      </w:r>
+      <w:r>
+        <w:rPr>
+          <w:rFonts w:ascii="Arial" w:hAnsi="Arial" w:cs="Arial"/>
           <w:i w:val="0"/>
           <w:color w:val="auto"/>
           <w:sz w:val="24"/>
           <w:szCs w:val="24"/>
         </w:rPr>
-        <w:t xml:space="preserve">Figura </w:t>
-      </w:r>
-      <w:r>
-        <w:rPr>
-          <w:rFonts w:ascii="Arial" w:hAnsi="Arial" w:cs="Arial"/>
-          <w:b/>
+        <w:fldChar w:fldCharType="begin"/>
+      </w:r>
+      <w:r>
+        <w:rPr>
+          <w:rFonts w:ascii="Arial" w:hAnsi="Arial" w:cs="Arial"/>
           <w:i w:val="0"/>
           <w:color w:val="auto"/>
           <w:sz w:val="24"/>
           <w:szCs w:val="24"/>
         </w:rPr>
-        <w:fldChar w:fldCharType="begin"/>
-      </w:r>
-      <w:r>
-        <w:rPr>
-          <w:rFonts w:ascii="Arial" w:hAnsi="Arial" w:cs="Arial"/>
-          <w:b/>
+        <w:instrText xml:space="preserve"> SEQ Figura \* ARABIC </w:instrText>
+      </w:r>
+      <w:r>
+        <w:rPr>
+          <w:rFonts w:ascii="Arial" w:hAnsi="Arial" w:cs="Arial"/>
           <w:i w:val="0"/>
           <w:color w:val="auto"/>
           <w:sz w:val="24"/>
           <w:szCs w:val="24"/>
         </w:rPr>
-        <w:instrText xml:space="preserve"> SEQ Figura \* ARABIC </w:instrText>
-      </w:r>
-      <w:r>
-        <w:rPr>
-          <w:rFonts w:ascii="Arial" w:hAnsi="Arial" w:cs="Arial"/>
-          <w:b/>
-          <w:i w:val="0"/>
-          <w:color w:val="auto"/>
-          <w:sz w:val="24"/>
-          <w:szCs w:val="24"/>
-        </w:rPr>
         <w:fldChar w:fldCharType="separate"/>
       </w:r>
       <w:r>
         <w:rPr>
           <w:rFonts w:ascii="Arial" w:hAnsi="Arial" w:cs="Arial"/>
-          <w:b/>
           <w:i w:val="0"/>
           <w:noProof/>
           <w:color w:val="auto"/>
@@ -9786,7 +9781,6 @@
       <w:r>
         <w:rPr>
           <w:rFonts w:ascii="Arial" w:hAnsi="Arial" w:cs="Arial"/>
-          <w:b/>
           <w:i w:val="0"/>
           <w:color w:val="auto"/>
           <w:sz w:val="24"/>
@@ -9797,7 +9791,6 @@
       <w:r>
         <w:rPr>
           <w:rFonts w:ascii="Arial" w:hAnsi="Arial" w:cs="Arial"/>
-          <w:b/>
           <w:i w:val="0"/>
           <w:color w:val="auto"/>
           <w:sz w:val="24"/>
@@ -9805,7 +9798,7 @@
         </w:rPr>
         <w:t xml:space="preserve"> - Arquitetura do Projeto</w:t>
       </w:r>
-      <w:bookmarkEnd w:id="54"/>
+      <w:bookmarkEnd w:id="53"/>
     </w:p>
     <w:p>
       <w:pPr>
@@ -9814,18 +9807,6 @@
           <w:rFonts w:ascii="Arial" w:hAnsi="Arial" w:cs="Arial"/>
         </w:rPr>
       </w:pPr>
-      <w:r>
-        <w:rPr>
-          <w:rFonts w:ascii="Arial" w:hAnsi="Arial" w:cs="Arial"/>
-        </w:rPr>
-        <w:t>Fonte: Autores</w:t>
-      </w:r>
-      <w:r>
-        <w:rPr>
-          <w:rFonts w:ascii="Arial" w:hAnsi="Arial" w:cs="Arial"/>
-        </w:rPr>
-        <w:t>.</w:t>
-      </w:r>
     </w:p>
     <w:p>
       <w:pPr>
@@ -9835,15 +9816,355 @@
           <w:rFonts w:ascii="Arial" w:hAnsi="Arial" w:cs="Arial"/>
         </w:rPr>
       </w:pPr>
-      <w:bookmarkStart w:id="55" w:name="_Toc24815747"/>
-      <w:r>
-        <w:rPr>
-          <w:rFonts w:ascii="Arial" w:hAnsi="Arial" w:cs="Arial"/>
+      <w:bookmarkStart w:id="54" w:name="_Toc24815747"/>
+      <w:r>
+        <w:rPr>
+          <w:rFonts w:ascii="Arial" w:hAnsi="Arial" w:cs="Arial"/>
+        </w:rPr>
+        <w:t>4.3.1 – Calculadora</w:t>
+      </w:r>
+      <w:bookmarkEnd w:id="54"/>
+    </w:p>
+    <w:p>
+      <w:pPr>
+        <w:rPr>
+          <w:rFonts w:ascii="Arial" w:hAnsi="Arial" w:cs="Arial"/>
+        </w:rPr>
+      </w:pPr>
+      <w:r>
+        <w:rPr>
+          <w:rFonts w:ascii="Arial" w:hAnsi="Arial" w:cs="Arial"/>
+        </w:rPr>
+        <w:tab/>
+        <w:t>Feita com</w:t>
+      </w:r>
+      <w:r>
+        <w:rPr>
+          <w:rFonts w:ascii="Arial" w:hAnsi="Arial" w:cs="Arial"/>
+        </w:rPr>
+        <w:t xml:space="preserve"> Angular</w:t>
+      </w:r>
+      <w:r>
+        <w:rPr>
+          <w:rFonts w:ascii="Arial" w:hAnsi="Arial" w:cs="Arial"/>
+        </w:rPr>
+        <w:t xml:space="preserve"> 8</w:t>
+      </w:r>
+      <w:r>
+        <w:rPr>
+          <w:rFonts w:ascii="Arial" w:hAnsi="Arial" w:cs="Arial"/>
+        </w:rPr>
+        <w:t>,</w:t>
+      </w:r>
+      <w:r>
+        <w:rPr>
+          <w:rFonts w:ascii="Arial" w:hAnsi="Arial" w:cs="Arial"/>
+        </w:rPr>
+        <w:t xml:space="preserve"> a calculadora que desenvolvemos</w:t>
+      </w:r>
+      <w:r>
+        <w:rPr>
+          <w:rFonts w:ascii="Arial" w:hAnsi="Arial" w:cs="Arial"/>
+        </w:rPr>
+        <w:t xml:space="preserve"> </w:t>
+      </w:r>
+      <w:r>
+        <w:rPr>
+          <w:rFonts w:ascii="Arial" w:hAnsi="Arial" w:cs="Arial"/>
+        </w:rPr>
+        <w:t>é uma</w:t>
+      </w:r>
+      <w:r>
+        <w:rPr>
+          <w:rFonts w:ascii="Arial" w:hAnsi="Arial" w:cs="Arial"/>
+        </w:rPr>
+        <w:t xml:space="preserve"> aplicação simples que realiza tudo o que uma calculadora comum faz: operações de soma, adição, subtraç</w:t>
+      </w:r>
+      <w:r>
+        <w:rPr>
+          <w:rFonts w:ascii="Arial" w:hAnsi="Arial" w:cs="Arial"/>
+        </w:rPr>
+        <w:t>ão e divisão. Tem o visual responsivo, ou seja, a interface se adapta independente do dispositivo que o usuário esteja utilizando (computador, TV, celular, tablet etc.)</w:t>
+      </w:r>
+      <w:r>
+        <w:rPr>
+          <w:rFonts w:ascii="Arial" w:hAnsi="Arial" w:cs="Arial"/>
+        </w:rPr>
+        <w:t>. A Figura 3 e a Figura 4 mostram a única tela que essa aplicação possui, tanto na visão pelo computador, como pelo celular.</w:t>
+      </w:r>
+    </w:p>
+    <w:p>
+      <w:pPr>
+        <w:keepNext/>
+      </w:pPr>
+      <w:r>
+        <w:rPr>
+          <w:rFonts w:ascii="Arial" w:hAnsi="Arial" w:cs="Arial"/>
+          <w:noProof/>
         </w:rPr>
         <w:lastRenderedPageBreak/>
-        <w:t>4.3.1 – Calculadora</w:t>
-      </w:r>
-      <w:bookmarkEnd w:id="55"/>
+        <w:drawing>
+          <wp:inline distT="0" distB="0" distL="0" distR="0" wp14:anchorId="52F58F97" wp14:editId="319267ED">
+            <wp:extent cx="5687844" cy="2612571"/>
+            <wp:effectExtent l="0" t="0" r="8255" b="0"/>
+            <wp:docPr id="3" name="Imagem 3"/>
+            <wp:cNvGraphicFramePr>
+              <a:graphicFrameLocks xmlns:a="http://schemas.openxmlformats.org/drawingml/2006/main" noChangeAspect="1"/>
+            </wp:cNvGraphicFramePr>
+            <a:graphic xmlns:a="http://schemas.openxmlformats.org/drawingml/2006/main">
+              <a:graphicData uri="http://schemas.openxmlformats.org/drawingml/2006/picture">
+                <pic:pic xmlns:pic="http://schemas.openxmlformats.org/drawingml/2006/picture">
+                  <pic:nvPicPr>
+                    <pic:cNvPr id="3" name="calculadora_desktop.png"/>
+                    <pic:cNvPicPr/>
+                  </pic:nvPicPr>
+                  <pic:blipFill>
+                    <a:blip r:embed="rId14">
+                      <a:extLst>
+                        <a:ext uri="{28A0092B-C50C-407E-A947-70E740481C1C}">
+                          <a14:useLocalDpi xmlns:a14="http://schemas.microsoft.com/office/drawing/2010/main" val="0"/>
+                        </a:ext>
+                      </a:extLst>
+                    </a:blip>
+                    <a:stretch>
+                      <a:fillRect/>
+                    </a:stretch>
+                  </pic:blipFill>
+                  <pic:spPr>
+                    <a:xfrm>
+                      <a:off x="0" y="0"/>
+                      <a:ext cx="5732177" cy="2632934"/>
+                    </a:xfrm>
+                    <a:prstGeom prst="rect">
+                      <a:avLst/>
+                    </a:prstGeom>
+                  </pic:spPr>
+                </pic:pic>
+              </a:graphicData>
+            </a:graphic>
+          </wp:inline>
+        </w:drawing>
+      </w:r>
+    </w:p>
+    <w:p>
+      <w:pPr>
+        <w:pStyle w:val="Legenda"/>
+        <w:jc w:val="center"/>
+        <w:rPr>
+          <w:rFonts w:ascii="Arial" w:hAnsi="Arial" w:cs="Arial"/>
+        </w:rPr>
+      </w:pPr>
+      <w:r>
+        <w:rPr>
+          <w:rFonts w:ascii="Arial" w:hAnsi="Arial" w:cs="Arial"/>
+          <w:i w:val="0"/>
+          <w:color w:val="auto"/>
+          <w:sz w:val="24"/>
+          <w:szCs w:val="24"/>
+        </w:rPr>
+        <w:t xml:space="preserve">Figura </w:t>
+      </w:r>
+      <w:r>
+        <w:rPr>
+          <w:rFonts w:ascii="Arial" w:hAnsi="Arial" w:cs="Arial"/>
+          <w:i w:val="0"/>
+          <w:color w:val="auto"/>
+          <w:sz w:val="24"/>
+          <w:szCs w:val="24"/>
+        </w:rPr>
+        <w:fldChar w:fldCharType="begin"/>
+      </w:r>
+      <w:r>
+        <w:rPr>
+          <w:rFonts w:ascii="Arial" w:hAnsi="Arial" w:cs="Arial"/>
+          <w:i w:val="0"/>
+          <w:color w:val="auto"/>
+          <w:sz w:val="24"/>
+          <w:szCs w:val="24"/>
+        </w:rPr>
+        <w:instrText xml:space="preserve"> SEQ Figura \* ARABIC </w:instrText>
+      </w:r>
+      <w:r>
+        <w:rPr>
+          <w:rFonts w:ascii="Arial" w:hAnsi="Arial" w:cs="Arial"/>
+          <w:i w:val="0"/>
+          <w:color w:val="auto"/>
+          <w:sz w:val="24"/>
+          <w:szCs w:val="24"/>
+        </w:rPr>
+        <w:fldChar w:fldCharType="separate"/>
+      </w:r>
+      <w:r>
+        <w:rPr>
+          <w:rFonts w:ascii="Arial" w:hAnsi="Arial" w:cs="Arial"/>
+          <w:i w:val="0"/>
+          <w:noProof/>
+          <w:color w:val="auto"/>
+          <w:sz w:val="24"/>
+          <w:szCs w:val="24"/>
+        </w:rPr>
+        <w:t>3</w:t>
+      </w:r>
+      <w:r>
+        <w:rPr>
+          <w:rFonts w:ascii="Arial" w:hAnsi="Arial" w:cs="Arial"/>
+          <w:i w:val="0"/>
+          <w:color w:val="auto"/>
+          <w:sz w:val="24"/>
+          <w:szCs w:val="24"/>
+        </w:rPr>
+        <w:fldChar w:fldCharType="end"/>
+      </w:r>
+      <w:r>
+        <w:rPr>
+          <w:rFonts w:ascii="Arial" w:hAnsi="Arial" w:cs="Arial"/>
+          <w:i w:val="0"/>
+          <w:color w:val="auto"/>
+          <w:sz w:val="24"/>
+          <w:szCs w:val="24"/>
+        </w:rPr>
+        <w:t xml:space="preserve"> - Calculadora na Visão Desktop</w:t>
+      </w:r>
+    </w:p>
+    <w:p>
+      <w:pPr>
+        <w:jc w:val="center"/>
+        <w:rPr>
+          <w:rFonts w:ascii="Arial" w:hAnsi="Arial" w:cs="Arial"/>
+        </w:rPr>
+      </w:pPr>
+    </w:p>
+    <w:p>
+      <w:pPr>
+        <w:keepNext/>
+        <w:jc w:val="center"/>
+      </w:pPr>
+      <w:r>
+        <w:rPr>
+          <w:noProof/>
+        </w:rPr>
+        <w:drawing>
+          <wp:inline distT="0" distB="0" distL="0" distR="0" wp14:anchorId="679123E6" wp14:editId="461B2398">
+            <wp:extent cx="2534904" cy="4528457"/>
+            <wp:effectExtent l="0" t="0" r="0" b="5715"/>
+            <wp:docPr id="4" name="Imagem 4"/>
+            <wp:cNvGraphicFramePr>
+              <a:graphicFrameLocks xmlns:a="http://schemas.openxmlformats.org/drawingml/2006/main" noChangeAspect="1"/>
+            </wp:cNvGraphicFramePr>
+            <a:graphic xmlns:a="http://schemas.openxmlformats.org/drawingml/2006/main">
+              <a:graphicData uri="http://schemas.openxmlformats.org/drawingml/2006/picture">
+                <pic:pic xmlns:pic="http://schemas.openxmlformats.org/drawingml/2006/picture">
+                  <pic:nvPicPr>
+                    <pic:cNvPr id="4" name="calculadora_celular.png"/>
+                    <pic:cNvPicPr/>
+                  </pic:nvPicPr>
+                  <pic:blipFill>
+                    <a:blip r:embed="rId15">
+                      <a:extLst>
+                        <a:ext uri="{28A0092B-C50C-407E-A947-70E740481C1C}">
+                          <a14:useLocalDpi xmlns:a14="http://schemas.microsoft.com/office/drawing/2010/main" val="0"/>
+                        </a:ext>
+                      </a:extLst>
+                    </a:blip>
+                    <a:stretch>
+                      <a:fillRect/>
+                    </a:stretch>
+                  </pic:blipFill>
+                  <pic:spPr>
+                    <a:xfrm>
+                      <a:off x="0" y="0"/>
+                      <a:ext cx="2569516" cy="4590290"/>
+                    </a:xfrm>
+                    <a:prstGeom prst="rect">
+                      <a:avLst/>
+                    </a:prstGeom>
+                  </pic:spPr>
+                </pic:pic>
+              </a:graphicData>
+            </a:graphic>
+          </wp:inline>
+        </w:drawing>
+      </w:r>
+    </w:p>
+    <w:p>
+      <w:pPr>
+        <w:pStyle w:val="Legenda"/>
+        <w:jc w:val="center"/>
+        <w:rPr>
+          <w:rFonts w:ascii="Arial" w:hAnsi="Arial" w:cs="Arial"/>
+        </w:rPr>
+      </w:pPr>
+      <w:r>
+        <w:rPr>
+          <w:rFonts w:ascii="Arial" w:hAnsi="Arial" w:cs="Arial"/>
+          <w:i w:val="0"/>
+          <w:color w:val="auto"/>
+          <w:sz w:val="24"/>
+          <w:szCs w:val="24"/>
+        </w:rPr>
+        <w:t xml:space="preserve">Figura </w:t>
+      </w:r>
+      <w:r>
+        <w:rPr>
+          <w:rFonts w:ascii="Arial" w:hAnsi="Arial" w:cs="Arial"/>
+          <w:i w:val="0"/>
+          <w:color w:val="auto"/>
+          <w:sz w:val="24"/>
+          <w:szCs w:val="24"/>
+        </w:rPr>
+        <w:fldChar w:fldCharType="begin"/>
+      </w:r>
+      <w:r>
+        <w:rPr>
+          <w:rFonts w:ascii="Arial" w:hAnsi="Arial" w:cs="Arial"/>
+          <w:i w:val="0"/>
+          <w:color w:val="auto"/>
+          <w:sz w:val="24"/>
+          <w:szCs w:val="24"/>
+        </w:rPr>
+        <w:instrText xml:space="preserve"> SEQ Figura \* ARABIC </w:instrText>
+      </w:r>
+      <w:r>
+        <w:rPr>
+          <w:rFonts w:ascii="Arial" w:hAnsi="Arial" w:cs="Arial"/>
+          <w:i w:val="0"/>
+          <w:color w:val="auto"/>
+          <w:sz w:val="24"/>
+          <w:szCs w:val="24"/>
+        </w:rPr>
+        <w:fldChar w:fldCharType="separate"/>
+      </w:r>
+      <w:r>
+        <w:rPr>
+          <w:rFonts w:ascii="Arial" w:hAnsi="Arial" w:cs="Arial"/>
+          <w:i w:val="0"/>
+          <w:noProof/>
+          <w:color w:val="auto"/>
+          <w:sz w:val="24"/>
+          <w:szCs w:val="24"/>
+        </w:rPr>
+        <w:t>4</w:t>
+      </w:r>
+      <w:r>
+        <w:rPr>
+          <w:rFonts w:ascii="Arial" w:hAnsi="Arial" w:cs="Arial"/>
+          <w:i w:val="0"/>
+          <w:color w:val="auto"/>
+          <w:sz w:val="24"/>
+          <w:szCs w:val="24"/>
+        </w:rPr>
+        <w:fldChar w:fldCharType="end"/>
+      </w:r>
+      <w:r>
+        <w:rPr>
+          <w:rFonts w:ascii="Arial" w:hAnsi="Arial" w:cs="Arial"/>
+          <w:i w:val="0"/>
+          <w:color w:val="auto"/>
+          <w:sz w:val="24"/>
+          <w:szCs w:val="24"/>
+        </w:rPr>
+        <w:t xml:space="preserve"> - Calculadora na Visão Mobile</w:t>
+      </w:r>
     </w:p>
     <w:p>
       <w:pPr>
@@ -9853,11 +10174,12 @@
           <w:rFonts w:ascii="Arial" w:hAnsi="Arial" w:cs="Arial"/>
         </w:rPr>
       </w:pPr>
-      <w:bookmarkStart w:id="56" w:name="_Toc24815748"/>
-      <w:r>
-        <w:rPr>
-          <w:rFonts w:ascii="Arial" w:hAnsi="Arial" w:cs="Arial"/>
-        </w:rPr>
+      <w:bookmarkStart w:id="55" w:name="_Toc24815748"/>
+      <w:r>
+        <w:rPr>
+          <w:rFonts w:ascii="Arial" w:hAnsi="Arial" w:cs="Arial"/>
+        </w:rPr>
+        <w:lastRenderedPageBreak/>
         <w:t>4.3.2</w:t>
       </w:r>
       <w:r>
@@ -9872,7 +10194,202 @@
         </w:rPr>
         <w:t>Gerenciador de Tarefas</w:t>
       </w:r>
+      <w:bookmarkEnd w:id="55"/>
+    </w:p>
+    <w:p>
+      <w:pPr>
+        <w:rPr>
+          <w:rFonts w:ascii="Arial" w:hAnsi="Arial" w:cs="Arial"/>
+        </w:rPr>
+      </w:pPr>
+      <w:r>
+        <w:tab/>
+      </w:r>
+      <w:r>
+        <w:rPr>
+          <w:rFonts w:ascii="Arial" w:hAnsi="Arial" w:cs="Arial"/>
+        </w:rPr>
+        <w:t>O Gerenciador</w:t>
+      </w:r>
+      <w:r>
+        <w:rPr>
+          <w:rFonts w:ascii="Arial" w:hAnsi="Arial" w:cs="Arial"/>
+        </w:rPr>
+        <w:t xml:space="preserve"> de Tarefas é uma aplicação que permite o usuário incluir, remover, editar, excluir e alterar o status de tarefas. Desenvolvido com o Angular em sua versão 8, tem a interface responsiva e de fácil interação. A Figura </w:t>
+      </w:r>
+      <w:proofErr w:type="gramStart"/>
+      <w:r>
+        <w:rPr>
+          <w:rFonts w:ascii="Arial" w:hAnsi="Arial" w:cs="Arial"/>
+        </w:rPr>
+        <w:t>5 mostra</w:t>
+      </w:r>
+      <w:proofErr w:type="gramEnd"/>
+      <w:r>
+        <w:rPr>
+          <w:rFonts w:ascii="Arial" w:hAnsi="Arial" w:cs="Arial"/>
+        </w:rPr>
+        <w:t xml:space="preserve"> como é a sua tela inicial sem haver tarefa alguma cadastrada. Acima da tabela que exibe as tarefas, existe um botão chamado “Adicionar Tarefa”. Ao clicar neste botão </w:t>
+      </w:r>
+      <w:r>
+        <w:rPr>
+          <w:rFonts w:ascii="Arial" w:hAnsi="Arial" w:cs="Arial"/>
+        </w:rPr>
+        <w:t>a tela de formulário de inclusão de tarefas é exibido.</w:t>
+      </w:r>
+    </w:p>
+    <w:p>
+      <w:pPr>
+        <w:keepNext/>
+        <w:jc w:val="center"/>
+      </w:pPr>
+      <w:r>
+        <w:rPr>
+          <w:rFonts w:ascii="Arial" w:hAnsi="Arial" w:cs="Arial"/>
+          <w:noProof/>
+        </w:rPr>
+        <w:drawing>
+          <wp:inline distT="0" distB="0" distL="0" distR="0" wp14:anchorId="1B15ACA1" wp14:editId="298C4A92">
+            <wp:extent cx="5760720" cy="2600960"/>
+            <wp:effectExtent l="19050" t="19050" r="11430" b="27940"/>
+            <wp:docPr id="5" name="Imagem 5"/>
+            <wp:cNvGraphicFramePr>
+              <a:graphicFrameLocks xmlns:a="http://schemas.openxmlformats.org/drawingml/2006/main" noChangeAspect="1"/>
+            </wp:cNvGraphicFramePr>
+            <a:graphic xmlns:a="http://schemas.openxmlformats.org/drawingml/2006/main">
+              <a:graphicData uri="http://schemas.openxmlformats.org/drawingml/2006/picture">
+                <pic:pic xmlns:pic="http://schemas.openxmlformats.org/drawingml/2006/picture">
+                  <pic:nvPicPr>
+                    <pic:cNvPr id="5" name="tela_principal_sem_tarefas_desktop.png"/>
+                    <pic:cNvPicPr/>
+                  </pic:nvPicPr>
+                  <pic:blipFill>
+                    <a:blip r:embed="rId16">
+                      <a:extLst>
+                        <a:ext uri="{28A0092B-C50C-407E-A947-70E740481C1C}">
+                          <a14:useLocalDpi xmlns:a14="http://schemas.microsoft.com/office/drawing/2010/main" val="0"/>
+                        </a:ext>
+                      </a:extLst>
+                    </a:blip>
+                    <a:stretch>
+                      <a:fillRect/>
+                    </a:stretch>
+                  </pic:blipFill>
+                  <pic:spPr>
+                    <a:xfrm>
+                      <a:off x="0" y="0"/>
+                      <a:ext cx="5760720" cy="2600960"/>
+                    </a:xfrm>
+                    <a:prstGeom prst="rect">
+                      <a:avLst/>
+                    </a:prstGeom>
+                    <a:ln w="3175">
+                      <a:solidFill>
+                        <a:schemeClr val="bg1">
+                          <a:lumMod val="85000"/>
+                        </a:schemeClr>
+                      </a:solidFill>
+                    </a:ln>
+                  </pic:spPr>
+                </pic:pic>
+              </a:graphicData>
+            </a:graphic>
+          </wp:inline>
+        </w:drawing>
+      </w:r>
+    </w:p>
+    <w:p>
+      <w:pPr>
+        <w:pStyle w:val="Legenda"/>
+        <w:jc w:val="center"/>
+        <w:rPr>
+          <w:rFonts w:ascii="Arial" w:hAnsi="Arial" w:cs="Arial"/>
+          <w:i w:val="0"/>
+          <w:color w:val="auto"/>
+          <w:sz w:val="24"/>
+          <w:szCs w:val="24"/>
+        </w:rPr>
+      </w:pPr>
+      <w:r>
+        <w:rPr>
+          <w:rFonts w:ascii="Arial" w:hAnsi="Arial" w:cs="Arial"/>
+          <w:i w:val="0"/>
+          <w:color w:val="auto"/>
+          <w:sz w:val="24"/>
+          <w:szCs w:val="24"/>
+        </w:rPr>
+        <w:t xml:space="preserve">Figura </w:t>
+      </w:r>
+      <w:r>
+        <w:rPr>
+          <w:rFonts w:ascii="Arial" w:hAnsi="Arial" w:cs="Arial"/>
+          <w:i w:val="0"/>
+          <w:color w:val="auto"/>
+          <w:sz w:val="24"/>
+          <w:szCs w:val="24"/>
+        </w:rPr>
+        <w:fldChar w:fldCharType="begin"/>
+      </w:r>
+      <w:r>
+        <w:rPr>
+          <w:rFonts w:ascii="Arial" w:hAnsi="Arial" w:cs="Arial"/>
+          <w:i w:val="0"/>
+          <w:color w:val="auto"/>
+          <w:sz w:val="24"/>
+          <w:szCs w:val="24"/>
+        </w:rPr>
+        <w:instrText xml:space="preserve"> SEQ Figura \* ARABIC </w:instrText>
+      </w:r>
+      <w:r>
+        <w:rPr>
+          <w:rFonts w:ascii="Arial" w:hAnsi="Arial" w:cs="Arial"/>
+          <w:i w:val="0"/>
+          <w:color w:val="auto"/>
+          <w:sz w:val="24"/>
+          <w:szCs w:val="24"/>
+        </w:rPr>
+        <w:fldChar w:fldCharType="separate"/>
+      </w:r>
+      <w:r>
+        <w:rPr>
+          <w:rFonts w:ascii="Arial" w:hAnsi="Arial" w:cs="Arial"/>
+          <w:i w:val="0"/>
+          <w:noProof/>
+          <w:color w:val="auto"/>
+          <w:sz w:val="24"/>
+          <w:szCs w:val="24"/>
+        </w:rPr>
+        <w:t>5</w:t>
+      </w:r>
+      <w:r>
+        <w:rPr>
+          <w:rFonts w:ascii="Arial" w:hAnsi="Arial" w:cs="Arial"/>
+          <w:i w:val="0"/>
+          <w:color w:val="auto"/>
+          <w:sz w:val="24"/>
+          <w:szCs w:val="24"/>
+        </w:rPr>
+        <w:fldChar w:fldCharType="end"/>
+      </w:r>
+      <w:r>
+        <w:rPr>
+          <w:rFonts w:ascii="Arial" w:hAnsi="Arial" w:cs="Arial"/>
+          <w:i w:val="0"/>
+          <w:color w:val="auto"/>
+          <w:sz w:val="24"/>
+          <w:szCs w:val="24"/>
+        </w:rPr>
+        <w:t xml:space="preserve"> - Tela Inicial sem Tarefas</w:t>
+      </w:r>
+      <w:bookmarkStart w:id="56" w:name="_GoBack"/>
       <w:bookmarkEnd w:id="56"/>
+    </w:p>
+    <w:p>
+      <w:pPr>
+        <w:rPr>
+          <w:rFonts w:ascii="Arial" w:hAnsi="Arial" w:cs="Arial"/>
+        </w:rPr>
+      </w:pPr>
     </w:p>
     <w:p>
       <w:pPr>
@@ -9887,6 +10404,7 @@
         <w:rPr>
           <w:rFonts w:ascii="Arial" w:hAnsi="Arial" w:cs="Arial"/>
         </w:rPr>
+        <w:lastRenderedPageBreak/>
         <w:t>4.3.3</w:t>
       </w:r>
       <w:r>
@@ -11749,7 +12267,7 @@
       </w:pPr>
     </w:p>
     <w:sectPr>
-      <w:headerReference w:type="default" r:id="rId14"/>
+      <w:headerReference w:type="default" r:id="rId17"/>
       <w:pgSz w:w="11907" w:h="16840"/>
       <w:pgMar w:top="1701" w:right="1134" w:bottom="1134" w:left="1701" w:header="720" w:footer="720" w:gutter="0"/>
       <w:pgNumType w:start="15"/>
@@ -12005,7 +12523,7 @@
             <w:rFonts w:ascii="Arial" w:hAnsi="Arial" w:cs="Arial"/>
             <w:noProof/>
           </w:rPr>
-          <w:t>27</w:t>
+          <w:t>26</w:t>
         </w:r>
         <w:r>
           <w:rPr>
@@ -13577,7 +14095,7 @@
   </w:latentStyles>
   <w:style w:type="paragraph" w:default="1" w:styleId="Normal">
     <w:name w:val="Normal"/>
-    <w:rsid w:val="00860CFF"/>
+    <w:rsid w:val="00537A16"/>
   </w:style>
   <w:style w:type="paragraph" w:styleId="Ttulo1">
     <w:name w:val="heading 1"/>
@@ -14326,7 +14844,7 @@
 </file>
 
 <file path=customXml/itemProps1.xml><?xml version="1.0" encoding="utf-8"?>
-<ds:datastoreItem xmlns:ds="http://schemas.openxmlformats.org/officeDocument/2006/customXml" ds:itemID="{CD8A8C20-336E-4567-9976-F09B0192760F}">
+<ds:datastoreItem xmlns:ds="http://schemas.openxmlformats.org/officeDocument/2006/customXml" ds:itemID="{8BCC3248-F072-46BD-8960-8B6F21A4972A}">
   <ds:schemaRefs>
     <ds:schemaRef ds:uri="http://schemas.openxmlformats.org/officeDocument/2006/bibliography"/>
   </ds:schemaRefs>

</xml_diff>